<commit_message>
Add comments YANK methods section
</commit_message>
<xml_diff>
--- a/methods-musashi.docx
+++ b/methods-musashi.docx
@@ -1047,753 +1047,72 @@
           <w:lang w:val="de-DE"/>
         </w:rPr>
       </w:pPr>
-      <w:proofErr w:type="spellStart"/>
       <w:r>
         <w:rPr>
           <w:rFonts w:ascii="Calibri" w:hAnsi="Calibri"/>
           <w:u w:val="single"/>
           <w:lang w:val="de-DE"/>
         </w:rPr>
-        <w:t>Induced</w:t>
-      </w:r>
-      <w:proofErr w:type="spellEnd"/>
-      <w:r>
+        <w:t>Induced Fit Docking of Ro-A6 and Ro-OH compounds</w:t>
+      </w:r>
+    </w:p>
+    <w:p>
+      <w:pPr>
         <w:rPr>
           <w:rFonts w:ascii="Calibri" w:hAnsi="Calibri"/>
           <w:u w:val="single"/>
           <w:lang w:val="de-DE"/>
         </w:rPr>
-        <w:t xml:space="preserve"> Fit Docking </w:t>
-      </w:r>
-      <w:proofErr w:type="spellStart"/>
-      <w:r>
+      </w:pPr>
+    </w:p>
+    <w:p>
+      <w:pPr>
+        <w:rPr>
+          <w:rFonts w:ascii="Calibri" w:hAnsi="Calibri"/>
+          <w:lang w:val="de-DE"/>
+        </w:rPr>
+      </w:pPr>
+      <w:r>
+        <w:rPr>
+          <w:rFonts w:ascii="Calibri" w:hAnsi="Calibri"/>
+          <w:lang w:val="de-DE"/>
+        </w:rPr>
+        <w:t xml:space="preserve">Induced Fit Docking was performed against the receptor pose from the selected Ro 08-2750 pose, using Schödinger molecular modeling suite (version 2017-4). Poses for Ro-A6 and Ro-OH were selected that most closely matched the Ro 08-2750 pose, the top and second scored poses respectively.  </w:t>
+      </w:r>
+    </w:p>
+    <w:p>
+      <w:pPr>
+        <w:rPr>
+          <w:rFonts w:ascii="Calibri" w:hAnsi="Calibri"/>
+          <w:lang w:val="de-DE"/>
+        </w:rPr>
+      </w:pPr>
+    </w:p>
+    <w:p>
+      <w:pPr>
         <w:rPr>
           <w:rFonts w:ascii="Calibri" w:hAnsi="Calibri"/>
           <w:u w:val="single"/>
           <w:lang w:val="de-DE"/>
         </w:rPr>
-        <w:t>of</w:t>
-      </w:r>
-      <w:proofErr w:type="spellEnd"/>
+      </w:pPr>
       <w:r>
         <w:rPr>
           <w:rFonts w:ascii="Calibri" w:hAnsi="Calibri"/>
           <w:u w:val="single"/>
           <w:lang w:val="de-DE"/>
         </w:rPr>
-        <w:t xml:space="preserve"> Ro-A6 </w:t>
-      </w:r>
-      <w:proofErr w:type="spellStart"/>
-      <w:r>
+        <w:lastRenderedPageBreak/>
+        <w:t>Alchemical Free Energy Calculations</w:t>
+      </w:r>
+    </w:p>
+    <w:p>
+      <w:pPr>
         <w:rPr>
           <w:rFonts w:ascii="Calibri" w:hAnsi="Calibri"/>
           <w:u w:val="single"/>
           <w:lang w:val="de-DE"/>
         </w:rPr>
-        <w:t>and</w:t>
-      </w:r>
-      <w:proofErr w:type="spellEnd"/>
-      <w:r>
-        <w:rPr>
-          <w:rFonts w:ascii="Calibri" w:hAnsi="Calibri"/>
-          <w:u w:val="single"/>
-          <w:lang w:val="de-DE"/>
-        </w:rPr>
-        <w:t xml:space="preserve"> </w:t>
-      </w:r>
-      <w:proofErr w:type="spellStart"/>
-      <w:r>
-        <w:rPr>
-          <w:rFonts w:ascii="Calibri" w:hAnsi="Calibri"/>
-          <w:u w:val="single"/>
-          <w:lang w:val="de-DE"/>
-        </w:rPr>
-        <w:t>Ro</w:t>
-      </w:r>
-      <w:proofErr w:type="spellEnd"/>
-      <w:r>
-        <w:rPr>
-          <w:rFonts w:ascii="Calibri" w:hAnsi="Calibri"/>
-          <w:u w:val="single"/>
-          <w:lang w:val="de-DE"/>
-        </w:rPr>
-        <w:t xml:space="preserve">-OH </w:t>
-      </w:r>
-      <w:proofErr w:type="spellStart"/>
-      <w:r>
-        <w:rPr>
-          <w:rFonts w:ascii="Calibri" w:hAnsi="Calibri"/>
-          <w:u w:val="single"/>
-          <w:lang w:val="de-DE"/>
-        </w:rPr>
-        <w:t>compounds</w:t>
-      </w:r>
-      <w:proofErr w:type="spellEnd"/>
-    </w:p>
-    <w:p>
-      <w:pPr>
-        <w:rPr>
-          <w:rFonts w:ascii="Calibri" w:hAnsi="Calibri"/>
-          <w:u w:val="single"/>
-          <w:lang w:val="de-DE"/>
-        </w:rPr>
-      </w:pPr>
-    </w:p>
-    <w:p>
-      <w:pPr>
-        <w:rPr>
-          <w:rFonts w:ascii="Calibri" w:hAnsi="Calibri"/>
-          <w:lang w:val="de-DE"/>
-        </w:rPr>
-      </w:pPr>
-      <w:proofErr w:type="spellStart"/>
-      <w:r>
-        <w:rPr>
-          <w:rFonts w:ascii="Calibri" w:hAnsi="Calibri"/>
-          <w:lang w:val="de-DE"/>
-        </w:rPr>
-        <w:t>Induced</w:t>
-      </w:r>
-      <w:proofErr w:type="spellEnd"/>
-      <w:r>
-        <w:rPr>
-          <w:rFonts w:ascii="Calibri" w:hAnsi="Calibri"/>
-          <w:lang w:val="de-DE"/>
-        </w:rPr>
-        <w:t xml:space="preserve"> Fit Docking was </w:t>
-      </w:r>
-      <w:proofErr w:type="spellStart"/>
-      <w:r>
-        <w:rPr>
-          <w:rFonts w:ascii="Calibri" w:hAnsi="Calibri"/>
-          <w:lang w:val="de-DE"/>
-        </w:rPr>
-        <w:t>performed</w:t>
-      </w:r>
-      <w:proofErr w:type="spellEnd"/>
-      <w:r>
-        <w:rPr>
-          <w:rFonts w:ascii="Calibri" w:hAnsi="Calibri"/>
-          <w:lang w:val="de-DE"/>
-        </w:rPr>
-        <w:t xml:space="preserve"> </w:t>
-      </w:r>
-      <w:proofErr w:type="spellStart"/>
-      <w:r>
-        <w:rPr>
-          <w:rFonts w:ascii="Calibri" w:hAnsi="Calibri"/>
-          <w:lang w:val="de-DE"/>
-        </w:rPr>
-        <w:t>against</w:t>
-      </w:r>
-      <w:proofErr w:type="spellEnd"/>
-      <w:r>
-        <w:rPr>
-          <w:rFonts w:ascii="Calibri" w:hAnsi="Calibri"/>
-          <w:lang w:val="de-DE"/>
-        </w:rPr>
-        <w:t xml:space="preserve"> </w:t>
-      </w:r>
-      <w:proofErr w:type="spellStart"/>
-      <w:r>
-        <w:rPr>
-          <w:rFonts w:ascii="Calibri" w:hAnsi="Calibri"/>
-          <w:lang w:val="de-DE"/>
-        </w:rPr>
-        <w:t>the</w:t>
-      </w:r>
-      <w:proofErr w:type="spellEnd"/>
-      <w:r>
-        <w:rPr>
-          <w:rFonts w:ascii="Calibri" w:hAnsi="Calibri"/>
-          <w:lang w:val="de-DE"/>
-        </w:rPr>
-        <w:t xml:space="preserve"> </w:t>
-      </w:r>
-      <w:proofErr w:type="spellStart"/>
-      <w:r>
-        <w:rPr>
-          <w:rFonts w:ascii="Calibri" w:hAnsi="Calibri"/>
-          <w:lang w:val="de-DE"/>
-        </w:rPr>
-        <w:t>receptor</w:t>
-      </w:r>
-      <w:proofErr w:type="spellEnd"/>
-      <w:r>
-        <w:rPr>
-          <w:rFonts w:ascii="Calibri" w:hAnsi="Calibri"/>
-          <w:lang w:val="de-DE"/>
-        </w:rPr>
-        <w:t xml:space="preserve"> </w:t>
-      </w:r>
-      <w:proofErr w:type="spellStart"/>
-      <w:r>
-        <w:rPr>
-          <w:rFonts w:ascii="Calibri" w:hAnsi="Calibri"/>
-          <w:lang w:val="de-DE"/>
-        </w:rPr>
-        <w:t>pose</w:t>
-      </w:r>
-      <w:proofErr w:type="spellEnd"/>
-      <w:r>
-        <w:rPr>
-          <w:rFonts w:ascii="Calibri" w:hAnsi="Calibri"/>
-          <w:lang w:val="de-DE"/>
-        </w:rPr>
-        <w:t xml:space="preserve"> </w:t>
-      </w:r>
-      <w:proofErr w:type="spellStart"/>
-      <w:r>
-        <w:rPr>
-          <w:rFonts w:ascii="Calibri" w:hAnsi="Calibri"/>
-          <w:lang w:val="de-DE"/>
-        </w:rPr>
-        <w:t>from</w:t>
-      </w:r>
-      <w:proofErr w:type="spellEnd"/>
-      <w:r>
-        <w:rPr>
-          <w:rFonts w:ascii="Calibri" w:hAnsi="Calibri"/>
-          <w:lang w:val="de-DE"/>
-        </w:rPr>
-        <w:t xml:space="preserve"> </w:t>
-      </w:r>
-      <w:proofErr w:type="spellStart"/>
-      <w:r>
-        <w:rPr>
-          <w:rFonts w:ascii="Calibri" w:hAnsi="Calibri"/>
-          <w:lang w:val="de-DE"/>
-        </w:rPr>
-        <w:t>the</w:t>
-      </w:r>
-      <w:proofErr w:type="spellEnd"/>
-      <w:r>
-        <w:rPr>
-          <w:rFonts w:ascii="Calibri" w:hAnsi="Calibri"/>
-          <w:lang w:val="de-DE"/>
-        </w:rPr>
-        <w:t xml:space="preserve"> </w:t>
-      </w:r>
-      <w:proofErr w:type="spellStart"/>
-      <w:r>
-        <w:rPr>
-          <w:rFonts w:ascii="Calibri" w:hAnsi="Calibri"/>
-          <w:lang w:val="de-DE"/>
-        </w:rPr>
-        <w:t>selected</w:t>
-      </w:r>
-      <w:proofErr w:type="spellEnd"/>
-      <w:r>
-        <w:rPr>
-          <w:rFonts w:ascii="Calibri" w:hAnsi="Calibri"/>
-          <w:lang w:val="de-DE"/>
-        </w:rPr>
-        <w:t xml:space="preserve"> </w:t>
-      </w:r>
-      <w:proofErr w:type="spellStart"/>
-      <w:r>
-        <w:rPr>
-          <w:rFonts w:ascii="Calibri" w:hAnsi="Calibri"/>
-          <w:lang w:val="de-DE"/>
-        </w:rPr>
-        <w:t>Ro</w:t>
-      </w:r>
-      <w:proofErr w:type="spellEnd"/>
-      <w:r>
-        <w:rPr>
-          <w:rFonts w:ascii="Calibri" w:hAnsi="Calibri"/>
-          <w:lang w:val="de-DE"/>
-        </w:rPr>
-        <w:t xml:space="preserve"> 08-2750 </w:t>
-      </w:r>
-      <w:proofErr w:type="spellStart"/>
-      <w:r>
-        <w:rPr>
-          <w:rFonts w:ascii="Calibri" w:hAnsi="Calibri"/>
-          <w:lang w:val="de-DE"/>
-        </w:rPr>
-        <w:t>pose</w:t>
-      </w:r>
-      <w:proofErr w:type="spellEnd"/>
-      <w:r>
-        <w:rPr>
-          <w:rFonts w:ascii="Calibri" w:hAnsi="Calibri"/>
-          <w:lang w:val="de-DE"/>
-        </w:rPr>
-        <w:t xml:space="preserve">, </w:t>
-      </w:r>
-      <w:proofErr w:type="spellStart"/>
-      <w:r>
-        <w:rPr>
-          <w:rFonts w:ascii="Calibri" w:hAnsi="Calibri"/>
-          <w:lang w:val="de-DE"/>
-        </w:rPr>
-        <w:t>using</w:t>
-      </w:r>
-      <w:proofErr w:type="spellEnd"/>
-      <w:r>
-        <w:rPr>
-          <w:rFonts w:ascii="Calibri" w:hAnsi="Calibri"/>
-          <w:lang w:val="de-DE"/>
-        </w:rPr>
-        <w:t xml:space="preserve"> </w:t>
-      </w:r>
-      <w:proofErr w:type="spellStart"/>
-      <w:r>
-        <w:rPr>
-          <w:rFonts w:ascii="Calibri" w:hAnsi="Calibri"/>
-          <w:lang w:val="de-DE"/>
-        </w:rPr>
-        <w:t>Schödinger</w:t>
-      </w:r>
-      <w:proofErr w:type="spellEnd"/>
-      <w:r>
-        <w:rPr>
-          <w:rFonts w:ascii="Calibri" w:hAnsi="Calibri"/>
-          <w:lang w:val="de-DE"/>
-        </w:rPr>
-        <w:t xml:space="preserve"> </w:t>
-      </w:r>
-      <w:proofErr w:type="spellStart"/>
-      <w:r>
-        <w:rPr>
-          <w:rFonts w:ascii="Calibri" w:hAnsi="Calibri"/>
-          <w:lang w:val="de-DE"/>
-        </w:rPr>
-        <w:t>molecular</w:t>
-      </w:r>
-      <w:proofErr w:type="spellEnd"/>
-      <w:r>
-        <w:rPr>
-          <w:rFonts w:ascii="Calibri" w:hAnsi="Calibri"/>
-          <w:lang w:val="de-DE"/>
-        </w:rPr>
-        <w:t xml:space="preserve"> </w:t>
-      </w:r>
-      <w:proofErr w:type="spellStart"/>
-      <w:r>
-        <w:rPr>
-          <w:rFonts w:ascii="Calibri" w:hAnsi="Calibri"/>
-          <w:lang w:val="de-DE"/>
-        </w:rPr>
-        <w:t>modeling</w:t>
-      </w:r>
-      <w:proofErr w:type="spellEnd"/>
-      <w:r>
-        <w:rPr>
-          <w:rFonts w:ascii="Calibri" w:hAnsi="Calibri"/>
-          <w:lang w:val="de-DE"/>
-        </w:rPr>
-        <w:t xml:space="preserve"> </w:t>
-      </w:r>
-      <w:proofErr w:type="spellStart"/>
-      <w:r>
-        <w:rPr>
-          <w:rFonts w:ascii="Calibri" w:hAnsi="Calibri"/>
-          <w:lang w:val="de-DE"/>
-        </w:rPr>
-        <w:t>suite</w:t>
-      </w:r>
-      <w:proofErr w:type="spellEnd"/>
-      <w:r>
-        <w:rPr>
-          <w:rFonts w:ascii="Calibri" w:hAnsi="Calibri"/>
-          <w:lang w:val="de-DE"/>
-        </w:rPr>
-        <w:t xml:space="preserve"> (</w:t>
-      </w:r>
-      <w:proofErr w:type="spellStart"/>
-      <w:r>
-        <w:rPr>
-          <w:rFonts w:ascii="Calibri" w:hAnsi="Calibri"/>
-          <w:lang w:val="de-DE"/>
-        </w:rPr>
-        <w:t>version</w:t>
-      </w:r>
-      <w:proofErr w:type="spellEnd"/>
-      <w:r>
-        <w:rPr>
-          <w:rFonts w:ascii="Calibri" w:hAnsi="Calibri"/>
-          <w:lang w:val="de-DE"/>
-        </w:rPr>
-        <w:t xml:space="preserve"> 2017-4). </w:t>
-      </w:r>
-      <w:proofErr w:type="spellStart"/>
-      <w:r>
-        <w:rPr>
-          <w:rFonts w:ascii="Calibri" w:hAnsi="Calibri"/>
-          <w:lang w:val="de-DE"/>
-        </w:rPr>
-        <w:t>Poses</w:t>
-      </w:r>
-      <w:proofErr w:type="spellEnd"/>
-      <w:r>
-        <w:rPr>
-          <w:rFonts w:ascii="Calibri" w:hAnsi="Calibri"/>
-          <w:lang w:val="de-DE"/>
-        </w:rPr>
-        <w:t xml:space="preserve"> </w:t>
-      </w:r>
-      <w:proofErr w:type="spellStart"/>
-      <w:r>
-        <w:rPr>
-          <w:rFonts w:ascii="Calibri" w:hAnsi="Calibri"/>
-          <w:lang w:val="de-DE"/>
-        </w:rPr>
-        <w:t>for</w:t>
-      </w:r>
-      <w:proofErr w:type="spellEnd"/>
-      <w:r>
-        <w:rPr>
-          <w:rFonts w:ascii="Calibri" w:hAnsi="Calibri"/>
-          <w:lang w:val="de-DE"/>
-        </w:rPr>
-        <w:t xml:space="preserve"> Ro-A6 </w:t>
-      </w:r>
-      <w:proofErr w:type="spellStart"/>
-      <w:r>
-        <w:rPr>
-          <w:rFonts w:ascii="Calibri" w:hAnsi="Calibri"/>
-          <w:lang w:val="de-DE"/>
-        </w:rPr>
-        <w:t>and</w:t>
-      </w:r>
-      <w:proofErr w:type="spellEnd"/>
-      <w:r>
-        <w:rPr>
-          <w:rFonts w:ascii="Calibri" w:hAnsi="Calibri"/>
-          <w:lang w:val="de-DE"/>
-        </w:rPr>
-        <w:t xml:space="preserve"> </w:t>
-      </w:r>
-      <w:proofErr w:type="spellStart"/>
-      <w:r>
-        <w:rPr>
-          <w:rFonts w:ascii="Calibri" w:hAnsi="Calibri"/>
-          <w:lang w:val="de-DE"/>
-        </w:rPr>
-        <w:t>Ro</w:t>
-      </w:r>
-      <w:proofErr w:type="spellEnd"/>
-      <w:r>
-        <w:rPr>
-          <w:rFonts w:ascii="Calibri" w:hAnsi="Calibri"/>
-          <w:lang w:val="de-DE"/>
-        </w:rPr>
-        <w:t xml:space="preserve">-OH </w:t>
-      </w:r>
-      <w:proofErr w:type="spellStart"/>
-      <w:r>
-        <w:rPr>
-          <w:rFonts w:ascii="Calibri" w:hAnsi="Calibri"/>
-          <w:lang w:val="de-DE"/>
-        </w:rPr>
-        <w:t>were</w:t>
-      </w:r>
-      <w:proofErr w:type="spellEnd"/>
-      <w:r>
-        <w:rPr>
-          <w:rFonts w:ascii="Calibri" w:hAnsi="Calibri"/>
-          <w:lang w:val="de-DE"/>
-        </w:rPr>
-        <w:t xml:space="preserve"> </w:t>
-      </w:r>
-      <w:proofErr w:type="spellStart"/>
-      <w:r>
-        <w:rPr>
-          <w:rFonts w:ascii="Calibri" w:hAnsi="Calibri"/>
-          <w:lang w:val="de-DE"/>
-        </w:rPr>
-        <w:t>selected</w:t>
-      </w:r>
-      <w:proofErr w:type="spellEnd"/>
-      <w:r>
-        <w:rPr>
-          <w:rFonts w:ascii="Calibri" w:hAnsi="Calibri"/>
-          <w:lang w:val="de-DE"/>
-        </w:rPr>
-        <w:t xml:space="preserve"> </w:t>
-      </w:r>
-      <w:proofErr w:type="spellStart"/>
-      <w:r>
-        <w:rPr>
-          <w:rFonts w:ascii="Calibri" w:hAnsi="Calibri"/>
-          <w:lang w:val="de-DE"/>
-        </w:rPr>
-        <w:t>that</w:t>
-      </w:r>
-      <w:proofErr w:type="spellEnd"/>
-      <w:r>
-        <w:rPr>
-          <w:rFonts w:ascii="Calibri" w:hAnsi="Calibri"/>
-          <w:lang w:val="de-DE"/>
-        </w:rPr>
-        <w:t xml:space="preserve"> </w:t>
-      </w:r>
-      <w:proofErr w:type="spellStart"/>
-      <w:r>
-        <w:rPr>
-          <w:rFonts w:ascii="Calibri" w:hAnsi="Calibri"/>
-          <w:lang w:val="de-DE"/>
-        </w:rPr>
-        <w:t>most</w:t>
-      </w:r>
-      <w:proofErr w:type="spellEnd"/>
-      <w:r>
-        <w:rPr>
-          <w:rFonts w:ascii="Calibri" w:hAnsi="Calibri"/>
-          <w:lang w:val="de-DE"/>
-        </w:rPr>
-        <w:t xml:space="preserve"> </w:t>
-      </w:r>
-      <w:proofErr w:type="spellStart"/>
-      <w:r>
-        <w:rPr>
-          <w:rFonts w:ascii="Calibri" w:hAnsi="Calibri"/>
-          <w:lang w:val="de-DE"/>
-        </w:rPr>
-        <w:t>closely</w:t>
-      </w:r>
-      <w:proofErr w:type="spellEnd"/>
-      <w:r>
-        <w:rPr>
-          <w:rFonts w:ascii="Calibri" w:hAnsi="Calibri"/>
-          <w:lang w:val="de-DE"/>
-        </w:rPr>
-        <w:t xml:space="preserve"> </w:t>
-      </w:r>
-      <w:proofErr w:type="spellStart"/>
-      <w:r>
-        <w:rPr>
-          <w:rFonts w:ascii="Calibri" w:hAnsi="Calibri"/>
-          <w:lang w:val="de-DE"/>
-        </w:rPr>
-        <w:t>matched</w:t>
-      </w:r>
-      <w:proofErr w:type="spellEnd"/>
-      <w:r>
-        <w:rPr>
-          <w:rFonts w:ascii="Calibri" w:hAnsi="Calibri"/>
-          <w:lang w:val="de-DE"/>
-        </w:rPr>
-        <w:t xml:space="preserve"> </w:t>
-      </w:r>
-      <w:proofErr w:type="spellStart"/>
-      <w:r>
-        <w:rPr>
-          <w:rFonts w:ascii="Calibri" w:hAnsi="Calibri"/>
-          <w:lang w:val="de-DE"/>
-        </w:rPr>
-        <w:t>the</w:t>
-      </w:r>
-      <w:proofErr w:type="spellEnd"/>
-      <w:r>
-        <w:rPr>
-          <w:rFonts w:ascii="Calibri" w:hAnsi="Calibri"/>
-          <w:lang w:val="de-DE"/>
-        </w:rPr>
-        <w:t xml:space="preserve"> </w:t>
-      </w:r>
-      <w:proofErr w:type="spellStart"/>
-      <w:r>
-        <w:rPr>
-          <w:rFonts w:ascii="Calibri" w:hAnsi="Calibri"/>
-          <w:lang w:val="de-DE"/>
-        </w:rPr>
-        <w:t>Ro</w:t>
-      </w:r>
-      <w:proofErr w:type="spellEnd"/>
-      <w:r>
-        <w:rPr>
-          <w:rFonts w:ascii="Calibri" w:hAnsi="Calibri"/>
-          <w:lang w:val="de-DE"/>
-        </w:rPr>
-        <w:t xml:space="preserve"> 08-2750 </w:t>
-      </w:r>
-      <w:proofErr w:type="spellStart"/>
-      <w:r>
-        <w:rPr>
-          <w:rFonts w:ascii="Calibri" w:hAnsi="Calibri"/>
-          <w:lang w:val="de-DE"/>
-        </w:rPr>
-        <w:t>pose</w:t>
-      </w:r>
-      <w:proofErr w:type="spellEnd"/>
-      <w:r>
-        <w:rPr>
-          <w:rFonts w:ascii="Calibri" w:hAnsi="Calibri"/>
-          <w:lang w:val="de-DE"/>
-        </w:rPr>
-        <w:t xml:space="preserve">, </w:t>
-      </w:r>
-      <w:proofErr w:type="spellStart"/>
-      <w:r>
-        <w:rPr>
-          <w:rFonts w:ascii="Calibri" w:hAnsi="Calibri"/>
-          <w:lang w:val="de-DE"/>
-        </w:rPr>
-        <w:t>the</w:t>
-      </w:r>
-      <w:proofErr w:type="spellEnd"/>
-      <w:r>
-        <w:rPr>
-          <w:rFonts w:ascii="Calibri" w:hAnsi="Calibri"/>
-          <w:lang w:val="de-DE"/>
-        </w:rPr>
-        <w:t xml:space="preserve"> top </w:t>
-      </w:r>
-      <w:proofErr w:type="spellStart"/>
-      <w:r>
-        <w:rPr>
-          <w:rFonts w:ascii="Calibri" w:hAnsi="Calibri"/>
-          <w:lang w:val="de-DE"/>
-        </w:rPr>
-        <w:t>and</w:t>
-      </w:r>
-      <w:proofErr w:type="spellEnd"/>
-      <w:r>
-        <w:rPr>
-          <w:rFonts w:ascii="Calibri" w:hAnsi="Calibri"/>
-          <w:lang w:val="de-DE"/>
-        </w:rPr>
-        <w:t xml:space="preserve"> </w:t>
-      </w:r>
-      <w:proofErr w:type="spellStart"/>
-      <w:r>
-        <w:rPr>
-          <w:rFonts w:ascii="Calibri" w:hAnsi="Calibri"/>
-          <w:lang w:val="de-DE"/>
-        </w:rPr>
-        <w:t>second</w:t>
-      </w:r>
-      <w:proofErr w:type="spellEnd"/>
-      <w:r>
-        <w:rPr>
-          <w:rFonts w:ascii="Calibri" w:hAnsi="Calibri"/>
-          <w:lang w:val="de-DE"/>
-        </w:rPr>
-        <w:t xml:space="preserve"> </w:t>
-      </w:r>
-      <w:proofErr w:type="spellStart"/>
-      <w:r>
-        <w:rPr>
-          <w:rFonts w:ascii="Calibri" w:hAnsi="Calibri"/>
-          <w:lang w:val="de-DE"/>
-        </w:rPr>
-        <w:t>scored</w:t>
-      </w:r>
-      <w:proofErr w:type="spellEnd"/>
-      <w:r>
-        <w:rPr>
-          <w:rFonts w:ascii="Calibri" w:hAnsi="Calibri"/>
-          <w:lang w:val="de-DE"/>
-        </w:rPr>
-        <w:t xml:space="preserve"> </w:t>
-      </w:r>
-      <w:proofErr w:type="spellStart"/>
-      <w:r>
-        <w:rPr>
-          <w:rFonts w:ascii="Calibri" w:hAnsi="Calibri"/>
-          <w:lang w:val="de-DE"/>
-        </w:rPr>
-        <w:t>poses</w:t>
-      </w:r>
-      <w:proofErr w:type="spellEnd"/>
-      <w:r>
-        <w:rPr>
-          <w:rFonts w:ascii="Calibri" w:hAnsi="Calibri"/>
-          <w:lang w:val="de-DE"/>
-        </w:rPr>
-        <w:t xml:space="preserve"> </w:t>
-      </w:r>
-      <w:proofErr w:type="spellStart"/>
-      <w:r>
-        <w:rPr>
-          <w:rFonts w:ascii="Calibri" w:hAnsi="Calibri"/>
-          <w:lang w:val="de-DE"/>
-        </w:rPr>
-        <w:t>respectively</w:t>
-      </w:r>
-      <w:proofErr w:type="spellEnd"/>
-      <w:r>
-        <w:rPr>
-          <w:rFonts w:ascii="Calibri" w:hAnsi="Calibri"/>
-          <w:lang w:val="de-DE"/>
-        </w:rPr>
-        <w:t xml:space="preserve">.  </w:t>
-      </w:r>
-    </w:p>
-    <w:p>
-      <w:pPr>
-        <w:rPr>
-          <w:rFonts w:ascii="Calibri" w:hAnsi="Calibri"/>
-          <w:lang w:val="de-DE"/>
-        </w:rPr>
-      </w:pPr>
-    </w:p>
-    <w:p>
-      <w:pPr>
-        <w:rPr>
-          <w:rFonts w:ascii="Calibri" w:hAnsi="Calibri"/>
-          <w:u w:val="single"/>
-          <w:lang w:val="de-DE"/>
-        </w:rPr>
-      </w:pPr>
-      <w:proofErr w:type="spellStart"/>
-      <w:r>
-        <w:rPr>
-          <w:rFonts w:ascii="Calibri" w:hAnsi="Calibri"/>
-          <w:u w:val="single"/>
-          <w:lang w:val="de-DE"/>
-        </w:rPr>
-        <w:lastRenderedPageBreak/>
-        <w:t>Alchemical</w:t>
-      </w:r>
-      <w:proofErr w:type="spellEnd"/>
-      <w:r>
-        <w:rPr>
-          <w:rFonts w:ascii="Calibri" w:hAnsi="Calibri"/>
-          <w:u w:val="single"/>
-          <w:lang w:val="de-DE"/>
-        </w:rPr>
-        <w:t xml:space="preserve"> Free </w:t>
-      </w:r>
-      <w:proofErr w:type="spellStart"/>
-      <w:r>
-        <w:rPr>
-          <w:rFonts w:ascii="Calibri" w:hAnsi="Calibri"/>
-          <w:u w:val="single"/>
-          <w:lang w:val="de-DE"/>
-        </w:rPr>
-        <w:t>Energy</w:t>
-      </w:r>
-      <w:proofErr w:type="spellEnd"/>
-      <w:r>
-        <w:rPr>
-          <w:rFonts w:ascii="Calibri" w:hAnsi="Calibri"/>
-          <w:u w:val="single"/>
-          <w:lang w:val="de-DE"/>
-        </w:rPr>
-        <w:t xml:space="preserve"> </w:t>
-      </w:r>
-      <w:proofErr w:type="spellStart"/>
-      <w:r>
-        <w:rPr>
-          <w:rFonts w:ascii="Calibri" w:hAnsi="Calibri"/>
-          <w:u w:val="single"/>
-          <w:lang w:val="de-DE"/>
-        </w:rPr>
-        <w:t>Calculations</w:t>
-      </w:r>
-      <w:proofErr w:type="spellEnd"/>
-    </w:p>
-    <w:p>
-      <w:pPr>
-        <w:rPr>
-          <w:rFonts w:ascii="Calibri" w:hAnsi="Calibri"/>
-          <w:u w:val="single"/>
-          <w:lang w:val="de-DE"/>
-        </w:rPr>
       </w:pPr>
     </w:p>
     <w:p>
@@ -1809,461 +1128,381 @@
           <w:i/>
           <w:lang w:val="de-DE"/>
         </w:rPr>
-        <w:t xml:space="preserve">System </w:t>
-      </w:r>
-      <w:proofErr w:type="spellStart"/>
+        <w:t>System Preparation</w:t>
+      </w:r>
+      <w:r>
+        <w:rPr>
+          <w:rFonts w:ascii="Calibri" w:hAnsi="Calibri"/>
+          <w:lang w:val="de-DE"/>
+        </w:rPr>
+        <w:t xml:space="preserve"> </w:t>
+      </w:r>
       <w:r>
         <w:rPr>
           <w:rFonts w:ascii="Calibri" w:hAnsi="Calibri"/>
           <w:i/>
           <w:lang w:val="de-DE"/>
         </w:rPr>
-        <w:t>Preparation</w:t>
-      </w:r>
-      <w:proofErr w:type="spellEnd"/>
+        <w:t>and modeling</w:t>
+      </w:r>
       <w:r>
         <w:rPr>
           <w:rFonts w:ascii="Calibri" w:hAnsi="Calibri"/>
           <w:lang w:val="de-DE"/>
         </w:rPr>
-        <w:t xml:space="preserve"> </w:t>
-      </w:r>
-      <w:proofErr w:type="spellStart"/>
+        <w:t>. The systems prepa</w:t>
+      </w:r>
+      <w:bookmarkStart w:id="16" w:name="_GoBack"/>
+      <w:bookmarkEnd w:id="16"/>
+      <w:r>
+        <w:rPr>
+          <w:rFonts w:ascii="Calibri" w:hAnsi="Calibri"/>
+          <w:lang w:val="de-DE"/>
+        </w:rPr>
+        <w:t xml:space="preserve">red according to the above protocol were used as input for these calculations. </w:t>
+      </w:r>
+    </w:p>
+    <w:p>
+      <w:pPr>
+        <w:rPr>
+          <w:rFonts w:ascii="Calibri" w:hAnsi="Calibri"/>
+          <w:lang w:val="de-DE"/>
+        </w:rPr>
+      </w:pPr>
+    </w:p>
+    <w:p>
       <w:r>
         <w:rPr>
           <w:rFonts w:ascii="Calibri" w:hAnsi="Calibri"/>
           <w:i/>
           <w:lang w:val="de-DE"/>
         </w:rPr>
-        <w:t>and</w:t>
-      </w:r>
-      <w:proofErr w:type="spellEnd"/>
-      <w:r>
-        <w:rPr>
-          <w:rFonts w:ascii="Calibri" w:hAnsi="Calibri"/>
+        <w:t xml:space="preserve">Parameterization. </w:t>
+      </w:r>
+      <w:commentRangeStart w:id="17"/>
+      <w:r>
+        <w:t xml:space="preserve">An </w:t>
+      </w:r>
+      <w:proofErr w:type="spellStart"/>
+      <w:r>
+        <w:t>OpenMM</w:t>
+      </w:r>
+      <w:proofErr w:type="spellEnd"/>
+      <w:r>
+        <w:t xml:space="preserve"> </w:t>
+      </w:r>
+      <w:proofErr w:type="spellStart"/>
+      <w:r>
+        <w:rPr>
+          <w:rFonts w:ascii="Courier" w:hAnsi="Courier"/>
+        </w:rPr>
+        <w:t>ForceField</w:t>
+      </w:r>
+      <w:proofErr w:type="spellEnd"/>
+      <w:r>
+        <w:t xml:space="preserve"> was instantiated using AMBER14SB force field parameters for the protein and TIP3P water model.</w:t>
+      </w:r>
+      <w:commentRangeEnd w:id="17"/>
+      <w:r>
+        <w:rPr>
+          <w:rStyle w:val="CommentReference"/>
+        </w:rPr>
+        <w:commentReference w:id="17"/>
+      </w:r>
+      <w:r>
+        <w:t xml:space="preserve"> The ligand was assigned charges using the </w:t>
+      </w:r>
+      <w:commentRangeStart w:id="18"/>
+      <w:r>
+        <w:t>Am1-Bcc</w:t>
+      </w:r>
+      <w:commentRangeEnd w:id="18"/>
+      <w:r>
+        <w:rPr>
+          <w:rStyle w:val="CommentReference"/>
+        </w:rPr>
+        <w:commentReference w:id="18"/>
+      </w:r>
+      <w:r>
+        <w:t xml:space="preserve"> implementation in </w:t>
+      </w:r>
+      <w:commentRangeStart w:id="19"/>
+      <w:proofErr w:type="spellStart"/>
+      <w:r>
+        <w:t>OpenEye</w:t>
+      </w:r>
+      <w:commentRangeEnd w:id="19"/>
+      <w:proofErr w:type="spellEnd"/>
+      <w:r>
+        <w:rPr>
+          <w:rStyle w:val="CommentReference"/>
+        </w:rPr>
+        <w:commentReference w:id="19"/>
+      </w:r>
+      <w:r>
+        <w:t xml:space="preserve"> </w:t>
+      </w:r>
+      <w:commentRangeStart w:id="20"/>
+      <w:r>
+        <w:t xml:space="preserve">and </w:t>
+      </w:r>
+      <w:proofErr w:type="spellStart"/>
+      <w:r>
+        <w:t>parametrized</w:t>
+      </w:r>
+      <w:proofErr w:type="spellEnd"/>
+      <w:r>
+        <w:t xml:space="preserve"> in the Gaff </w:t>
+      </w:r>
+      <w:proofErr w:type="spellStart"/>
+      <w:r>
+        <w:t>forcefield</w:t>
+      </w:r>
+      <w:commentRangeEnd w:id="20"/>
+      <w:proofErr w:type="spellEnd"/>
+      <w:r>
+        <w:rPr>
+          <w:rStyle w:val="CommentReference"/>
+        </w:rPr>
+        <w:commentReference w:id="20"/>
+      </w:r>
+      <w:r>
+        <w:t xml:space="preserve">. </w:t>
+      </w:r>
+    </w:p>
+    <w:p>
+      <w:pPr>
+        <w:rPr>
           <w:i/>
-          <w:lang w:val="de-DE"/>
-        </w:rPr>
+        </w:rPr>
+      </w:pPr>
+    </w:p>
+    <w:p>
+      <w:r>
+        <w:rPr>
+          <w:i/>
+        </w:rPr>
+        <w:t xml:space="preserve">Minimization. </w:t>
+      </w:r>
+      <w:r>
+        <w:t>Minimization</w:t>
+      </w:r>
+      <w:r>
+        <w:t xml:space="preserve"> was </w:t>
+      </w:r>
+      <w:proofErr w:type="gramStart"/>
+      <w:r>
+        <w:t>perform</w:t>
+      </w:r>
+      <w:proofErr w:type="gramEnd"/>
+      <w:r>
+        <w:t xml:space="preserve"> using the implementation of the L-BFGS algorithm in </w:t>
+      </w:r>
+      <w:proofErr w:type="spellStart"/>
+      <w:r>
+        <w:t>OpenMM</w:t>
+      </w:r>
+      <w:proofErr w:type="spellEnd"/>
+      <w:r>
         <w:t xml:space="preserve"> </w:t>
       </w:r>
-      <w:proofErr w:type="spellStart"/>
-      <w:r>
-        <w:rPr>
-          <w:rFonts w:ascii="Calibri" w:hAnsi="Calibri"/>
+      <w:commentRangeStart w:id="21"/>
+      <w:r>
+        <w:t>7.1.1</w:t>
+      </w:r>
+      <w:commentRangeEnd w:id="21"/>
+      <w:r>
+        <w:rPr>
+          <w:rStyle w:val="CommentReference"/>
+        </w:rPr>
+        <w:commentReference w:id="21"/>
+      </w:r>
+      <w:r>
+        <w:t xml:space="preserve"> with a tolerance of 1kJ/(M*nm).</w:t>
+      </w:r>
+    </w:p>
+    <w:p>
+      <w:pPr>
+        <w:rPr>
           <w:i/>
-          <w:lang w:val="de-DE"/>
-        </w:rPr>
-        <w:t>modeling</w:t>
-      </w:r>
-      <w:proofErr w:type="spellEnd"/>
-      <w:r>
+        </w:rPr>
+      </w:pPr>
+    </w:p>
+    <w:p>
+      <w:pPr>
         <w:rPr>
           <w:rFonts w:ascii="Calibri" w:hAnsi="Calibri"/>
           <w:lang w:val="de-DE"/>
         </w:rPr>
-        <w:t xml:space="preserve">. The </w:t>
-      </w:r>
-      <w:proofErr w:type="spellStart"/>
-      <w:r>
-        <w:rPr>
-          <w:rFonts w:ascii="Calibri" w:hAnsi="Calibri"/>
-          <w:lang w:val="de-DE"/>
-        </w:rPr>
-        <w:t>systems</w:t>
-      </w:r>
-      <w:proofErr w:type="spellEnd"/>
-      <w:r>
-        <w:rPr>
-          <w:rFonts w:ascii="Calibri" w:hAnsi="Calibri"/>
-          <w:lang w:val="de-DE"/>
+      </w:pPr>
+      <w:r>
+        <w:rPr>
+          <w:i/>
+        </w:rPr>
+        <w:t>Production Simulation.</w:t>
+      </w:r>
+      <w:commentRangeStart w:id="22"/>
+      <w:r>
+        <w:rPr>
+          <w:i/>
         </w:rPr>
         <w:t xml:space="preserve"> </w:t>
       </w:r>
-      <w:proofErr w:type="spellStart"/>
-      <w:r>
-        <w:rPr>
-          <w:rFonts w:ascii="Calibri" w:hAnsi="Calibri"/>
-          <w:lang w:val="de-DE"/>
-        </w:rPr>
-        <w:t>prepared</w:t>
-      </w:r>
-      <w:proofErr w:type="spellEnd"/>
-      <w:r>
-        <w:rPr>
-          <w:rFonts w:ascii="Calibri" w:hAnsi="Calibri"/>
-          <w:lang w:val="de-DE"/>
-        </w:rPr>
+      <w:commentRangeEnd w:id="22"/>
+      <w:r>
+        <w:rPr>
+          <w:rStyle w:val="CommentReference"/>
+        </w:rPr>
+        <w:commentReference w:id="22"/>
+      </w:r>
+      <w:r>
+        <w:t xml:space="preserve">The </w:t>
+      </w:r>
+      <w:commentRangeStart w:id="23"/>
+      <w:r>
+        <w:t>ligand was restrained using a Harmonic restraint centered on the following residues in the receptor</w:t>
+      </w:r>
+      <w:commentRangeEnd w:id="23"/>
+      <w:r>
+        <w:rPr>
+          <w:rStyle w:val="CommentReference"/>
+        </w:rPr>
+        <w:commentReference w:id="23"/>
+      </w:r>
+      <w:r>
+        <w:t xml:space="preserve">: </w:t>
+      </w:r>
+      <w:commentRangeStart w:id="24"/>
+      <w:r>
+        <w:t>2, 4, 46, 76, 78, and 80</w:t>
+      </w:r>
+      <w:commentRangeEnd w:id="24"/>
+      <w:r>
+        <w:rPr>
+          <w:rStyle w:val="CommentReference"/>
+        </w:rPr>
+        <w:commentReference w:id="24"/>
+      </w:r>
+      <w:r>
+        <w:t xml:space="preserve">. </w:t>
+      </w:r>
+      <w:r>
+        <w:t xml:space="preserve">The calculation was performed using an explicit PME solvent, with a </w:t>
+      </w:r>
+      <w:proofErr w:type="spellStart"/>
+      <w:r>
+        <w:t>nonbonded</w:t>
+      </w:r>
+      <w:proofErr w:type="spellEnd"/>
+      <w:r>
+        <w:t xml:space="preserve"> forces cutoff using a 9Å cutoff </w:t>
+      </w:r>
+      <w:commentRangeStart w:id="25"/>
+      <w:r>
+        <w:t xml:space="preserve">and neutralizing </w:t>
+      </w:r>
+      <w:proofErr w:type="spellStart"/>
+      <w:r>
+        <w:t>NaCl</w:t>
+      </w:r>
+      <w:commentRangeEnd w:id="25"/>
+      <w:proofErr w:type="spellEnd"/>
+      <w:r>
+        <w:rPr>
+          <w:rStyle w:val="CommentReference"/>
+        </w:rPr>
+        <w:commentReference w:id="25"/>
+      </w:r>
+      <w:r>
+        <w:t xml:space="preserve">. </w:t>
+      </w:r>
+      <w:commentRangeStart w:id="26"/>
+      <w:r>
+        <w:t>The</w:t>
+      </w:r>
+      <w:r>
+        <w:t xml:space="preserve"> calculation was carried out at 300K, 1 </w:t>
+      </w:r>
+      <w:proofErr w:type="spellStart"/>
+      <w:r>
+        <w:t>atm</w:t>
+      </w:r>
+      <w:proofErr w:type="spellEnd"/>
+      <w:r>
+        <w:t xml:space="preserve"> pressure and using a 2.0 </w:t>
+      </w:r>
+      <w:proofErr w:type="spellStart"/>
+      <w:r>
+        <w:t>fs</w:t>
+      </w:r>
+      <w:proofErr w:type="spellEnd"/>
+      <w:r>
         <w:t xml:space="preserve"> </w:t>
       </w:r>
       <w:proofErr w:type="spellStart"/>
       <w:r>
-        <w:rPr>
-          <w:rFonts w:ascii="Calibri" w:hAnsi="Calibri"/>
-          <w:lang w:val="de-DE"/>
-        </w:rPr>
-        <w:t>according</w:t>
-      </w:r>
-      <w:proofErr w:type="spellEnd"/>
-      <w:r>
-        <w:rPr>
-          <w:rFonts w:ascii="Calibri" w:hAnsi="Calibri"/>
-          <w:lang w:val="de-DE"/>
-        </w:rPr>
+        <w:t>timestep</w:t>
+      </w:r>
+      <w:commentRangeEnd w:id="26"/>
+      <w:proofErr w:type="spellEnd"/>
+      <w:r>
+        <w:rPr>
+          <w:rStyle w:val="CommentReference"/>
+        </w:rPr>
+        <w:commentReference w:id="26"/>
+      </w:r>
+      <w:r>
+        <w:t xml:space="preserve">. Ro 08-2750 and Ro A6 were run for 10000 iterations with 2500 </w:t>
+      </w:r>
+      <w:proofErr w:type="spellStart"/>
+      <w:r>
+        <w:t>timesteps</w:t>
+      </w:r>
+      <w:proofErr w:type="spellEnd"/>
+      <w:r>
+        <w:t xml:space="preserve"> per iteration, while Ro-OH was run for 15000 iterations with 2500 </w:t>
+      </w:r>
+      <w:proofErr w:type="spellStart"/>
+      <w:r>
+        <w:t>timesteps</w:t>
+      </w:r>
+      <w:proofErr w:type="spellEnd"/>
+      <w:r>
+        <w:t xml:space="preserve"> per iteration.</w:t>
+      </w:r>
+      <w:commentRangeStart w:id="27"/>
+      <w:r>
         <w:t xml:space="preserve"> </w:t>
       </w:r>
-      <w:proofErr w:type="spellStart"/>
-      <w:r>
-        <w:rPr>
-          <w:rFonts w:ascii="Calibri" w:hAnsi="Calibri"/>
-          <w:lang w:val="de-DE"/>
-        </w:rPr>
-        <w:t>to</w:t>
-      </w:r>
-      <w:proofErr w:type="spellEnd"/>
-      <w:r>
-        <w:rPr>
-          <w:rFonts w:ascii="Calibri" w:hAnsi="Calibri"/>
-          <w:lang w:val="de-DE"/>
-        </w:rPr>
-        <w:t xml:space="preserve"> </w:t>
-      </w:r>
-      <w:proofErr w:type="spellStart"/>
-      <w:r>
-        <w:rPr>
-          <w:rFonts w:ascii="Calibri" w:hAnsi="Calibri"/>
-          <w:lang w:val="de-DE"/>
-        </w:rPr>
-        <w:t>the</w:t>
-      </w:r>
-      <w:proofErr w:type="spellEnd"/>
-      <w:r>
-        <w:rPr>
-          <w:rFonts w:ascii="Calibri" w:hAnsi="Calibri"/>
-          <w:lang w:val="de-DE"/>
-        </w:rPr>
-        <w:t xml:space="preserve"> </w:t>
-      </w:r>
-      <w:proofErr w:type="spellStart"/>
-      <w:r>
-        <w:rPr>
-          <w:rFonts w:ascii="Calibri" w:hAnsi="Calibri"/>
-          <w:lang w:val="de-DE"/>
-        </w:rPr>
-        <w:t>above</w:t>
-      </w:r>
-      <w:proofErr w:type="spellEnd"/>
-      <w:r>
-        <w:rPr>
-          <w:rFonts w:ascii="Calibri" w:hAnsi="Calibri"/>
-          <w:lang w:val="de-DE"/>
-        </w:rPr>
-        <w:t xml:space="preserve"> </w:t>
-      </w:r>
-      <w:proofErr w:type="spellStart"/>
-      <w:r>
-        <w:rPr>
-          <w:rFonts w:ascii="Calibri" w:hAnsi="Calibri"/>
-          <w:lang w:val="de-DE"/>
-        </w:rPr>
-        <w:t>protocol</w:t>
-      </w:r>
-      <w:proofErr w:type="spellEnd"/>
-      <w:r>
-        <w:rPr>
-          <w:rFonts w:ascii="Calibri" w:hAnsi="Calibri"/>
-          <w:lang w:val="de-DE"/>
-        </w:rPr>
-        <w:t xml:space="preserve"> </w:t>
-      </w:r>
-      <w:proofErr w:type="spellStart"/>
-      <w:r>
-        <w:rPr>
-          <w:rFonts w:ascii="Calibri" w:hAnsi="Calibri"/>
-          <w:lang w:val="de-DE"/>
-        </w:rPr>
-        <w:t>were</w:t>
-      </w:r>
-      <w:proofErr w:type="spellEnd"/>
-      <w:r>
-        <w:rPr>
-          <w:rFonts w:ascii="Calibri" w:hAnsi="Calibri"/>
-          <w:lang w:val="de-DE"/>
-        </w:rPr>
-        <w:t xml:space="preserve"> </w:t>
-      </w:r>
-      <w:proofErr w:type="spellStart"/>
-      <w:r>
-        <w:rPr>
-          <w:rFonts w:ascii="Calibri" w:hAnsi="Calibri"/>
-          <w:lang w:val="de-DE"/>
-        </w:rPr>
-        <w:t>used</w:t>
-      </w:r>
-      <w:proofErr w:type="spellEnd"/>
-      <w:r>
-        <w:rPr>
-          <w:rFonts w:ascii="Calibri" w:hAnsi="Calibri"/>
-          <w:lang w:val="de-DE"/>
-        </w:rPr>
-        <w:t xml:space="preserve"> </w:t>
-      </w:r>
-      <w:proofErr w:type="spellStart"/>
-      <w:r>
-        <w:rPr>
-          <w:rFonts w:ascii="Calibri" w:hAnsi="Calibri"/>
-          <w:lang w:val="de-DE"/>
-        </w:rPr>
-        <w:t>as</w:t>
-      </w:r>
-      <w:proofErr w:type="spellEnd"/>
-      <w:r>
-        <w:rPr>
-          <w:rFonts w:ascii="Calibri" w:hAnsi="Calibri"/>
-          <w:lang w:val="de-DE"/>
-        </w:rPr>
-        <w:t xml:space="preserve"> </w:t>
-      </w:r>
-      <w:proofErr w:type="spellStart"/>
-      <w:r>
-        <w:rPr>
-          <w:rFonts w:ascii="Calibri" w:hAnsi="Calibri"/>
-          <w:lang w:val="de-DE"/>
-        </w:rPr>
-        <w:t>input</w:t>
-      </w:r>
-      <w:proofErr w:type="spellEnd"/>
-      <w:r>
-        <w:rPr>
-          <w:rFonts w:ascii="Calibri" w:hAnsi="Calibri"/>
-          <w:lang w:val="de-DE"/>
-        </w:rPr>
-        <w:t xml:space="preserve"> </w:t>
-      </w:r>
-      <w:proofErr w:type="spellStart"/>
-      <w:r>
-        <w:rPr>
-          <w:rFonts w:ascii="Calibri" w:hAnsi="Calibri"/>
-          <w:lang w:val="de-DE"/>
-        </w:rPr>
-        <w:t>for</w:t>
-      </w:r>
-      <w:proofErr w:type="spellEnd"/>
-      <w:r>
-        <w:rPr>
-          <w:rFonts w:ascii="Calibri" w:hAnsi="Calibri"/>
-          <w:lang w:val="de-DE"/>
-        </w:rPr>
-        <w:t xml:space="preserve"> </w:t>
-      </w:r>
-      <w:proofErr w:type="spellStart"/>
-      <w:r>
-        <w:rPr>
-          <w:rFonts w:ascii="Calibri" w:hAnsi="Calibri"/>
-          <w:lang w:val="de-DE"/>
-        </w:rPr>
-        <w:t>these</w:t>
-      </w:r>
-      <w:proofErr w:type="spellEnd"/>
-      <w:r>
-        <w:rPr>
-          <w:rFonts w:ascii="Calibri" w:hAnsi="Calibri"/>
-          <w:lang w:val="de-DE"/>
-        </w:rPr>
-        <w:t xml:space="preserve"> </w:t>
-      </w:r>
-      <w:proofErr w:type="spellStart"/>
-      <w:r>
-        <w:rPr>
-          <w:rFonts w:ascii="Calibri" w:hAnsi="Calibri"/>
-          <w:lang w:val="de-DE"/>
-        </w:rPr>
-        <w:t>calculations</w:t>
-      </w:r>
-      <w:proofErr w:type="spellEnd"/>
-      <w:r>
-        <w:rPr>
-          <w:rFonts w:ascii="Calibri" w:hAnsi="Calibri"/>
-          <w:lang w:val="de-DE"/>
-        </w:rPr>
+      <w:commentRangeEnd w:id="27"/>
+      <w:r>
+        <w:rPr>
+          <w:rStyle w:val="CommentReference"/>
+        </w:rPr>
+        <w:commentReference w:id="27"/>
+      </w:r>
+      <w:r>
+        <w:t xml:space="preserve">The alchemical pathway was automatically determined for each compound using the YANK </w:t>
+      </w:r>
+      <w:commentRangeStart w:id="28"/>
+      <w:proofErr w:type="spellStart"/>
+      <w:r>
+        <w:t>autoprotocol</w:t>
+      </w:r>
+      <w:proofErr w:type="spellEnd"/>
+      <w:r>
+        <w:t xml:space="preserve"> feature</w:t>
+      </w:r>
+      <w:commentRangeEnd w:id="28"/>
+      <w:r>
+        <w:rPr>
+          <w:rStyle w:val="CommentReference"/>
+        </w:rPr>
+        <w:commentReference w:id="28"/>
+      </w:r>
+      <w:r>
         <w:t xml:space="preserve">. </w:t>
       </w:r>
-    </w:p>
-    <w:p>
-      <w:pPr>
-        <w:rPr>
-          <w:rFonts w:ascii="Calibri" w:hAnsi="Calibri"/>
-          <w:lang w:val="de-DE"/>
-        </w:rPr>
-      </w:pPr>
-    </w:p>
-    <w:p>
-      <w:proofErr w:type="spellStart"/>
-      <w:r>
-        <w:rPr>
-          <w:rFonts w:ascii="Calibri" w:hAnsi="Calibri"/>
-          <w:i/>
-          <w:lang w:val="de-DE"/>
-        </w:rPr>
-        <w:t>Parameterization</w:t>
-      </w:r>
-      <w:proofErr w:type="spellEnd"/>
-      <w:r>
-        <w:rPr>
-          <w:rFonts w:ascii="Calibri" w:hAnsi="Calibri"/>
-          <w:i/>
-          <w:lang w:val="de-DE"/>
-        </w:rPr>
-        <w:t xml:space="preserve">. </w:t>
-      </w:r>
-      <w:r>
-        <w:t xml:space="preserve">An </w:t>
-      </w:r>
-      <w:proofErr w:type="spellStart"/>
-      <w:r>
-        <w:t>OpenMM</w:t>
-      </w:r>
-      <w:proofErr w:type="spellEnd"/>
-      <w:r>
-        <w:t xml:space="preserve"> </w:t>
-      </w:r>
-      <w:proofErr w:type="spellStart"/>
-      <w:r>
-        <w:rPr>
-          <w:rFonts w:ascii="Courier" w:hAnsi="Courier"/>
-        </w:rPr>
-        <w:t>ForceField</w:t>
-      </w:r>
-      <w:proofErr w:type="spellEnd"/>
-      <w:r>
-        <w:t xml:space="preserve"> was instantiated using AMBER14SB force field parameters for the protein and TIP3P water model. The ligand was assigned charges using the Am1-Bcc implementation in </w:t>
-      </w:r>
-      <w:proofErr w:type="spellStart"/>
-      <w:r>
-        <w:t>OpenEye</w:t>
-      </w:r>
-      <w:proofErr w:type="spellEnd"/>
-      <w:r>
-        <w:t xml:space="preserve"> and </w:t>
-      </w:r>
-      <w:proofErr w:type="spellStart"/>
-      <w:r>
-        <w:t>parametrized</w:t>
-      </w:r>
-      <w:proofErr w:type="spellEnd"/>
-      <w:r>
-        <w:t xml:space="preserve"> in the Gaff forcefield. </w:t>
-      </w:r>
-    </w:p>
-    <w:p>
-      <w:pPr>
-        <w:rPr>
-          <w:i/>
-        </w:rPr>
-      </w:pPr>
-    </w:p>
-    <w:p>
-      <w:r>
-        <w:rPr>
-          <w:i/>
-        </w:rPr>
-        <w:t xml:space="preserve">Minimization. </w:t>
-      </w:r>
-    </w:p>
-    <w:p>
-      <w:pPr>
-        <w:rPr>
-          <w:i/>
-        </w:rPr>
-      </w:pPr>
-    </w:p>
-    <w:p>
-      <w:pPr>
-        <w:rPr>
-          <w:rFonts w:ascii="Calibri" w:hAnsi="Calibri"/>
-          <w:lang w:val="de-DE"/>
-        </w:rPr>
-      </w:pPr>
-      <w:r>
-        <w:rPr>
-          <w:i/>
-        </w:rPr>
-        <w:t xml:space="preserve">Production Simulation. </w:t>
-      </w:r>
-      <w:r>
-        <w:t xml:space="preserve">The ligand was restrained using a Harmonic restraint centered on the following residues in the receptor: 2, 4, 46, 76, 78, and 80. </w:t>
-      </w:r>
-      <w:r>
-        <w:t xml:space="preserve">The calculation was performed using an explicit PME solvent, with a </w:t>
-      </w:r>
-      <w:proofErr w:type="spellStart"/>
-      <w:r>
-        <w:t>nonbonded</w:t>
-      </w:r>
-      <w:proofErr w:type="spellEnd"/>
-      <w:r>
-        <w:t xml:space="preserve"> forces cutoff using a 9Å cutoff and neutralizing </w:t>
-      </w:r>
-      <w:proofErr w:type="spellStart"/>
-      <w:r>
-        <w:t>NaCl</w:t>
-      </w:r>
-      <w:proofErr w:type="spellEnd"/>
-      <w:r>
-        <w:t>. The</w:t>
-      </w:r>
-      <w:r>
-        <w:t xml:space="preserve"> calculation was carried out at 300K, 1 </w:t>
-      </w:r>
-      <w:proofErr w:type="spellStart"/>
-      <w:r>
-        <w:t>atm</w:t>
-      </w:r>
-      <w:proofErr w:type="spellEnd"/>
-      <w:r>
-        <w:t xml:space="preserve"> pressure and using a 2.0 </w:t>
-      </w:r>
-      <w:proofErr w:type="spellStart"/>
-      <w:r>
-        <w:t>fs</w:t>
-      </w:r>
-      <w:proofErr w:type="spellEnd"/>
-      <w:r>
-        <w:t xml:space="preserve"> </w:t>
-      </w:r>
-      <w:proofErr w:type="spellStart"/>
-      <w:r>
-        <w:t>timestep</w:t>
-      </w:r>
-      <w:proofErr w:type="spellEnd"/>
-      <w:r>
-        <w:t xml:space="preserve">. Ro 08-2750 and Ro A6 were run for 10000 iterations with 2500 </w:t>
-      </w:r>
-      <w:proofErr w:type="spellStart"/>
-      <w:r>
-        <w:t>timesteps</w:t>
-      </w:r>
-      <w:proofErr w:type="spellEnd"/>
-      <w:r>
-        <w:t xml:space="preserve"> per iteration, while Ro-OH was run for 15000 iterations with 2500 </w:t>
-      </w:r>
-      <w:proofErr w:type="spellStart"/>
-      <w:r>
-        <w:t>timesteps</w:t>
-      </w:r>
-      <w:proofErr w:type="spellEnd"/>
-      <w:r>
-        <w:t xml:space="preserve"> per iteration. The alchemical pathway was automatically determined for each compound using the YANK </w:t>
-      </w:r>
-      <w:proofErr w:type="spellStart"/>
-      <w:r>
-        <w:t>autoprotocol</w:t>
-      </w:r>
-      <w:proofErr w:type="spellEnd"/>
-      <w:r>
-        <w:t xml:space="preserve"> feature. </w:t>
-      </w:r>
-      <w:bookmarkStart w:id="16" w:name="_GoBack"/>
-      <w:bookmarkEnd w:id="16"/>
     </w:p>
     <w:p>
       <w:pPr>
@@ -2301,38 +1540,20 @@
           <w:lang w:val="de-DE"/>
         </w:rPr>
       </w:pPr>
-      <w:proofErr w:type="spellStart"/>
       <w:r>
         <w:rPr>
           <w:rFonts w:ascii="Calibri" w:hAnsi="Calibri" w:cs="Times"/>
           <w:lang w:val="de-DE"/>
         </w:rPr>
-        <w:t>Author</w:t>
-      </w:r>
-      <w:proofErr w:type="spellEnd"/>
+        <w:t>Author affiliation</w:t>
+      </w:r>
       <w:r>
         <w:rPr>
           <w:rFonts w:ascii="Calibri" w:hAnsi="Calibri" w:cs="Times"/>
           <w:lang w:val="de-DE"/>
         </w:rPr>
-        <w:t xml:space="preserve"> </w:t>
-      </w:r>
-      <w:proofErr w:type="spellStart"/>
-      <w:r>
-        <w:rPr>
-          <w:rFonts w:ascii="Calibri" w:hAnsi="Calibri" w:cs="Times"/>
-          <w:lang w:val="de-DE"/>
-        </w:rPr>
-        <w:t>affiliation</w:t>
-      </w:r>
-      <w:r>
-        <w:rPr>
-          <w:rFonts w:ascii="Calibri" w:hAnsi="Calibri" w:cs="Times"/>
-          <w:lang w:val="de-DE"/>
-        </w:rPr>
         <w:t>s</w:t>
       </w:r>
-      <w:proofErr w:type="spellEnd"/>
       <w:r>
         <w:rPr>
           <w:rFonts w:ascii="Calibri" w:hAnsi="Calibri" w:cs="Times"/>
@@ -2358,78 +1579,53 @@
           <w:rFonts w:ascii="Calibri" w:hAnsi="Calibri"/>
           <w:lang w:val="de-DE"/>
         </w:rPr>
-        <w:t xml:space="preserve">Daniel </w:t>
-      </w:r>
-      <w:proofErr w:type="spellStart"/>
+        <w:t>Daniel Cappel</w:t>
+      </w:r>
       <w:r>
         <w:rPr>
           <w:rFonts w:ascii="Calibri" w:hAnsi="Calibri"/>
           <w:lang w:val="de-DE"/>
         </w:rPr>
-        <w:t>Cappel</w:t>
-      </w:r>
-      <w:proofErr w:type="spellEnd"/>
+        <w:t xml:space="preserve">: </w:t>
+      </w:r>
       <w:r>
         <w:rPr>
           <w:rFonts w:ascii="Calibri" w:hAnsi="Calibri"/>
           <w:lang w:val="de-DE"/>
         </w:rPr>
-        <w:t xml:space="preserve">: </w:t>
-      </w:r>
-      <w:proofErr w:type="spellStart"/>
-      <w:r>
+        <w:t>Schrödinger GmbH, Dynamostraße 13, 68165 Mannheim, Germany</w:t>
+      </w:r>
+    </w:p>
+    <w:p>
+      <w:pPr>
+        <w:spacing w:line="480" w:lineRule="auto"/>
         <w:rPr>
           <w:rFonts w:ascii="Calibri" w:hAnsi="Calibri"/>
           <w:lang w:val="de-DE"/>
         </w:rPr>
-        <w:t>Schrödinger</w:t>
-      </w:r>
-      <w:proofErr w:type="spellEnd"/>
+      </w:pPr>
+    </w:p>
+    <w:p>
+      <w:pPr>
+        <w:spacing w:line="480" w:lineRule="auto"/>
+        <w:rPr>
+          <w:rFonts w:ascii="Arial" w:hAnsi="Arial" w:cs="Arial"/>
+          <w:bCs/>
+        </w:rPr>
+      </w:pPr>
       <w:r>
         <w:rPr>
           <w:rFonts w:ascii="Calibri" w:hAnsi="Calibri"/>
           <w:lang w:val="de-DE"/>
         </w:rPr>
-        <w:t xml:space="preserve"> GmbH, Dynamostraße 13, 68165 Mannheim, Germany</w:t>
-      </w:r>
-    </w:p>
-    <w:p>
-      <w:pPr>
-        <w:spacing w:line="480" w:lineRule="auto"/>
-        <w:rPr>
-          <w:rFonts w:ascii="Calibri" w:hAnsi="Calibri"/>
-          <w:lang w:val="de-DE"/>
-        </w:rPr>
-      </w:pPr>
-    </w:p>
-    <w:p>
-      <w:pPr>
-        <w:spacing w:line="480" w:lineRule="auto"/>
+        <w:t xml:space="preserve">Steven K. Albanese: </w:t>
+      </w:r>
+      <w:r>
         <w:rPr>
           <w:rFonts w:ascii="Arial" w:hAnsi="Arial" w:cs="Arial"/>
           <w:bCs/>
         </w:rPr>
-      </w:pPr>
-      <w:r>
-        <w:rPr>
-          <w:rFonts w:ascii="Calibri" w:hAnsi="Calibri"/>
-          <w:lang w:val="de-DE"/>
-        </w:rPr>
-        <w:t xml:space="preserve">Steven K. Albanese: </w:t>
-      </w:r>
-      <w:r>
-        <w:rPr>
-          <w:rFonts w:ascii="Arial" w:hAnsi="Arial" w:cs="Arial"/>
-          <w:bCs/>
-        </w:rPr>
-        <w:t>Computational and Systems Biology Program, Sloan Kettering Institute, Memorial Sloan Kettering Cancer Center, New York, New York, USA</w:t>
-      </w:r>
-      <w:r>
-        <w:rPr>
-          <w:rFonts w:ascii="Arial" w:hAnsi="Arial" w:cs="Arial"/>
-          <w:bCs/>
-        </w:rPr>
-        <w:t xml:space="preserve">, </w:t>
+        <w:t xml:space="preserve">Computational and Systems Biology Program, Sloan Kettering Institute, Memorial Sloan Kettering Cancer Center, New York, New York, USA, </w:t>
       </w:r>
       <w:r>
         <w:rPr>
@@ -2447,6 +1643,42 @@
           <w:lang w:val="de-DE"/>
         </w:rPr>
       </w:pPr>
+    </w:p>
+    <w:p>
+      <w:pPr>
+        <w:rPr>
+          <w:rFonts w:ascii="Calibri" w:hAnsi="Calibri"/>
+          <w:lang w:val="de-DE"/>
+        </w:rPr>
+      </w:pPr>
+      <w:r>
+        <w:rPr>
+          <w:rFonts w:ascii="Calibri" w:hAnsi="Calibri"/>
+          <w:lang w:val="de-DE"/>
+        </w:rPr>
+        <w:t xml:space="preserve">Andrea Rizzi: 1) </w:t>
+      </w:r>
+      <w:r>
+        <w:rPr>
+          <w:rFonts w:ascii="Calibri" w:hAnsi="Calibri"/>
+          <w:lang w:val="de-DE"/>
+        </w:rPr>
+        <w:t>Tri-Institutional Training Program in Computational Biology and Medicine, New York, NY, USA</w:t>
+      </w:r>
+      <w:r>
+        <w:rPr>
+          <w:rFonts w:ascii="Calibri" w:hAnsi="Calibri"/>
+          <w:lang w:val="de-DE"/>
+        </w:rPr>
+        <w:t xml:space="preserve"> 2) </w:t>
+      </w:r>
+      <w:r>
+        <w:rPr>
+          <w:rFonts w:ascii="Calibri" w:hAnsi="Calibri"/>
+          <w:lang w:val="de-DE"/>
+        </w:rPr>
+        <w:t>Computational and Systems Biology Program, Memorial Sloan Kettering Cancer Center, New York, NY, USA</w:t>
+      </w:r>
     </w:p>
     <w:sectPr>
       <w:pgSz w:w="12240" w:h="15840"/>
@@ -4837,6 +4069,992 @@
       <w:pPr>
         <w:pStyle w:val="CommentText"/>
       </w:pPr>
+    </w:p>
+  </w:comment>
+  <w:comment w:id="17" w:author="Andrea Rizzi" w:date="2018-01-28T15:40:00Z" w:initials="AR">
+    <w:p>
+      <w:pPr>
+        <w:pStyle w:val="CommentText"/>
+      </w:pPr>
+      <w:r>
+        <w:rPr>
+          <w:rStyle w:val="CommentReference"/>
+        </w:rPr>
+        <w:annotationRef/>
+      </w:r>
+      <w:r>
+        <w:t xml:space="preserve">Technically we don’t use the </w:t>
+      </w:r>
+      <w:proofErr w:type="spellStart"/>
+      <w:r>
+        <w:t>OpenMM</w:t>
+      </w:r>
+      <w:proofErr w:type="spellEnd"/>
+      <w:r>
+        <w:t xml:space="preserve"> </w:t>
+      </w:r>
+      <w:proofErr w:type="spellStart"/>
+      <w:r>
+        <w:t>ForceField</w:t>
+      </w:r>
+      <w:proofErr w:type="spellEnd"/>
+      <w:r>
+        <w:t>, but we do everything through leap. I’d write something like this:</w:t>
+      </w:r>
+    </w:p>
+    <w:p>
+      <w:pPr>
+        <w:pStyle w:val="CommentText"/>
+      </w:pPr>
+    </w:p>
+    <w:p>
+      <w:pPr>
+        <w:pStyle w:val="CommentText"/>
+      </w:pPr>
+      <w:proofErr w:type="spellStart"/>
+      <w:proofErr w:type="gramStart"/>
+      <w:r>
+        <w:t>tleap</w:t>
+      </w:r>
+      <w:proofErr w:type="spellEnd"/>
+      <w:proofErr w:type="gramEnd"/>
+      <w:r>
+        <w:t xml:space="preserve"> (</w:t>
+      </w:r>
+      <w:proofErr w:type="spellStart"/>
+      <w:r>
+        <w:t>ambermini</w:t>
+      </w:r>
+      <w:proofErr w:type="spellEnd"/>
+      <w:r>
+        <w:t xml:space="preserve"> 16.16.0) was used to solvate the complex in a cubic box leaving a 12A buffer of TIP3P water molecules around the protein. The system was parameterized using AMBER’s force field ff14SB and GAFF 1.8 (</w:t>
+      </w:r>
+      <w:r>
+        <w:rPr>
+          <w:i/>
+        </w:rPr>
+        <w:t>CHECK THAT YOU’RE USING AMBERMINI 16.16.0 OR THE GAFF VERSION MAY BE DIFFERENT</w:t>
+      </w:r>
+      <w:r>
+        <w:t>). Missing parameters for the ligands were determined using antechamber.</w:t>
+      </w:r>
+    </w:p>
+    <w:p>
+      <w:pPr>
+        <w:pStyle w:val="CommentText"/>
+      </w:pPr>
+    </w:p>
+    <w:p>
+      <w:pPr>
+        <w:rPr>
+          <w:rFonts w:ascii="Times" w:eastAsia="Times New Roman" w:hAnsi="Times" w:cs="Times New Roman"/>
+          <w:sz w:val="20"/>
+          <w:szCs w:val="20"/>
+        </w:rPr>
+      </w:pPr>
+      <w:r>
+        <w:t xml:space="preserve">The citation for AmberTools16 is: </w:t>
+      </w:r>
+      <w:r>
+        <w:rPr>
+          <w:rFonts w:ascii="Times" w:eastAsia="Times New Roman" w:hAnsi="Times" w:cs="Times New Roman"/>
+          <w:sz w:val="20"/>
+          <w:szCs w:val="20"/>
+        </w:rPr>
+        <w:t xml:space="preserve">D.A. Case, R.M. Betz, D.S. </w:t>
+      </w:r>
+      <w:proofErr w:type="spellStart"/>
+      <w:r>
+        <w:rPr>
+          <w:rFonts w:ascii="Times" w:eastAsia="Times New Roman" w:hAnsi="Times" w:cs="Times New Roman"/>
+          <w:sz w:val="20"/>
+          <w:szCs w:val="20"/>
+        </w:rPr>
+        <w:t>Cerutti</w:t>
+      </w:r>
+      <w:proofErr w:type="spellEnd"/>
+      <w:r>
+        <w:rPr>
+          <w:rFonts w:ascii="Times" w:eastAsia="Times New Roman" w:hAnsi="Times" w:cs="Times New Roman"/>
+          <w:sz w:val="20"/>
+          <w:szCs w:val="20"/>
+        </w:rPr>
+        <w:t xml:space="preserve">, T.E. Cheatham, III, T.A. Darden, R.E. Duke, T.J. Giese, H. </w:t>
+      </w:r>
+      <w:proofErr w:type="spellStart"/>
+      <w:r>
+        <w:rPr>
+          <w:rFonts w:ascii="Times" w:eastAsia="Times New Roman" w:hAnsi="Times" w:cs="Times New Roman"/>
+          <w:sz w:val="20"/>
+          <w:szCs w:val="20"/>
+        </w:rPr>
+        <w:t>Gohlke</w:t>
+      </w:r>
+      <w:proofErr w:type="spellEnd"/>
+      <w:r>
+        <w:rPr>
+          <w:rFonts w:ascii="Times" w:eastAsia="Times New Roman" w:hAnsi="Times" w:cs="Times New Roman"/>
+          <w:sz w:val="20"/>
+          <w:szCs w:val="20"/>
+        </w:rPr>
+        <w:t xml:space="preserve">, A.W. Goetz, N. </w:t>
+      </w:r>
+      <w:proofErr w:type="spellStart"/>
+      <w:r>
+        <w:rPr>
+          <w:rFonts w:ascii="Times" w:eastAsia="Times New Roman" w:hAnsi="Times" w:cs="Times New Roman"/>
+          <w:sz w:val="20"/>
+          <w:szCs w:val="20"/>
+        </w:rPr>
+        <w:t>Homeyer</w:t>
+      </w:r>
+      <w:proofErr w:type="spellEnd"/>
+      <w:r>
+        <w:rPr>
+          <w:rFonts w:ascii="Times" w:eastAsia="Times New Roman" w:hAnsi="Times" w:cs="Times New Roman"/>
+          <w:sz w:val="20"/>
+          <w:szCs w:val="20"/>
+        </w:rPr>
+        <w:t xml:space="preserve">, S. </w:t>
+      </w:r>
+      <w:proofErr w:type="spellStart"/>
+      <w:r>
+        <w:rPr>
+          <w:rFonts w:ascii="Times" w:eastAsia="Times New Roman" w:hAnsi="Times" w:cs="Times New Roman"/>
+          <w:sz w:val="20"/>
+          <w:szCs w:val="20"/>
+        </w:rPr>
+        <w:t>Izadi</w:t>
+      </w:r>
+      <w:proofErr w:type="spellEnd"/>
+      <w:r>
+        <w:rPr>
+          <w:rFonts w:ascii="Times" w:eastAsia="Times New Roman" w:hAnsi="Times" w:cs="Times New Roman"/>
+          <w:sz w:val="20"/>
+          <w:szCs w:val="20"/>
+        </w:rPr>
+        <w:t xml:space="preserve">, P. </w:t>
+      </w:r>
+      <w:proofErr w:type="spellStart"/>
+      <w:r>
+        <w:rPr>
+          <w:rFonts w:ascii="Times" w:eastAsia="Times New Roman" w:hAnsi="Times" w:cs="Times New Roman"/>
+          <w:sz w:val="20"/>
+          <w:szCs w:val="20"/>
+        </w:rPr>
+        <w:t>Janowski</w:t>
+      </w:r>
+      <w:proofErr w:type="spellEnd"/>
+      <w:r>
+        <w:rPr>
+          <w:rFonts w:ascii="Times" w:eastAsia="Times New Roman" w:hAnsi="Times" w:cs="Times New Roman"/>
+          <w:sz w:val="20"/>
+          <w:szCs w:val="20"/>
+        </w:rPr>
+        <w:t xml:space="preserve">, J. </w:t>
+      </w:r>
+      <w:proofErr w:type="spellStart"/>
+      <w:r>
+        <w:rPr>
+          <w:rFonts w:ascii="Times" w:eastAsia="Times New Roman" w:hAnsi="Times" w:cs="Times New Roman"/>
+          <w:sz w:val="20"/>
+          <w:szCs w:val="20"/>
+        </w:rPr>
+        <w:t>Kaus</w:t>
+      </w:r>
+      <w:proofErr w:type="spellEnd"/>
+      <w:r>
+        <w:rPr>
+          <w:rFonts w:ascii="Times" w:eastAsia="Times New Roman" w:hAnsi="Times" w:cs="Times New Roman"/>
+          <w:sz w:val="20"/>
+          <w:szCs w:val="20"/>
+        </w:rPr>
+        <w:t xml:space="preserve">, A. </w:t>
+      </w:r>
+      <w:proofErr w:type="spellStart"/>
+      <w:r>
+        <w:rPr>
+          <w:rFonts w:ascii="Times" w:eastAsia="Times New Roman" w:hAnsi="Times" w:cs="Times New Roman"/>
+          <w:sz w:val="20"/>
+          <w:szCs w:val="20"/>
+        </w:rPr>
+        <w:t>Kovalenko</w:t>
+      </w:r>
+      <w:proofErr w:type="spellEnd"/>
+      <w:r>
+        <w:rPr>
+          <w:rFonts w:ascii="Times" w:eastAsia="Times New Roman" w:hAnsi="Times" w:cs="Times New Roman"/>
+          <w:sz w:val="20"/>
+          <w:szCs w:val="20"/>
+        </w:rPr>
+        <w:t xml:space="preserve">, T.S. Lee, S. </w:t>
+      </w:r>
+      <w:proofErr w:type="spellStart"/>
+      <w:r>
+        <w:rPr>
+          <w:rFonts w:ascii="Times" w:eastAsia="Times New Roman" w:hAnsi="Times" w:cs="Times New Roman"/>
+          <w:sz w:val="20"/>
+          <w:szCs w:val="20"/>
+        </w:rPr>
+        <w:t>LeGrand</w:t>
+      </w:r>
+      <w:proofErr w:type="spellEnd"/>
+      <w:r>
+        <w:rPr>
+          <w:rFonts w:ascii="Times" w:eastAsia="Times New Roman" w:hAnsi="Times" w:cs="Times New Roman"/>
+          <w:sz w:val="20"/>
+          <w:szCs w:val="20"/>
+        </w:rPr>
+        <w:t xml:space="preserve">, P. Li, C. Lin, T. </w:t>
+      </w:r>
+      <w:proofErr w:type="spellStart"/>
+      <w:r>
+        <w:rPr>
+          <w:rFonts w:ascii="Times" w:eastAsia="Times New Roman" w:hAnsi="Times" w:cs="Times New Roman"/>
+          <w:sz w:val="20"/>
+          <w:szCs w:val="20"/>
+        </w:rPr>
+        <w:t>Luchko</w:t>
+      </w:r>
+      <w:proofErr w:type="spellEnd"/>
+      <w:r>
+        <w:rPr>
+          <w:rFonts w:ascii="Times" w:eastAsia="Times New Roman" w:hAnsi="Times" w:cs="Times New Roman"/>
+          <w:sz w:val="20"/>
+          <w:szCs w:val="20"/>
+        </w:rPr>
+        <w:t xml:space="preserve">, R. </w:t>
+      </w:r>
+      <w:proofErr w:type="spellStart"/>
+      <w:r>
+        <w:rPr>
+          <w:rFonts w:ascii="Times" w:eastAsia="Times New Roman" w:hAnsi="Times" w:cs="Times New Roman"/>
+          <w:sz w:val="20"/>
+          <w:szCs w:val="20"/>
+        </w:rPr>
+        <w:t>Luo</w:t>
+      </w:r>
+      <w:proofErr w:type="spellEnd"/>
+      <w:r>
+        <w:rPr>
+          <w:rFonts w:ascii="Times" w:eastAsia="Times New Roman" w:hAnsi="Times" w:cs="Times New Roman"/>
+          <w:sz w:val="20"/>
+          <w:szCs w:val="20"/>
+        </w:rPr>
+        <w:t xml:space="preserve">, B. </w:t>
+      </w:r>
+      <w:proofErr w:type="spellStart"/>
+      <w:r>
+        <w:rPr>
+          <w:rFonts w:ascii="Times" w:eastAsia="Times New Roman" w:hAnsi="Times" w:cs="Times New Roman"/>
+          <w:sz w:val="20"/>
+          <w:szCs w:val="20"/>
+        </w:rPr>
+        <w:t>Madej</w:t>
+      </w:r>
+      <w:proofErr w:type="spellEnd"/>
+      <w:r>
+        <w:rPr>
+          <w:rFonts w:ascii="Times" w:eastAsia="Times New Roman" w:hAnsi="Times" w:cs="Times New Roman"/>
+          <w:sz w:val="20"/>
+          <w:szCs w:val="20"/>
+        </w:rPr>
+        <w:t xml:space="preserve">, D. </w:t>
+      </w:r>
+      <w:proofErr w:type="spellStart"/>
+      <w:r>
+        <w:rPr>
+          <w:rFonts w:ascii="Times" w:eastAsia="Times New Roman" w:hAnsi="Times" w:cs="Times New Roman"/>
+          <w:sz w:val="20"/>
+          <w:szCs w:val="20"/>
+        </w:rPr>
+        <w:t>Mermelstein</w:t>
+      </w:r>
+      <w:proofErr w:type="spellEnd"/>
+      <w:r>
+        <w:rPr>
+          <w:rFonts w:ascii="Times" w:eastAsia="Times New Roman" w:hAnsi="Times" w:cs="Times New Roman"/>
+          <w:sz w:val="20"/>
+          <w:szCs w:val="20"/>
+        </w:rPr>
+        <w:t xml:space="preserve">, K.M. </w:t>
+      </w:r>
+      <w:proofErr w:type="spellStart"/>
+      <w:r>
+        <w:rPr>
+          <w:rFonts w:ascii="Times" w:eastAsia="Times New Roman" w:hAnsi="Times" w:cs="Times New Roman"/>
+          <w:sz w:val="20"/>
+          <w:szCs w:val="20"/>
+        </w:rPr>
+        <w:t>Merz</w:t>
+      </w:r>
+      <w:proofErr w:type="spellEnd"/>
+      <w:r>
+        <w:rPr>
+          <w:rFonts w:ascii="Times" w:eastAsia="Times New Roman" w:hAnsi="Times" w:cs="Times New Roman"/>
+          <w:sz w:val="20"/>
+          <w:szCs w:val="20"/>
+        </w:rPr>
+        <w:t xml:space="preserve">, G. </w:t>
+      </w:r>
+      <w:proofErr w:type="spellStart"/>
+      <w:r>
+        <w:rPr>
+          <w:rFonts w:ascii="Times" w:eastAsia="Times New Roman" w:hAnsi="Times" w:cs="Times New Roman"/>
+          <w:sz w:val="20"/>
+          <w:szCs w:val="20"/>
+        </w:rPr>
+        <w:t>Monard</w:t>
+      </w:r>
+      <w:proofErr w:type="spellEnd"/>
+      <w:r>
+        <w:rPr>
+          <w:rFonts w:ascii="Times" w:eastAsia="Times New Roman" w:hAnsi="Times" w:cs="Times New Roman"/>
+          <w:sz w:val="20"/>
+          <w:szCs w:val="20"/>
+        </w:rPr>
+        <w:t xml:space="preserve">, H. Nguyen, H.T. Nguyen, I. </w:t>
+      </w:r>
+      <w:proofErr w:type="spellStart"/>
+      <w:r>
+        <w:rPr>
+          <w:rFonts w:ascii="Times" w:eastAsia="Times New Roman" w:hAnsi="Times" w:cs="Times New Roman"/>
+          <w:sz w:val="20"/>
+          <w:szCs w:val="20"/>
+        </w:rPr>
+        <w:t>Omelyan</w:t>
+      </w:r>
+      <w:proofErr w:type="spellEnd"/>
+      <w:r>
+        <w:rPr>
+          <w:rFonts w:ascii="Times" w:eastAsia="Times New Roman" w:hAnsi="Times" w:cs="Times New Roman"/>
+          <w:sz w:val="20"/>
+          <w:szCs w:val="20"/>
+        </w:rPr>
+        <w:t xml:space="preserve">, A. </w:t>
+      </w:r>
+      <w:proofErr w:type="spellStart"/>
+      <w:r>
+        <w:rPr>
+          <w:rFonts w:ascii="Times" w:eastAsia="Times New Roman" w:hAnsi="Times" w:cs="Times New Roman"/>
+          <w:sz w:val="20"/>
+          <w:szCs w:val="20"/>
+        </w:rPr>
+        <w:t>Onufriev</w:t>
+      </w:r>
+      <w:proofErr w:type="spellEnd"/>
+      <w:r>
+        <w:rPr>
+          <w:rFonts w:ascii="Times" w:eastAsia="Times New Roman" w:hAnsi="Times" w:cs="Times New Roman"/>
+          <w:sz w:val="20"/>
+          <w:szCs w:val="20"/>
+        </w:rPr>
+        <w:t xml:space="preserve">, D.R. Roe, A. </w:t>
+      </w:r>
+      <w:proofErr w:type="spellStart"/>
+      <w:r>
+        <w:rPr>
+          <w:rFonts w:ascii="Times" w:eastAsia="Times New Roman" w:hAnsi="Times" w:cs="Times New Roman"/>
+          <w:sz w:val="20"/>
+          <w:szCs w:val="20"/>
+        </w:rPr>
+        <w:t>Roitberg</w:t>
+      </w:r>
+      <w:proofErr w:type="spellEnd"/>
+      <w:r>
+        <w:rPr>
+          <w:rFonts w:ascii="Times" w:eastAsia="Times New Roman" w:hAnsi="Times" w:cs="Times New Roman"/>
+          <w:sz w:val="20"/>
+          <w:szCs w:val="20"/>
+        </w:rPr>
+        <w:t xml:space="preserve">, C. </w:t>
+      </w:r>
+      <w:proofErr w:type="spellStart"/>
+      <w:r>
+        <w:rPr>
+          <w:rFonts w:ascii="Times" w:eastAsia="Times New Roman" w:hAnsi="Times" w:cs="Times New Roman"/>
+          <w:sz w:val="20"/>
+          <w:szCs w:val="20"/>
+        </w:rPr>
+        <w:t>Sagui</w:t>
+      </w:r>
+      <w:proofErr w:type="spellEnd"/>
+      <w:r>
+        <w:rPr>
+          <w:rFonts w:ascii="Times" w:eastAsia="Times New Roman" w:hAnsi="Times" w:cs="Times New Roman"/>
+          <w:sz w:val="20"/>
+          <w:szCs w:val="20"/>
+        </w:rPr>
+        <w:t xml:space="preserve">, C.L. </w:t>
+      </w:r>
+      <w:proofErr w:type="spellStart"/>
+      <w:r>
+        <w:rPr>
+          <w:rFonts w:ascii="Times" w:eastAsia="Times New Roman" w:hAnsi="Times" w:cs="Times New Roman"/>
+          <w:sz w:val="20"/>
+          <w:szCs w:val="20"/>
+        </w:rPr>
+        <w:t>Simmerling</w:t>
+      </w:r>
+      <w:proofErr w:type="spellEnd"/>
+      <w:r>
+        <w:rPr>
+          <w:rFonts w:ascii="Times" w:eastAsia="Times New Roman" w:hAnsi="Times" w:cs="Times New Roman"/>
+          <w:sz w:val="20"/>
+          <w:szCs w:val="20"/>
+        </w:rPr>
+        <w:t xml:space="preserve">, W.M. </w:t>
+      </w:r>
+      <w:proofErr w:type="spellStart"/>
+      <w:r>
+        <w:rPr>
+          <w:rFonts w:ascii="Times" w:eastAsia="Times New Roman" w:hAnsi="Times" w:cs="Times New Roman"/>
+          <w:sz w:val="20"/>
+          <w:szCs w:val="20"/>
+        </w:rPr>
+        <w:t>Botello</w:t>
+      </w:r>
+      <w:proofErr w:type="spellEnd"/>
+      <w:r>
+        <w:rPr>
+          <w:rFonts w:ascii="Times" w:eastAsia="Times New Roman" w:hAnsi="Times" w:cs="Times New Roman"/>
+          <w:sz w:val="20"/>
+          <w:szCs w:val="20"/>
+        </w:rPr>
+        <w:t xml:space="preserve">-Smith, J. </w:t>
+      </w:r>
+      <w:proofErr w:type="spellStart"/>
+      <w:r>
+        <w:rPr>
+          <w:rFonts w:ascii="Times" w:eastAsia="Times New Roman" w:hAnsi="Times" w:cs="Times New Roman"/>
+          <w:sz w:val="20"/>
+          <w:szCs w:val="20"/>
+        </w:rPr>
+        <w:t>Swails</w:t>
+      </w:r>
+      <w:proofErr w:type="spellEnd"/>
+      <w:r>
+        <w:rPr>
+          <w:rFonts w:ascii="Times" w:eastAsia="Times New Roman" w:hAnsi="Times" w:cs="Times New Roman"/>
+          <w:sz w:val="20"/>
+          <w:szCs w:val="20"/>
+        </w:rPr>
+        <w:t xml:space="preserve">, R.C. Walker, J. Wang, R.M. Wolf, X. Wu, L. Xiao and P.A. </w:t>
+      </w:r>
+      <w:proofErr w:type="spellStart"/>
+      <w:r>
+        <w:rPr>
+          <w:rFonts w:ascii="Times" w:eastAsia="Times New Roman" w:hAnsi="Times" w:cs="Times New Roman"/>
+          <w:sz w:val="20"/>
+          <w:szCs w:val="20"/>
+        </w:rPr>
+        <w:t>Kollman</w:t>
+      </w:r>
+      <w:proofErr w:type="spellEnd"/>
+      <w:r>
+        <w:rPr>
+          <w:rFonts w:ascii="Times" w:eastAsia="Times New Roman" w:hAnsi="Times" w:cs="Times New Roman"/>
+          <w:sz w:val="20"/>
+          <w:szCs w:val="20"/>
+        </w:rPr>
+        <w:t xml:space="preserve"> (2016), AMBER 2016, University of California, San Francisco.</w:t>
+      </w:r>
+    </w:p>
+    <w:p>
+      <w:pPr>
+        <w:pStyle w:val="CommentText"/>
+      </w:pPr>
+    </w:p>
+  </w:comment>
+  <w:comment w:id="18" w:author="Andrea Rizzi" w:date="2018-01-27T17:24:00Z" w:initials="AR">
+    <w:p>
+      <w:pPr>
+        <w:pStyle w:val="CommentText"/>
+      </w:pPr>
+      <w:r>
+        <w:rPr>
+          <w:rStyle w:val="CommentReference"/>
+        </w:rPr>
+        <w:annotationRef/>
+      </w:r>
+      <w:r>
+        <w:t>I think this is written all uppercase: AM1-BCC.</w:t>
+      </w:r>
+    </w:p>
+  </w:comment>
+  <w:comment w:id="19" w:author="Andrea Rizzi" w:date="2018-01-28T15:42:00Z" w:initials="AR">
+    <w:p>
+      <w:pPr>
+        <w:pStyle w:val="CommentText"/>
+      </w:pPr>
+      <w:r>
+        <w:rPr>
+          <w:rStyle w:val="CommentReference"/>
+        </w:rPr>
+        <w:annotationRef/>
+      </w:r>
+      <w:r>
+        <w:t xml:space="preserve">Maybe add the specific version of the OE toolkit you used and also “through </w:t>
+      </w:r>
+      <w:proofErr w:type="spellStart"/>
+      <w:proofErr w:type="gramStart"/>
+      <w:r>
+        <w:t>openmoltools</w:t>
+      </w:r>
+      <w:proofErr w:type="spellEnd"/>
+      <w:r>
+        <w:t xml:space="preserve">  0.8.1</w:t>
+      </w:r>
+      <w:proofErr w:type="gramEnd"/>
+      <w:r>
+        <w:t xml:space="preserve">”? This feature is going under some changes both in OE and </w:t>
+      </w:r>
+      <w:proofErr w:type="spellStart"/>
+      <w:r>
+        <w:t>openmoltools</w:t>
+      </w:r>
+      <w:proofErr w:type="spellEnd"/>
+      <w:r>
+        <w:t>. If you don’t want to write the specific versions of all the packages you used, in the methods section, it might be a good idea to include in the repo the output “</w:t>
+      </w:r>
+      <w:proofErr w:type="spellStart"/>
+      <w:r>
+        <w:t>conda</w:t>
+      </w:r>
+      <w:proofErr w:type="spellEnd"/>
+      <w:r>
+        <w:t xml:space="preserve"> list” to enhance reproducibility.</w:t>
+      </w:r>
+    </w:p>
+    <w:p>
+      <w:pPr>
+        <w:pStyle w:val="CommentText"/>
+      </w:pPr>
+    </w:p>
+    <w:p>
+      <w:pPr>
+        <w:pStyle w:val="CommentText"/>
+      </w:pPr>
+      <w:proofErr w:type="spellStart"/>
+      <w:r>
+        <w:t>OpenEye</w:t>
+      </w:r>
+      <w:proofErr w:type="spellEnd"/>
+      <w:r>
+        <w:t xml:space="preserve"> citation (depends on version): </w:t>
+      </w:r>
+      <w:r>
+        <w:t>https://docs.eyesopen.com/toolkits/python/quickstart-python/frontmatter.html#citation</w:t>
+      </w:r>
+    </w:p>
+  </w:comment>
+  <w:comment w:id="20" w:author="Andrea Rizzi" w:date="2018-01-28T15:20:00Z" w:initials="AR">
+    <w:p>
+      <w:pPr>
+        <w:pStyle w:val="CommentText"/>
+      </w:pPr>
+      <w:r>
+        <w:rPr>
+          <w:rStyle w:val="CommentReference"/>
+        </w:rPr>
+        <w:annotationRef/>
+      </w:r>
+      <w:r>
+        <w:t>Delete this if you end up talking about GAFF above.</w:t>
+      </w:r>
+    </w:p>
+  </w:comment>
+  <w:comment w:id="21" w:author="Andrea Rizzi" w:date="2018-01-28T15:45:00Z" w:initials="AR">
+    <w:p>
+      <w:pPr>
+        <w:pStyle w:val="CommentText"/>
+      </w:pPr>
+      <w:r>
+        <w:rPr>
+          <w:rStyle w:val="CommentReference"/>
+        </w:rPr>
+        <w:annotationRef/>
+      </w:r>
+      <w:r>
+        <w:t xml:space="preserve">Double-check </w:t>
+      </w:r>
+      <w:proofErr w:type="spellStart"/>
+      <w:r>
+        <w:t>openmm</w:t>
+      </w:r>
+      <w:proofErr w:type="spellEnd"/>
+      <w:r>
+        <w:t xml:space="preserve"> version.</w:t>
+      </w:r>
+    </w:p>
+    <w:p>
+      <w:pPr>
+        <w:pStyle w:val="CommentText"/>
+      </w:pPr>
+    </w:p>
+    <w:p>
+      <w:pPr>
+        <w:pStyle w:val="CommentText"/>
+      </w:pPr>
+      <w:proofErr w:type="spellStart"/>
+      <w:r>
+        <w:t>OpenMM</w:t>
+      </w:r>
+      <w:proofErr w:type="spellEnd"/>
+      <w:r>
+        <w:t xml:space="preserve"> citation: </w:t>
+      </w:r>
+      <w:r>
+        <w:t xml:space="preserve">P. Eastman, J. </w:t>
+      </w:r>
+      <w:proofErr w:type="spellStart"/>
+      <w:r>
+        <w:t>Swails</w:t>
+      </w:r>
+      <w:proofErr w:type="spellEnd"/>
+      <w:r>
+        <w:t xml:space="preserve">, J. D. </w:t>
+      </w:r>
+      <w:proofErr w:type="spellStart"/>
+      <w:r>
+        <w:t>Chodera</w:t>
+      </w:r>
+      <w:proofErr w:type="spellEnd"/>
+      <w:r>
+        <w:t xml:space="preserve">, R. T. </w:t>
+      </w:r>
+      <w:proofErr w:type="spellStart"/>
+      <w:r>
+        <w:t>McGibbon</w:t>
+      </w:r>
+      <w:proofErr w:type="spellEnd"/>
+      <w:r>
+        <w:t xml:space="preserve">, Y. Zhao, K. A. Beauchamp, L.-P. Wang, A. C. </w:t>
+      </w:r>
+      <w:proofErr w:type="spellStart"/>
+      <w:r>
+        <w:t>Simmonett</w:t>
+      </w:r>
+      <w:proofErr w:type="spellEnd"/>
+      <w:r>
+        <w:t xml:space="preserve">, M. P. </w:t>
+      </w:r>
+      <w:proofErr w:type="spellStart"/>
+      <w:r>
+        <w:t>Harrigan</w:t>
+      </w:r>
+      <w:proofErr w:type="spellEnd"/>
+      <w:r>
+        <w:t xml:space="preserve">, C. D. Stern, R. P. </w:t>
+      </w:r>
+      <w:proofErr w:type="spellStart"/>
+      <w:r>
+        <w:t>Wiewiora</w:t>
+      </w:r>
+      <w:proofErr w:type="spellEnd"/>
+      <w:r>
+        <w:t xml:space="preserve">, B. R. Brooks, and V. S. </w:t>
+      </w:r>
+      <w:proofErr w:type="spellStart"/>
+      <w:r>
+        <w:t>Pande</w:t>
+      </w:r>
+      <w:proofErr w:type="spellEnd"/>
+      <w:r>
+        <w:t>. "</w:t>
+      </w:r>
+      <w:proofErr w:type="spellStart"/>
+      <w:r>
+        <w:t>OpenMM</w:t>
+      </w:r>
+      <w:proofErr w:type="spellEnd"/>
+      <w:r>
+        <w:t xml:space="preserve"> 7: Rapid development of high performance algorithms for molecular dynamics." PLOS Comp. Biol. 13(7): e1005659. (2017)</w:t>
+      </w:r>
+    </w:p>
+  </w:comment>
+  <w:comment w:id="22" w:author="Andrea Rizzi" w:date="2018-01-28T16:13:00Z" w:initials="AR">
+    <w:p>
+      <w:pPr>
+        <w:pStyle w:val="CommentText"/>
+      </w:pPr>
+      <w:r>
+        <w:rPr>
+          <w:rStyle w:val="CommentReference"/>
+        </w:rPr>
+        <w:annotationRef/>
+      </w:r>
+      <w:r>
+        <w:t xml:space="preserve">Production simulations were run using YANK 0.19.4? and </w:t>
+      </w:r>
+      <w:proofErr w:type="spellStart"/>
+      <w:r>
+        <w:t>OpenMMTools</w:t>
+      </w:r>
+      <w:proofErr w:type="spellEnd"/>
+      <w:r>
+        <w:t xml:space="preserve"> 0.13.4?</w:t>
+      </w:r>
+    </w:p>
+  </w:comment>
+  <w:comment w:id="23" w:author="Andrea Rizzi" w:date="2018-01-28T16:27:00Z" w:initials="AR">
+    <w:p>
+      <w:pPr>
+        <w:pStyle w:val="CommentText"/>
+      </w:pPr>
+      <w:r>
+        <w:rPr>
+          <w:rStyle w:val="CommentReference"/>
+        </w:rPr>
+        <w:annotationRef/>
+      </w:r>
+      <w:r>
+        <w:t>I’d say something like</w:t>
+      </w:r>
+    </w:p>
+    <w:p>
+      <w:pPr>
+        <w:pStyle w:val="CommentText"/>
+      </w:pPr>
+    </w:p>
+    <w:p>
+      <w:pPr>
+        <w:pStyle w:val="CommentText"/>
+      </w:pPr>
+      <w:r>
+        <w:t>The ligand was confined to the binding site using a harmonic restraint (K = 0.33 kcal/(</w:t>
+      </w:r>
+      <w:proofErr w:type="spellStart"/>
+      <w:r>
+        <w:t>mol</w:t>
+      </w:r>
+      <w:proofErr w:type="spellEnd"/>
+      <w:r>
+        <w:t>*A</w:t>
+      </w:r>
+      <w:r>
+        <w:rPr>
+          <w:vertAlign w:val="superscript"/>
+        </w:rPr>
+        <w:t>2</w:t>
+      </w:r>
+      <w:r>
+        <w:t xml:space="preserve">)) between one atom of the ligand and the centroid of the following residues of the receptor: ... </w:t>
+      </w:r>
+    </w:p>
+  </w:comment>
+  <w:comment w:id="24" w:author="Andrea Rizzi" w:date="2018-01-28T16:12:00Z" w:initials="AR">
+    <w:p>
+      <w:pPr>
+        <w:pStyle w:val="CommentText"/>
+      </w:pPr>
+      <w:r>
+        <w:rPr>
+          <w:rStyle w:val="CommentReference"/>
+        </w:rPr>
+        <w:annotationRef/>
+      </w:r>
+      <w:r>
+        <w:t>The residue indices in the YAML file are 0-based. Depending on how you talk about residues in the rest of the paper you may want to add 1 to these.</w:t>
+      </w:r>
+    </w:p>
+  </w:comment>
+  <w:comment w:id="25" w:author="Andrea Rizzi" w:date="2018-01-28T15:22:00Z" w:initials="AR">
+    <w:p>
+      <w:pPr>
+        <w:pStyle w:val="CommentText"/>
+      </w:pPr>
+      <w:r>
+        <w:rPr>
+          <w:rStyle w:val="CommentReference"/>
+        </w:rPr>
+        <w:annotationRef/>
+      </w:r>
+      <w:r>
+        <w:rPr>
+          <w:rStyle w:val="CommentReference"/>
+        </w:rPr>
+        <w:t xml:space="preserve">I checked the system and I think only 4 </w:t>
+      </w:r>
+      <w:proofErr w:type="spellStart"/>
+      <w:r>
+        <w:rPr>
+          <w:rStyle w:val="CommentReference"/>
+        </w:rPr>
+        <w:t>Cl</w:t>
+      </w:r>
+      <w:proofErr w:type="spellEnd"/>
+      <w:r>
+        <w:rPr>
+          <w:rStyle w:val="CommentReference"/>
+        </w:rPr>
+        <w:t>- ions were added for neutralization (no Na+).</w:t>
+      </w:r>
+    </w:p>
+  </w:comment>
+  <w:comment w:id="26" w:author="Andrea Rizzi" w:date="2018-01-28T16:31:00Z" w:initials="AR">
+    <w:p>
+      <w:pPr>
+        <w:pStyle w:val="CommentText"/>
+      </w:pPr>
+      <w:r>
+        <w:rPr>
+          <w:rStyle w:val="CommentReference"/>
+        </w:rPr>
+        <w:annotationRef/>
+      </w:r>
+      <w:r>
+        <w:t xml:space="preserve">The calculation was carried out using a </w:t>
+      </w:r>
+      <w:proofErr w:type="spellStart"/>
+      <w:r>
+        <w:t>Langevin</w:t>
+      </w:r>
+      <w:proofErr w:type="spellEnd"/>
+      <w:r>
+        <w:t xml:space="preserve"> integrator (VRORV splitting) set at 300 K with a 2fs time step, and a Monte Carlo </w:t>
+      </w:r>
+      <w:proofErr w:type="spellStart"/>
+      <w:r>
+        <w:t>barostat</w:t>
+      </w:r>
+      <w:proofErr w:type="spellEnd"/>
+      <w:r>
+        <w:t xml:space="preserve"> was employed to maintain the pressure at 1atm.</w:t>
+      </w:r>
+    </w:p>
+  </w:comment>
+  <w:comment w:id="27" w:author="Andrea Rizzi" w:date="2018-01-28T16:34:00Z" w:initials="AR">
+    <w:p>
+      <w:pPr>
+        <w:pStyle w:val="CommentText"/>
+      </w:pPr>
+      <w:r>
+        <w:rPr>
+          <w:rStyle w:val="CommentReference"/>
+        </w:rPr>
+        <w:annotationRef/>
+      </w:r>
+      <w:r>
+        <w:t xml:space="preserve">A Hamiltonian Replica Exchange step was performed at each iteration using the Gibbs sampling scheme </w:t>
+      </w:r>
+      <w:proofErr w:type="spellStart"/>
+      <w:r>
+        <w:t xml:space="preserve">described </w:t>
+      </w:r>
+      <w:proofErr w:type="spellEnd"/>
+      <w:r>
+        <w:t xml:space="preserve">in </w:t>
+      </w:r>
+    </w:p>
+    <w:p>
+      <w:pPr>
+        <w:pStyle w:val="CommentText"/>
+      </w:pPr>
+    </w:p>
+    <w:p>
+      <w:pPr>
+        <w:rPr>
+          <w:rFonts w:ascii="Times" w:eastAsia="Times New Roman" w:hAnsi="Times" w:cs="Times New Roman"/>
+          <w:sz w:val="20"/>
+          <w:szCs w:val="20"/>
+        </w:rPr>
+      </w:pPr>
+      <w:proofErr w:type="spellStart"/>
+      <w:r>
+        <w:rPr>
+          <w:rFonts w:ascii="Arial" w:eastAsia="Times New Roman" w:hAnsi="Arial" w:cs="Arial"/>
+          <w:color w:val="222222"/>
+          <w:sz w:val="20"/>
+          <w:szCs w:val="20"/>
+          <w:shd w:val="clear" w:color="auto" w:fill="FFFFFF"/>
+        </w:rPr>
+        <w:t>Chodera</w:t>
+      </w:r>
+      <w:proofErr w:type="spellEnd"/>
+      <w:r>
+        <w:rPr>
+          <w:rFonts w:ascii="Arial" w:eastAsia="Times New Roman" w:hAnsi="Arial" w:cs="Arial"/>
+          <w:color w:val="222222"/>
+          <w:sz w:val="20"/>
+          <w:szCs w:val="20"/>
+          <w:shd w:val="clear" w:color="auto" w:fill="FFFFFF"/>
+        </w:rPr>
+        <w:t xml:space="preserve">, John D., and Michael R. Shirts. "Replica exchange and expanded ensemble simulations as </w:t>
+      </w:r>
+      <w:proofErr w:type="spellStart"/>
+      <w:r>
+        <w:rPr>
+          <w:rFonts w:ascii="Arial" w:eastAsia="Times New Roman" w:hAnsi="Arial" w:cs="Arial"/>
+          <w:color w:val="222222"/>
+          <w:sz w:val="20"/>
+          <w:szCs w:val="20"/>
+          <w:shd w:val="clear" w:color="auto" w:fill="FFFFFF"/>
+        </w:rPr>
+        <w:t>gibbs</w:t>
+      </w:r>
+      <w:proofErr w:type="spellEnd"/>
+      <w:r>
+        <w:rPr>
+          <w:rFonts w:ascii="Arial" w:eastAsia="Times New Roman" w:hAnsi="Arial" w:cs="Arial"/>
+          <w:color w:val="222222"/>
+          <w:sz w:val="20"/>
+          <w:szCs w:val="20"/>
+          <w:shd w:val="clear" w:color="auto" w:fill="FFFFFF"/>
+        </w:rPr>
+        <w:t xml:space="preserve"> sampling: Simple improvements for enhanced mixing." </w:t>
+      </w:r>
+      <w:r>
+        <w:rPr>
+          <w:rFonts w:ascii="Arial" w:eastAsia="Times New Roman" w:hAnsi="Arial" w:cs="Arial"/>
+          <w:i/>
+          <w:iCs/>
+          <w:color w:val="222222"/>
+          <w:sz w:val="20"/>
+          <w:szCs w:val="20"/>
+          <w:shd w:val="clear" w:color="auto" w:fill="FFFFFF"/>
+        </w:rPr>
+        <w:t>The Journal of chemical physics</w:t>
+      </w:r>
+      <w:r>
+        <w:rPr>
+          <w:rFonts w:ascii="Arial" w:eastAsia="Times New Roman" w:hAnsi="Arial" w:cs="Arial"/>
+          <w:color w:val="222222"/>
+          <w:sz w:val="20"/>
+          <w:szCs w:val="20"/>
+          <w:shd w:val="clear" w:color="auto" w:fill="FFFFFF"/>
+        </w:rPr>
+        <w:t> 135.19 (2011): 194110.</w:t>
+      </w:r>
+    </w:p>
+    <w:p>
+      <w:pPr>
+        <w:pStyle w:val="CommentText"/>
+      </w:pPr>
+    </w:p>
+  </w:comment>
+  <w:comment w:id="28" w:author="Andrea Rizzi" w:date="2018-01-28T16:36:00Z" w:initials="AR">
+    <w:p>
+      <w:pPr>
+        <w:pStyle w:val="CommentText"/>
+      </w:pPr>
+      <w:r>
+        <w:rPr>
+          <w:rStyle w:val="CommentReference"/>
+        </w:rPr>
+        <w:annotationRef/>
+      </w:r>
+      <w:r>
+        <w:t xml:space="preserve">We should check with John about this, but I think we can call it YANK </w:t>
+      </w:r>
+      <w:proofErr w:type="spellStart"/>
+      <w:r>
+        <w:t>trailblaze</w:t>
+      </w:r>
+      <w:proofErr w:type="spellEnd"/>
+      <w:r>
+        <w:t xml:space="preserve"> algorithm. I’d also add “First, the ligand charges were annihilated, and then Van der Waals forces were decoupled from the environment."</w:t>
+      </w:r>
     </w:p>
   </w:comment>
 </w:comments>
@@ -5313,6 +5531,92 @@
     </w:lvl>
   </w:abstractNum>
   <w:abstractNum w:abstractNumId="3">
+    <w:nsid w:val="3DA409EB"/>
+    <w:multiLevelType w:val="hybridMultilevel"/>
+    <w:tmpl w:val="38383A6C"/>
+    <w:lvl w:ilvl="0" w:tplc="0409000F">
+      <w:start w:val="1"/>
+      <w:numFmt w:val="decimal"/>
+      <w:lvlText w:val="%1."/>
+      <w:lvlJc w:val="left"/>
+      <w:pPr>
+        <w:ind w:left="720" w:hanging="360"/>
+      </w:pPr>
+    </w:lvl>
+    <w:lvl w:ilvl="1" w:tplc="04090019" w:tentative="1">
+      <w:start w:val="1"/>
+      <w:numFmt w:val="lowerLetter"/>
+      <w:lvlText w:val="%2."/>
+      <w:lvlJc w:val="left"/>
+      <w:pPr>
+        <w:ind w:left="1440" w:hanging="360"/>
+      </w:pPr>
+    </w:lvl>
+    <w:lvl w:ilvl="2" w:tplc="0409001B" w:tentative="1">
+      <w:start w:val="1"/>
+      <w:numFmt w:val="lowerRoman"/>
+      <w:lvlText w:val="%3."/>
+      <w:lvlJc w:val="right"/>
+      <w:pPr>
+        <w:ind w:left="2160" w:hanging="180"/>
+      </w:pPr>
+    </w:lvl>
+    <w:lvl w:ilvl="3" w:tplc="0409000F" w:tentative="1">
+      <w:start w:val="1"/>
+      <w:numFmt w:val="decimal"/>
+      <w:lvlText w:val="%4."/>
+      <w:lvlJc w:val="left"/>
+      <w:pPr>
+        <w:ind w:left="2880" w:hanging="360"/>
+      </w:pPr>
+    </w:lvl>
+    <w:lvl w:ilvl="4" w:tplc="04090019" w:tentative="1">
+      <w:start w:val="1"/>
+      <w:numFmt w:val="lowerLetter"/>
+      <w:lvlText w:val="%5."/>
+      <w:lvlJc w:val="left"/>
+      <w:pPr>
+        <w:ind w:left="3600" w:hanging="360"/>
+      </w:pPr>
+    </w:lvl>
+    <w:lvl w:ilvl="5" w:tplc="0409001B" w:tentative="1">
+      <w:start w:val="1"/>
+      <w:numFmt w:val="lowerRoman"/>
+      <w:lvlText w:val="%6."/>
+      <w:lvlJc w:val="right"/>
+      <w:pPr>
+        <w:ind w:left="4320" w:hanging="180"/>
+      </w:pPr>
+    </w:lvl>
+    <w:lvl w:ilvl="6" w:tplc="0409000F" w:tentative="1">
+      <w:start w:val="1"/>
+      <w:numFmt w:val="decimal"/>
+      <w:lvlText w:val="%7."/>
+      <w:lvlJc w:val="left"/>
+      <w:pPr>
+        <w:ind w:left="5040" w:hanging="360"/>
+      </w:pPr>
+    </w:lvl>
+    <w:lvl w:ilvl="7" w:tplc="04090019" w:tentative="1">
+      <w:start w:val="1"/>
+      <w:numFmt w:val="lowerLetter"/>
+      <w:lvlText w:val="%8."/>
+      <w:lvlJc w:val="left"/>
+      <w:pPr>
+        <w:ind w:left="5760" w:hanging="360"/>
+      </w:pPr>
+    </w:lvl>
+    <w:lvl w:ilvl="8" w:tplc="0409001B" w:tentative="1">
+      <w:start w:val="1"/>
+      <w:numFmt w:val="lowerRoman"/>
+      <w:lvlText w:val="%9."/>
+      <w:lvlJc w:val="right"/>
+      <w:pPr>
+        <w:ind w:left="6480" w:hanging="180"/>
+      </w:pPr>
+    </w:lvl>
+  </w:abstractNum>
+  <w:abstractNum w:abstractNumId="4">
     <w:nsid w:val="47F67592"/>
     <w:multiLevelType w:val="multilevel"/>
     <w:tmpl w:val="80826790"/>
@@ -5461,7 +5765,7 @@
       </w:rPr>
     </w:lvl>
   </w:abstractNum>
-  <w:abstractNum w:abstractNumId="4">
+  <w:abstractNum w:abstractNumId="5">
     <w:nsid w:val="590F4B92"/>
     <w:multiLevelType w:val="multilevel"/>
     <w:tmpl w:val="B3AC4E8C"/>
@@ -5610,7 +5914,7 @@
       </w:rPr>
     </w:lvl>
   </w:abstractNum>
-  <w:abstractNum w:abstractNumId="5">
+  <w:abstractNum w:abstractNumId="6">
     <w:nsid w:val="723F279B"/>
     <w:multiLevelType w:val="multilevel"/>
     <w:tmpl w:val="1A4C45CE"/>
@@ -5766,16 +6070,19 @@
     <w:abstractNumId w:val="0"/>
   </w:num>
   <w:num w:numId="3">
-    <w:abstractNumId w:val="5"/>
+    <w:abstractNumId w:val="6"/>
   </w:num>
   <w:num w:numId="4">
-    <w:abstractNumId w:val="3"/>
+    <w:abstractNumId w:val="4"/>
   </w:num>
   <w:num w:numId="5">
     <w:abstractNumId w:val="2"/>
   </w:num>
   <w:num w:numId="6">
-    <w:abstractNumId w:val="4"/>
+    <w:abstractNumId w:val="5"/>
+  </w:num>
+  <w:num w:numId="7">
+    <w:abstractNumId w:val="3"/>
   </w:num>
 </w:numbering>
 </file>
@@ -6116,6 +6423,17 @@
     <w:basedOn w:val="DefaultParagraphFont"/>
     <w:rsid w:val="00EE33E2"/>
   </w:style>
+  <w:style w:type="paragraph" w:styleId="ListParagraph">
+    <w:name w:val="List Paragraph"/>
+    <w:basedOn w:val="Normal"/>
+    <w:uiPriority w:val="34"/>
+    <w:qFormat/>
+    <w:rsid w:val="00673578"/>
+    <w:pPr>
+      <w:ind w:left="720"/>
+      <w:contextualSpacing/>
+    </w:pPr>
+  </w:style>
 </w:styles>
 </file>
 
@@ -6447,6 +6765,17 @@
     <w:basedOn w:val="DefaultParagraphFont"/>
     <w:rsid w:val="00EE33E2"/>
   </w:style>
+  <w:style w:type="paragraph" w:styleId="ListParagraph">
+    <w:name w:val="List Paragraph"/>
+    <w:basedOn w:val="Normal"/>
+    <w:uiPriority w:val="34"/>
+    <w:qFormat/>
+    <w:rsid w:val="00673578"/>
+    <w:pPr>
+      <w:ind w:left="720"/>
+      <w:contextualSpacing/>
+    </w:pPr>
+  </w:style>
 </w:styles>
 </file>
 
@@ -6705,7 +7034,7 @@
   <a:extraClrSchemeLst/>
   <a:extLst>
     <a:ext uri="{05A4C25C-085E-4340-85A3-A5531E510DB2}">
-      <thm15:themeFamily xmlns:thm15="http://schemas.microsoft.com/office/thememl/2012/main" xmlns="" name="Office Theme" id="{62F939B6-93AF-4DB8-9C6B-D6C7DFDC589F}" vid="{4A3C46E8-61CC-4603-A589-7422A47A8E4A}"/>
+      <thm15:themeFamily xmlns="" xmlns:thm15="http://schemas.microsoft.com/office/thememl/2012/main" name="Office Theme" id="{62F939B6-93AF-4DB8-9C6B-D6C7DFDC589F}" vid="{4A3C46E8-61CC-4603-A589-7422A47A8E4A}"/>
     </a:ext>
   </a:extLst>
 </a:theme>

</xml_diff>

<commit_message>
adding a brief section about conformational heterogeneity analysis
</commit_message>
<xml_diff>
--- a/methods-musashi.docx
+++ b/methods-musashi.docx
@@ -3847,41 +3847,108 @@
           <w:rFonts w:ascii="Helvetica" w:hAnsi="Helvetica" w:cs="Lucida Grande"/>
           <w:color w:val="000000"/>
         </w:rPr>
-        <w:t>Δ</w:t>
+        <w:t>ΔG</w:t>
       </w:r>
       <w:r>
         <w:rPr>
           <w:rFonts w:ascii="Helvetica" w:hAnsi="Helvetica" w:cs="Lucida Grande"/>
           <w:color w:val="000000"/>
         </w:rPr>
-        <w:t>G</w:t>
+        <w:t xml:space="preserve"> of binding for each compound was estimated using MBAR</w:t>
       </w:r>
       <w:r>
         <w:rPr>
           <w:rFonts w:ascii="Helvetica" w:hAnsi="Helvetica" w:cs="Lucida Grande"/>
           <w:color w:val="000000"/>
         </w:rPr>
-        <w:t xml:space="preserve"> of binding for each compound was estimated using MBAR</w:t>
+        <w:fldChar w:fldCharType="begin"/>
       </w:r>
       <w:r>
         <w:rPr>
           <w:rFonts w:ascii="Helvetica" w:hAnsi="Helvetica" w:cs="Lucida Grande"/>
           <w:color w:val="000000"/>
         </w:rPr>
-        <w:fldChar w:fldCharType="begin"/>
+        <w:instrText xml:space="preserve"> ADDIN PAPERS2_CITATIONS &lt;citation&gt;&lt;uuid&gt;923EA398-ECEB-4C66-A83A-BBF74FA7D918&lt;/uuid&gt;&lt;priority&gt;0&lt;/priority&gt;&lt;publications&gt;&lt;publication&gt;&lt;uuid&gt;57EB3B8A-1923-4397-ABC6-A2AAEDD05DFE&lt;/uuid&gt;&lt;volume&gt;129&lt;/volume&gt;&lt;doi&gt;10.1063/1.2978177&lt;/doi&gt;&lt;startpage&gt;124105&lt;/startpage&gt;&lt;publication_date&gt;99200809281200000000222000&lt;/publication_date&gt;&lt;url&gt;http://eutils.ncbi.nlm.nih.gov/entrez/eutils/elink.fcgi?dbfrom=pubmed&amp;amp;id=19045004&amp;amp;retmode=ref&amp;amp;cmd=prlinks&lt;/url&gt;&lt;citekey&gt;Shirts:2008ez&lt;/citekey&gt;&lt;type&gt;400&lt;/type&gt;&lt;title&gt;Statistically optimal analysis of samples from multiple equilibrium states.&lt;/title&gt;&lt;institution&gt;Department of Chemical Engineering, University of Virginia, Charlottesville, Virginia 22904, USA. michael.shirts@virginia.edu&lt;/institution&gt;&lt;number&gt;12&lt;/number&gt;&lt;subtype&gt;400&lt;/subtype&gt;&lt;bundle&gt;&lt;publication&gt;&lt;publisher&gt;AIP Publishing&lt;/publisher&gt;&lt;title&gt;The Journal of chemical physics&lt;/title&gt;&lt;type&gt;-100&lt;/type&gt;&lt;subtype&gt;-100&lt;/subtype&gt;&lt;uuid&gt;5FE4A1BE-0F88-483B-8E8C-F7BF1ACBF267&lt;/uuid&gt;&lt;/publication&gt;&lt;/bundle&gt;&lt;authors&gt;&lt;author&gt;&lt;firstName&gt;Michael&lt;/firstName&gt;&lt;middleNames&gt;R&lt;/middleNames&gt;&lt;lastName&gt;Shirts&lt;/lastName&gt;&lt;/author&gt;&lt;author&gt;&lt;firstName&gt;John&lt;/firstName&gt;&lt;middleNames&gt;D&lt;/middleNames&gt;&lt;lastName&gt;Chodera&lt;/lastName&gt;&lt;/author&gt;&lt;/authors&gt;&lt;/publication&gt;&lt;/publications&gt;&lt;cites&gt;&lt;/cites&gt;&lt;/citation&gt;</w:instrText>
       </w:r>
       <w:r>
         <w:rPr>
           <w:rFonts w:ascii="Helvetica" w:hAnsi="Helvetica" w:cs="Lucida Grande"/>
           <w:color w:val="000000"/>
         </w:rPr>
-        <w:instrText xml:space="preserve"> ADDIN PAPERS2_CITATIONS &lt;citation&gt;&lt;uuid&gt;923EA398-ECEB-4C66-A83A-BBF74FA7D918&lt;/uuid&gt;&lt;priority&gt;0&lt;/priority&gt;&lt;publications&gt;&lt;publication&gt;&lt;uuid&gt;57EB3B8A-1923-4397-ABC6-A2AAEDD05DFE&lt;/uuid&gt;&lt;volume&gt;129&lt;/volume&gt;&lt;doi&gt;10.1063/1.2978177&lt;/doi&gt;&lt;startpage&gt;124105&lt;/startpage&gt;&lt;publication_date&gt;99200809281200000000222000&lt;/publication_date&gt;&lt;url&gt;http://eutils.ncbi.nlm.nih.gov/entrez/eutils/elink.fcgi?dbfrom=pubmed&amp;amp;id=19045004&amp;amp;retmode=ref&amp;amp;cmd=prlinks&lt;/url&gt;&lt;citekey&gt;Shirts:2008ez&lt;/citekey&gt;&lt;type&gt;400&lt;/type&gt;&lt;title&gt;Statistically optimal analysis of samples from multiple equilibrium states.&lt;/title&gt;&lt;institution&gt;Department of Chemical Engineering, University of Virginia, Charlottesville, Virginia 22904, USA. michael.shirts@virginia.edu&lt;/institution&gt;&lt;number&gt;12&lt;/number&gt;&lt;subtype&gt;400&lt;/subtype&gt;&lt;bundle&gt;&lt;publication&gt;&lt;publisher&gt;AIP Publishing&lt;/publisher&gt;&lt;title&gt;The Journal of chemical physics&lt;/title&gt;&lt;type&gt;-100&lt;/type&gt;&lt;subtype&gt;-100&lt;/subtype&gt;&lt;uuid&gt;5FE4A1BE-0F88-483B-8E8C-F7BF1ACBF267&lt;/uuid&gt;&lt;/publication&gt;&lt;/bundle&gt;&lt;authors&gt;&lt;author&gt;&lt;firstName&gt;Michael&lt;/firstName&gt;&lt;middleNames&gt;R&lt;/middleNames&gt;&lt;lastName&gt;Shirts&lt;/lastName&gt;&lt;/author&gt;&lt;author&gt;&lt;firstName&gt;John&lt;/firstName&gt;&lt;middleNames&gt;D&lt;/middleNames&gt;&lt;lastName&gt;Chodera&lt;/lastName&gt;&lt;/author&gt;&lt;/authors&gt;&lt;/publication&gt;&lt;/publications&gt;&lt;cites&gt;&lt;/cites&gt;&lt;/citation&gt;</w:instrText>
+        <w:fldChar w:fldCharType="separate"/>
+      </w:r>
+      <w:r>
+        <w:rPr>
+          <w:rFonts w:ascii="Helvetica" w:hAnsi="Helvetica" w:cs="Helvetica"/>
+          <w:vertAlign w:val="superscript"/>
+        </w:rPr>
+        <w:t>22</w:t>
       </w:r>
       <w:r>
         <w:rPr>
           <w:rFonts w:ascii="Helvetica" w:hAnsi="Helvetica" w:cs="Lucida Grande"/>
           <w:color w:val="000000"/>
         </w:rPr>
+        <w:fldChar w:fldCharType="end"/>
+      </w:r>
+    </w:p>
+    <w:p>
+      <w:pPr>
+        <w:rPr>
+          <w:rFonts w:ascii="Helvetica" w:hAnsi="Helvetica"/>
+          <w:i/>
+        </w:rPr>
+      </w:pPr>
+    </w:p>
+    <w:p>
+      <w:pPr>
+        <w:rPr>
+          <w:rFonts w:ascii="Helvetica" w:hAnsi="Helvetica"/>
+        </w:rPr>
+      </w:pPr>
+      <w:r>
+        <w:rPr>
+          <w:rFonts w:ascii="Helvetica" w:hAnsi="Helvetica"/>
+          <w:i/>
+        </w:rPr>
+        <w:t xml:space="preserve">Clustering analysis. </w:t>
+      </w:r>
+      <w:r>
+        <w:rPr>
+          <w:rFonts w:ascii="Helvetica" w:hAnsi="Helvetica"/>
+        </w:rPr>
+        <w:t xml:space="preserve">The fully interacting trajectory from YANK was extracted to a </w:t>
+      </w:r>
+      <w:proofErr w:type="spellStart"/>
+      <w:r>
+        <w:rPr>
+          <w:rFonts w:ascii="Helvetica" w:hAnsi="Helvetica"/>
+        </w:rPr>
+        <w:t>pdb</w:t>
+      </w:r>
+      <w:proofErr w:type="spellEnd"/>
+      <w:r>
+        <w:rPr>
+          <w:rFonts w:ascii="Helvetica" w:hAnsi="Helvetica"/>
+        </w:rPr>
+        <w:t xml:space="preserve"> file, discarding initial iterations prior to equilibration</w:t>
+      </w:r>
+      <w:r>
+        <w:rPr>
+          <w:rFonts w:ascii="Helvetica" w:hAnsi="Helvetica"/>
+        </w:rPr>
+        <w:fldChar w:fldCharType="begin"/>
+      </w:r>
+      <w:r>
+        <w:rPr>
+          <w:rFonts w:ascii="Helvetica" w:hAnsi="Helvetica"/>
+        </w:rPr>
+        <w:instrText xml:space="preserve"> ADDIN PAPERS2_CITATIONS &lt;citation&gt;&lt;uuid&gt;A678635E-4779-42F3-9DE0-736B88CD17B4&lt;/uuid&gt;&lt;priority&gt;0&lt;/priority&gt;&lt;publications&gt;&lt;publication&gt;&lt;uuid&gt;096A8ACA-C845-46BF-9B8B-F25A5CF79FA8&lt;/uuid&gt;&lt;volume&gt;12&lt;/volume&gt;&lt;doi&gt;10.1021/acs.jctc.5b00784&lt;/doi&gt;&lt;startpage&gt;1799&lt;/startpage&gt;&lt;publication_date&gt;99201604121200000000222000&lt;/publication_date&gt;&lt;url&gt;http://pubs.acs.org/doi/abs/10.1021/acs.jctc.5b00784&lt;/url&gt;&lt;citekey&gt;Chodera:2016hc&lt;/citekey&gt;&lt;type&gt;400&lt;/type&gt;&lt;title&gt;A Simple Method for Automated Equilibration Detection in Molecular Simulations.&lt;/title&gt;&lt;publisher&gt;American Chemical Society&lt;/publisher&gt;&lt;institution&gt;Computational Biology Program, Sloan Kettering Institute, Memorial Sloan Kettering Cancer Center , 1275 York Avenue, Box 357, New York, New York 10065, United States.&lt;/institution&gt;&lt;number&gt;4&lt;/number&gt;&lt;subtype&gt;400&lt;/subtype&gt;&lt;endpage&gt;1805&lt;/endpage&gt;&lt;bundle&gt;&lt;publication&gt;&lt;publisher&gt;American Chemical Society&lt;/publisher&gt;&lt;title&gt;Journal of Chemical Theory and Computation&lt;/title&gt;&lt;type&gt;-100&lt;/type&gt;&lt;subtype&gt;-100&lt;/subtype&gt;&lt;uuid&gt;253B89D8-75B8-43B0-8E5B-1C21848CCB8D&lt;/uuid&gt;&lt;/publication&gt;&lt;/bundle&gt;&lt;authors&gt;&lt;author&gt;&lt;firstName&gt;John&lt;/firstName&gt;&lt;middleNames&gt;D&lt;/middleNames&gt;&lt;lastName&gt;Chodera&lt;/lastName&gt;&lt;/author&gt;&lt;/authors&gt;&lt;/publication&gt;&lt;/publications&gt;&lt;cites&gt;&lt;/cites&gt;&lt;/citation&gt;</w:instrText>
+      </w:r>
+      <w:r>
+        <w:rPr>
+          <w:rFonts w:ascii="Helvetica" w:hAnsi="Helvetica"/>
+        </w:rPr>
         <w:fldChar w:fldCharType="separate"/>
       </w:r>
       <w:r>
@@ -3889,237 +3956,206 @@
           <w:rFonts w:ascii="Helvetica" w:hAnsi="Helvetica" w:cs="Helvetica"/>
           <w:vertAlign w:val="superscript"/>
         </w:rPr>
-        <w:t>22</w:t>
-      </w:r>
-      <w:r>
-        <w:rPr>
-          <w:rFonts w:ascii="Helvetica" w:hAnsi="Helvetica" w:cs="Lucida Grande"/>
-          <w:color w:val="000000"/>
+        <w:t>23</w:t>
+      </w:r>
+      <w:r>
+        <w:rPr>
+          <w:rFonts w:ascii="Helvetica" w:hAnsi="Helvetica"/>
         </w:rPr>
         <w:fldChar w:fldCharType="end"/>
+      </w:r>
+      <w:r>
+        <w:rPr>
+          <w:rFonts w:ascii="Helvetica" w:hAnsi="Helvetica"/>
+        </w:rPr>
+        <w:t xml:space="preserve">: 1500 for Ro 08-2750, 1600 for </w:t>
+      </w:r>
+      <w:proofErr w:type="spellStart"/>
+      <w:r>
+        <w:rPr>
+          <w:rFonts w:ascii="Helvetica" w:hAnsi="Helvetica"/>
+        </w:rPr>
+        <w:t>RoOH</w:t>
+      </w:r>
+      <w:proofErr w:type="spellEnd"/>
+      <w:r>
+        <w:rPr>
+          <w:rFonts w:ascii="Helvetica" w:hAnsi="Helvetica"/>
+        </w:rPr>
+        <w:t xml:space="preserve">, and 1600 for RoA6. These trajectories were aligned in </w:t>
+      </w:r>
+      <w:r>
+        <w:rPr>
+          <w:rFonts w:ascii="Courier" w:hAnsi="Courier"/>
+        </w:rPr>
+        <w:t>MDTraj</w:t>
+      </w:r>
+      <w:r>
+        <w:rPr>
+          <w:rFonts w:ascii="Helvetica" w:hAnsi="Helvetica"/>
+        </w:rPr>
+        <w:fldChar w:fldCharType="begin"/>
+      </w:r>
+      <w:r>
+        <w:rPr>
+          <w:rFonts w:ascii="Helvetica" w:hAnsi="Helvetica"/>
+        </w:rPr>
+        <w:instrText xml:space="preserve"> ADDIN PAPERS2_CITATIONS &lt;citation&gt;&lt;uuid&gt;0349D098-6129-4E1E-B323-14DC7A10FF18&lt;/uuid&gt;&lt;priority&gt;0&lt;/priority&gt;&lt;publications&gt;&lt;publication&gt;&lt;uuid&gt;D1E97F7E-B0A8-41E9-9DE2-F99E1462AB7C&lt;/uuid&gt;&lt;volume&gt;109&lt;/volume&gt;&lt;accepted_date&gt;99201508101200000000222000&lt;/accepted_date&gt;&lt;doi&gt;10.1016/j.bpj.2015.08.015&lt;/doi&gt;&lt;startpage&gt;1528&lt;/startpage&gt;&lt;revision_date&gt;99201507241200000000222000&lt;/revision_date&gt;&lt;publication_date&gt;99201510201200000000222000&lt;/publication_date&gt;&lt;url&gt;http://linkinghub.elsevier.com/retrieve/pii/S0006349515008267&lt;/url&gt;&lt;citekey&gt;McGibbon:2015fv&lt;/citekey&gt;&lt;type&gt;400&lt;/type&gt;&lt;title&gt;MDTraj: A Modern Open Library for the Analysis of Molecular Dynamics Trajectories.&lt;/title&gt;&lt;submission_date&gt;99201506231200000000222000&lt;/submission_date&gt;&lt;number&gt;8&lt;/number&gt;&lt;institution&gt;Department of Chemistry, Stanford University, Stanford, California. Electronic address: rmcgibbo@stanford.edu.&lt;/institution&gt;&lt;subtype&gt;400&lt;/subtype&gt;&lt;endpage&gt;1532&lt;/endpage&gt;&lt;bundle&gt;&lt;publication&gt;&lt;title&gt;Biophysical journal&lt;/title&gt;&lt;type&gt;-100&lt;/type&gt;&lt;subtype&gt;-100&lt;/subtype&gt;&lt;uuid&gt;5106AFA7-CF8A-4817-9C41-AE9A19153794&lt;/uuid&gt;&lt;/publication&gt;&lt;/bundle&gt;&lt;authors&gt;&lt;author&gt;&lt;firstName&gt;Robert&lt;/firstName&gt;&lt;middleNames&gt;T&lt;/middleNames&gt;&lt;lastName&gt;McGibbon&lt;/lastName&gt;&lt;/author&gt;&lt;author&gt;&lt;firstName&gt;Kyle&lt;/firstName&gt;&lt;middleNames&gt;A&lt;/middleNames&gt;&lt;lastName&gt;Beauchamp&lt;/lastName&gt;&lt;/author&gt;&lt;author&gt;&lt;firstName&gt;Matthew&lt;/firstName&gt;&lt;middleNames&gt;P&lt;/middleNames&gt;&lt;lastName&gt;Harrigan&lt;/lastName&gt;&lt;/author&gt;&lt;author&gt;&lt;firstName&gt;Christoph&lt;/firstName&gt;&lt;lastName&gt;Klein&lt;/lastName&gt;&lt;/author&gt;&lt;author&gt;&lt;firstName&gt;Jason&lt;/firstName&gt;&lt;middleNames&gt;M&lt;/middleNames&gt;&lt;lastName&gt;Swails&lt;/lastName&gt;&lt;/author&gt;&lt;author&gt;&lt;firstName&gt;Carlos&lt;/firstName&gt;&lt;middleNames&gt;X&lt;/middleNames&gt;&lt;lastName&gt;Hernández&lt;/lastName&gt;&lt;/author&gt;&lt;author&gt;&lt;firstName&gt;Christian&lt;/firstName&gt;&lt;middleNames&gt;R&lt;/middleNames&gt;&lt;lastName&gt;Schwantes&lt;/lastName&gt;&lt;/author&gt;&lt;author&gt;&lt;firstName&gt;Lee-Ping&lt;/firstName&gt;&lt;lastName&gt;Wang&lt;/lastName&gt;&lt;/author&gt;&lt;author&gt;&lt;firstName&gt;Thomas&lt;/firstName&gt;&lt;middleNames&gt;J&lt;/middleNames&gt;&lt;lastName&gt;Lane&lt;/lastName&gt;&lt;/author&gt;&lt;author&gt;&lt;firstName&gt;Vijay&lt;/firstName&gt;&lt;middleNames&gt;S&lt;/middleNames&gt;&lt;lastName&gt;Pande&lt;/lastName&gt;&lt;/author&gt;&lt;/authors&gt;&lt;/publication&gt;&lt;/publications&gt;&lt;cites&gt;&lt;/cites&gt;&lt;/citation&gt;</w:instrText>
+      </w:r>
+      <w:r>
+        <w:rPr>
+          <w:rFonts w:ascii="Helvetica" w:hAnsi="Helvetica"/>
+        </w:rPr>
+        <w:fldChar w:fldCharType="separate"/>
+      </w:r>
+      <w:r>
+        <w:rPr>
+          <w:rFonts w:ascii="Helvetica" w:hAnsi="Helvetica" w:cs="Helvetica"/>
+          <w:vertAlign w:val="superscript"/>
+        </w:rPr>
+        <w:t>24</w:t>
+      </w:r>
+      <w:r>
+        <w:rPr>
+          <w:rFonts w:ascii="Helvetica" w:hAnsi="Helvetica"/>
+        </w:rPr>
+        <w:fldChar w:fldCharType="end"/>
+      </w:r>
+      <w:r>
+        <w:rPr>
+          <w:rFonts w:ascii="Helvetica" w:hAnsi="Helvetica"/>
+        </w:rPr>
+        <w:t xml:space="preserve"> using only protein backbone atoms. The small molecules were then sliced out and clustered on Cartesian</w:t>
+      </w:r>
+      <w:r>
+        <w:rPr>
+          <w:rFonts w:ascii="Helvetica" w:hAnsi="Helvetica"/>
+        </w:rPr>
+        <w:t xml:space="preserve"> coordinates using the </w:t>
+      </w:r>
+      <w:r>
+        <w:rPr>
+          <w:rFonts w:ascii="Courier" w:hAnsi="Courier"/>
+        </w:rPr>
+        <w:t>MSMBuilder</w:t>
+      </w:r>
+      <w:r>
+        <w:rPr>
+          <w:rFonts w:ascii="Helvetica" w:hAnsi="Helvetica"/>
+        </w:rPr>
+        <w:fldChar w:fldCharType="begin"/>
+      </w:r>
+      <w:r>
+        <w:rPr>
+          <w:rFonts w:ascii="Helvetica" w:hAnsi="Helvetica"/>
+        </w:rPr>
+        <w:instrText xml:space="preserve"> ADDIN PAPERS2_CITATIONS &lt;citation&gt;&lt;uuid&gt;4F7E24E5-C52A-4A43-84A3-D973CE176FAC&lt;/uuid&gt;&lt;priority&gt;0&lt;/priority&gt;&lt;publications&gt;&lt;publication&gt;&lt;uuid&gt;7FC24553-D7F4-47CD-B028-5F55EED83222&lt;/uuid&gt;&lt;volume&gt;7&lt;/volume&gt;&lt;doi&gt;10.1021/ct200463m&lt;/doi&gt;&lt;startpage&gt;3412&lt;/startpage&gt;&lt;publication_date&gt;99201110111200000000222000&lt;/publication_date&gt;&lt;url&gt;http://pubs.acs.org/doi/abs/10.1021/ct200463m&lt;/url&gt;&lt;type&gt;400&lt;/type&gt;&lt;title&gt;MSMBuilder2: Modeling Conformational Dynamics at the Picosecond to Millisecond Scale.&lt;/title&gt;&lt;publisher&gt;American Chemical Society&lt;/publisher&gt;&lt;institution&gt;Biophysics Program, Stanford University, Stanford, CA.&lt;/institution&gt;&lt;number&gt;10&lt;/number&gt;&lt;subtype&gt;400&lt;/subtype&gt;&lt;endpage&gt;3419&lt;/endpage&gt;&lt;bundle&gt;&lt;publication&gt;&lt;publisher&gt;American Chemical Society&lt;/publisher&gt;&lt;title&gt;Journal of Chemical Theory and Computation&lt;/title&gt;&lt;type&gt;-100&lt;/type&gt;&lt;subtype&gt;-100&lt;/subtype&gt;&lt;uuid&gt;253B89D8-75B8-43B0-8E5B-1C21848CCB8D&lt;/uuid&gt;&lt;/publication&gt;&lt;/bundle&gt;&lt;authors&gt;&lt;author&gt;&lt;firstName&gt;Kyle&lt;/firstName&gt;&lt;middleNames&gt;A&lt;/middleNames&gt;&lt;lastName&gt;Beauchamp&lt;/lastName&gt;&lt;/author&gt;&lt;author&gt;&lt;firstName&gt;Gregory&lt;/firstName&gt;&lt;middleNames&gt;R&lt;/middleNames&gt;&lt;lastName&gt;Bowman&lt;/lastName&gt;&lt;/author&gt;&lt;author&gt;&lt;firstName&gt;Thomas&lt;/firstName&gt;&lt;middleNames&gt;J&lt;/middleNames&gt;&lt;lastName&gt;Lane&lt;/lastName&gt;&lt;/author&gt;&lt;author&gt;&lt;firstName&gt;Lutz&lt;/firstName&gt;&lt;lastName&gt;Maibaum&lt;/lastName&gt;&lt;/author&gt;&lt;author&gt;&lt;firstName&gt;Imran&lt;/firstName&gt;&lt;middleNames&gt;S&lt;/middleNames&gt;&lt;lastName&gt;Haque&lt;/lastName&gt;&lt;/author&gt;&lt;author&gt;&lt;firstName&gt;Vijay&lt;/firstName&gt;&lt;middleNames&gt;S&lt;/middleNames&gt;&lt;lastName&gt;Pande&lt;/lastName&gt;&lt;/author&gt;&lt;/authors&gt;&lt;/publication&gt;&lt;/publications&gt;&lt;cites&gt;&lt;/cites&gt;&lt;/citation&gt;</w:instrText>
+      </w:r>
+      <w:r>
+        <w:rPr>
+          <w:rFonts w:ascii="Helvetica" w:hAnsi="Helvetica"/>
+        </w:rPr>
+        <w:fldChar w:fldCharType="separate"/>
+      </w:r>
+      <w:r>
+        <w:rPr>
+          <w:rFonts w:ascii="Helvetica" w:hAnsi="Helvetica" w:cs="Helvetica"/>
+          <w:vertAlign w:val="superscript"/>
+        </w:rPr>
+        <w:t>25</w:t>
+      </w:r>
+      <w:r>
+        <w:rPr>
+          <w:rFonts w:ascii="Helvetica" w:hAnsi="Helvetica"/>
+        </w:rPr>
+        <w:fldChar w:fldCharType="end"/>
+      </w:r>
+      <w:r>
+        <w:rPr>
+          <w:rFonts w:ascii="Helvetica" w:hAnsi="Helvetica"/>
+        </w:rPr>
+        <w:t xml:space="preserve"> implementation of </w:t>
+      </w:r>
+      <w:proofErr w:type="spellStart"/>
+      <w:r>
+        <w:rPr>
+          <w:rFonts w:ascii="Courier" w:hAnsi="Courier"/>
+        </w:rPr>
+        <w:t>RegularSpatial</w:t>
+      </w:r>
+      <w:proofErr w:type="spellEnd"/>
+      <w:r>
+        <w:rPr>
+          <w:rFonts w:ascii="Courier" w:hAnsi="Courier"/>
+        </w:rPr>
+        <w:t xml:space="preserve"> </w:t>
+      </w:r>
+      <w:r>
+        <w:rPr>
+          <w:rFonts w:ascii="Helvetica" w:hAnsi="Helvetica"/>
+        </w:rPr>
+        <w:t xml:space="preserve">clustering, using a 1Å RMSD cutoff. For the most populated clusters for Ro 08-2750 and </w:t>
+      </w:r>
+      <w:proofErr w:type="spellStart"/>
+      <w:r>
+        <w:rPr>
+          <w:rFonts w:ascii="Helvetica" w:hAnsi="Helvetica"/>
+        </w:rPr>
+        <w:t>RoOH</w:t>
+      </w:r>
+      <w:proofErr w:type="spellEnd"/>
+      <w:r>
+        <w:rPr>
+          <w:rFonts w:ascii="Helvetica" w:hAnsi="Helvetica"/>
+        </w:rPr>
+        <w:t xml:space="preserve">, cluster centers were selected and shown with 10 randomly sampled cluster members. RoA6 produced a large number of lowly populated clusters with highly heterogeneous binding poses, and were therefore not shown. </w:t>
+      </w:r>
+    </w:p>
+    <w:p>
+      <w:pPr>
+        <w:rPr>
+          <w:rFonts w:ascii="Helvetica" w:hAnsi="Helvetica"/>
+          <w:lang w:val="de-DE"/>
+        </w:rPr>
+      </w:pPr>
+      <w:proofErr w:type="gramStart"/>
+      <w:r>
+        <w:rPr>
+          <w:rFonts w:ascii="Helvetica" w:hAnsi="Helvetica"/>
+          <w:i/>
+        </w:rPr>
+        <w:t>Conformational Heterogeneity analysis.</w:t>
+      </w:r>
+      <w:proofErr w:type="gramEnd"/>
+      <w:r>
+        <w:rPr>
+          <w:rFonts w:ascii="Helvetica" w:hAnsi="Helvetica"/>
+          <w:i/>
+        </w:rPr>
+        <w:t xml:space="preserve"> </w:t>
+      </w:r>
+      <w:r>
+        <w:rPr>
+          <w:rFonts w:ascii="Helvetica" w:hAnsi="Helvetica"/>
+        </w:rPr>
+        <w:t xml:space="preserve">To investigate the conformational heterogeneity in the presence or absence of the ligand, the fully interacting state and fully non-interacting states for all three ligands were extracted using a </w:t>
+      </w:r>
+      <w:proofErr w:type="gramStart"/>
+      <w:r>
+        <w:rPr>
+          <w:rFonts w:ascii="Helvetica" w:hAnsi="Helvetica"/>
+        </w:rPr>
+        <w:t>4 frame</w:t>
+      </w:r>
+      <w:proofErr w:type="gramEnd"/>
+      <w:r>
+        <w:rPr>
+          <w:rFonts w:ascii="Helvetica" w:hAnsi="Helvetica"/>
+        </w:rPr>
+        <w:t xml:space="preserve"> skip, discarding the initial frames as above. </w:t>
       </w:r>
       <w:bookmarkStart w:id="19" w:name="_GoBack"/>
       <w:bookmarkEnd w:id="19"/>
-    </w:p>
-    <w:p>
-      <w:pPr>
-        <w:rPr>
-          <w:rFonts w:ascii="Helvetica" w:hAnsi="Helvetica"/>
-          <w:i/>
-        </w:rPr>
-      </w:pPr>
-    </w:p>
-    <w:p>
-      <w:pPr>
-        <w:rPr>
-          <w:rFonts w:ascii="Helvetica" w:hAnsi="Helvetica"/>
-          <w:lang w:val="de-DE"/>
-        </w:rPr>
-      </w:pPr>
-      <w:r>
-        <w:rPr>
-          <w:rFonts w:ascii="Helvetica" w:hAnsi="Helvetica"/>
-          <w:i/>
-        </w:rPr>
-        <w:t xml:space="preserve">Clustering analysis. </w:t>
-      </w:r>
-      <w:r>
-        <w:rPr>
-          <w:rFonts w:ascii="Helvetica" w:hAnsi="Helvetica"/>
-        </w:rPr>
-        <w:t xml:space="preserve">The fully interacting trajectory from YANK was extracted to a </w:t>
-      </w:r>
-      <w:proofErr w:type="spellStart"/>
-      <w:r>
-        <w:rPr>
-          <w:rFonts w:ascii="Helvetica" w:hAnsi="Helvetica"/>
-        </w:rPr>
-        <w:t>pdb</w:t>
-      </w:r>
-      <w:proofErr w:type="spellEnd"/>
-      <w:r>
-        <w:rPr>
-          <w:rFonts w:ascii="Helvetica" w:hAnsi="Helvetica"/>
-        </w:rPr>
-        <w:t xml:space="preserve"> file, discarding initial iterations prior to equilibration</w:t>
-      </w:r>
-      <w:r>
-        <w:rPr>
-          <w:rFonts w:ascii="Helvetica" w:hAnsi="Helvetica"/>
-        </w:rPr>
-        <w:fldChar w:fldCharType="begin"/>
-      </w:r>
-      <w:r>
-        <w:rPr>
-          <w:rFonts w:ascii="Helvetica" w:hAnsi="Helvetica"/>
-        </w:rPr>
-        <w:instrText xml:space="preserve"> ADDIN PAPERS2_CITATIONS &lt;citation&gt;&lt;uuid&gt;A678635E-4779-42F3-9DE0-736B88CD17B4&lt;/uuid&gt;&lt;priority&gt;0&lt;/priority&gt;&lt;publications&gt;&lt;publication&gt;&lt;uuid&gt;096A8ACA-C845-46BF-9B8B-F25A5CF79FA8&lt;/uuid&gt;&lt;volume&gt;12&lt;/volume&gt;&lt;doi&gt;10.1021/acs.jctc.5b00784&lt;/doi&gt;&lt;startpage&gt;1799&lt;/startpage&gt;&lt;publication_date&gt;99201604121200000000222000&lt;/publication_date&gt;&lt;url&gt;http://pubs.acs.org/doi/abs/10.1021/acs.jctc.5b00784&lt;/url&gt;&lt;citekey&gt;Chodera:2016hc&lt;/citekey&gt;&lt;type&gt;400&lt;/type&gt;&lt;title&gt;A Simple Method for Automated Equilibration Detection in Molecular Simulations.&lt;/title&gt;&lt;publisher&gt;American Chemical Society&lt;/publisher&gt;&lt;institution&gt;Computational Biology Program, Sloan Kettering Institute, Memorial Sloan Kettering Cancer Center , 1275 York Avenue, Box 357, New York, New York 10065, United States.&lt;/institution&gt;&lt;number&gt;4&lt;/number&gt;&lt;subtype&gt;400&lt;/subtype&gt;&lt;endpage&gt;1805&lt;/endpage&gt;&lt;bundle&gt;&lt;publication&gt;&lt;publisher&gt;American Chemical Society&lt;/publisher&gt;&lt;title&gt;Journal of Chemical Theory and Computation&lt;/title&gt;&lt;type&gt;-100&lt;/type&gt;&lt;subtype&gt;-100&lt;/subtype&gt;&lt;uuid&gt;253B89D8-75B8-43B0-8E5B-1C21848CCB8D&lt;/uuid&gt;&lt;/publication&gt;&lt;/bundle&gt;&lt;authors&gt;&lt;author&gt;&lt;firstName&gt;John&lt;/firstName&gt;&lt;middleNames&gt;D&lt;/middleNames&gt;&lt;lastName&gt;Chodera&lt;/lastName&gt;&lt;/author&gt;&lt;/authors&gt;&lt;/publication&gt;&lt;/publications&gt;&lt;cites&gt;&lt;/cites&gt;&lt;/citation&gt;</w:instrText>
-      </w:r>
-      <w:r>
-        <w:rPr>
-          <w:rFonts w:ascii="Helvetica" w:hAnsi="Helvetica"/>
-        </w:rPr>
-        <w:fldChar w:fldCharType="separate"/>
-      </w:r>
-      <w:r>
-        <w:rPr>
-          <w:rFonts w:ascii="Helvetica" w:hAnsi="Helvetica" w:cs="Helvetica"/>
-          <w:vertAlign w:val="superscript"/>
-        </w:rPr>
-        <w:t>23</w:t>
-      </w:r>
-      <w:r>
-        <w:rPr>
-          <w:rFonts w:ascii="Helvetica" w:hAnsi="Helvetica"/>
-        </w:rPr>
-        <w:fldChar w:fldCharType="end"/>
-      </w:r>
-      <w:r>
-        <w:rPr>
-          <w:rFonts w:ascii="Helvetica" w:hAnsi="Helvetica"/>
-        </w:rPr>
-        <w:t xml:space="preserve">: 1500 for Ro 08-2750, 1600 for </w:t>
-      </w:r>
-      <w:proofErr w:type="spellStart"/>
-      <w:r>
-        <w:rPr>
-          <w:rFonts w:ascii="Helvetica" w:hAnsi="Helvetica"/>
-        </w:rPr>
-        <w:t>RoOH</w:t>
-      </w:r>
-      <w:proofErr w:type="spellEnd"/>
-      <w:r>
-        <w:rPr>
-          <w:rFonts w:ascii="Helvetica" w:hAnsi="Helvetica"/>
-        </w:rPr>
-        <w:t xml:space="preserve">, and 1600 for RoA6. These trajectories were aligned in </w:t>
-      </w:r>
-      <w:r>
-        <w:rPr>
-          <w:rFonts w:ascii="Courier" w:hAnsi="Courier"/>
-        </w:rPr>
-        <w:t>MDTraj</w:t>
-      </w:r>
-      <w:r>
-        <w:rPr>
-          <w:rFonts w:ascii="Helvetica" w:hAnsi="Helvetica"/>
-        </w:rPr>
-        <w:fldChar w:fldCharType="begin"/>
-      </w:r>
-      <w:r>
-        <w:rPr>
-          <w:rFonts w:ascii="Helvetica" w:hAnsi="Helvetica"/>
-        </w:rPr>
-        <w:instrText xml:space="preserve"> ADDIN PAPERS2_CITATIONS &lt;citation&gt;&lt;uuid&gt;0349D098-6129-4E1E-B323-14DC7A10FF18&lt;/uuid&gt;&lt;priority&gt;0&lt;/priority&gt;&lt;publications&gt;&lt;publication&gt;&lt;uuid&gt;D1E97F7E-B0A8-41E9-9DE2-F99E1462AB7C&lt;/uuid&gt;&lt;volume&gt;109&lt;/volume&gt;&lt;accepted_date&gt;99201508101200000000222000&lt;/accepted_date&gt;&lt;doi&gt;10.1016/j.bpj.2015.08.015&lt;/doi&gt;&lt;startpage&gt;1528&lt;/startpage&gt;&lt;revision_date&gt;99201507241200000000222000&lt;/revision_date&gt;&lt;publication_date&gt;99201510201200000000222000&lt;/publication_date&gt;&lt;url&gt;http://linkinghub.elsevier.com/retrieve/pii/S0006349515008267&lt;/url&gt;&lt;citekey&gt;McGibbon:2015fv&lt;/citekey&gt;&lt;type&gt;400&lt;/type&gt;&lt;title&gt;MDTraj: A Modern Open Library for the Analysis of Molecular Dynamics Trajectories.&lt;/title&gt;&lt;submission_date&gt;99201506231200000000222000&lt;/submission_date&gt;&lt;number&gt;8&lt;/number&gt;&lt;institution&gt;Department of Chemistry, Stanford University, Stanford, California. Electronic address: rmcgibbo@stanford.edu.&lt;/institution&gt;&lt;subtype&gt;400&lt;/subtype&gt;&lt;endpage&gt;1532&lt;/endpage&gt;&lt;bundle&gt;&lt;publication&gt;&lt;title&gt;Biophysical journal&lt;/title&gt;&lt;type&gt;-100&lt;/type&gt;&lt;subtype&gt;-100&lt;/subtype&gt;&lt;uuid&gt;5106AFA7-CF8A-4817-9C41-AE9A19153794&lt;/uuid&gt;&lt;/publication&gt;&lt;/bundle&gt;&lt;authors&gt;&lt;author&gt;&lt;firstName&gt;Robert&lt;/firstName&gt;&lt;middleNames&gt;T&lt;/middleNames&gt;&lt;lastName&gt;McGibbon&lt;/lastName&gt;&lt;/author&gt;&lt;author&gt;&lt;firstName&gt;Kyle&lt;/firstName&gt;&lt;middleNames&gt;A&lt;/middleNames&gt;&lt;lastName&gt;Beauchamp&lt;/lastName&gt;&lt;/author&gt;&lt;author&gt;&lt;firstName&gt;Matthew&lt;/firstName&gt;&lt;middleNames&gt;P&lt;/middleNames&gt;&lt;lastName&gt;Harrigan&lt;/lastName&gt;&lt;/author&gt;&lt;author&gt;&lt;firstName&gt;Christoph&lt;/firstName&gt;&lt;lastName&gt;Klein&lt;/lastName&gt;&lt;/author&gt;&lt;author&gt;&lt;firstName&gt;Jason&lt;/firstName&gt;&lt;middleNames&gt;M&lt;/middleNames&gt;&lt;lastName&gt;Swails&lt;/lastName&gt;&lt;/author&gt;&lt;author&gt;&lt;firstName&gt;Carlos&lt;/firstName&gt;&lt;middleNames&gt;X&lt;/middleNames&gt;&lt;lastName&gt;Hernández&lt;/lastName&gt;&lt;/author&gt;&lt;author&gt;&lt;firstName&gt;Christian&lt;/firstName&gt;&lt;middleNames&gt;R&lt;/middleNames&gt;&lt;lastName&gt;Schwantes&lt;/lastName&gt;&lt;/author&gt;&lt;author&gt;&lt;firstName&gt;Lee-Ping&lt;/firstName&gt;&lt;lastName&gt;Wang&lt;/lastName&gt;&lt;/author&gt;&lt;author&gt;&lt;firstName&gt;Thomas&lt;/firstName&gt;&lt;middleNames&gt;J&lt;/middleNames&gt;&lt;lastName&gt;Lane&lt;/lastName&gt;&lt;/author&gt;&lt;author&gt;&lt;firstName&gt;Vijay&lt;/firstName&gt;&lt;middleNames&gt;S&lt;/middleNames&gt;&lt;lastName&gt;Pande&lt;/lastName&gt;&lt;/author&gt;&lt;/authors&gt;&lt;/publication&gt;&lt;/publications&gt;&lt;cites&gt;&lt;/cites&gt;&lt;/citation&gt;</w:instrText>
-      </w:r>
-      <w:r>
-        <w:rPr>
-          <w:rFonts w:ascii="Helvetica" w:hAnsi="Helvetica"/>
-        </w:rPr>
-        <w:fldChar w:fldCharType="separate"/>
-      </w:r>
-      <w:r>
-        <w:rPr>
-          <w:rFonts w:ascii="Helvetica" w:hAnsi="Helvetica" w:cs="Helvetica"/>
-          <w:vertAlign w:val="superscript"/>
-        </w:rPr>
-        <w:t>24</w:t>
-      </w:r>
-      <w:r>
-        <w:rPr>
-          <w:rFonts w:ascii="Helvetica" w:hAnsi="Helvetica"/>
-        </w:rPr>
-        <w:fldChar w:fldCharType="end"/>
-      </w:r>
-      <w:r>
-        <w:rPr>
-          <w:rFonts w:ascii="Helvetica" w:hAnsi="Helvetica"/>
-        </w:rPr>
-        <w:t xml:space="preserve"> using only protein backbone atoms. The small molecules were then sliced out and clustered on Cartesian</w:t>
-      </w:r>
-      <w:r>
-        <w:rPr>
-          <w:rFonts w:ascii="Helvetica" w:hAnsi="Helvetica"/>
-        </w:rPr>
-        <w:t xml:space="preserve"> coordinates using the </w:t>
-      </w:r>
-      <w:r>
-        <w:rPr>
-          <w:rFonts w:ascii="Courier" w:hAnsi="Courier"/>
-        </w:rPr>
-        <w:t>MSMBuilder</w:t>
-      </w:r>
-      <w:r>
-        <w:rPr>
-          <w:rFonts w:ascii="Helvetica" w:hAnsi="Helvetica"/>
-        </w:rPr>
-        <w:fldChar w:fldCharType="begin"/>
-      </w:r>
-      <w:r>
-        <w:rPr>
-          <w:rFonts w:ascii="Helvetica" w:hAnsi="Helvetica"/>
-        </w:rPr>
-        <w:instrText xml:space="preserve"> ADDIN PAPERS2_CITATIONS &lt;citation&gt;&lt;uuid&gt;4F7E24E5-C52A-4A43-84A3-D973CE176FAC&lt;/uuid&gt;&lt;priority&gt;0&lt;/priority&gt;&lt;publications&gt;&lt;publication&gt;&lt;uuid&gt;7FC24553-D7F4-47CD-B028-5F55EED83222&lt;/uuid&gt;&lt;volume&gt;7&lt;/volume&gt;&lt;doi&gt;10.1021/ct200463m&lt;/doi&gt;&lt;startpage&gt;3412&lt;/startpage&gt;&lt;publication_date&gt;99201110111200000000222000&lt;/publication_date&gt;&lt;url&gt;http://pubs.acs.org/doi/abs/10.1021/ct200463m&lt;/url&gt;&lt;type&gt;400&lt;/type&gt;&lt;title&gt;MSMBuilder2: Modeling Conformational Dynamics at the Picosecond to Millisecond Scale.&lt;/title&gt;&lt;publisher&gt;American Chemical Society&lt;/publisher&gt;&lt;institution&gt;Biophysics Program, Stanford University, Stanford, CA.&lt;/institution&gt;&lt;number&gt;10&lt;/number&gt;&lt;subtype&gt;400&lt;/subtype&gt;&lt;endpage&gt;3419&lt;/endpage&gt;&lt;bundle&gt;&lt;publication&gt;&lt;publisher&gt;American Chemical Society&lt;/publisher&gt;&lt;title&gt;Journal of Chemical Theory and Computation&lt;/title&gt;&lt;type&gt;-100&lt;/type&gt;&lt;subtype&gt;-100&lt;/subtype&gt;&lt;uuid&gt;253B89D8-75B8-43B0-8E5B-1C21848CCB8D&lt;/uuid&gt;&lt;/publication&gt;&lt;/bundle&gt;&lt;authors&gt;&lt;author&gt;&lt;firstName&gt;Kyle&lt;/firstName&gt;&lt;middleNames&gt;A&lt;/middleNames&gt;&lt;lastName&gt;Beauchamp&lt;/lastName&gt;&lt;/author&gt;&lt;author&gt;&lt;firstName&gt;Gregory&lt;/firstName&gt;&lt;middleNames&gt;R&lt;/middleNames&gt;&lt;lastName&gt;Bowman&lt;/lastName&gt;&lt;/author&gt;&lt;author&gt;&lt;firstName&gt;Thomas&lt;/firstName&gt;&lt;middleNames&gt;J&lt;/middleNames&gt;&lt;lastName&gt;Lane&lt;/lastName&gt;&lt;/author&gt;&lt;author&gt;&lt;firstName&gt;Lutz&lt;/firstName&gt;&lt;lastName&gt;Maibaum&lt;/lastName&gt;&lt;/author&gt;&lt;author&gt;&lt;firstName&gt;Imran&lt;/firstName&gt;&lt;middleNames&gt;S&lt;/middleNames&gt;&lt;lastName&gt;Haque&lt;/lastName&gt;&lt;/author&gt;&lt;author&gt;&lt;firstName&gt;Vijay&lt;/firstName&gt;&lt;middleNames&gt;S&lt;/middleNames&gt;&lt;lastName&gt;Pande&lt;/lastName&gt;&lt;/author&gt;&lt;/authors&gt;&lt;/publication&gt;&lt;/publications&gt;&lt;cites&gt;&lt;/cites&gt;&lt;/citation&gt;</w:instrText>
-      </w:r>
-      <w:r>
-        <w:rPr>
-          <w:rFonts w:ascii="Helvetica" w:hAnsi="Helvetica"/>
-        </w:rPr>
-        <w:fldChar w:fldCharType="separate"/>
-      </w:r>
-      <w:r>
-        <w:rPr>
-          <w:rFonts w:ascii="Helvetica" w:hAnsi="Helvetica" w:cs="Helvetica"/>
-          <w:vertAlign w:val="superscript"/>
-        </w:rPr>
-        <w:t>25</w:t>
-      </w:r>
-      <w:r>
-        <w:rPr>
-          <w:rFonts w:ascii="Helvetica" w:hAnsi="Helvetica"/>
-        </w:rPr>
-        <w:fldChar w:fldCharType="end"/>
-      </w:r>
-      <w:r>
-        <w:rPr>
-          <w:rFonts w:ascii="Helvetica" w:hAnsi="Helvetica"/>
-        </w:rPr>
-        <w:t xml:space="preserve"> implementation of </w:t>
-      </w:r>
-      <w:proofErr w:type="spellStart"/>
-      <w:r>
-        <w:rPr>
-          <w:rFonts w:ascii="Courier" w:hAnsi="Courier"/>
-        </w:rPr>
-        <w:t>RegularSpatial</w:t>
-      </w:r>
-      <w:proofErr w:type="spellEnd"/>
-      <w:r>
-        <w:rPr>
-          <w:rFonts w:ascii="Courier" w:hAnsi="Courier"/>
-        </w:rPr>
-        <w:t xml:space="preserve"> </w:t>
-      </w:r>
-      <w:r>
-        <w:rPr>
-          <w:rFonts w:ascii="Helvetica" w:hAnsi="Helvetica"/>
-        </w:rPr>
-        <w:t xml:space="preserve">clustering, using a 1Å RMSD cutoff. For the most populated clusters for Ro 08-2750 and </w:t>
-      </w:r>
-      <w:proofErr w:type="spellStart"/>
-      <w:r>
-        <w:rPr>
-          <w:rFonts w:ascii="Helvetica" w:hAnsi="Helvetica"/>
-        </w:rPr>
-        <w:t>RoOH</w:t>
-      </w:r>
-      <w:proofErr w:type="spellEnd"/>
-      <w:r>
-        <w:rPr>
-          <w:rFonts w:ascii="Helvetica" w:hAnsi="Helvetica"/>
-        </w:rPr>
-        <w:t xml:space="preserve">, cluster centers were selected and shown with 10 randomly sampled cluster members. RoA6 produced a large number of lowly populated clusters with highly heterogeneous binding poses, and were therefore not shown. </w:t>
-      </w:r>
     </w:p>
     <w:p>
       <w:pPr>
@@ -4625,7 +4661,6 @@
         </w:rPr>
         <w:t xml:space="preserve"> The Protein Data Bank. </w:t>
       </w:r>
-      <w:proofErr w:type="gramStart"/>
       <w:r>
         <w:rPr>
           <w:rFonts w:ascii="Helvetica" w:hAnsi="Helvetica" w:cs="Helvetica"/>
@@ -4654,7 +4689,6 @@
         </w:rPr>
         <w:t xml:space="preserve"> 235–242 (2000).</w:t>
       </w:r>
-      <w:proofErr w:type="gramEnd"/>
     </w:p>
     <w:p>
       <w:pPr>
@@ -4681,48 +4715,7 @@
           <w:rFonts w:ascii="Helvetica" w:hAnsi="Helvetica" w:cs="Helvetica"/>
         </w:rPr>
         <w:tab/>
-      </w:r>
-      <w:proofErr w:type="spellStart"/>
-      <w:r>
-        <w:rPr>
-          <w:rFonts w:ascii="Helvetica" w:hAnsi="Helvetica" w:cs="Helvetica"/>
-        </w:rPr>
-        <w:t>Sastry</w:t>
-      </w:r>
-      <w:proofErr w:type="spellEnd"/>
-      <w:r>
-        <w:rPr>
-          <w:rFonts w:ascii="Helvetica" w:hAnsi="Helvetica" w:cs="Helvetica"/>
-        </w:rPr>
-        <w:t xml:space="preserve">, G. M., </w:t>
-      </w:r>
-      <w:proofErr w:type="spellStart"/>
-      <w:r>
-        <w:rPr>
-          <w:rFonts w:ascii="Helvetica" w:hAnsi="Helvetica" w:cs="Helvetica"/>
-        </w:rPr>
-        <w:t>Adzhigirey</w:t>
-      </w:r>
-      <w:proofErr w:type="spellEnd"/>
-      <w:r>
-        <w:rPr>
-          <w:rFonts w:ascii="Helvetica" w:hAnsi="Helvetica" w:cs="Helvetica"/>
-        </w:rPr>
-        <w:t xml:space="preserve">, M., Day, T., </w:t>
-      </w:r>
-      <w:proofErr w:type="spellStart"/>
-      <w:r>
-        <w:rPr>
-          <w:rFonts w:ascii="Helvetica" w:hAnsi="Helvetica" w:cs="Helvetica"/>
-        </w:rPr>
-        <w:t>Annabhimoju</w:t>
-      </w:r>
-      <w:proofErr w:type="spellEnd"/>
-      <w:r>
-        <w:rPr>
-          <w:rFonts w:ascii="Helvetica" w:hAnsi="Helvetica" w:cs="Helvetica"/>
-        </w:rPr>
-        <w:t xml:space="preserve">, R. &amp; Sherman, W. Protein and ligand preparation: parameters, protocols, and influence on virtual screening enrichments. </w:t>
+        <w:t xml:space="preserve">Sastry, G. M., Adzhigirey, M., Day, T., Annabhimoju, R. &amp; Sherman, W. Protein and ligand preparation: parameters, protocols, and influence on virtual screening enrichments. </w:t>
       </w:r>
       <w:r>
         <w:rPr>
@@ -4730,33 +4723,14 @@
           <w:i/>
           <w:iCs/>
         </w:rPr>
-        <w:t xml:space="preserve">J. </w:t>
-      </w:r>
-      <w:proofErr w:type="spellStart"/>
-      <w:r>
-        <w:rPr>
-          <w:rFonts w:ascii="Helvetica" w:hAnsi="Helvetica" w:cs="Helvetica"/>
-          <w:i/>
-          <w:iCs/>
-        </w:rPr>
-        <w:t>Comput</w:t>
-      </w:r>
-      <w:proofErr w:type="spellEnd"/>
-      <w:r>
-        <w:rPr>
-          <w:rFonts w:ascii="Helvetica" w:hAnsi="Helvetica" w:cs="Helvetica"/>
-          <w:i/>
-          <w:iCs/>
-        </w:rPr>
-        <w:t>. Aided Mol. Des.</w:t>
-      </w:r>
-      <w:r>
-        <w:rPr>
-          <w:rFonts w:ascii="Helvetica" w:hAnsi="Helvetica" w:cs="Helvetica"/>
-        </w:rPr>
-        <w:t xml:space="preserve"> </w:t>
-      </w:r>
-      <w:proofErr w:type="gramStart"/>
+        <w:t>J. Comput. Aided Mol. Des.</w:t>
+      </w:r>
+      <w:r>
+        <w:rPr>
+          <w:rFonts w:ascii="Helvetica" w:hAnsi="Helvetica" w:cs="Helvetica"/>
+        </w:rPr>
+        <w:t xml:space="preserve"> </w:t>
+      </w:r>
       <w:r>
         <w:rPr>
           <w:rFonts w:ascii="Helvetica" w:hAnsi="Helvetica" w:cs="Helvetica"/>
@@ -4771,7 +4745,6 @@
         </w:rPr>
         <w:t xml:space="preserve"> 221–234 (2013).</w:t>
       </w:r>
-      <w:proofErr w:type="gramEnd"/>
     </w:p>
     <w:p>
       <w:pPr>
@@ -4798,34 +4771,7 @@
           <w:rFonts w:ascii="Helvetica" w:hAnsi="Helvetica" w:cs="Helvetica"/>
         </w:rPr>
         <w:tab/>
-      </w:r>
-      <w:proofErr w:type="spellStart"/>
-      <w:r>
-        <w:rPr>
-          <w:rFonts w:ascii="Helvetica" w:hAnsi="Helvetica" w:cs="Helvetica"/>
-        </w:rPr>
-        <w:t>Halgren</w:t>
-      </w:r>
-      <w:proofErr w:type="spellEnd"/>
-      <w:r>
-        <w:rPr>
-          <w:rFonts w:ascii="Helvetica" w:hAnsi="Helvetica" w:cs="Helvetica"/>
-        </w:rPr>
-        <w:t xml:space="preserve">, T. A. Identifying and characterizing binding sites and assessing </w:t>
-      </w:r>
-      <w:proofErr w:type="spellStart"/>
-      <w:r>
-        <w:rPr>
-          <w:rFonts w:ascii="Helvetica" w:hAnsi="Helvetica" w:cs="Helvetica"/>
-        </w:rPr>
-        <w:t>druggability</w:t>
-      </w:r>
-      <w:proofErr w:type="spellEnd"/>
-      <w:r>
-        <w:rPr>
-          <w:rFonts w:ascii="Helvetica" w:hAnsi="Helvetica" w:cs="Helvetica"/>
-        </w:rPr>
-        <w:t xml:space="preserve">. </w:t>
+        <w:t xml:space="preserve">Halgren, T. A. Identifying and characterizing binding sites and assessing druggability. </w:t>
       </w:r>
       <w:r>
         <w:rPr>
@@ -4833,43 +4779,7 @@
           <w:i/>
           <w:iCs/>
         </w:rPr>
-        <w:t xml:space="preserve">J </w:t>
-      </w:r>
-      <w:proofErr w:type="spellStart"/>
-      <w:r>
-        <w:rPr>
-          <w:rFonts w:ascii="Helvetica" w:hAnsi="Helvetica" w:cs="Helvetica"/>
-          <w:i/>
-          <w:iCs/>
-        </w:rPr>
-        <w:t>Chem</w:t>
-      </w:r>
-      <w:proofErr w:type="spellEnd"/>
-      <w:r>
-        <w:rPr>
-          <w:rFonts w:ascii="Helvetica" w:hAnsi="Helvetica" w:cs="Helvetica"/>
-          <w:i/>
-          <w:iCs/>
-        </w:rPr>
-        <w:t xml:space="preserve"> </w:t>
-      </w:r>
-      <w:proofErr w:type="spellStart"/>
-      <w:r>
-        <w:rPr>
-          <w:rFonts w:ascii="Helvetica" w:hAnsi="Helvetica" w:cs="Helvetica"/>
-          <w:i/>
-          <w:iCs/>
-        </w:rPr>
-        <w:t>Inf</w:t>
-      </w:r>
-      <w:proofErr w:type="spellEnd"/>
-      <w:r>
-        <w:rPr>
-          <w:rFonts w:ascii="Helvetica" w:hAnsi="Helvetica" w:cs="Helvetica"/>
-          <w:i/>
-          <w:iCs/>
-        </w:rPr>
-        <w:t xml:space="preserve"> Model</w:t>
+        <w:t>J Chem Inf Model</w:t>
       </w:r>
       <w:r>
         <w:rPr>
@@ -4917,71 +4827,15 @@
           <w:rFonts w:ascii="Helvetica" w:hAnsi="Helvetica" w:cs="Helvetica"/>
         </w:rPr>
         <w:tab/>
-      </w:r>
-      <w:proofErr w:type="spellStart"/>
-      <w:r>
-        <w:rPr>
-          <w:rFonts w:ascii="Helvetica" w:hAnsi="Helvetica" w:cs="Helvetica"/>
-        </w:rPr>
-        <w:t>Halgren</w:t>
-      </w:r>
-      <w:proofErr w:type="spellEnd"/>
-      <w:r>
-        <w:rPr>
-          <w:rFonts w:ascii="Helvetica" w:hAnsi="Helvetica" w:cs="Helvetica"/>
-        </w:rPr>
-        <w:t xml:space="preserve">, T. </w:t>
-      </w:r>
-      <w:proofErr w:type="gramStart"/>
-      <w:r>
-        <w:rPr>
-          <w:rFonts w:ascii="Helvetica" w:hAnsi="Helvetica" w:cs="Helvetica"/>
-        </w:rPr>
-        <w:t>New method for fast and accurate binding-site identification and analysis.</w:t>
-      </w:r>
-      <w:proofErr w:type="gramEnd"/>
-      <w:r>
-        <w:rPr>
-          <w:rFonts w:ascii="Helvetica" w:hAnsi="Helvetica" w:cs="Helvetica"/>
-        </w:rPr>
-        <w:t xml:space="preserve"> </w:t>
-      </w:r>
-      <w:proofErr w:type="spellStart"/>
-      <w:proofErr w:type="gramStart"/>
+        <w:t xml:space="preserve">Halgren, T. New method for fast and accurate binding-site identification and analysis. </w:t>
+      </w:r>
       <w:r>
         <w:rPr>
           <w:rFonts w:ascii="Helvetica" w:hAnsi="Helvetica" w:cs="Helvetica"/>
           <w:i/>
           <w:iCs/>
         </w:rPr>
-        <w:t>Chem</w:t>
-      </w:r>
-      <w:proofErr w:type="spellEnd"/>
-      <w:r>
-        <w:rPr>
-          <w:rFonts w:ascii="Helvetica" w:hAnsi="Helvetica" w:cs="Helvetica"/>
-          <w:i/>
-          <w:iCs/>
-        </w:rPr>
-        <w:t xml:space="preserve"> </w:t>
-      </w:r>
-      <w:proofErr w:type="spellStart"/>
-      <w:r>
-        <w:rPr>
-          <w:rFonts w:ascii="Helvetica" w:hAnsi="Helvetica" w:cs="Helvetica"/>
-          <w:i/>
-          <w:iCs/>
-        </w:rPr>
-        <w:t>Biol</w:t>
-      </w:r>
-      <w:proofErr w:type="spellEnd"/>
-      <w:r>
-        <w:rPr>
-          <w:rFonts w:ascii="Helvetica" w:hAnsi="Helvetica" w:cs="Helvetica"/>
-          <w:i/>
-          <w:iCs/>
-        </w:rPr>
-        <w:t xml:space="preserve"> Drug Des</w:t>
+        <w:t>Chem Biol Drug Des</w:t>
       </w:r>
       <w:r>
         <w:rPr>
@@ -5003,7 +4857,6 @@
         </w:rPr>
         <w:t xml:space="preserve"> 146–148 (2007).</w:t>
       </w:r>
-      <w:proofErr w:type="gramEnd"/>
     </w:p>
     <w:p>
       <w:pPr>
@@ -5030,20 +4883,7 @@
           <w:rFonts w:ascii="Helvetica" w:hAnsi="Helvetica" w:cs="Helvetica"/>
         </w:rPr>
         <w:tab/>
-      </w:r>
-      <w:proofErr w:type="spellStart"/>
-      <w:r>
-        <w:rPr>
-          <w:rFonts w:ascii="Helvetica" w:hAnsi="Helvetica" w:cs="Helvetica"/>
-        </w:rPr>
-        <w:t>Friesner</w:t>
-      </w:r>
-      <w:proofErr w:type="spellEnd"/>
-      <w:r>
-        <w:rPr>
-          <w:rFonts w:ascii="Helvetica" w:hAnsi="Helvetica" w:cs="Helvetica"/>
-        </w:rPr>
-        <w:t xml:space="preserve">, R. A. </w:t>
+        <w:t xml:space="preserve">Friesner, R. A. </w:t>
       </w:r>
       <w:r>
         <w:rPr>
@@ -5113,20 +4953,7 @@
           <w:rFonts w:ascii="Helvetica" w:hAnsi="Helvetica" w:cs="Helvetica"/>
         </w:rPr>
         <w:tab/>
-      </w:r>
-      <w:proofErr w:type="spellStart"/>
-      <w:r>
-        <w:rPr>
-          <w:rFonts w:ascii="Helvetica" w:hAnsi="Helvetica" w:cs="Helvetica"/>
-        </w:rPr>
-        <w:t>Halgren</w:t>
-      </w:r>
-      <w:proofErr w:type="spellEnd"/>
-      <w:r>
-        <w:rPr>
-          <w:rFonts w:ascii="Helvetica" w:hAnsi="Helvetica" w:cs="Helvetica"/>
-        </w:rPr>
-        <w:t xml:space="preserve">, T. A. </w:t>
+        <w:t xml:space="preserve">Halgren, T. A. </w:t>
       </w:r>
       <w:r>
         <w:rPr>
@@ -5185,7 +5012,6 @@
           <w:rFonts w:ascii="Helvetica" w:hAnsi="Helvetica" w:cs="Helvetica"/>
         </w:rPr>
       </w:pPr>
-      <w:proofErr w:type="gramStart"/>
       <w:r>
         <w:rPr>
           <w:rFonts w:ascii="Helvetica" w:hAnsi="Helvetica" w:cs="Helvetica"/>
@@ -5197,21 +5023,7 @@
           <w:rFonts w:ascii="Helvetica" w:hAnsi="Helvetica" w:cs="Helvetica"/>
         </w:rPr>
         <w:tab/>
-      </w:r>
-      <w:proofErr w:type="spellStart"/>
-      <w:r>
-        <w:rPr>
-          <w:rFonts w:ascii="Helvetica" w:hAnsi="Helvetica" w:cs="Helvetica"/>
-        </w:rPr>
-        <w:t>Lan</w:t>
-      </w:r>
-      <w:proofErr w:type="spellEnd"/>
-      <w:proofErr w:type="gramEnd"/>
-      <w:r>
-        <w:rPr>
-          <w:rFonts w:ascii="Helvetica" w:hAnsi="Helvetica" w:cs="Helvetica"/>
-        </w:rPr>
-        <w:t xml:space="preserve">, L. </w:t>
+        <w:t xml:space="preserve">Lan, L. </w:t>
       </w:r>
       <w:r>
         <w:rPr>
@@ -5227,34 +5039,14 @@
         </w:rPr>
         <w:t xml:space="preserve"> Natural product (-)-gossypol inhibits colon cancer cell growth by targeting RNA-binding protein Musashi-1. </w:t>
       </w:r>
-      <w:proofErr w:type="spellStart"/>
       <w:r>
         <w:rPr>
           <w:rFonts w:ascii="Helvetica" w:hAnsi="Helvetica" w:cs="Helvetica"/>
           <w:i/>
           <w:iCs/>
         </w:rPr>
-        <w:t>Mol</w:t>
-      </w:r>
-      <w:proofErr w:type="spellEnd"/>
-      <w:r>
-        <w:rPr>
-          <w:rFonts w:ascii="Helvetica" w:hAnsi="Helvetica" w:cs="Helvetica"/>
-          <w:i/>
-          <w:iCs/>
-        </w:rPr>
-        <w:t xml:space="preserve"> </w:t>
-      </w:r>
-      <w:proofErr w:type="spellStart"/>
-      <w:r>
-        <w:rPr>
-          <w:rFonts w:ascii="Helvetica" w:hAnsi="Helvetica" w:cs="Helvetica"/>
-          <w:i/>
-          <w:iCs/>
-        </w:rPr>
-        <w:t>Oncol</w:t>
-      </w:r>
-      <w:proofErr w:type="spellEnd"/>
+        <w:t>Mol Oncol</w:t>
+      </w:r>
       <w:r>
         <w:rPr>
           <w:rFonts w:ascii="Helvetica" w:hAnsi="Helvetica" w:cs="Helvetica"/>
@@ -5301,35 +5093,7 @@
           <w:rFonts w:ascii="Helvetica" w:hAnsi="Helvetica" w:cs="Helvetica"/>
         </w:rPr>
         <w:tab/>
-        <w:t xml:space="preserve">Sherman, W., Day, T., Jacobson, M. P., </w:t>
-      </w:r>
-      <w:proofErr w:type="spellStart"/>
-      <w:r>
-        <w:rPr>
-          <w:rFonts w:ascii="Helvetica" w:hAnsi="Helvetica" w:cs="Helvetica"/>
-        </w:rPr>
-        <w:t>Friesner</w:t>
-      </w:r>
-      <w:proofErr w:type="spellEnd"/>
-      <w:r>
-        <w:rPr>
-          <w:rFonts w:ascii="Helvetica" w:hAnsi="Helvetica" w:cs="Helvetica"/>
-        </w:rPr>
-        <w:t xml:space="preserve">, R. A. &amp; </w:t>
-      </w:r>
-      <w:proofErr w:type="spellStart"/>
-      <w:r>
-        <w:rPr>
-          <w:rFonts w:ascii="Helvetica" w:hAnsi="Helvetica" w:cs="Helvetica"/>
-        </w:rPr>
-        <w:t>Farid</w:t>
-      </w:r>
-      <w:proofErr w:type="spellEnd"/>
-      <w:r>
-        <w:rPr>
-          <w:rFonts w:ascii="Helvetica" w:hAnsi="Helvetica" w:cs="Helvetica"/>
-        </w:rPr>
-        <w:t xml:space="preserve">, R. Novel procedure for modeling ligand/receptor induced fit effects. </w:t>
+        <w:t xml:space="preserve">Sherman, W., Day, T., Jacobson, M. P., Friesner, R. A. &amp; Farid, R. Novel procedure for modeling ligand/receptor induced fit effects. </w:t>
       </w:r>
       <w:r>
         <w:rPr>
@@ -5399,50 +5163,16 @@
         <w:rPr>
           <w:rFonts w:ascii="Helvetica" w:hAnsi="Helvetica" w:cs="Helvetica"/>
         </w:rPr>
-        <w:t xml:space="preserve"> Prediction of Protein-Ligand Binding Poses via a Combination of Induced Fit Docking and </w:t>
-      </w:r>
-      <w:proofErr w:type="spellStart"/>
-      <w:r>
-        <w:rPr>
-          <w:rFonts w:ascii="Helvetica" w:hAnsi="Helvetica" w:cs="Helvetica"/>
-        </w:rPr>
-        <w:t>Metadynamics</w:t>
-      </w:r>
-      <w:proofErr w:type="spellEnd"/>
-      <w:r>
-        <w:rPr>
-          <w:rFonts w:ascii="Helvetica" w:hAnsi="Helvetica" w:cs="Helvetica"/>
-        </w:rPr>
-        <w:t xml:space="preserve"> Simulations. </w:t>
-      </w:r>
-      <w:proofErr w:type="gramStart"/>
+        <w:t xml:space="preserve"> Prediction of Protein-Ligand Binding Poses via a Combination of Induced Fit Docking and Metadynamics Simulations. </w:t>
+      </w:r>
       <w:r>
         <w:rPr>
           <w:rFonts w:ascii="Helvetica" w:hAnsi="Helvetica" w:cs="Helvetica"/>
           <w:i/>
           <w:iCs/>
         </w:rPr>
-        <w:t xml:space="preserve">J. Chem. Theory </w:t>
-      </w:r>
-      <w:proofErr w:type="spellStart"/>
-      <w:r>
-        <w:rPr>
-          <w:rFonts w:ascii="Helvetica" w:hAnsi="Helvetica" w:cs="Helvetica"/>
-          <w:i/>
-          <w:iCs/>
-        </w:rPr>
-        <w:t>Comput</w:t>
-      </w:r>
-      <w:proofErr w:type="spellEnd"/>
-      <w:r>
-        <w:rPr>
-          <w:rFonts w:ascii="Helvetica" w:hAnsi="Helvetica" w:cs="Helvetica"/>
-          <w:i/>
-          <w:iCs/>
-        </w:rPr>
-        <w:t>.</w:t>
-      </w:r>
-      <w:proofErr w:type="gramEnd"/>
+        <w:t>J. Chem. Theory Comput.</w:t>
+      </w:r>
       <w:r>
         <w:rPr>
           <w:rFonts w:ascii="Helvetica" w:hAnsi="Helvetica" w:cs="Helvetica"/>
@@ -5489,49 +5219,7 @@
           <w:rFonts w:ascii="Helvetica" w:hAnsi="Helvetica" w:cs="Helvetica"/>
         </w:rPr>
         <w:tab/>
-        <w:t xml:space="preserve">Abel, R., Young, T., </w:t>
-      </w:r>
-      <w:proofErr w:type="spellStart"/>
-      <w:r>
-        <w:rPr>
-          <w:rFonts w:ascii="Helvetica" w:hAnsi="Helvetica" w:cs="Helvetica"/>
-        </w:rPr>
-        <w:t>Farid</w:t>
-      </w:r>
-      <w:proofErr w:type="spellEnd"/>
-      <w:r>
-        <w:rPr>
-          <w:rFonts w:ascii="Helvetica" w:hAnsi="Helvetica" w:cs="Helvetica"/>
-        </w:rPr>
-        <w:t xml:space="preserve">, R., Berne, B. J. &amp; </w:t>
-      </w:r>
-      <w:proofErr w:type="spellStart"/>
-      <w:r>
-        <w:rPr>
-          <w:rFonts w:ascii="Helvetica" w:hAnsi="Helvetica" w:cs="Helvetica"/>
-        </w:rPr>
-        <w:t>Friesner</w:t>
-      </w:r>
-      <w:proofErr w:type="spellEnd"/>
-      <w:r>
-        <w:rPr>
-          <w:rFonts w:ascii="Helvetica" w:hAnsi="Helvetica" w:cs="Helvetica"/>
-        </w:rPr>
-        <w:t xml:space="preserve">, R. A. Role of the active-site solvent in the thermodynamics of factor </w:t>
-      </w:r>
-      <w:proofErr w:type="spellStart"/>
-      <w:r>
-        <w:rPr>
-          <w:rFonts w:ascii="Helvetica" w:hAnsi="Helvetica" w:cs="Helvetica"/>
-        </w:rPr>
-        <w:t>Xa</w:t>
-      </w:r>
-      <w:proofErr w:type="spellEnd"/>
-      <w:r>
-        <w:rPr>
-          <w:rFonts w:ascii="Helvetica" w:hAnsi="Helvetica" w:cs="Helvetica"/>
-        </w:rPr>
-        <w:t xml:space="preserve"> ligand binding. </w:t>
+        <w:t xml:space="preserve">Abel, R., Young, T., Farid, R., Berne, B. J. &amp; Friesner, R. A. Role of the active-site solvent in the thermodynamics of factor Xa ligand binding. </w:t>
       </w:r>
       <w:r>
         <w:rPr>
@@ -5580,7 +5268,6 @@
         <w:rPr>
           <w:rFonts w:ascii="Helvetica" w:hAnsi="Helvetica" w:cs="Helvetica"/>
         </w:rPr>
-        <w:lastRenderedPageBreak/>
         <w:t>11.</w:t>
       </w:r>
       <w:r>
@@ -5588,21 +5275,7 @@
           <w:rFonts w:ascii="Helvetica" w:hAnsi="Helvetica" w:cs="Helvetica"/>
         </w:rPr>
         <w:tab/>
-        <w:t xml:space="preserve">Young, T., Abel, R., Kim, B., Berne, B. J. &amp; </w:t>
-      </w:r>
-      <w:proofErr w:type="spellStart"/>
-      <w:r>
-        <w:rPr>
-          <w:rFonts w:ascii="Helvetica" w:hAnsi="Helvetica" w:cs="Helvetica"/>
-        </w:rPr>
-        <w:t>Friesner</w:t>
-      </w:r>
-      <w:proofErr w:type="spellEnd"/>
-      <w:r>
-        <w:rPr>
-          <w:rFonts w:ascii="Helvetica" w:hAnsi="Helvetica" w:cs="Helvetica"/>
-        </w:rPr>
-        <w:t xml:space="preserve">, R. A. Motifs for molecular recognition exploiting hydrophobic enclosure in protein-ligand binding. </w:t>
+        <w:t xml:space="preserve">Young, T., Abel, R., Kim, B., Berne, B. J. &amp; Friesner, R. A. Motifs for molecular recognition exploiting hydrophobic enclosure in protein-ligand binding. </w:t>
       </w:r>
       <w:r>
         <w:rPr>
@@ -5647,7 +5320,6 @@
           <w:rFonts w:ascii="Helvetica" w:hAnsi="Helvetica" w:cs="Helvetica"/>
         </w:rPr>
       </w:pPr>
-      <w:proofErr w:type="gramStart"/>
       <w:r>
         <w:rPr>
           <w:rFonts w:ascii="Helvetica" w:hAnsi="Helvetica" w:cs="Helvetica"/>
@@ -5659,14 +5331,7 @@
           <w:rFonts w:ascii="Helvetica" w:hAnsi="Helvetica" w:cs="Helvetica"/>
         </w:rPr>
         <w:tab/>
-        <w:t>Harder</w:t>
-      </w:r>
-      <w:proofErr w:type="gramEnd"/>
-      <w:r>
-        <w:rPr>
-          <w:rFonts w:ascii="Helvetica" w:hAnsi="Helvetica" w:cs="Helvetica"/>
-        </w:rPr>
-        <w:t xml:space="preserve">, E. </w:t>
+        <w:t xml:space="preserve">Harder, E. </w:t>
       </w:r>
       <w:r>
         <w:rPr>
@@ -5682,41 +5347,20 @@
         </w:rPr>
         <w:t xml:space="preserve"> OPLS3: A Force Field Providing Broad Coverage of Drug-like Small Molecules and Proteins. </w:t>
       </w:r>
-      <w:proofErr w:type="gramStart"/>
       <w:r>
         <w:rPr>
           <w:rFonts w:ascii="Helvetica" w:hAnsi="Helvetica" w:cs="Helvetica"/>
           <w:i/>
           <w:iCs/>
         </w:rPr>
-        <w:t xml:space="preserve">J. Chem. Theory </w:t>
-      </w:r>
-      <w:proofErr w:type="spellStart"/>
-      <w:r>
-        <w:rPr>
-          <w:rFonts w:ascii="Helvetica" w:hAnsi="Helvetica" w:cs="Helvetica"/>
-          <w:i/>
-          <w:iCs/>
-        </w:rPr>
-        <w:t>Comput</w:t>
-      </w:r>
-      <w:proofErr w:type="spellEnd"/>
-      <w:r>
-        <w:rPr>
-          <w:rFonts w:ascii="Helvetica" w:hAnsi="Helvetica" w:cs="Helvetica"/>
-          <w:i/>
-          <w:iCs/>
-        </w:rPr>
-        <w:t>.</w:t>
-      </w:r>
-      <w:proofErr w:type="gramEnd"/>
-      <w:r>
-        <w:rPr>
-          <w:rFonts w:ascii="Helvetica" w:hAnsi="Helvetica" w:cs="Helvetica"/>
-        </w:rPr>
-        <w:t xml:space="preserve"> </w:t>
-      </w:r>
-      <w:proofErr w:type="gramStart"/>
+        <w:t>J. Chem. Theory Comput.</w:t>
+      </w:r>
+      <w:r>
+        <w:rPr>
+          <w:rFonts w:ascii="Helvetica" w:hAnsi="Helvetica" w:cs="Helvetica"/>
+        </w:rPr>
+        <w:t xml:space="preserve"> </w:t>
+      </w:r>
       <w:r>
         <w:rPr>
           <w:rFonts w:ascii="Helvetica" w:hAnsi="Helvetica" w:cs="Helvetica"/>
@@ -5731,7 +5375,6 @@
         </w:rPr>
         <w:t xml:space="preserve"> 281–296 (2016).</w:t>
       </w:r>
-      <w:proofErr w:type="gramEnd"/>
     </w:p>
     <w:p>
       <w:pPr>
@@ -5772,43 +5415,7 @@
         <w:rPr>
           <w:rFonts w:ascii="Helvetica" w:hAnsi="Helvetica" w:cs="Helvetica"/>
         </w:rPr>
-        <w:t xml:space="preserve"> </w:t>
-      </w:r>
-      <w:proofErr w:type="spellStart"/>
-      <w:r>
-        <w:rPr>
-          <w:rFonts w:ascii="Helvetica" w:hAnsi="Helvetica" w:cs="Helvetica"/>
-        </w:rPr>
-        <w:t>Epik</w:t>
-      </w:r>
-      <w:proofErr w:type="spellEnd"/>
-      <w:r>
-        <w:rPr>
-          <w:rFonts w:ascii="Helvetica" w:hAnsi="Helvetica" w:cs="Helvetica"/>
-        </w:rPr>
-        <w:t xml:space="preserve">: a software program for </w:t>
-      </w:r>
-      <w:proofErr w:type="spellStart"/>
-      <w:r>
-        <w:rPr>
-          <w:rFonts w:ascii="Helvetica" w:hAnsi="Helvetica" w:cs="Helvetica"/>
-        </w:rPr>
-        <w:t>pK</w:t>
-      </w:r>
-      <w:proofErr w:type="spellEnd"/>
-      <w:proofErr w:type="gramStart"/>
-      <w:r>
-        <w:rPr>
-          <w:rFonts w:ascii="Helvetica" w:hAnsi="Helvetica" w:cs="Helvetica"/>
-        </w:rPr>
-        <w:t>( a</w:t>
-      </w:r>
-      <w:proofErr w:type="gramEnd"/>
-      <w:r>
-        <w:rPr>
-          <w:rFonts w:ascii="Helvetica" w:hAnsi="Helvetica" w:cs="Helvetica"/>
-        </w:rPr>
-        <w:t xml:space="preserve"> ) prediction and protonation state generation for drug-like molecules. </w:t>
+        <w:t xml:space="preserve"> Epik: a software program for pK( a ) prediction and protonation state generation for drug-like molecules. </w:t>
       </w:r>
       <w:r>
         <w:rPr>
@@ -5816,33 +5423,14 @@
           <w:i/>
           <w:iCs/>
         </w:rPr>
-        <w:t xml:space="preserve">J. </w:t>
-      </w:r>
-      <w:proofErr w:type="spellStart"/>
-      <w:r>
-        <w:rPr>
-          <w:rFonts w:ascii="Helvetica" w:hAnsi="Helvetica" w:cs="Helvetica"/>
-          <w:i/>
-          <w:iCs/>
-        </w:rPr>
-        <w:t>Comput</w:t>
-      </w:r>
-      <w:proofErr w:type="spellEnd"/>
-      <w:r>
-        <w:rPr>
-          <w:rFonts w:ascii="Helvetica" w:hAnsi="Helvetica" w:cs="Helvetica"/>
-          <w:i/>
-          <w:iCs/>
-        </w:rPr>
-        <w:t>. Aided Mol. Des.</w:t>
-      </w:r>
-      <w:r>
-        <w:rPr>
-          <w:rFonts w:ascii="Helvetica" w:hAnsi="Helvetica" w:cs="Helvetica"/>
-        </w:rPr>
-        <w:t xml:space="preserve"> </w:t>
-      </w:r>
-      <w:proofErr w:type="gramStart"/>
+        <w:t>J. Comput. Aided Mol. Des.</w:t>
+      </w:r>
+      <w:r>
+        <w:rPr>
+          <w:rFonts w:ascii="Helvetica" w:hAnsi="Helvetica" w:cs="Helvetica"/>
+        </w:rPr>
+        <w:t xml:space="preserve"> </w:t>
+      </w:r>
       <w:r>
         <w:rPr>
           <w:rFonts w:ascii="Helvetica" w:hAnsi="Helvetica" w:cs="Helvetica"/>
@@ -5857,7 +5445,6 @@
         </w:rPr>
         <w:t xml:space="preserve"> 681–691 (2007).</w:t>
       </w:r>
-      <w:proofErr w:type="gramEnd"/>
     </w:p>
     <w:p>
       <w:pPr>
@@ -5892,33 +5479,14 @@
           <w:i/>
           <w:iCs/>
         </w:rPr>
-        <w:t xml:space="preserve">J. </w:t>
-      </w:r>
-      <w:proofErr w:type="spellStart"/>
-      <w:r>
-        <w:rPr>
-          <w:rFonts w:ascii="Helvetica" w:hAnsi="Helvetica" w:cs="Helvetica"/>
-          <w:i/>
-          <w:iCs/>
-        </w:rPr>
-        <w:t>Comput</w:t>
-      </w:r>
-      <w:proofErr w:type="spellEnd"/>
-      <w:r>
-        <w:rPr>
-          <w:rFonts w:ascii="Helvetica" w:hAnsi="Helvetica" w:cs="Helvetica"/>
-          <w:i/>
-          <w:iCs/>
-        </w:rPr>
-        <w:t>. Aided Mol. Des.</w:t>
-      </w:r>
-      <w:r>
-        <w:rPr>
-          <w:rFonts w:ascii="Helvetica" w:hAnsi="Helvetica" w:cs="Helvetica"/>
-        </w:rPr>
-        <w:t xml:space="preserve"> </w:t>
-      </w:r>
-      <w:proofErr w:type="gramStart"/>
+        <w:t>J. Comput. Aided Mol. Des.</w:t>
+      </w:r>
+      <w:r>
+        <w:rPr>
+          <w:rFonts w:ascii="Helvetica" w:hAnsi="Helvetica" w:cs="Helvetica"/>
+        </w:rPr>
+        <w:t xml:space="preserve"> </w:t>
+      </w:r>
       <w:r>
         <w:rPr>
           <w:rFonts w:ascii="Helvetica" w:hAnsi="Helvetica" w:cs="Helvetica"/>
@@ -5933,7 +5501,6 @@
         </w:rPr>
         <w:t xml:space="preserve"> 591–604 (2010).</w:t>
       </w:r>
-      <w:proofErr w:type="gramEnd"/>
     </w:p>
     <w:p>
       <w:pPr>
@@ -5960,21 +5527,7 @@
           <w:rFonts w:ascii="Helvetica" w:hAnsi="Helvetica" w:cs="Helvetica"/>
         </w:rPr>
         <w:tab/>
-        <w:t xml:space="preserve">Lipinski, C. A., Lombardo, F., </w:t>
-      </w:r>
-      <w:proofErr w:type="spellStart"/>
-      <w:r>
-        <w:rPr>
-          <w:rFonts w:ascii="Helvetica" w:hAnsi="Helvetica" w:cs="Helvetica"/>
-        </w:rPr>
-        <w:t>Dominy</w:t>
-      </w:r>
-      <w:proofErr w:type="spellEnd"/>
-      <w:r>
-        <w:rPr>
-          <w:rFonts w:ascii="Helvetica" w:hAnsi="Helvetica" w:cs="Helvetica"/>
-        </w:rPr>
-        <w:t xml:space="preserve">, B. W. &amp; Feeney, P. J. Experimental and computational approaches to estimate solubility and permeability in drug discovery and development settings. </w:t>
+        <w:t xml:space="preserve">Lipinski, C. A., Lombardo, F., Dominy, B. W. &amp; Feeney, P. J. Experimental and computational approaches to estimate solubility and permeability in drug discovery and development settings. </w:t>
       </w:r>
       <w:r>
         <w:rPr>
@@ -6030,21 +5583,7 @@
           <w:rFonts w:ascii="Helvetica" w:hAnsi="Helvetica" w:cs="Helvetica"/>
         </w:rPr>
         <w:tab/>
-        <w:t xml:space="preserve">Walters, W. P., Stahl, M. T. &amp; </w:t>
-      </w:r>
-      <w:proofErr w:type="spellStart"/>
-      <w:r>
-        <w:rPr>
-          <w:rFonts w:ascii="Helvetica" w:hAnsi="Helvetica" w:cs="Helvetica"/>
-        </w:rPr>
-        <w:t>Murcko</w:t>
-      </w:r>
-      <w:proofErr w:type="spellEnd"/>
-      <w:r>
-        <w:rPr>
-          <w:rFonts w:ascii="Helvetica" w:hAnsi="Helvetica" w:cs="Helvetica"/>
-        </w:rPr>
-        <w:t xml:space="preserve">, M. A. Virtual screening—an overview. </w:t>
+        <w:t xml:space="preserve">Walters, W. P., Stahl, M. T. &amp; Murcko, M. A. Virtual screening—an overview. </w:t>
       </w:r>
       <w:r>
         <w:rPr>
@@ -6052,34 +5591,7 @@
           <w:i/>
           <w:iCs/>
         </w:rPr>
-        <w:t xml:space="preserve">Drug </w:t>
-      </w:r>
-      <w:proofErr w:type="spellStart"/>
-      <w:r>
-        <w:rPr>
-          <w:rFonts w:ascii="Helvetica" w:hAnsi="Helvetica" w:cs="Helvetica"/>
-          <w:i/>
-          <w:iCs/>
-        </w:rPr>
-        <w:t>Discov</w:t>
-      </w:r>
-      <w:proofErr w:type="spellEnd"/>
-      <w:r>
-        <w:rPr>
-          <w:rFonts w:ascii="Helvetica" w:hAnsi="Helvetica" w:cs="Helvetica"/>
-          <w:i/>
-          <w:iCs/>
-        </w:rPr>
-        <w:t xml:space="preserve">. </w:t>
-      </w:r>
-      <w:proofErr w:type="gramStart"/>
-      <w:r>
-        <w:rPr>
-          <w:rFonts w:ascii="Helvetica" w:hAnsi="Helvetica" w:cs="Helvetica"/>
-          <w:i/>
-          <w:iCs/>
-        </w:rPr>
-        <w:t>Today</w:t>
+        <w:t>Drug Discov. Today</w:t>
       </w:r>
       <w:r>
         <w:rPr>
@@ -6101,7 +5613,6 @@
         </w:rPr>
         <w:t xml:space="preserve"> 160–178 (1998).</w:t>
       </w:r>
-      <w:proofErr w:type="gramEnd"/>
     </w:p>
     <w:p>
       <w:pPr>
@@ -6130,20 +5641,7 @@
           <w:rFonts w:ascii="Helvetica" w:hAnsi="Helvetica" w:cs="Helvetica"/>
         </w:rPr>
         <w:tab/>
-      </w:r>
-      <w:proofErr w:type="spellStart"/>
-      <w:r>
-        <w:rPr>
-          <w:rFonts w:ascii="Helvetica" w:hAnsi="Helvetica" w:cs="Helvetica"/>
-        </w:rPr>
-        <w:t>Baell</w:t>
-      </w:r>
-      <w:proofErr w:type="spellEnd"/>
-      <w:r>
-        <w:rPr>
-          <w:rFonts w:ascii="Helvetica" w:hAnsi="Helvetica" w:cs="Helvetica"/>
-        </w:rPr>
-        <w:t xml:space="preserve">, J. B., chemistry, G. H. J. O. M.2010. New substructure filters for removal of pan assay interference compounds (PAINS) from screening libraries and for their exclusion in bioassays. </w:t>
+        <w:t xml:space="preserve">Baell, J. B., chemistry, G. H. J. O. M.2010. New substructure filters for removal of pan assay interference compounds (PAINS) from screening libraries and for their exclusion in bioassays. </w:t>
       </w:r>
       <w:r>
         <w:rPr>
@@ -6194,34 +5692,7 @@
           <w:rFonts w:ascii="Helvetica" w:hAnsi="Helvetica" w:cs="Helvetica"/>
         </w:rPr>
         <w:tab/>
-      </w:r>
-      <w:proofErr w:type="spellStart"/>
-      <w:r>
-        <w:rPr>
-          <w:rFonts w:ascii="Helvetica" w:hAnsi="Helvetica" w:cs="Helvetica"/>
-        </w:rPr>
-        <w:t>Duan</w:t>
-      </w:r>
-      <w:proofErr w:type="spellEnd"/>
-      <w:r>
-        <w:rPr>
-          <w:rFonts w:ascii="Helvetica" w:hAnsi="Helvetica" w:cs="Helvetica"/>
-        </w:rPr>
-        <w:t xml:space="preserve">, J., Dixon, S. L., </w:t>
-      </w:r>
-      <w:proofErr w:type="spellStart"/>
-      <w:r>
-        <w:rPr>
-          <w:rFonts w:ascii="Helvetica" w:hAnsi="Helvetica" w:cs="Helvetica"/>
-        </w:rPr>
-        <w:t>Lowrie</w:t>
-      </w:r>
-      <w:proofErr w:type="spellEnd"/>
-      <w:r>
-        <w:rPr>
-          <w:rFonts w:ascii="Helvetica" w:hAnsi="Helvetica" w:cs="Helvetica"/>
-        </w:rPr>
-        <w:t xml:space="preserve">, J. F. &amp; Sherman, W. Analysis and comparison of 2D fingerprints: insights into database screening performance using eight fingerprint methods. </w:t>
+        <w:t xml:space="preserve">Duan, J., Dixon, S. L., Lowrie, J. F. &amp; Sherman, W. Analysis and comparison of 2D fingerprints: insights into database screening performance using eight fingerprint methods. </w:t>
       </w:r>
       <w:r>
         <w:rPr>
@@ -6237,7 +5708,6 @@
         </w:rPr>
         <w:t xml:space="preserve"> </w:t>
       </w:r>
-      <w:proofErr w:type="gramStart"/>
       <w:r>
         <w:rPr>
           <w:rFonts w:ascii="Helvetica" w:hAnsi="Helvetica" w:cs="Helvetica"/>
@@ -6252,7 +5722,6 @@
         </w:rPr>
         <w:t xml:space="preserve"> 157–170 (2010).</w:t>
       </w:r>
-      <w:proofErr w:type="gramEnd"/>
     </w:p>
     <w:p>
       <w:pPr>
@@ -6279,34 +5748,7 @@
           <w:rFonts w:ascii="Helvetica" w:hAnsi="Helvetica" w:cs="Helvetica"/>
         </w:rPr>
         <w:tab/>
-      </w:r>
-      <w:proofErr w:type="spellStart"/>
-      <w:r>
-        <w:rPr>
-          <w:rFonts w:ascii="Helvetica" w:hAnsi="Helvetica" w:cs="Helvetica"/>
-        </w:rPr>
-        <w:t>Sastry</w:t>
-      </w:r>
-      <w:proofErr w:type="spellEnd"/>
-      <w:r>
-        <w:rPr>
-          <w:rFonts w:ascii="Helvetica" w:hAnsi="Helvetica" w:cs="Helvetica"/>
-        </w:rPr>
-        <w:t xml:space="preserve">, M., </w:t>
-      </w:r>
-      <w:proofErr w:type="spellStart"/>
-      <w:r>
-        <w:rPr>
-          <w:rFonts w:ascii="Helvetica" w:hAnsi="Helvetica" w:cs="Helvetica"/>
-        </w:rPr>
-        <w:t>Lowrie</w:t>
-      </w:r>
-      <w:proofErr w:type="spellEnd"/>
-      <w:r>
-        <w:rPr>
-          <w:rFonts w:ascii="Helvetica" w:hAnsi="Helvetica" w:cs="Helvetica"/>
-        </w:rPr>
-        <w:t xml:space="preserve">, J. F., Dixon, S. L. &amp; Sherman, W. Large-Scale Systematic Analysis of 2D Fingerprint Methods and Parameters to Improve Virtual Screening Enrichments. </w:t>
+        <w:t xml:space="preserve">Sastry, M., Lowrie, J. F., Dixon, S. L. &amp; Sherman, W. Large-Scale Systematic Analysis of 2D Fingerprint Methods and Parameters to Improve Virtual Screening Enrichments. </w:t>
       </w:r>
       <w:r>
         <w:rPr>
@@ -6314,43 +5756,7 @@
           <w:i/>
           <w:iCs/>
         </w:rPr>
-        <w:t xml:space="preserve">J </w:t>
-      </w:r>
-      <w:proofErr w:type="spellStart"/>
-      <w:r>
-        <w:rPr>
-          <w:rFonts w:ascii="Helvetica" w:hAnsi="Helvetica" w:cs="Helvetica"/>
-          <w:i/>
-          <w:iCs/>
-        </w:rPr>
-        <w:t>Chem</w:t>
-      </w:r>
-      <w:proofErr w:type="spellEnd"/>
-      <w:r>
-        <w:rPr>
-          <w:rFonts w:ascii="Helvetica" w:hAnsi="Helvetica" w:cs="Helvetica"/>
-          <w:i/>
-          <w:iCs/>
-        </w:rPr>
-        <w:t xml:space="preserve"> </w:t>
-      </w:r>
-      <w:proofErr w:type="spellStart"/>
-      <w:r>
-        <w:rPr>
-          <w:rFonts w:ascii="Helvetica" w:hAnsi="Helvetica" w:cs="Helvetica"/>
-          <w:i/>
-          <w:iCs/>
-        </w:rPr>
-        <w:t>Inf</w:t>
-      </w:r>
-      <w:proofErr w:type="spellEnd"/>
-      <w:r>
-        <w:rPr>
-          <w:rFonts w:ascii="Helvetica" w:hAnsi="Helvetica" w:cs="Helvetica"/>
-          <w:i/>
-          <w:iCs/>
-        </w:rPr>
-        <w:t xml:space="preserve"> Model</w:t>
+        <w:t>J Chem Inf Model</w:t>
       </w:r>
       <w:r>
         <w:rPr>
@@ -6412,68 +5818,16 @@
         <w:rPr>
           <w:rFonts w:ascii="Helvetica" w:hAnsi="Helvetica" w:cs="Helvetica"/>
         </w:rPr>
-        <w:t xml:space="preserve"> </w:t>
-      </w:r>
-      <w:proofErr w:type="spellStart"/>
-      <w:r>
-        <w:rPr>
-          <w:rFonts w:ascii="Helvetica" w:hAnsi="Helvetica" w:cs="Helvetica"/>
-        </w:rPr>
-        <w:t>OpenMM</w:t>
-      </w:r>
-      <w:proofErr w:type="spellEnd"/>
-      <w:r>
-        <w:rPr>
-          <w:rFonts w:ascii="Helvetica" w:hAnsi="Helvetica" w:cs="Helvetica"/>
-        </w:rPr>
-        <w:t xml:space="preserve"> 7: Rapid development of high performance algorithms for molecular dynamics. </w:t>
-      </w:r>
-      <w:proofErr w:type="spellStart"/>
+        <w:t xml:space="preserve"> OpenMM 7: Rapid development of high performance algorithms for molecular dynamics. </w:t>
+      </w:r>
       <w:r>
         <w:rPr>
           <w:rFonts w:ascii="Helvetica" w:hAnsi="Helvetica" w:cs="Helvetica"/>
           <w:i/>
           <w:iCs/>
         </w:rPr>
-        <w:t>PLoS</w:t>
-      </w:r>
-      <w:proofErr w:type="spellEnd"/>
-      <w:r>
-        <w:rPr>
-          <w:rFonts w:ascii="Helvetica" w:hAnsi="Helvetica" w:cs="Helvetica"/>
-          <w:i/>
-          <w:iCs/>
-        </w:rPr>
-        <w:t xml:space="preserve"> </w:t>
-      </w:r>
-      <w:proofErr w:type="spellStart"/>
-      <w:r>
-        <w:rPr>
-          <w:rFonts w:ascii="Helvetica" w:hAnsi="Helvetica" w:cs="Helvetica"/>
-          <w:i/>
-          <w:iCs/>
-        </w:rPr>
-        <w:t>Comput</w:t>
-      </w:r>
-      <w:proofErr w:type="spellEnd"/>
-      <w:r>
-        <w:rPr>
-          <w:rFonts w:ascii="Helvetica" w:hAnsi="Helvetica" w:cs="Helvetica"/>
-          <w:i/>
-          <w:iCs/>
-        </w:rPr>
-        <w:t xml:space="preserve"> </w:t>
-      </w:r>
-      <w:proofErr w:type="spellStart"/>
-      <w:r>
-        <w:rPr>
-          <w:rFonts w:ascii="Helvetica" w:hAnsi="Helvetica" w:cs="Helvetica"/>
-          <w:i/>
-          <w:iCs/>
-        </w:rPr>
-        <w:t>Biol</w:t>
-      </w:r>
-      <w:proofErr w:type="spellEnd"/>
+        <w:t>PLoS Comput Biol</w:t>
+      </w:r>
       <w:r>
         <w:rPr>
           <w:rFonts w:ascii="Helvetica" w:hAnsi="Helvetica" w:cs="Helvetica"/>
@@ -6528,36 +5882,8 @@
           <w:i/>
           <w:iCs/>
         </w:rPr>
-        <w:t xml:space="preserve">J </w:t>
-      </w:r>
-      <w:proofErr w:type="spellStart"/>
-      <w:r>
-        <w:rPr>
-          <w:rFonts w:ascii="Helvetica" w:hAnsi="Helvetica" w:cs="Helvetica"/>
-          <w:i/>
-          <w:iCs/>
-        </w:rPr>
-        <w:t>Chem</w:t>
-      </w:r>
-      <w:proofErr w:type="spellEnd"/>
-      <w:r>
-        <w:rPr>
-          <w:rFonts w:ascii="Helvetica" w:hAnsi="Helvetica" w:cs="Helvetica"/>
-          <w:i/>
-          <w:iCs/>
-        </w:rPr>
-        <w:t xml:space="preserve"> </w:t>
-      </w:r>
-      <w:proofErr w:type="spellStart"/>
-      <w:r>
-        <w:rPr>
-          <w:rFonts w:ascii="Helvetica" w:hAnsi="Helvetica" w:cs="Helvetica"/>
-          <w:i/>
-          <w:iCs/>
-        </w:rPr>
-        <w:t>Phys</w:t>
-      </w:r>
-      <w:proofErr w:type="spellEnd"/>
+        <w:t>J Chem Phys</w:t>
+      </w:r>
       <w:r>
         <w:rPr>
           <w:rFonts w:ascii="Helvetica" w:hAnsi="Helvetica" w:cs="Helvetica"/>
@@ -6612,36 +5938,8 @@
           <w:i/>
           <w:iCs/>
         </w:rPr>
-        <w:t xml:space="preserve">J </w:t>
-      </w:r>
-      <w:proofErr w:type="spellStart"/>
-      <w:r>
-        <w:rPr>
-          <w:rFonts w:ascii="Helvetica" w:hAnsi="Helvetica" w:cs="Helvetica"/>
-          <w:i/>
-          <w:iCs/>
-        </w:rPr>
-        <w:t>Chem</w:t>
-      </w:r>
-      <w:proofErr w:type="spellEnd"/>
-      <w:r>
-        <w:rPr>
-          <w:rFonts w:ascii="Helvetica" w:hAnsi="Helvetica" w:cs="Helvetica"/>
-          <w:i/>
-          <w:iCs/>
-        </w:rPr>
-        <w:t xml:space="preserve"> </w:t>
-      </w:r>
-      <w:proofErr w:type="spellStart"/>
-      <w:r>
-        <w:rPr>
-          <w:rFonts w:ascii="Helvetica" w:hAnsi="Helvetica" w:cs="Helvetica"/>
-          <w:i/>
-          <w:iCs/>
-        </w:rPr>
-        <w:t>Phys</w:t>
-      </w:r>
-      <w:proofErr w:type="spellEnd"/>
+        <w:t>J Chem Phys</w:t>
+      </w:r>
       <w:r>
         <w:rPr>
           <w:rFonts w:ascii="Helvetica" w:hAnsi="Helvetica" w:cs="Helvetica"/>
@@ -6688,50 +5986,16 @@
           <w:rFonts w:ascii="Helvetica" w:hAnsi="Helvetica" w:cs="Helvetica"/>
         </w:rPr>
         <w:tab/>
-        <w:t xml:space="preserve">Chodera, J. D. </w:t>
-      </w:r>
-      <w:proofErr w:type="gramStart"/>
-      <w:r>
-        <w:rPr>
-          <w:rFonts w:ascii="Helvetica" w:hAnsi="Helvetica" w:cs="Helvetica"/>
-        </w:rPr>
-        <w:t>A Simple Method for Automated Equilibration Detection in Molecular Simulations.</w:t>
-      </w:r>
-      <w:proofErr w:type="gramEnd"/>
-      <w:r>
-        <w:rPr>
-          <w:rFonts w:ascii="Helvetica" w:hAnsi="Helvetica" w:cs="Helvetica"/>
-        </w:rPr>
-        <w:t xml:space="preserve"> </w:t>
-      </w:r>
-      <w:proofErr w:type="gramStart"/>
+        <w:t xml:space="preserve">Chodera, J. D. A Simple Method for Automated Equilibration Detection in Molecular Simulations. </w:t>
+      </w:r>
       <w:r>
         <w:rPr>
           <w:rFonts w:ascii="Helvetica" w:hAnsi="Helvetica" w:cs="Helvetica"/>
           <w:i/>
           <w:iCs/>
         </w:rPr>
-        <w:t xml:space="preserve">J. Chem. Theory </w:t>
-      </w:r>
-      <w:proofErr w:type="spellStart"/>
-      <w:r>
-        <w:rPr>
-          <w:rFonts w:ascii="Helvetica" w:hAnsi="Helvetica" w:cs="Helvetica"/>
-          <w:i/>
-          <w:iCs/>
-        </w:rPr>
-        <w:t>Comput</w:t>
-      </w:r>
-      <w:proofErr w:type="spellEnd"/>
-      <w:r>
-        <w:rPr>
-          <w:rFonts w:ascii="Helvetica" w:hAnsi="Helvetica" w:cs="Helvetica"/>
-          <w:i/>
-          <w:iCs/>
-        </w:rPr>
-        <w:t>.</w:t>
-      </w:r>
-      <w:proofErr w:type="gramEnd"/>
+        <w:t>J. Chem. Theory Comput.</w:t>
+      </w:r>
       <w:r>
         <w:rPr>
           <w:rFonts w:ascii="Helvetica" w:hAnsi="Helvetica" w:cs="Helvetica"/>
@@ -6778,20 +6042,7 @@
           <w:rFonts w:ascii="Helvetica" w:hAnsi="Helvetica" w:cs="Helvetica"/>
         </w:rPr>
         <w:tab/>
-      </w:r>
-      <w:proofErr w:type="spellStart"/>
-      <w:r>
-        <w:rPr>
-          <w:rFonts w:ascii="Helvetica" w:hAnsi="Helvetica" w:cs="Helvetica"/>
-        </w:rPr>
-        <w:t>McGibbon</w:t>
-      </w:r>
-      <w:proofErr w:type="spellEnd"/>
-      <w:r>
-        <w:rPr>
-          <w:rFonts w:ascii="Helvetica" w:hAnsi="Helvetica" w:cs="Helvetica"/>
-        </w:rPr>
-        <w:t xml:space="preserve">, R. T. </w:t>
+        <w:t xml:space="preserve">McGibbon, R. T. </w:t>
       </w:r>
       <w:r>
         <w:rPr>
@@ -6805,39 +6056,15 @@
         <w:rPr>
           <w:rFonts w:ascii="Helvetica" w:hAnsi="Helvetica" w:cs="Helvetica"/>
         </w:rPr>
-        <w:t xml:space="preserve"> </w:t>
-      </w:r>
-      <w:proofErr w:type="spellStart"/>
-      <w:r>
-        <w:rPr>
-          <w:rFonts w:ascii="Helvetica" w:hAnsi="Helvetica" w:cs="Helvetica"/>
-        </w:rPr>
-        <w:t>MDTraj</w:t>
-      </w:r>
-      <w:proofErr w:type="spellEnd"/>
-      <w:r>
-        <w:rPr>
-          <w:rFonts w:ascii="Helvetica" w:hAnsi="Helvetica" w:cs="Helvetica"/>
-        </w:rPr>
-        <w:t xml:space="preserve">: A Modern Open Library for the Analysis of Molecular Dynamics Trajectories. </w:t>
-      </w:r>
-      <w:proofErr w:type="spellStart"/>
+        <w:t xml:space="preserve"> MDTraj: A Modern Open Library for the Analysis of Molecular Dynamics Trajectories. </w:t>
+      </w:r>
       <w:r>
         <w:rPr>
           <w:rFonts w:ascii="Helvetica" w:hAnsi="Helvetica" w:cs="Helvetica"/>
           <w:i/>
           <w:iCs/>
         </w:rPr>
-        <w:t>Biophys</w:t>
-      </w:r>
-      <w:proofErr w:type="spellEnd"/>
-      <w:r>
-        <w:rPr>
-          <w:rFonts w:ascii="Helvetica" w:hAnsi="Helvetica" w:cs="Helvetica"/>
-          <w:i/>
-          <w:iCs/>
-        </w:rPr>
-        <w:t>. J.</w:t>
+        <w:t>Biophys. J.</w:t>
       </w:r>
       <w:r>
         <w:rPr>
@@ -6901,34 +6128,14 @@
         </w:rPr>
         <w:t xml:space="preserve"> MSMBuilder2: Modeling Conformational Dynamics at the Picosecond to Millisecond Scale. </w:t>
       </w:r>
-      <w:proofErr w:type="gramStart"/>
       <w:r>
         <w:rPr>
           <w:rFonts w:ascii="Helvetica" w:hAnsi="Helvetica" w:cs="Helvetica"/>
           <w:i/>
           <w:iCs/>
         </w:rPr>
-        <w:t xml:space="preserve">J. Chem. Theory </w:t>
-      </w:r>
-      <w:proofErr w:type="spellStart"/>
-      <w:r>
-        <w:rPr>
-          <w:rFonts w:ascii="Helvetica" w:hAnsi="Helvetica" w:cs="Helvetica"/>
-          <w:i/>
-          <w:iCs/>
-        </w:rPr>
-        <w:t>Comput</w:t>
-      </w:r>
-      <w:proofErr w:type="spellEnd"/>
-      <w:r>
-        <w:rPr>
-          <w:rFonts w:ascii="Helvetica" w:hAnsi="Helvetica" w:cs="Helvetica"/>
-          <w:i/>
-          <w:iCs/>
-        </w:rPr>
-        <w:t>.</w:t>
-      </w:r>
-      <w:proofErr w:type="gramEnd"/>
+        <w:t>J. Chem. Theory Comput.</w:t>
+      </w:r>
       <w:r>
         <w:rPr>
           <w:rFonts w:ascii="Helvetica" w:hAnsi="Helvetica" w:cs="Helvetica"/>
@@ -11923,7 +11130,7 @@
   <a:extraClrSchemeLst/>
   <a:extLst>
     <a:ext uri="{05A4C25C-085E-4340-85A3-A5531E510DB2}">
-      <thm15:themeFamily xmlns="" xmlns:thm15="http://schemas.microsoft.com/office/thememl/2012/main" name="Office Theme" id="{62F939B6-93AF-4DB8-9C6B-D6C7DFDC589F}" vid="{4A3C46E8-61CC-4603-A589-7422A47A8E4A}"/>
+      <thm15:themeFamily xmlns:thm15="http://schemas.microsoft.com/office/thememl/2012/main" xmlns="" name="Office Theme" id="{62F939B6-93AF-4DB8-9C6B-D6C7DFDC589F}" vid="{4A3C46E8-61CC-4603-A589-7422A47A8E4A}"/>
     </a:ext>
   </a:extLst>
 </a:theme>

</xml_diff>

<commit_message>
small change to methods
</commit_message>
<xml_diff>
--- a/methods-musashi.docx
+++ b/methods-musashi.docx
@@ -244,35 +244,7 @@
         <w:rPr>
           <w:rFonts w:ascii="Helvetica" w:hAnsi="Helvetica" w:cs="Times"/>
         </w:rPr>
-        <w:t xml:space="preserve">In this step, force field atom types and bond orders are assigned, missing atoms are added, tautomer/ionization states are assigned, water orientations are sampled, </w:t>
-      </w:r>
-      <w:proofErr w:type="spellStart"/>
-      <w:r>
-        <w:rPr>
-          <w:rFonts w:ascii="Helvetica" w:hAnsi="Helvetica" w:cs="Times"/>
-        </w:rPr>
-        <w:t>Asn</w:t>
-      </w:r>
-      <w:proofErr w:type="spellEnd"/>
-      <w:r>
-        <w:rPr>
-          <w:rFonts w:ascii="Helvetica" w:hAnsi="Helvetica" w:cs="Times"/>
-        </w:rPr>
-        <w:t xml:space="preserve">, </w:t>
-      </w:r>
-      <w:proofErr w:type="spellStart"/>
-      <w:r>
-        <w:rPr>
-          <w:rFonts w:ascii="Helvetica" w:hAnsi="Helvetica" w:cs="Times"/>
-        </w:rPr>
-        <w:t>Gln</w:t>
-      </w:r>
-      <w:proofErr w:type="spellEnd"/>
-      <w:r>
-        <w:rPr>
-          <w:rFonts w:ascii="Helvetica" w:hAnsi="Helvetica" w:cs="Times"/>
-        </w:rPr>
-        <w:t xml:space="preserve">, and His residues are flipped to optimize the hydrogen bond network, and a constrained energy minimization is performed. </w:t>
+        <w:t xml:space="preserve">In this step, force field atom types and bond orders are assigned, missing atoms are added, tautomer/ionization states are assigned, water orientations are sampled, Asn, Gln, and His residues are flipped to optimize the hydrogen bond network, and a constrained energy minimization is performed. </w:t>
       </w:r>
       <w:r>
         <w:rPr>
@@ -374,21 +346,7 @@
         <w:rPr>
           <w:rFonts w:ascii="Helvetica" w:hAnsi="Helvetica" w:cs="Times"/>
         </w:rPr>
-        <w:t xml:space="preserve">together with known </w:t>
-      </w:r>
-      <w:proofErr w:type="spellStart"/>
-      <w:r>
-        <w:rPr>
-          <w:rFonts w:ascii="Helvetica" w:hAnsi="Helvetica" w:cs="Times"/>
-        </w:rPr>
-        <w:t>inactives</w:t>
-      </w:r>
-      <w:proofErr w:type="spellEnd"/>
-      <w:r>
-        <w:rPr>
-          <w:rFonts w:ascii="Helvetica" w:hAnsi="Helvetica" w:cs="Times"/>
-        </w:rPr>
-        <w:t xml:space="preserve"> w</w:t>
+        <w:t>together with known inactives w</w:t>
       </w:r>
       <w:r>
         <w:rPr>
@@ -541,19 +499,11 @@
         <w:t xml:space="preserve"> binding site described by </w:t>
       </w:r>
       <w:commentRangeStart w:id="5"/>
-      <w:proofErr w:type="spellStart"/>
-      <w:r>
-        <w:rPr>
-          <w:rFonts w:ascii="Helvetica" w:hAnsi="Helvetica" w:cs="Times"/>
-        </w:rPr>
-        <w:t>Lan</w:t>
-      </w:r>
-      <w:proofErr w:type="spellEnd"/>
-      <w:r>
-        <w:rPr>
-          <w:rFonts w:ascii="Helvetica" w:hAnsi="Helvetica" w:cs="Times"/>
-        </w:rPr>
-        <w:t xml:space="preserve"> </w:t>
+      <w:r>
+        <w:rPr>
+          <w:rFonts w:ascii="Helvetica" w:hAnsi="Helvetica" w:cs="Times"/>
+        </w:rPr>
+        <w:t xml:space="preserve">Lan </w:t>
       </w:r>
       <w:r>
         <w:rPr>
@@ -691,21 +641,7 @@
         <w:rPr>
           <w:rFonts w:ascii="Helvetica" w:hAnsi="Helvetica" w:cs="Times"/>
         </w:rPr>
-        <w:t xml:space="preserve">this binding pocket. Induced fit docking results were validated with the </w:t>
-      </w:r>
-      <w:proofErr w:type="spellStart"/>
-      <w:r>
-        <w:rPr>
-          <w:rFonts w:ascii="Helvetica" w:hAnsi="Helvetica" w:cs="Times"/>
-        </w:rPr>
-        <w:t>Metadynamics</w:t>
-      </w:r>
-      <w:proofErr w:type="spellEnd"/>
-      <w:r>
-        <w:rPr>
-          <w:rFonts w:ascii="Helvetica" w:hAnsi="Helvetica" w:cs="Times"/>
-        </w:rPr>
-        <w:t xml:space="preserve"> protocol described by </w:t>
+        <w:t xml:space="preserve">this binding pocket. Induced fit docking results were validated with the Metadynamics protocol described by </w:t>
       </w:r>
       <w:commentRangeStart w:id="7"/>
       <w:r>
@@ -800,21 +736,7 @@
         <w:rPr>
           <w:rFonts w:ascii="Helvetica" w:hAnsi="Helvetica" w:cs="Times"/>
         </w:rPr>
-        <w:t xml:space="preserve">a Glide SP docking of known actives and </w:t>
-      </w:r>
-      <w:proofErr w:type="spellStart"/>
-      <w:r>
-        <w:rPr>
-          <w:rFonts w:ascii="Helvetica" w:hAnsi="Helvetica" w:cs="Times"/>
-        </w:rPr>
-        <w:t>inactives</w:t>
-      </w:r>
-      <w:proofErr w:type="spellEnd"/>
-      <w:r>
-        <w:rPr>
-          <w:rFonts w:ascii="Helvetica" w:hAnsi="Helvetica" w:cs="Times"/>
-        </w:rPr>
-        <w:t>.</w:t>
+        <w:t>a Glide SP docking of known actives and inactives.</w:t>
       </w:r>
       <w:r>
         <w:rPr>
@@ -937,7 +859,6 @@
         <w:t xml:space="preserve"> ligand structures were prepared with </w:t>
       </w:r>
       <w:commentRangeStart w:id="9"/>
-      <w:proofErr w:type="spellStart"/>
       <w:r>
         <w:rPr>
           <w:rFonts w:ascii="Helvetica" w:hAnsi="Helvetica" w:cs="Times"/>
@@ -945,7 +866,6 @@
         <w:t>LigPrep</w:t>
       </w:r>
       <w:commentRangeEnd w:id="9"/>
-      <w:proofErr w:type="spellEnd"/>
       <w:r>
         <w:rPr>
           <w:rStyle w:val="CommentReference"/>
@@ -1335,63 +1255,7 @@
         <w:rPr>
           <w:rFonts w:ascii="Helvetica" w:hAnsi="Helvetica" w:cs="Times"/>
         </w:rPr>
-        <w:t xml:space="preserve">The </w:t>
-      </w:r>
-      <w:proofErr w:type="spellStart"/>
-      <w:r>
-        <w:rPr>
-          <w:rFonts w:ascii="Helvetica" w:hAnsi="Helvetica" w:cs="Times"/>
-        </w:rPr>
-        <w:t>hitlist</w:t>
-      </w:r>
-      <w:proofErr w:type="spellEnd"/>
-      <w:r>
-        <w:rPr>
-          <w:rFonts w:ascii="Helvetica" w:hAnsi="Helvetica" w:cs="Times"/>
-        </w:rPr>
-        <w:t xml:space="preserve"> was ranked in addition to the Glide SP </w:t>
-      </w:r>
-      <w:proofErr w:type="spellStart"/>
-      <w:r>
-        <w:rPr>
-          <w:rFonts w:ascii="Helvetica" w:hAnsi="Helvetica" w:cs="Times"/>
-        </w:rPr>
-        <w:t>DockingScore</w:t>
-      </w:r>
-      <w:proofErr w:type="spellEnd"/>
-      <w:r>
-        <w:rPr>
-          <w:rFonts w:ascii="Helvetica" w:hAnsi="Helvetica" w:cs="Times"/>
-        </w:rPr>
-        <w:t xml:space="preserve"> also by a Pareto ranking of </w:t>
-      </w:r>
-      <w:proofErr w:type="spellStart"/>
-      <w:r>
-        <w:rPr>
-          <w:rFonts w:ascii="Helvetica" w:hAnsi="Helvetica" w:cs="Times"/>
-        </w:rPr>
-        <w:t>DockingScore</w:t>
-      </w:r>
-      <w:proofErr w:type="spellEnd"/>
-      <w:r>
-        <w:rPr>
-          <w:rFonts w:ascii="Helvetica" w:hAnsi="Helvetica" w:cs="Times"/>
-        </w:rPr>
-        <w:t xml:space="preserve"> and number of </w:t>
-      </w:r>
-      <w:proofErr w:type="spellStart"/>
-      <w:r>
-        <w:rPr>
-          <w:rFonts w:ascii="Helvetica" w:hAnsi="Helvetica" w:cs="Times"/>
-        </w:rPr>
-        <w:t>WaterMap</w:t>
-      </w:r>
-      <w:proofErr w:type="spellEnd"/>
-      <w:r>
-        <w:rPr>
-          <w:rFonts w:ascii="Helvetica" w:hAnsi="Helvetica" w:cs="Times"/>
-        </w:rPr>
-        <w:t xml:space="preserve"> hydration sites with </w:t>
+        <w:t xml:space="preserve">The hitlist was ranked in addition to the Glide SP DockingScore also by a Pareto ranking of DockingScore and number of WaterMap hydration sites with </w:t>
       </w:r>
       <w:r>
         <w:rPr>
@@ -1410,41 +1274,13 @@
         <w:rPr>
           <w:rFonts w:ascii="Helvetica" w:hAnsi="Helvetica" w:cs="Times"/>
         </w:rPr>
-        <w:t xml:space="preserve"> &gt; 2 kcal/</w:t>
-      </w:r>
-      <w:proofErr w:type="spellStart"/>
-      <w:r>
-        <w:rPr>
-          <w:rFonts w:ascii="Helvetica" w:hAnsi="Helvetica" w:cs="Times"/>
-        </w:rPr>
-        <w:t>mol</w:t>
-      </w:r>
-      <w:proofErr w:type="spellEnd"/>
-      <w:r>
-        <w:rPr>
-          <w:rFonts w:ascii="Helvetica" w:hAnsi="Helvetica" w:cs="Times"/>
-        </w:rPr>
-        <w:t xml:space="preserve"> which overlap with the ligand pose. The top 200 ranked hits from both lists were combined. </w:t>
-      </w:r>
-      <w:r>
-        <w:rPr>
-          <w:rFonts w:ascii="Helvetica" w:hAnsi="Helvetica" w:cs="Times"/>
-        </w:rPr>
-        <w:t xml:space="preserve">Finally, a leader-follower clustering using </w:t>
-      </w:r>
-      <w:proofErr w:type="spellStart"/>
-      <w:r>
-        <w:rPr>
-          <w:rFonts w:ascii="Helvetica" w:hAnsi="Helvetica" w:cs="Times"/>
-        </w:rPr>
-        <w:t>dendridic</w:t>
-      </w:r>
-      <w:proofErr w:type="spellEnd"/>
-      <w:r>
-        <w:rPr>
-          <w:rFonts w:ascii="Helvetica" w:hAnsi="Helvetica" w:cs="Times"/>
-        </w:rPr>
-        <w:t xml:space="preserve"> fingerprints was performed using </w:t>
+        <w:t xml:space="preserve"> &gt; 2 kcal/mol which overlap with the ligand pose. The top 200 ranked hits from both lists were combined. </w:t>
+      </w:r>
+      <w:r>
+        <w:rPr>
+          <w:rFonts w:ascii="Helvetica" w:hAnsi="Helvetica" w:cs="Times"/>
+        </w:rPr>
+        <w:t xml:space="preserve">Finally, a leader-follower clustering using dendridic fingerprints was performed using </w:t>
       </w:r>
       <w:commentRangeStart w:id="15"/>
       <w:r>
@@ -1515,1276 +1351,146 @@
           <w:lang w:val="de-DE"/>
         </w:rPr>
       </w:pPr>
-      <w:proofErr w:type="spellStart"/>
       <w:r>
         <w:rPr>
           <w:rFonts w:ascii="Helvetica" w:hAnsi="Helvetica"/>
           <w:u w:val="single"/>
           <w:lang w:val="de-DE"/>
         </w:rPr>
-        <w:t>Induced</w:t>
-      </w:r>
-      <w:proofErr w:type="spellEnd"/>
-      <w:r>
+        <w:t>Induced Fit Docking of Ro-A6 and Ro-OH compounds</w:t>
+      </w:r>
+    </w:p>
+    <w:p>
+      <w:pPr>
         <w:rPr>
           <w:rFonts w:ascii="Helvetica" w:hAnsi="Helvetica"/>
           <w:u w:val="single"/>
           <w:lang w:val="de-DE"/>
         </w:rPr>
-        <w:t xml:space="preserve"> Fit Docking </w:t>
-      </w:r>
-      <w:proofErr w:type="spellStart"/>
-      <w:r>
+      </w:pPr>
+    </w:p>
+    <w:p>
+      <w:pPr>
+        <w:rPr>
+          <w:rFonts w:ascii="Helvetica" w:hAnsi="Helvetica"/>
+          <w:lang w:val="de-DE"/>
+        </w:rPr>
+      </w:pPr>
+      <w:r>
+        <w:rPr>
+          <w:rFonts w:ascii="Helvetica" w:hAnsi="Helvetica"/>
+          <w:lang w:val="de-DE"/>
+        </w:rPr>
+        <w:t>Induced Fit Docking was performed against the receptor pose from the selected Ro 08-2750 pose, using Schödinger molecular modeling suite (version 201</w:t>
+      </w:r>
+      <w:r>
+        <w:rPr>
+          <w:rFonts w:ascii="Helvetica" w:hAnsi="Helvetica"/>
+          <w:lang w:val="de-DE"/>
+        </w:rPr>
+        <w:t>7-4). Poses for Ro-</w:t>
+      </w:r>
+      <w:r>
+        <w:rPr>
+          <w:rFonts w:ascii="Helvetica" w:hAnsi="Helvetica"/>
+          <w:lang w:val="de-DE"/>
+        </w:rPr>
+        <w:lastRenderedPageBreak/>
+        <w:t>A6 and Ro-OH, the top and second scored poses respectively, were selected to most closely match</w:t>
+      </w:r>
+      <w:r>
+        <w:rPr>
+          <w:rFonts w:ascii="Helvetica" w:hAnsi="Helvetica"/>
+          <w:lang w:val="de-DE"/>
+        </w:rPr>
+        <w:t xml:space="preserve"> the Ro 08-2750 pose</w:t>
+      </w:r>
+      <w:r>
+        <w:rPr>
+          <w:rFonts w:ascii="Helvetica" w:hAnsi="Helvetica"/>
+          <w:lang w:val="de-DE"/>
+        </w:rPr>
+        <w:t>.</w:t>
+      </w:r>
+    </w:p>
+    <w:p>
+      <w:pPr>
+        <w:rPr>
+          <w:rFonts w:ascii="Helvetica" w:hAnsi="Helvetica"/>
+          <w:lang w:val="de-DE"/>
+        </w:rPr>
+      </w:pPr>
+    </w:p>
+    <w:p>
+      <w:pPr>
         <w:rPr>
           <w:rFonts w:ascii="Helvetica" w:hAnsi="Helvetica"/>
           <w:u w:val="single"/>
           <w:lang w:val="de-DE"/>
         </w:rPr>
-        <w:t>of</w:t>
-      </w:r>
-      <w:proofErr w:type="spellEnd"/>
+      </w:pPr>
       <w:r>
         <w:rPr>
           <w:rFonts w:ascii="Helvetica" w:hAnsi="Helvetica"/>
           <w:u w:val="single"/>
           <w:lang w:val="de-DE"/>
         </w:rPr>
-        <w:t xml:space="preserve"> Ro-A6 </w:t>
-      </w:r>
-      <w:proofErr w:type="spellStart"/>
-      <w:r>
+        <w:t>Alchemical Free Energy Calculations</w:t>
+      </w:r>
+    </w:p>
+    <w:p>
+      <w:pPr>
         <w:rPr>
           <w:rFonts w:ascii="Helvetica" w:hAnsi="Helvetica"/>
           <w:u w:val="single"/>
           <w:lang w:val="de-DE"/>
         </w:rPr>
-        <w:t>and</w:t>
-      </w:r>
-      <w:proofErr w:type="spellEnd"/>
-      <w:r>
-        <w:rPr>
-          <w:rFonts w:ascii="Helvetica" w:hAnsi="Helvetica"/>
-          <w:u w:val="single"/>
+      </w:pPr>
+    </w:p>
+    <w:p>
+      <w:pPr>
+        <w:rPr>
+          <w:rFonts w:ascii="Helvetica" w:hAnsi="Helvetica"/>
           <w:lang w:val="de-DE"/>
         </w:rPr>
+      </w:pPr>
+      <w:r>
+        <w:rPr>
+          <w:rFonts w:ascii="Helvetica" w:hAnsi="Helvetica"/>
+          <w:i/>
+          <w:lang w:val="de-DE"/>
+        </w:rPr>
+        <w:t>System Preparation</w:t>
+      </w:r>
+      <w:r>
+        <w:rPr>
+          <w:rFonts w:ascii="Helvetica" w:hAnsi="Helvetica"/>
+          <w:lang w:val="de-DE"/>
+        </w:rPr>
         <w:t xml:space="preserve"> </w:t>
       </w:r>
-      <w:proofErr w:type="spellStart"/>
-      <w:r>
-        <w:rPr>
-          <w:rFonts w:ascii="Helvetica" w:hAnsi="Helvetica"/>
-          <w:u w:val="single"/>
+      <w:r>
+        <w:rPr>
+          <w:rFonts w:ascii="Helvetica" w:hAnsi="Helvetica"/>
+          <w:i/>
           <w:lang w:val="de-DE"/>
         </w:rPr>
-        <w:t>Ro</w:t>
-      </w:r>
-      <w:proofErr w:type="spellEnd"/>
-      <w:r>
-        <w:rPr>
-          <w:rFonts w:ascii="Helvetica" w:hAnsi="Helvetica"/>
-          <w:u w:val="single"/>
+        <w:t>and modeling</w:t>
+      </w:r>
+      <w:r>
+        <w:rPr>
+          <w:rFonts w:ascii="Helvetica" w:hAnsi="Helvetica"/>
           <w:lang w:val="de-DE"/>
         </w:rPr>
-        <w:t xml:space="preserve">-OH </w:t>
-      </w:r>
-      <w:proofErr w:type="spellStart"/>
-      <w:r>
-        <w:rPr>
-          <w:rFonts w:ascii="Helvetica" w:hAnsi="Helvetica"/>
-          <w:u w:val="single"/>
+        <w:t>. The protein and ligand poses generated by induced fit docking were selected for input files. Because the proteins and ligands were already prepared, they we</w:t>
+      </w:r>
+      <w:r>
+        <w:rPr>
+          <w:rFonts w:ascii="Helvetica" w:hAnsi="Helvetica"/>
           <w:lang w:val="de-DE"/>
         </w:rPr>
-        <w:t>compounds</w:t>
-      </w:r>
-      <w:proofErr w:type="spellEnd"/>
-    </w:p>
-    <w:p>
-      <w:pPr>
-        <w:rPr>
-          <w:rFonts w:ascii="Helvetica" w:hAnsi="Helvetica"/>
-          <w:u w:val="single"/>
-          <w:lang w:val="de-DE"/>
-        </w:rPr>
-      </w:pPr>
-    </w:p>
-    <w:p>
-      <w:pPr>
-        <w:rPr>
-          <w:rFonts w:ascii="Helvetica" w:hAnsi="Helvetica"/>
-          <w:lang w:val="de-DE"/>
-        </w:rPr>
-      </w:pPr>
-      <w:proofErr w:type="spellStart"/>
-      <w:r>
-        <w:rPr>
-          <w:rFonts w:ascii="Helvetica" w:hAnsi="Helvetica"/>
-          <w:lang w:val="de-DE"/>
-        </w:rPr>
-        <w:t>Induced</w:t>
-      </w:r>
-      <w:proofErr w:type="spellEnd"/>
-      <w:r>
-        <w:rPr>
-          <w:rFonts w:ascii="Helvetica" w:hAnsi="Helvetica"/>
-          <w:lang w:val="de-DE"/>
-        </w:rPr>
-        <w:t xml:space="preserve"> Fit Docking was </w:t>
-      </w:r>
-      <w:proofErr w:type="spellStart"/>
-      <w:r>
-        <w:rPr>
-          <w:rFonts w:ascii="Helvetica" w:hAnsi="Helvetica"/>
-          <w:lang w:val="de-DE"/>
-        </w:rPr>
-        <w:t>performed</w:t>
-      </w:r>
-      <w:proofErr w:type="spellEnd"/>
-      <w:r>
-        <w:rPr>
-          <w:rFonts w:ascii="Helvetica" w:hAnsi="Helvetica"/>
-          <w:lang w:val="de-DE"/>
-        </w:rPr>
-        <w:t xml:space="preserve"> </w:t>
-      </w:r>
-      <w:proofErr w:type="spellStart"/>
-      <w:r>
-        <w:rPr>
-          <w:rFonts w:ascii="Helvetica" w:hAnsi="Helvetica"/>
-          <w:lang w:val="de-DE"/>
-        </w:rPr>
-        <w:t>against</w:t>
-      </w:r>
-      <w:proofErr w:type="spellEnd"/>
-      <w:r>
-        <w:rPr>
-          <w:rFonts w:ascii="Helvetica" w:hAnsi="Helvetica"/>
-          <w:lang w:val="de-DE"/>
-        </w:rPr>
-        <w:t xml:space="preserve"> </w:t>
-      </w:r>
-      <w:proofErr w:type="spellStart"/>
-      <w:r>
-        <w:rPr>
-          <w:rFonts w:ascii="Helvetica" w:hAnsi="Helvetica"/>
-          <w:lang w:val="de-DE"/>
-        </w:rPr>
-        <w:t>the</w:t>
-      </w:r>
-      <w:proofErr w:type="spellEnd"/>
-      <w:r>
-        <w:rPr>
-          <w:rFonts w:ascii="Helvetica" w:hAnsi="Helvetica"/>
-          <w:lang w:val="de-DE"/>
-        </w:rPr>
-        <w:t xml:space="preserve"> </w:t>
-      </w:r>
-      <w:proofErr w:type="spellStart"/>
-      <w:r>
-        <w:rPr>
-          <w:rFonts w:ascii="Helvetica" w:hAnsi="Helvetica"/>
-          <w:lang w:val="de-DE"/>
-        </w:rPr>
-        <w:t>receptor</w:t>
-      </w:r>
-      <w:proofErr w:type="spellEnd"/>
-      <w:r>
-        <w:rPr>
-          <w:rFonts w:ascii="Helvetica" w:hAnsi="Helvetica"/>
-          <w:lang w:val="de-DE"/>
-        </w:rPr>
-        <w:t xml:space="preserve"> </w:t>
-      </w:r>
-      <w:proofErr w:type="spellStart"/>
-      <w:r>
-        <w:rPr>
-          <w:rFonts w:ascii="Helvetica" w:hAnsi="Helvetica"/>
-          <w:lang w:val="de-DE"/>
-        </w:rPr>
-        <w:t>pose</w:t>
-      </w:r>
-      <w:proofErr w:type="spellEnd"/>
-      <w:r>
-        <w:rPr>
-          <w:rFonts w:ascii="Helvetica" w:hAnsi="Helvetica"/>
-          <w:lang w:val="de-DE"/>
-        </w:rPr>
-        <w:t xml:space="preserve"> </w:t>
-      </w:r>
-      <w:proofErr w:type="spellStart"/>
-      <w:r>
-        <w:rPr>
-          <w:rFonts w:ascii="Helvetica" w:hAnsi="Helvetica"/>
-          <w:lang w:val="de-DE"/>
-        </w:rPr>
-        <w:t>from</w:t>
-      </w:r>
-      <w:proofErr w:type="spellEnd"/>
-      <w:r>
-        <w:rPr>
-          <w:rFonts w:ascii="Helvetica" w:hAnsi="Helvetica"/>
-          <w:lang w:val="de-DE"/>
-        </w:rPr>
-        <w:t xml:space="preserve"> </w:t>
-      </w:r>
-      <w:proofErr w:type="spellStart"/>
-      <w:r>
-        <w:rPr>
-          <w:rFonts w:ascii="Helvetica" w:hAnsi="Helvetica"/>
-          <w:lang w:val="de-DE"/>
-        </w:rPr>
-        <w:t>the</w:t>
-      </w:r>
-      <w:proofErr w:type="spellEnd"/>
-      <w:r>
-        <w:rPr>
-          <w:rFonts w:ascii="Helvetica" w:hAnsi="Helvetica"/>
-          <w:lang w:val="de-DE"/>
-        </w:rPr>
-        <w:t xml:space="preserve"> </w:t>
-      </w:r>
-      <w:proofErr w:type="spellStart"/>
-      <w:r>
-        <w:rPr>
-          <w:rFonts w:ascii="Helvetica" w:hAnsi="Helvetica"/>
-          <w:lang w:val="de-DE"/>
-        </w:rPr>
-        <w:t>selected</w:t>
-      </w:r>
-      <w:proofErr w:type="spellEnd"/>
-      <w:r>
-        <w:rPr>
-          <w:rFonts w:ascii="Helvetica" w:hAnsi="Helvetica"/>
-          <w:lang w:val="de-DE"/>
-        </w:rPr>
-        <w:t xml:space="preserve"> </w:t>
-      </w:r>
-      <w:proofErr w:type="spellStart"/>
-      <w:r>
-        <w:rPr>
-          <w:rFonts w:ascii="Helvetica" w:hAnsi="Helvetica"/>
-          <w:lang w:val="de-DE"/>
-        </w:rPr>
-        <w:t>Ro</w:t>
-      </w:r>
-      <w:proofErr w:type="spellEnd"/>
-      <w:r>
-        <w:rPr>
-          <w:rFonts w:ascii="Helvetica" w:hAnsi="Helvetica"/>
-          <w:lang w:val="de-DE"/>
-        </w:rPr>
-        <w:t xml:space="preserve"> 08-2750 </w:t>
-      </w:r>
-      <w:proofErr w:type="spellStart"/>
-      <w:r>
-        <w:rPr>
-          <w:rFonts w:ascii="Helvetica" w:hAnsi="Helvetica"/>
-          <w:lang w:val="de-DE"/>
-        </w:rPr>
-        <w:t>pose</w:t>
-      </w:r>
-      <w:proofErr w:type="spellEnd"/>
-      <w:r>
-        <w:rPr>
-          <w:rFonts w:ascii="Helvetica" w:hAnsi="Helvetica"/>
-          <w:lang w:val="de-DE"/>
-        </w:rPr>
-        <w:t xml:space="preserve">, </w:t>
-      </w:r>
-      <w:proofErr w:type="spellStart"/>
-      <w:r>
-        <w:rPr>
-          <w:rFonts w:ascii="Helvetica" w:hAnsi="Helvetica"/>
-          <w:lang w:val="de-DE"/>
-        </w:rPr>
-        <w:t>using</w:t>
-      </w:r>
-      <w:proofErr w:type="spellEnd"/>
-      <w:r>
-        <w:rPr>
-          <w:rFonts w:ascii="Helvetica" w:hAnsi="Helvetica"/>
-          <w:lang w:val="de-DE"/>
-        </w:rPr>
-        <w:t xml:space="preserve"> </w:t>
-      </w:r>
-      <w:proofErr w:type="spellStart"/>
-      <w:r>
-        <w:rPr>
-          <w:rFonts w:ascii="Helvetica" w:hAnsi="Helvetica"/>
-          <w:lang w:val="de-DE"/>
-        </w:rPr>
-        <w:t>Schödinger</w:t>
-      </w:r>
-      <w:proofErr w:type="spellEnd"/>
-      <w:r>
-        <w:rPr>
-          <w:rFonts w:ascii="Helvetica" w:hAnsi="Helvetica"/>
-          <w:lang w:val="de-DE"/>
-        </w:rPr>
-        <w:t xml:space="preserve"> </w:t>
-      </w:r>
-      <w:proofErr w:type="spellStart"/>
-      <w:r>
-        <w:rPr>
-          <w:rFonts w:ascii="Helvetica" w:hAnsi="Helvetica"/>
-          <w:lang w:val="de-DE"/>
-        </w:rPr>
-        <w:t>molecular</w:t>
-      </w:r>
-      <w:proofErr w:type="spellEnd"/>
-      <w:r>
-        <w:rPr>
-          <w:rFonts w:ascii="Helvetica" w:hAnsi="Helvetica"/>
-          <w:lang w:val="de-DE"/>
-        </w:rPr>
-        <w:t xml:space="preserve"> </w:t>
-      </w:r>
-      <w:proofErr w:type="spellStart"/>
-      <w:r>
-        <w:rPr>
-          <w:rFonts w:ascii="Helvetica" w:hAnsi="Helvetica"/>
-          <w:lang w:val="de-DE"/>
-        </w:rPr>
-        <w:t>modeling</w:t>
-      </w:r>
-      <w:proofErr w:type="spellEnd"/>
-      <w:r>
-        <w:rPr>
-          <w:rFonts w:ascii="Helvetica" w:hAnsi="Helvetica"/>
-          <w:lang w:val="de-DE"/>
-        </w:rPr>
-        <w:t xml:space="preserve"> </w:t>
-      </w:r>
-      <w:proofErr w:type="spellStart"/>
-      <w:r>
-        <w:rPr>
-          <w:rFonts w:ascii="Helvetica" w:hAnsi="Helvetica"/>
-          <w:lang w:val="de-DE"/>
-        </w:rPr>
-        <w:t>suite</w:t>
-      </w:r>
-      <w:proofErr w:type="spellEnd"/>
-      <w:r>
-        <w:rPr>
-          <w:rFonts w:ascii="Helvetica" w:hAnsi="Helvetica"/>
-          <w:lang w:val="de-DE"/>
-        </w:rPr>
-        <w:t xml:space="preserve"> (</w:t>
-      </w:r>
-      <w:proofErr w:type="spellStart"/>
-      <w:r>
-        <w:rPr>
-          <w:rFonts w:ascii="Helvetica" w:hAnsi="Helvetica"/>
-          <w:lang w:val="de-DE"/>
-        </w:rPr>
-        <w:t>version</w:t>
-      </w:r>
-      <w:proofErr w:type="spellEnd"/>
-      <w:r>
-        <w:rPr>
-          <w:rFonts w:ascii="Helvetica" w:hAnsi="Helvetica"/>
-          <w:lang w:val="de-DE"/>
-        </w:rPr>
-        <w:t xml:space="preserve"> 201</w:t>
-      </w:r>
-      <w:r>
-        <w:rPr>
-          <w:rFonts w:ascii="Helvetica" w:hAnsi="Helvetica"/>
-          <w:lang w:val="de-DE"/>
-        </w:rPr>
-        <w:t xml:space="preserve">7-4). </w:t>
-      </w:r>
-      <w:proofErr w:type="spellStart"/>
-      <w:r>
-        <w:rPr>
-          <w:rFonts w:ascii="Helvetica" w:hAnsi="Helvetica"/>
-          <w:lang w:val="de-DE"/>
-        </w:rPr>
-        <w:t>Poses</w:t>
-      </w:r>
-      <w:proofErr w:type="spellEnd"/>
-      <w:r>
-        <w:rPr>
-          <w:rFonts w:ascii="Helvetica" w:hAnsi="Helvetica"/>
-          <w:lang w:val="de-DE"/>
-        </w:rPr>
-        <w:t xml:space="preserve"> </w:t>
-      </w:r>
-      <w:proofErr w:type="spellStart"/>
-      <w:r>
-        <w:rPr>
-          <w:rFonts w:ascii="Helvetica" w:hAnsi="Helvetica"/>
-          <w:lang w:val="de-DE"/>
-        </w:rPr>
-        <w:t>for</w:t>
-      </w:r>
-      <w:proofErr w:type="spellEnd"/>
-      <w:r>
-        <w:rPr>
-          <w:rFonts w:ascii="Helvetica" w:hAnsi="Helvetica"/>
-          <w:lang w:val="de-DE"/>
-        </w:rPr>
-        <w:t xml:space="preserve"> Ro-</w:t>
-      </w:r>
-      <w:r>
-        <w:rPr>
-          <w:rFonts w:ascii="Helvetica" w:hAnsi="Helvetica"/>
-          <w:lang w:val="de-DE"/>
-        </w:rPr>
-        <w:lastRenderedPageBreak/>
-        <w:t xml:space="preserve">A6 </w:t>
-      </w:r>
-      <w:proofErr w:type="spellStart"/>
-      <w:r>
-        <w:rPr>
-          <w:rFonts w:ascii="Helvetica" w:hAnsi="Helvetica"/>
-          <w:lang w:val="de-DE"/>
-        </w:rPr>
-        <w:t>and</w:t>
-      </w:r>
-      <w:proofErr w:type="spellEnd"/>
-      <w:r>
-        <w:rPr>
-          <w:rFonts w:ascii="Helvetica" w:hAnsi="Helvetica"/>
-          <w:lang w:val="de-DE"/>
-        </w:rPr>
-        <w:t xml:space="preserve"> </w:t>
-      </w:r>
-      <w:proofErr w:type="spellStart"/>
-      <w:r>
-        <w:rPr>
-          <w:rFonts w:ascii="Helvetica" w:hAnsi="Helvetica"/>
-          <w:lang w:val="de-DE"/>
-        </w:rPr>
-        <w:t>Ro</w:t>
-      </w:r>
-      <w:proofErr w:type="spellEnd"/>
-      <w:r>
-        <w:rPr>
-          <w:rFonts w:ascii="Helvetica" w:hAnsi="Helvetica"/>
-          <w:lang w:val="de-DE"/>
-        </w:rPr>
-        <w:t xml:space="preserve">-OH, </w:t>
-      </w:r>
-      <w:proofErr w:type="spellStart"/>
-      <w:r>
-        <w:rPr>
-          <w:rFonts w:ascii="Helvetica" w:hAnsi="Helvetica"/>
-          <w:lang w:val="de-DE"/>
-        </w:rPr>
-        <w:t>the</w:t>
-      </w:r>
-      <w:proofErr w:type="spellEnd"/>
-      <w:r>
-        <w:rPr>
-          <w:rFonts w:ascii="Helvetica" w:hAnsi="Helvetica"/>
-          <w:lang w:val="de-DE"/>
-        </w:rPr>
-        <w:t xml:space="preserve"> top </w:t>
-      </w:r>
-      <w:proofErr w:type="spellStart"/>
-      <w:r>
-        <w:rPr>
-          <w:rFonts w:ascii="Helvetica" w:hAnsi="Helvetica"/>
-          <w:lang w:val="de-DE"/>
-        </w:rPr>
-        <w:t>and</w:t>
-      </w:r>
-      <w:proofErr w:type="spellEnd"/>
-      <w:r>
-        <w:rPr>
-          <w:rFonts w:ascii="Helvetica" w:hAnsi="Helvetica"/>
-          <w:lang w:val="de-DE"/>
-        </w:rPr>
-        <w:t xml:space="preserve"> </w:t>
-      </w:r>
-      <w:proofErr w:type="spellStart"/>
-      <w:r>
-        <w:rPr>
-          <w:rFonts w:ascii="Helvetica" w:hAnsi="Helvetica"/>
-          <w:lang w:val="de-DE"/>
-        </w:rPr>
-        <w:t>second</w:t>
-      </w:r>
-      <w:proofErr w:type="spellEnd"/>
-      <w:r>
-        <w:rPr>
-          <w:rFonts w:ascii="Helvetica" w:hAnsi="Helvetica"/>
-          <w:lang w:val="de-DE"/>
-        </w:rPr>
-        <w:t xml:space="preserve"> </w:t>
-      </w:r>
-      <w:proofErr w:type="spellStart"/>
-      <w:r>
-        <w:rPr>
-          <w:rFonts w:ascii="Helvetica" w:hAnsi="Helvetica"/>
-          <w:lang w:val="de-DE"/>
-        </w:rPr>
-        <w:t>scored</w:t>
-      </w:r>
-      <w:proofErr w:type="spellEnd"/>
-      <w:r>
-        <w:rPr>
-          <w:rFonts w:ascii="Helvetica" w:hAnsi="Helvetica"/>
-          <w:lang w:val="de-DE"/>
-        </w:rPr>
-        <w:t xml:space="preserve"> </w:t>
-      </w:r>
-      <w:proofErr w:type="spellStart"/>
-      <w:r>
-        <w:rPr>
-          <w:rFonts w:ascii="Helvetica" w:hAnsi="Helvetica"/>
-          <w:lang w:val="de-DE"/>
-        </w:rPr>
-        <w:t>poses</w:t>
-      </w:r>
-      <w:proofErr w:type="spellEnd"/>
-      <w:r>
-        <w:rPr>
-          <w:rFonts w:ascii="Helvetica" w:hAnsi="Helvetica"/>
-          <w:lang w:val="de-DE"/>
-        </w:rPr>
-        <w:t xml:space="preserve"> </w:t>
-      </w:r>
-      <w:proofErr w:type="spellStart"/>
-      <w:r>
-        <w:rPr>
-          <w:rFonts w:ascii="Helvetica" w:hAnsi="Helvetica"/>
-          <w:lang w:val="de-DE"/>
-        </w:rPr>
-        <w:t>respectively</w:t>
-      </w:r>
-      <w:proofErr w:type="spellEnd"/>
-      <w:r>
-        <w:rPr>
-          <w:rFonts w:ascii="Helvetica" w:hAnsi="Helvetica"/>
-          <w:lang w:val="de-DE"/>
-        </w:rPr>
-        <w:t xml:space="preserve">, </w:t>
-      </w:r>
-      <w:proofErr w:type="spellStart"/>
-      <w:r>
-        <w:rPr>
-          <w:rFonts w:ascii="Helvetica" w:hAnsi="Helvetica"/>
-          <w:lang w:val="de-DE"/>
-        </w:rPr>
-        <w:t>were</w:t>
-      </w:r>
-      <w:proofErr w:type="spellEnd"/>
-      <w:r>
-        <w:rPr>
-          <w:rFonts w:ascii="Helvetica" w:hAnsi="Helvetica"/>
-          <w:lang w:val="de-DE"/>
-        </w:rPr>
-        <w:t xml:space="preserve"> </w:t>
-      </w:r>
-      <w:proofErr w:type="spellStart"/>
-      <w:r>
-        <w:rPr>
-          <w:rFonts w:ascii="Helvetica" w:hAnsi="Helvetica"/>
-          <w:lang w:val="de-DE"/>
-        </w:rPr>
-        <w:t>selected</w:t>
-      </w:r>
-      <w:proofErr w:type="spellEnd"/>
-      <w:r>
-        <w:rPr>
-          <w:rFonts w:ascii="Helvetica" w:hAnsi="Helvetica"/>
-          <w:lang w:val="de-DE"/>
-        </w:rPr>
-        <w:t xml:space="preserve"> </w:t>
-      </w:r>
-      <w:proofErr w:type="spellStart"/>
-      <w:r>
-        <w:rPr>
-          <w:rFonts w:ascii="Helvetica" w:hAnsi="Helvetica"/>
-          <w:lang w:val="de-DE"/>
-        </w:rPr>
-        <w:t>to</w:t>
-      </w:r>
-      <w:proofErr w:type="spellEnd"/>
-      <w:r>
-        <w:rPr>
-          <w:rFonts w:ascii="Helvetica" w:hAnsi="Helvetica"/>
-          <w:lang w:val="de-DE"/>
-        </w:rPr>
-        <w:t xml:space="preserve"> </w:t>
-      </w:r>
-      <w:proofErr w:type="spellStart"/>
-      <w:r>
-        <w:rPr>
-          <w:rFonts w:ascii="Helvetica" w:hAnsi="Helvetica"/>
-          <w:lang w:val="de-DE"/>
-        </w:rPr>
-        <w:t>most</w:t>
-      </w:r>
-      <w:proofErr w:type="spellEnd"/>
-      <w:r>
-        <w:rPr>
-          <w:rFonts w:ascii="Helvetica" w:hAnsi="Helvetica"/>
-          <w:lang w:val="de-DE"/>
-        </w:rPr>
-        <w:t xml:space="preserve"> </w:t>
-      </w:r>
-      <w:proofErr w:type="spellStart"/>
-      <w:r>
-        <w:rPr>
-          <w:rFonts w:ascii="Helvetica" w:hAnsi="Helvetica"/>
-          <w:lang w:val="de-DE"/>
-        </w:rPr>
-        <w:t>closely</w:t>
-      </w:r>
-      <w:proofErr w:type="spellEnd"/>
-      <w:r>
-        <w:rPr>
-          <w:rFonts w:ascii="Helvetica" w:hAnsi="Helvetica"/>
-          <w:lang w:val="de-DE"/>
-        </w:rPr>
-        <w:t xml:space="preserve"> </w:t>
-      </w:r>
-      <w:proofErr w:type="spellStart"/>
-      <w:r>
-        <w:rPr>
-          <w:rFonts w:ascii="Helvetica" w:hAnsi="Helvetica"/>
-          <w:lang w:val="de-DE"/>
-        </w:rPr>
-        <w:t>match</w:t>
-      </w:r>
-      <w:proofErr w:type="spellEnd"/>
-      <w:r>
-        <w:rPr>
-          <w:rFonts w:ascii="Helvetica" w:hAnsi="Helvetica"/>
-          <w:lang w:val="de-DE"/>
-        </w:rPr>
-        <w:t xml:space="preserve"> </w:t>
-      </w:r>
-      <w:proofErr w:type="spellStart"/>
-      <w:r>
-        <w:rPr>
-          <w:rFonts w:ascii="Helvetica" w:hAnsi="Helvetica"/>
-          <w:lang w:val="de-DE"/>
-        </w:rPr>
-        <w:t>the</w:t>
-      </w:r>
-      <w:proofErr w:type="spellEnd"/>
-      <w:r>
-        <w:rPr>
-          <w:rFonts w:ascii="Helvetica" w:hAnsi="Helvetica"/>
-          <w:lang w:val="de-DE"/>
-        </w:rPr>
-        <w:t xml:space="preserve"> </w:t>
-      </w:r>
-      <w:proofErr w:type="spellStart"/>
-      <w:r>
-        <w:rPr>
-          <w:rFonts w:ascii="Helvetica" w:hAnsi="Helvetica"/>
-          <w:lang w:val="de-DE"/>
-        </w:rPr>
-        <w:t>Ro</w:t>
-      </w:r>
-      <w:proofErr w:type="spellEnd"/>
-      <w:r>
-        <w:rPr>
-          <w:rFonts w:ascii="Helvetica" w:hAnsi="Helvetica"/>
-          <w:lang w:val="de-DE"/>
-        </w:rPr>
-        <w:t xml:space="preserve"> 08-2750 </w:t>
-      </w:r>
-      <w:proofErr w:type="spellStart"/>
-      <w:r>
-        <w:rPr>
-          <w:rFonts w:ascii="Helvetica" w:hAnsi="Helvetica"/>
-          <w:lang w:val="de-DE"/>
-        </w:rPr>
-        <w:t>pose</w:t>
-      </w:r>
-      <w:proofErr w:type="spellEnd"/>
-      <w:r>
-        <w:rPr>
-          <w:rFonts w:ascii="Helvetica" w:hAnsi="Helvetica"/>
-          <w:lang w:val="de-DE"/>
-        </w:rPr>
-        <w:t>.</w:t>
-      </w:r>
-    </w:p>
-    <w:p>
-      <w:pPr>
-        <w:rPr>
-          <w:rFonts w:ascii="Helvetica" w:hAnsi="Helvetica"/>
-          <w:lang w:val="de-DE"/>
-        </w:rPr>
-      </w:pPr>
-    </w:p>
-    <w:p>
-      <w:pPr>
-        <w:rPr>
-          <w:rFonts w:ascii="Helvetica" w:hAnsi="Helvetica"/>
-          <w:u w:val="single"/>
-          <w:lang w:val="de-DE"/>
-        </w:rPr>
-      </w:pPr>
-      <w:proofErr w:type="spellStart"/>
-      <w:r>
-        <w:rPr>
-          <w:rFonts w:ascii="Helvetica" w:hAnsi="Helvetica"/>
-          <w:u w:val="single"/>
-          <w:lang w:val="de-DE"/>
-        </w:rPr>
-        <w:t>Alchemical</w:t>
-      </w:r>
-      <w:proofErr w:type="spellEnd"/>
-      <w:r>
-        <w:rPr>
-          <w:rFonts w:ascii="Helvetica" w:hAnsi="Helvetica"/>
-          <w:u w:val="single"/>
-          <w:lang w:val="de-DE"/>
-        </w:rPr>
-        <w:t xml:space="preserve"> Free </w:t>
-      </w:r>
-      <w:proofErr w:type="spellStart"/>
-      <w:r>
-        <w:rPr>
-          <w:rFonts w:ascii="Helvetica" w:hAnsi="Helvetica"/>
-          <w:u w:val="single"/>
-          <w:lang w:val="de-DE"/>
-        </w:rPr>
-        <w:t>Energy</w:t>
-      </w:r>
-      <w:proofErr w:type="spellEnd"/>
-      <w:r>
-        <w:rPr>
-          <w:rFonts w:ascii="Helvetica" w:hAnsi="Helvetica"/>
-          <w:u w:val="single"/>
-          <w:lang w:val="de-DE"/>
-        </w:rPr>
-        <w:t xml:space="preserve"> </w:t>
-      </w:r>
-      <w:proofErr w:type="spellStart"/>
-      <w:r>
-        <w:rPr>
-          <w:rFonts w:ascii="Helvetica" w:hAnsi="Helvetica"/>
-          <w:u w:val="single"/>
-          <w:lang w:val="de-DE"/>
-        </w:rPr>
-        <w:t>Calculations</w:t>
-      </w:r>
-      <w:proofErr w:type="spellEnd"/>
-    </w:p>
-    <w:p>
-      <w:pPr>
-        <w:rPr>
-          <w:rFonts w:ascii="Helvetica" w:hAnsi="Helvetica"/>
-          <w:u w:val="single"/>
-          <w:lang w:val="de-DE"/>
-        </w:rPr>
-      </w:pPr>
-    </w:p>
-    <w:p>
-      <w:pPr>
-        <w:rPr>
-          <w:rFonts w:ascii="Helvetica" w:hAnsi="Helvetica"/>
-          <w:lang w:val="de-DE"/>
-        </w:rPr>
-      </w:pPr>
-      <w:r>
-        <w:rPr>
-          <w:rFonts w:ascii="Helvetica" w:hAnsi="Helvetica"/>
-          <w:i/>
-          <w:lang w:val="de-DE"/>
-        </w:rPr>
-        <w:t xml:space="preserve">System </w:t>
-      </w:r>
-      <w:proofErr w:type="spellStart"/>
-      <w:r>
-        <w:rPr>
-          <w:rFonts w:ascii="Helvetica" w:hAnsi="Helvetica"/>
-          <w:i/>
-          <w:lang w:val="de-DE"/>
-        </w:rPr>
-        <w:t>Preparation</w:t>
-      </w:r>
-      <w:proofErr w:type="spellEnd"/>
-      <w:r>
-        <w:rPr>
-          <w:rFonts w:ascii="Helvetica" w:hAnsi="Helvetica"/>
-          <w:lang w:val="de-DE"/>
-        </w:rPr>
-        <w:t xml:space="preserve"> </w:t>
-      </w:r>
-      <w:proofErr w:type="spellStart"/>
-      <w:r>
-        <w:rPr>
-          <w:rFonts w:ascii="Helvetica" w:hAnsi="Helvetica"/>
-          <w:i/>
-          <w:lang w:val="de-DE"/>
-        </w:rPr>
-        <w:t>and</w:t>
-      </w:r>
-      <w:proofErr w:type="spellEnd"/>
-      <w:r>
-        <w:rPr>
-          <w:rFonts w:ascii="Helvetica" w:hAnsi="Helvetica"/>
-          <w:i/>
-          <w:lang w:val="de-DE"/>
-        </w:rPr>
-        <w:t xml:space="preserve"> </w:t>
-      </w:r>
-      <w:proofErr w:type="spellStart"/>
-      <w:r>
-        <w:rPr>
-          <w:rFonts w:ascii="Helvetica" w:hAnsi="Helvetica"/>
-          <w:i/>
-          <w:lang w:val="de-DE"/>
-        </w:rPr>
-        <w:t>modeling</w:t>
-      </w:r>
-      <w:proofErr w:type="spellEnd"/>
-      <w:r>
-        <w:rPr>
-          <w:rFonts w:ascii="Helvetica" w:hAnsi="Helvetica"/>
-          <w:lang w:val="de-DE"/>
-        </w:rPr>
-        <w:t xml:space="preserve">. The </w:t>
-      </w:r>
-      <w:proofErr w:type="spellStart"/>
-      <w:r>
-        <w:rPr>
-          <w:rFonts w:ascii="Helvetica" w:hAnsi="Helvetica"/>
-          <w:lang w:val="de-DE"/>
-        </w:rPr>
-        <w:t>protein</w:t>
-      </w:r>
-      <w:proofErr w:type="spellEnd"/>
-      <w:r>
-        <w:rPr>
-          <w:rFonts w:ascii="Helvetica" w:hAnsi="Helvetica"/>
-          <w:lang w:val="de-DE"/>
-        </w:rPr>
-        <w:t xml:space="preserve"> </w:t>
-      </w:r>
-      <w:proofErr w:type="spellStart"/>
-      <w:r>
-        <w:rPr>
-          <w:rFonts w:ascii="Helvetica" w:hAnsi="Helvetica"/>
-          <w:lang w:val="de-DE"/>
-        </w:rPr>
-        <w:t>and</w:t>
-      </w:r>
-      <w:proofErr w:type="spellEnd"/>
-      <w:r>
-        <w:rPr>
-          <w:rFonts w:ascii="Helvetica" w:hAnsi="Helvetica"/>
-          <w:lang w:val="de-DE"/>
-        </w:rPr>
-        <w:t xml:space="preserve"> </w:t>
-      </w:r>
-      <w:proofErr w:type="spellStart"/>
-      <w:r>
-        <w:rPr>
-          <w:rFonts w:ascii="Helvetica" w:hAnsi="Helvetica"/>
-          <w:lang w:val="de-DE"/>
-        </w:rPr>
-        <w:t>ligand</w:t>
-      </w:r>
-      <w:proofErr w:type="spellEnd"/>
-      <w:r>
-        <w:rPr>
-          <w:rFonts w:ascii="Helvetica" w:hAnsi="Helvetica"/>
-          <w:lang w:val="de-DE"/>
-        </w:rPr>
-        <w:t xml:space="preserve"> </w:t>
-      </w:r>
-      <w:proofErr w:type="spellStart"/>
-      <w:r>
-        <w:rPr>
-          <w:rFonts w:ascii="Helvetica" w:hAnsi="Helvetica"/>
-          <w:lang w:val="de-DE"/>
-        </w:rPr>
-        <w:t>poses</w:t>
-      </w:r>
-      <w:proofErr w:type="spellEnd"/>
-      <w:r>
-        <w:rPr>
-          <w:rFonts w:ascii="Helvetica" w:hAnsi="Helvetica"/>
-          <w:lang w:val="de-DE"/>
-        </w:rPr>
-        <w:t xml:space="preserve"> </w:t>
-      </w:r>
-      <w:proofErr w:type="spellStart"/>
-      <w:r>
-        <w:rPr>
-          <w:rFonts w:ascii="Helvetica" w:hAnsi="Helvetica"/>
-          <w:lang w:val="de-DE"/>
-        </w:rPr>
-        <w:t>generated</w:t>
-      </w:r>
-      <w:proofErr w:type="spellEnd"/>
-      <w:r>
-        <w:rPr>
-          <w:rFonts w:ascii="Helvetica" w:hAnsi="Helvetica"/>
-          <w:lang w:val="de-DE"/>
-        </w:rPr>
-        <w:t xml:space="preserve"> </w:t>
-      </w:r>
-      <w:proofErr w:type="spellStart"/>
-      <w:r>
-        <w:rPr>
-          <w:rFonts w:ascii="Helvetica" w:hAnsi="Helvetica"/>
-          <w:lang w:val="de-DE"/>
-        </w:rPr>
-        <w:t>by</w:t>
-      </w:r>
-      <w:proofErr w:type="spellEnd"/>
-      <w:r>
-        <w:rPr>
-          <w:rFonts w:ascii="Helvetica" w:hAnsi="Helvetica"/>
-          <w:lang w:val="de-DE"/>
-        </w:rPr>
-        <w:t xml:space="preserve"> </w:t>
-      </w:r>
-      <w:proofErr w:type="spellStart"/>
-      <w:r>
-        <w:rPr>
-          <w:rFonts w:ascii="Helvetica" w:hAnsi="Helvetica"/>
-          <w:lang w:val="de-DE"/>
-        </w:rPr>
-        <w:t>induced</w:t>
-      </w:r>
-      <w:proofErr w:type="spellEnd"/>
-      <w:r>
-        <w:rPr>
-          <w:rFonts w:ascii="Helvetica" w:hAnsi="Helvetica"/>
-          <w:lang w:val="de-DE"/>
-        </w:rPr>
-        <w:t xml:space="preserve"> fit </w:t>
-      </w:r>
-      <w:proofErr w:type="spellStart"/>
-      <w:r>
-        <w:rPr>
-          <w:rFonts w:ascii="Helvetica" w:hAnsi="Helvetica"/>
-          <w:lang w:val="de-DE"/>
-        </w:rPr>
-        <w:t>docking</w:t>
-      </w:r>
-      <w:proofErr w:type="spellEnd"/>
-      <w:r>
-        <w:rPr>
-          <w:rFonts w:ascii="Helvetica" w:hAnsi="Helvetica"/>
-          <w:lang w:val="de-DE"/>
-        </w:rPr>
-        <w:t xml:space="preserve"> </w:t>
-      </w:r>
-      <w:proofErr w:type="spellStart"/>
-      <w:r>
-        <w:rPr>
-          <w:rFonts w:ascii="Helvetica" w:hAnsi="Helvetica"/>
-          <w:lang w:val="de-DE"/>
-        </w:rPr>
-        <w:t>were</w:t>
-      </w:r>
-      <w:proofErr w:type="spellEnd"/>
-      <w:r>
-        <w:rPr>
-          <w:rFonts w:ascii="Helvetica" w:hAnsi="Helvetica"/>
-          <w:lang w:val="de-DE"/>
-        </w:rPr>
-        <w:t xml:space="preserve"> </w:t>
-      </w:r>
-      <w:proofErr w:type="spellStart"/>
-      <w:r>
-        <w:rPr>
-          <w:rFonts w:ascii="Helvetica" w:hAnsi="Helvetica"/>
-          <w:lang w:val="de-DE"/>
-        </w:rPr>
-        <w:t>selected</w:t>
-      </w:r>
-      <w:proofErr w:type="spellEnd"/>
-      <w:r>
-        <w:rPr>
-          <w:rFonts w:ascii="Helvetica" w:hAnsi="Helvetica"/>
-          <w:lang w:val="de-DE"/>
-        </w:rPr>
-        <w:t xml:space="preserve"> </w:t>
-      </w:r>
-      <w:proofErr w:type="spellStart"/>
-      <w:r>
-        <w:rPr>
-          <w:rFonts w:ascii="Helvetica" w:hAnsi="Helvetica"/>
-          <w:lang w:val="de-DE"/>
-        </w:rPr>
-        <w:t>for</w:t>
-      </w:r>
-      <w:proofErr w:type="spellEnd"/>
-      <w:r>
-        <w:rPr>
-          <w:rFonts w:ascii="Helvetica" w:hAnsi="Helvetica"/>
-          <w:lang w:val="de-DE"/>
-        </w:rPr>
-        <w:t xml:space="preserve"> </w:t>
-      </w:r>
-      <w:proofErr w:type="spellStart"/>
-      <w:r>
-        <w:rPr>
-          <w:rFonts w:ascii="Helvetica" w:hAnsi="Helvetica"/>
-          <w:lang w:val="de-DE"/>
-        </w:rPr>
-        <w:t>input</w:t>
-      </w:r>
-      <w:proofErr w:type="spellEnd"/>
-      <w:r>
-        <w:rPr>
-          <w:rFonts w:ascii="Helvetica" w:hAnsi="Helvetica"/>
-          <w:lang w:val="de-DE"/>
-        </w:rPr>
-        <w:t xml:space="preserve"> </w:t>
-      </w:r>
-      <w:proofErr w:type="spellStart"/>
-      <w:r>
-        <w:rPr>
-          <w:rFonts w:ascii="Helvetica" w:hAnsi="Helvetica"/>
-          <w:lang w:val="de-DE"/>
-        </w:rPr>
-        <w:t>files</w:t>
-      </w:r>
-      <w:proofErr w:type="spellEnd"/>
-      <w:r>
-        <w:rPr>
-          <w:rFonts w:ascii="Helvetica" w:hAnsi="Helvetica"/>
-          <w:lang w:val="de-DE"/>
-        </w:rPr>
-        <w:t xml:space="preserve">. </w:t>
-      </w:r>
-      <w:proofErr w:type="spellStart"/>
-      <w:r>
-        <w:rPr>
-          <w:rFonts w:ascii="Helvetica" w:hAnsi="Helvetica"/>
-          <w:lang w:val="de-DE"/>
-        </w:rPr>
-        <w:t>Because</w:t>
-      </w:r>
-      <w:proofErr w:type="spellEnd"/>
-      <w:r>
-        <w:rPr>
-          <w:rFonts w:ascii="Helvetica" w:hAnsi="Helvetica"/>
-          <w:lang w:val="de-DE"/>
-        </w:rPr>
-        <w:t xml:space="preserve"> </w:t>
-      </w:r>
-      <w:proofErr w:type="spellStart"/>
-      <w:r>
-        <w:rPr>
-          <w:rFonts w:ascii="Helvetica" w:hAnsi="Helvetica"/>
-          <w:lang w:val="de-DE"/>
-        </w:rPr>
-        <w:t>the</w:t>
-      </w:r>
-      <w:proofErr w:type="spellEnd"/>
-      <w:r>
-        <w:rPr>
-          <w:rFonts w:ascii="Helvetica" w:hAnsi="Helvetica"/>
-          <w:lang w:val="de-DE"/>
-        </w:rPr>
-        <w:t xml:space="preserve"> </w:t>
-      </w:r>
-      <w:proofErr w:type="spellStart"/>
-      <w:r>
-        <w:rPr>
-          <w:rFonts w:ascii="Helvetica" w:hAnsi="Helvetica"/>
-          <w:lang w:val="de-DE"/>
-        </w:rPr>
-        <w:t>proteins</w:t>
-      </w:r>
-      <w:proofErr w:type="spellEnd"/>
-      <w:r>
-        <w:rPr>
-          <w:rFonts w:ascii="Helvetica" w:hAnsi="Helvetica"/>
-          <w:lang w:val="de-DE"/>
-        </w:rPr>
-        <w:t xml:space="preserve"> </w:t>
-      </w:r>
-      <w:proofErr w:type="spellStart"/>
-      <w:r>
-        <w:rPr>
-          <w:rFonts w:ascii="Helvetica" w:hAnsi="Helvetica"/>
-          <w:lang w:val="de-DE"/>
-        </w:rPr>
-        <w:t>and</w:t>
-      </w:r>
-      <w:proofErr w:type="spellEnd"/>
-      <w:r>
-        <w:rPr>
-          <w:rFonts w:ascii="Helvetica" w:hAnsi="Helvetica"/>
-          <w:lang w:val="de-DE"/>
-        </w:rPr>
-        <w:t xml:space="preserve"> </w:t>
-      </w:r>
-      <w:proofErr w:type="spellStart"/>
-      <w:r>
-        <w:rPr>
-          <w:rFonts w:ascii="Helvetica" w:hAnsi="Helvetica"/>
-          <w:lang w:val="de-DE"/>
-        </w:rPr>
-        <w:t>ligands</w:t>
-      </w:r>
-      <w:proofErr w:type="spellEnd"/>
-      <w:r>
-        <w:rPr>
-          <w:rFonts w:ascii="Helvetica" w:hAnsi="Helvetica"/>
-          <w:lang w:val="de-DE"/>
-        </w:rPr>
-        <w:t xml:space="preserve"> </w:t>
-      </w:r>
-      <w:proofErr w:type="spellStart"/>
-      <w:r>
-        <w:rPr>
-          <w:rFonts w:ascii="Helvetica" w:hAnsi="Helvetica"/>
-          <w:lang w:val="de-DE"/>
-        </w:rPr>
-        <w:t>were</w:t>
-      </w:r>
-      <w:proofErr w:type="spellEnd"/>
-      <w:r>
-        <w:rPr>
-          <w:rFonts w:ascii="Helvetica" w:hAnsi="Helvetica"/>
-          <w:lang w:val="de-DE"/>
-        </w:rPr>
-        <w:t xml:space="preserve"> </w:t>
-      </w:r>
-      <w:proofErr w:type="spellStart"/>
-      <w:r>
-        <w:rPr>
-          <w:rFonts w:ascii="Helvetica" w:hAnsi="Helvetica"/>
-          <w:lang w:val="de-DE"/>
-        </w:rPr>
-        <w:t>already</w:t>
-      </w:r>
-      <w:proofErr w:type="spellEnd"/>
-      <w:r>
-        <w:rPr>
-          <w:rFonts w:ascii="Helvetica" w:hAnsi="Helvetica"/>
-          <w:lang w:val="de-DE"/>
-        </w:rPr>
-        <w:t xml:space="preserve"> </w:t>
-      </w:r>
-      <w:proofErr w:type="spellStart"/>
-      <w:r>
-        <w:rPr>
-          <w:rFonts w:ascii="Helvetica" w:hAnsi="Helvetica"/>
-          <w:lang w:val="de-DE"/>
-        </w:rPr>
-        <w:t>prepared</w:t>
-      </w:r>
-      <w:proofErr w:type="spellEnd"/>
-      <w:r>
-        <w:rPr>
-          <w:rFonts w:ascii="Helvetica" w:hAnsi="Helvetica"/>
-          <w:lang w:val="de-DE"/>
-        </w:rPr>
-        <w:t xml:space="preserve">, </w:t>
-      </w:r>
-      <w:proofErr w:type="spellStart"/>
-      <w:r>
-        <w:rPr>
-          <w:rFonts w:ascii="Helvetica" w:hAnsi="Helvetica"/>
-          <w:lang w:val="de-DE"/>
-        </w:rPr>
-        <w:t>they</w:t>
-      </w:r>
-      <w:proofErr w:type="spellEnd"/>
-      <w:r>
-        <w:rPr>
-          <w:rFonts w:ascii="Helvetica" w:hAnsi="Helvetica"/>
-          <w:lang w:val="de-DE"/>
-        </w:rPr>
-        <w:t xml:space="preserve"> </w:t>
-      </w:r>
-      <w:proofErr w:type="spellStart"/>
-      <w:r>
-        <w:rPr>
-          <w:rFonts w:ascii="Helvetica" w:hAnsi="Helvetica"/>
-          <w:lang w:val="de-DE"/>
-        </w:rPr>
-        <w:t>we</w:t>
-      </w:r>
-      <w:r>
-        <w:rPr>
-          <w:rFonts w:ascii="Helvetica" w:hAnsi="Helvetica"/>
-          <w:lang w:val="de-DE"/>
-        </w:rPr>
-        <w:t>re</w:t>
-      </w:r>
-      <w:proofErr w:type="spellEnd"/>
-      <w:r>
-        <w:rPr>
-          <w:rFonts w:ascii="Helvetica" w:hAnsi="Helvetica"/>
-          <w:lang w:val="de-DE"/>
-        </w:rPr>
-        <w:t xml:space="preserve"> </w:t>
-      </w:r>
-      <w:proofErr w:type="spellStart"/>
-      <w:r>
-        <w:rPr>
-          <w:rFonts w:ascii="Helvetica" w:hAnsi="Helvetica"/>
-          <w:lang w:val="de-DE"/>
-        </w:rPr>
-        <w:t>simply</w:t>
-      </w:r>
-      <w:proofErr w:type="spellEnd"/>
-      <w:r>
-        <w:rPr>
-          <w:rFonts w:ascii="Helvetica" w:hAnsi="Helvetica"/>
-          <w:lang w:val="de-DE"/>
-        </w:rPr>
-        <w:t xml:space="preserve"> </w:t>
-      </w:r>
-      <w:proofErr w:type="spellStart"/>
-      <w:r>
-        <w:rPr>
-          <w:rFonts w:ascii="Helvetica" w:hAnsi="Helvetica"/>
-          <w:lang w:val="de-DE"/>
-        </w:rPr>
-        <w:t>run</w:t>
-      </w:r>
-      <w:proofErr w:type="spellEnd"/>
-      <w:r>
-        <w:rPr>
-          <w:rFonts w:ascii="Helvetica" w:hAnsi="Helvetica"/>
-          <w:lang w:val="de-DE"/>
-        </w:rPr>
-        <w:t xml:space="preserve"> </w:t>
-      </w:r>
-      <w:proofErr w:type="spellStart"/>
-      <w:r>
-        <w:rPr>
-          <w:rFonts w:ascii="Helvetica" w:hAnsi="Helvetica"/>
-          <w:lang w:val="de-DE"/>
-        </w:rPr>
-        <w:t>through</w:t>
-      </w:r>
-      <w:proofErr w:type="spellEnd"/>
-      <w:r>
-        <w:rPr>
-          <w:rFonts w:ascii="Helvetica" w:hAnsi="Helvetica"/>
-          <w:lang w:val="de-DE"/>
-        </w:rPr>
-        <w:t xml:space="preserve"> </w:t>
-      </w:r>
-      <w:proofErr w:type="spellStart"/>
-      <w:r>
-        <w:rPr>
-          <w:rFonts w:ascii="Helvetica" w:hAnsi="Helvetica"/>
-          <w:lang w:val="de-DE"/>
-        </w:rPr>
-        <w:t>the</w:t>
-      </w:r>
-      <w:proofErr w:type="spellEnd"/>
-      <w:r>
-        <w:rPr>
-          <w:rFonts w:ascii="Helvetica" w:hAnsi="Helvetica"/>
-          <w:lang w:val="de-DE"/>
-        </w:rPr>
-        <w:t xml:space="preserve"> </w:t>
-      </w:r>
-      <w:proofErr w:type="spellStart"/>
+        <w:t xml:space="preserve">re simply run through the </w:t>
+      </w:r>
       <w:r>
         <w:rPr>
           <w:rFonts w:ascii="Courier" w:hAnsi="Courier"/>
@@ -2792,595 +1498,274 @@
         </w:rPr>
         <w:t>pdbfixer</w:t>
       </w:r>
-      <w:proofErr w:type="spellEnd"/>
       <w:r>
         <w:rPr>
           <w:rFonts w:ascii="Helvetica" w:hAnsi="Helvetica"/>
           <w:lang w:val="de-DE"/>
         </w:rPr>
-        <w:t xml:space="preserve"> </w:t>
-      </w:r>
-      <w:proofErr w:type="spellStart"/>
-      <w:r>
-        <w:rPr>
-          <w:rFonts w:ascii="Helvetica" w:hAnsi="Helvetica"/>
-          <w:lang w:val="de-DE"/>
-        </w:rPr>
-        <w:t>command</w:t>
-      </w:r>
-      <w:proofErr w:type="spellEnd"/>
-      <w:r>
-        <w:rPr>
-          <w:rFonts w:ascii="Helvetica" w:hAnsi="Helvetica"/>
-          <w:lang w:val="de-DE"/>
-        </w:rPr>
-        <w:t xml:space="preserve"> </w:t>
-      </w:r>
-      <w:proofErr w:type="spellStart"/>
-      <w:r>
-        <w:rPr>
-          <w:rFonts w:ascii="Helvetica" w:hAnsi="Helvetica"/>
-          <w:lang w:val="de-DE"/>
-        </w:rPr>
-        <w:t>line</w:t>
-      </w:r>
-      <w:proofErr w:type="spellEnd"/>
-      <w:r>
-        <w:rPr>
-          <w:rFonts w:ascii="Helvetica" w:hAnsi="Helvetica"/>
-          <w:lang w:val="de-DE"/>
-        </w:rPr>
-        <w:t xml:space="preserve"> </w:t>
-      </w:r>
-      <w:proofErr w:type="spellStart"/>
-      <w:r>
-        <w:rPr>
-          <w:rFonts w:ascii="Helvetica" w:hAnsi="Helvetica"/>
-          <w:lang w:val="de-DE"/>
-        </w:rPr>
-        <w:t>tool</w:t>
-      </w:r>
-      <w:proofErr w:type="spellEnd"/>
-      <w:r>
-        <w:rPr>
-          <w:rFonts w:ascii="Helvetica" w:hAnsi="Helvetica"/>
-          <w:lang w:val="de-DE"/>
-        </w:rPr>
-        <w:t xml:space="preserve"> </w:t>
-      </w:r>
-      <w:proofErr w:type="spellStart"/>
-      <w:r>
-        <w:rPr>
-          <w:rFonts w:ascii="Helvetica" w:hAnsi="Helvetica"/>
-          <w:lang w:val="de-DE"/>
-        </w:rPr>
-        <w:t>with</w:t>
-      </w:r>
-      <w:proofErr w:type="spellEnd"/>
-      <w:r>
-        <w:rPr>
-          <w:rFonts w:ascii="Helvetica" w:hAnsi="Helvetica"/>
-          <w:lang w:val="de-DE"/>
-        </w:rPr>
-        <w:t xml:space="preserve"> </w:t>
-      </w:r>
-      <w:proofErr w:type="spellStart"/>
+        <w:t xml:space="preserve"> command line tool with </w:t>
+      </w:r>
       <w:r>
         <w:rPr>
           <w:rFonts w:ascii="Courier" w:hAnsi="Courier"/>
           <w:lang w:val="de-DE"/>
         </w:rPr>
-        <w:t>add</w:t>
-      </w:r>
-      <w:proofErr w:type="spellEnd"/>
+        <w:t xml:space="preserve">add-atoms </w:t>
+      </w:r>
+      <w:r>
+        <w:rPr>
+          <w:rFonts w:ascii="Helvetica" w:hAnsi="Helvetica"/>
+          <w:lang w:val="de-DE"/>
+        </w:rPr>
+        <w:t xml:space="preserve">and </w:t>
+      </w:r>
       <w:r>
         <w:rPr>
           <w:rFonts w:ascii="Courier" w:hAnsi="Courier"/>
           <w:lang w:val="de-DE"/>
         </w:rPr>
-        <w:t xml:space="preserve">-atoms </w:t>
-      </w:r>
-      <w:proofErr w:type="spellStart"/>
+        <w:t>add-residues</w:t>
+      </w:r>
       <w:r>
         <w:rPr>
           <w:rFonts w:ascii="Helvetica" w:hAnsi="Helvetica"/>
           <w:lang w:val="de-DE"/>
         </w:rPr>
-        <w:t>and</w:t>
-      </w:r>
-      <w:proofErr w:type="spellEnd"/>
-      <w:r>
+        <w:t xml:space="preserve"> set to None. This was done to convert residue and atom names to be tleap compatible. </w:t>
+      </w:r>
+    </w:p>
+    <w:p>
+      <w:pPr>
         <w:rPr>
           <w:rFonts w:ascii="Helvetica" w:hAnsi="Helvetica"/>
           <w:lang w:val="de-DE"/>
         </w:rPr>
+      </w:pPr>
+    </w:p>
+    <w:p>
+      <w:pPr>
+        <w:rPr>
+          <w:rFonts w:ascii="Helvetica" w:hAnsi="Helvetica"/>
+        </w:rPr>
+      </w:pPr>
+      <w:r>
+        <w:rPr>
+          <w:rFonts w:ascii="Helvetica" w:hAnsi="Helvetica"/>
+          <w:i/>
+          <w:lang w:val="de-DE"/>
+        </w:rPr>
+        <w:t xml:space="preserve">Parameterization. </w:t>
+      </w:r>
+      <w:proofErr w:type="gramStart"/>
+      <w:r>
+        <w:rPr>
+          <w:rFonts w:ascii="Courier" w:hAnsi="Courier"/>
+        </w:rPr>
+        <w:t>tleap</w:t>
+      </w:r>
+      <w:proofErr w:type="gramEnd"/>
+      <w:r>
+        <w:rPr>
+          <w:rFonts w:ascii="Helvetica" w:hAnsi="Helvetica"/>
+        </w:rPr>
+        <w:t xml:space="preserve"> (</w:t>
+      </w:r>
+      <w:r>
+        <w:rPr>
+          <w:rFonts w:ascii="Courier" w:hAnsi="Courier"/>
+        </w:rPr>
+        <w:t>ambermini</w:t>
+      </w:r>
+      <w:r>
+        <w:rPr>
+          <w:rFonts w:ascii="Helvetica" w:hAnsi="Helvetica"/>
+        </w:rPr>
+        <w:t xml:space="preserve"> 16.16.0) was used to solvate the complex in a cubic box with a 12Å buffer of TIP3P water molecules around the </w:t>
+      </w:r>
+      <w:commentRangeStart w:id="16"/>
+      <w:r>
+        <w:rPr>
+          <w:rFonts w:ascii="Helvetica" w:hAnsi="Helvetica"/>
+        </w:rPr>
+        <w:t>protein</w:t>
+      </w:r>
+      <w:commentRangeEnd w:id="16"/>
+      <w:r>
+        <w:rPr>
+          <w:rStyle w:val="CommentReference"/>
+          <w:rFonts w:ascii="Helvetica" w:hAnsi="Helvetica"/>
+        </w:rPr>
+        <w:commentReference w:id="16"/>
+      </w:r>
+      <w:r>
+        <w:rPr>
+          <w:rFonts w:ascii="Helvetica" w:hAnsi="Helvetica"/>
+        </w:rPr>
+        <w:t>.</w:t>
+      </w:r>
+      <w:r>
+        <w:rPr>
+          <w:rFonts w:ascii="Helvetica" w:hAnsi="Helvetica"/>
+        </w:rPr>
+        <w:t xml:space="preserve"> The system was parameterized</w:t>
+      </w:r>
+      <w:r>
+        <w:rPr>
+          <w:rFonts w:ascii="Helvetica" w:hAnsi="Helvetica"/>
+        </w:rPr>
+        <w:t xml:space="preserve"> using AMBER’s forcefield ff14sb</w:t>
+      </w:r>
+      <w:r>
+        <w:rPr>
+          <w:rFonts w:ascii="Helvetica" w:hAnsi="Helvetica"/>
+        </w:rPr>
+        <w:t xml:space="preserve"> and GAFF 1.8. Missing ligand parameters were determined using </w:t>
+      </w:r>
+      <w:r>
+        <w:rPr>
+          <w:rFonts w:ascii="Courier" w:hAnsi="Courier"/>
+        </w:rPr>
+        <w:t>antechamber</w:t>
+      </w:r>
+      <w:r>
+        <w:rPr>
+          <w:rFonts w:ascii="Helvetica" w:hAnsi="Helvetica"/>
+        </w:rPr>
+        <w:t xml:space="preserve">. </w:t>
+      </w:r>
+      <w:r>
+        <w:rPr>
+          <w:rFonts w:ascii="Helvetica" w:hAnsi="Helvetica"/>
+        </w:rPr>
+        <w:t>The ligand was assigned charges using the A</w:t>
+      </w:r>
+      <w:r>
+        <w:rPr>
+          <w:rFonts w:ascii="Helvetica" w:hAnsi="Helvetica"/>
+        </w:rPr>
+        <w:t>M1</w:t>
+      </w:r>
+      <w:r>
+        <w:rPr>
+          <w:rFonts w:ascii="Helvetica" w:hAnsi="Helvetica"/>
+        </w:rPr>
+        <w:t>-B</w:t>
+      </w:r>
+      <w:r>
+        <w:rPr>
+          <w:rFonts w:ascii="Helvetica" w:hAnsi="Helvetica"/>
+        </w:rPr>
+        <w:t>CC</w:t>
+      </w:r>
+      <w:r>
+        <w:rPr>
+          <w:rFonts w:ascii="Helvetica" w:hAnsi="Helvetica"/>
+        </w:rPr>
+        <w:t xml:space="preserve"> implementation in OpenEye</w:t>
+      </w:r>
+      <w:r>
+        <w:rPr>
+          <w:rFonts w:ascii="Helvetica" w:hAnsi="Helvetica"/>
+        </w:rPr>
+        <w:t xml:space="preserve"> (</w:t>
+      </w:r>
+      <w:commentRangeStart w:id="17"/>
+      <w:r>
+        <w:rPr>
+          <w:rFonts w:ascii="Courier" w:hAnsi="Courier"/>
+        </w:rPr>
+        <w:t>OEtoolkit</w:t>
+      </w:r>
+      <w:r>
+        <w:rPr>
+          <w:rFonts w:ascii="Helvetica" w:hAnsi="Helvetica"/>
+        </w:rPr>
         <w:t xml:space="preserve"> </w:t>
       </w:r>
-      <w:proofErr w:type="spellStart"/>
+      <w:r>
+        <w:rPr>
+          <w:rFonts w:ascii="Helvetica" w:hAnsi="Helvetica"/>
+        </w:rPr>
+        <w:t xml:space="preserve">2017.6.1 </w:t>
+      </w:r>
+      <w:commentRangeEnd w:id="17"/>
+      <w:r>
+        <w:rPr>
+          <w:rStyle w:val="CommentReference"/>
+          <w:rFonts w:ascii="Helvetica" w:hAnsi="Helvetica"/>
+        </w:rPr>
+        <w:commentReference w:id="17"/>
+      </w:r>
+      <w:r>
+        <w:rPr>
+          <w:rFonts w:ascii="Helvetica" w:hAnsi="Helvetica"/>
+        </w:rPr>
+        <w:t xml:space="preserve">through </w:t>
+      </w:r>
       <w:r>
         <w:rPr>
           <w:rFonts w:ascii="Courier" w:hAnsi="Courier"/>
-          <w:lang w:val="de-DE"/>
-        </w:rPr>
-        <w:t>add-residues</w:t>
-      </w:r>
-      <w:proofErr w:type="spellEnd"/>
-      <w:r>
-        <w:rPr>
-          <w:rFonts w:ascii="Helvetica" w:hAnsi="Helvetica"/>
-          <w:lang w:val="de-DE"/>
+        </w:rPr>
+        <w:t>openmoltools</w:t>
+      </w:r>
+      <w:r>
+        <w:rPr>
+          <w:rFonts w:ascii="Helvetica" w:hAnsi="Helvetica"/>
+        </w:rPr>
+        <w:t xml:space="preserve"> 0.8.1). </w:t>
+      </w:r>
+      <w:r>
+        <w:rPr>
+          <w:rFonts w:ascii="Helvetica" w:hAnsi="Helvetica"/>
         </w:rPr>
         <w:t xml:space="preserve"> </w:t>
       </w:r>
-      <w:proofErr w:type="spellStart"/>
-      <w:r>
-        <w:rPr>
-          <w:rFonts w:ascii="Helvetica" w:hAnsi="Helvetica"/>
-          <w:lang w:val="de-DE"/>
-        </w:rPr>
-        <w:t>set</w:t>
-      </w:r>
-      <w:proofErr w:type="spellEnd"/>
-      <w:r>
-        <w:rPr>
-          <w:rFonts w:ascii="Helvetica" w:hAnsi="Helvetica"/>
-          <w:lang w:val="de-DE"/>
-        </w:rPr>
-        <w:t xml:space="preserve"> </w:t>
-      </w:r>
-      <w:proofErr w:type="spellStart"/>
-      <w:r>
-        <w:rPr>
-          <w:rFonts w:ascii="Helvetica" w:hAnsi="Helvetica"/>
-          <w:lang w:val="de-DE"/>
-        </w:rPr>
-        <w:t>to</w:t>
-      </w:r>
-      <w:proofErr w:type="spellEnd"/>
-      <w:r>
-        <w:rPr>
-          <w:rFonts w:ascii="Helvetica" w:hAnsi="Helvetica"/>
-          <w:lang w:val="de-DE"/>
-        </w:rPr>
-        <w:t xml:space="preserve"> None. This was </w:t>
-      </w:r>
-      <w:proofErr w:type="spellStart"/>
-      <w:r>
-        <w:rPr>
-          <w:rFonts w:ascii="Helvetica" w:hAnsi="Helvetica"/>
-          <w:lang w:val="de-DE"/>
-        </w:rPr>
-        <w:t>done</w:t>
-      </w:r>
-      <w:proofErr w:type="spellEnd"/>
-      <w:r>
-        <w:rPr>
-          <w:rFonts w:ascii="Helvetica" w:hAnsi="Helvetica"/>
-          <w:lang w:val="de-DE"/>
-        </w:rPr>
-        <w:t xml:space="preserve"> </w:t>
-      </w:r>
-      <w:proofErr w:type="spellStart"/>
-      <w:r>
-        <w:rPr>
-          <w:rFonts w:ascii="Helvetica" w:hAnsi="Helvetica"/>
-          <w:lang w:val="de-DE"/>
-        </w:rPr>
-        <w:t>to</w:t>
-      </w:r>
-      <w:proofErr w:type="spellEnd"/>
-      <w:r>
-        <w:rPr>
-          <w:rFonts w:ascii="Helvetica" w:hAnsi="Helvetica"/>
-          <w:lang w:val="de-DE"/>
-        </w:rPr>
-        <w:t xml:space="preserve"> </w:t>
-      </w:r>
-      <w:proofErr w:type="spellStart"/>
-      <w:r>
-        <w:rPr>
-          <w:rFonts w:ascii="Helvetica" w:hAnsi="Helvetica"/>
-          <w:lang w:val="de-DE"/>
-        </w:rPr>
-        <w:t>convert</w:t>
-      </w:r>
-      <w:proofErr w:type="spellEnd"/>
-      <w:r>
-        <w:rPr>
-          <w:rFonts w:ascii="Helvetica" w:hAnsi="Helvetica"/>
-          <w:lang w:val="de-DE"/>
-        </w:rPr>
-        <w:t xml:space="preserve"> </w:t>
-      </w:r>
-      <w:proofErr w:type="spellStart"/>
-      <w:r>
-        <w:rPr>
-          <w:rFonts w:ascii="Helvetica" w:hAnsi="Helvetica"/>
-          <w:lang w:val="de-DE"/>
-        </w:rPr>
-        <w:t>residue</w:t>
-      </w:r>
-      <w:proofErr w:type="spellEnd"/>
-      <w:r>
-        <w:rPr>
-          <w:rFonts w:ascii="Helvetica" w:hAnsi="Helvetica"/>
-          <w:lang w:val="de-DE"/>
-        </w:rPr>
-        <w:t xml:space="preserve"> </w:t>
-      </w:r>
-      <w:proofErr w:type="spellStart"/>
-      <w:r>
-        <w:rPr>
-          <w:rFonts w:ascii="Helvetica" w:hAnsi="Helvetica"/>
-          <w:lang w:val="de-DE"/>
-        </w:rPr>
-        <w:t>and</w:t>
-      </w:r>
-      <w:proofErr w:type="spellEnd"/>
-      <w:r>
-        <w:rPr>
-          <w:rFonts w:ascii="Helvetica" w:hAnsi="Helvetica"/>
-          <w:lang w:val="de-DE"/>
-        </w:rPr>
-        <w:t xml:space="preserve"> </w:t>
-      </w:r>
-      <w:proofErr w:type="spellStart"/>
-      <w:r>
-        <w:rPr>
-          <w:rFonts w:ascii="Helvetica" w:hAnsi="Helvetica"/>
-          <w:lang w:val="de-DE"/>
-        </w:rPr>
-        <w:t>atom</w:t>
-      </w:r>
-      <w:proofErr w:type="spellEnd"/>
-      <w:r>
-        <w:rPr>
-          <w:rFonts w:ascii="Helvetica" w:hAnsi="Helvetica"/>
-          <w:lang w:val="de-DE"/>
-        </w:rPr>
-        <w:t xml:space="preserve"> </w:t>
-      </w:r>
-      <w:proofErr w:type="spellStart"/>
-      <w:r>
-        <w:rPr>
-          <w:rFonts w:ascii="Helvetica" w:hAnsi="Helvetica"/>
-          <w:lang w:val="de-DE"/>
-        </w:rPr>
-        <w:t>names</w:t>
-      </w:r>
-      <w:proofErr w:type="spellEnd"/>
-      <w:r>
-        <w:rPr>
-          <w:rFonts w:ascii="Helvetica" w:hAnsi="Helvetica"/>
-          <w:lang w:val="de-DE"/>
-        </w:rPr>
-        <w:t xml:space="preserve"> </w:t>
-      </w:r>
-      <w:proofErr w:type="spellStart"/>
-      <w:r>
-        <w:rPr>
-          <w:rFonts w:ascii="Helvetica" w:hAnsi="Helvetica"/>
-          <w:lang w:val="de-DE"/>
-        </w:rPr>
-        <w:t>to</w:t>
-      </w:r>
-      <w:proofErr w:type="spellEnd"/>
-      <w:r>
-        <w:rPr>
-          <w:rFonts w:ascii="Helvetica" w:hAnsi="Helvetica"/>
-          <w:lang w:val="de-DE"/>
-        </w:rPr>
-        <w:t xml:space="preserve"> </w:t>
-      </w:r>
-      <w:proofErr w:type="spellStart"/>
-      <w:r>
-        <w:rPr>
-          <w:rFonts w:ascii="Helvetica" w:hAnsi="Helvetica"/>
-          <w:lang w:val="de-DE"/>
-        </w:rPr>
-        <w:t>be</w:t>
-      </w:r>
-      <w:proofErr w:type="spellEnd"/>
-      <w:r>
-        <w:rPr>
-          <w:rFonts w:ascii="Helvetica" w:hAnsi="Helvetica"/>
-          <w:lang w:val="de-DE"/>
-        </w:rPr>
-        <w:t xml:space="preserve"> </w:t>
-      </w:r>
-      <w:proofErr w:type="spellStart"/>
-      <w:r>
-        <w:rPr>
-          <w:rFonts w:ascii="Helvetica" w:hAnsi="Helvetica"/>
-          <w:lang w:val="de-DE"/>
-        </w:rPr>
-        <w:t>tleap</w:t>
-      </w:r>
-      <w:proofErr w:type="spellEnd"/>
-      <w:r>
-        <w:rPr>
-          <w:rFonts w:ascii="Helvetica" w:hAnsi="Helvetica"/>
-          <w:lang w:val="de-DE"/>
-        </w:rPr>
-        <w:t xml:space="preserve"> </w:t>
-      </w:r>
-      <w:proofErr w:type="spellStart"/>
-      <w:r>
-        <w:rPr>
-          <w:rFonts w:ascii="Helvetica" w:hAnsi="Helvetica"/>
-          <w:lang w:val="de-DE"/>
-        </w:rPr>
-        <w:t>compatible</w:t>
-      </w:r>
-      <w:proofErr w:type="spellEnd"/>
-      <w:r>
-        <w:rPr>
-          <w:rFonts w:ascii="Helvetica" w:hAnsi="Helvetica"/>
-          <w:lang w:val="de-DE"/>
-        </w:rPr>
-        <w:t xml:space="preserve">. </w:t>
-      </w:r>
-    </w:p>
-    <w:p>
-      <w:pPr>
-        <w:rPr>
-          <w:rFonts w:ascii="Helvetica" w:hAnsi="Helvetica"/>
-          <w:lang w:val="de-DE"/>
-        </w:rPr>
-      </w:pPr>
-    </w:p>
-    <w:p>
-      <w:pPr>
-        <w:rPr>
-          <w:rFonts w:ascii="Helvetica" w:hAnsi="Helvetica"/>
-        </w:rPr>
-      </w:pPr>
-      <w:proofErr w:type="spellStart"/>
-      <w:r>
-        <w:rPr>
-          <w:rFonts w:ascii="Helvetica" w:hAnsi="Helvetica"/>
-          <w:i/>
-          <w:lang w:val="de-DE"/>
-        </w:rPr>
-        <w:t>Parameterization</w:t>
-      </w:r>
-      <w:proofErr w:type="spellEnd"/>
-      <w:r>
-        <w:rPr>
-          <w:rFonts w:ascii="Helvetica" w:hAnsi="Helvetica"/>
-          <w:i/>
-          <w:lang w:val="de-DE"/>
-        </w:rPr>
-        <w:t xml:space="preserve">. </w:t>
-      </w:r>
-      <w:proofErr w:type="spellStart"/>
-      <w:proofErr w:type="gramStart"/>
+    </w:p>
+    <w:p>
+      <w:pPr>
+        <w:rPr>
+          <w:rFonts w:ascii="Helvetica" w:hAnsi="Helvetica"/>
+          <w:i/>
+        </w:rPr>
+      </w:pPr>
+    </w:p>
+    <w:p>
+      <w:pPr>
+        <w:rPr>
+          <w:rFonts w:ascii="Helvetica" w:hAnsi="Helvetica"/>
+        </w:rPr>
+      </w:pPr>
+      <w:r>
+        <w:rPr>
+          <w:rFonts w:ascii="Helvetica" w:hAnsi="Helvetica"/>
+          <w:i/>
+        </w:rPr>
+        <w:t xml:space="preserve">Minimization. </w:t>
+      </w:r>
+      <w:r>
+        <w:rPr>
+          <w:rFonts w:ascii="Helvetica" w:hAnsi="Helvetica"/>
+        </w:rPr>
+        <w:t>Minimization was perform</w:t>
+      </w:r>
+      <w:r>
+        <w:rPr>
+          <w:rFonts w:ascii="Helvetica" w:hAnsi="Helvetica"/>
+        </w:rPr>
+        <w:t>ed</w:t>
+      </w:r>
+      <w:r>
+        <w:rPr>
+          <w:rFonts w:ascii="Helvetica" w:hAnsi="Helvetica"/>
+        </w:rPr>
+        <w:t xml:space="preserve"> using the implementation of the L-BFGS algorithm in </w:t>
+      </w:r>
       <w:r>
         <w:rPr>
           <w:rFonts w:ascii="Courier" w:hAnsi="Courier"/>
         </w:rPr>
-        <w:t>tleap</w:t>
-      </w:r>
-      <w:proofErr w:type="spellEnd"/>
-      <w:proofErr w:type="gramEnd"/>
-      <w:r>
-        <w:rPr>
-          <w:rFonts w:ascii="Helvetica" w:hAnsi="Helvetica"/>
-        </w:rPr>
-        <w:t xml:space="preserve"> (</w:t>
-      </w:r>
-      <w:proofErr w:type="spellStart"/>
-      <w:r>
-        <w:rPr>
-          <w:rFonts w:ascii="Courier" w:hAnsi="Courier"/>
-        </w:rPr>
-        <w:t>ambermini</w:t>
-      </w:r>
-      <w:proofErr w:type="spellEnd"/>
-      <w:r>
-        <w:rPr>
-          <w:rFonts w:ascii="Helvetica" w:hAnsi="Helvetica"/>
-        </w:rPr>
-        <w:t xml:space="preserve"> 16.16.0) was used to solvate the complex in a cubic box with a 12Å buffer of TIP3P water molecules around the </w:t>
-      </w:r>
-      <w:commentRangeStart w:id="16"/>
-      <w:r>
-        <w:rPr>
-          <w:rFonts w:ascii="Helvetica" w:hAnsi="Helvetica"/>
-        </w:rPr>
-        <w:t>protein</w:t>
-      </w:r>
-      <w:commentRangeEnd w:id="16"/>
-      <w:r>
-        <w:rPr>
-          <w:rStyle w:val="CommentReference"/>
-          <w:rFonts w:ascii="Helvetica" w:hAnsi="Helvetica"/>
-        </w:rPr>
-        <w:commentReference w:id="16"/>
-      </w:r>
-      <w:r>
-        <w:rPr>
-          <w:rFonts w:ascii="Helvetica" w:hAnsi="Helvetica"/>
-        </w:rPr>
-        <w:t>.</w:t>
-      </w:r>
-      <w:r>
-        <w:rPr>
-          <w:rFonts w:ascii="Helvetica" w:hAnsi="Helvetica"/>
-        </w:rPr>
-        <w:t xml:space="preserve"> The system was parameterized</w:t>
-      </w:r>
-      <w:r>
-        <w:rPr>
-          <w:rFonts w:ascii="Helvetica" w:hAnsi="Helvetica"/>
-        </w:rPr>
-        <w:t xml:space="preserve"> using AMBER’s forcefield ff14sb</w:t>
-      </w:r>
-      <w:r>
-        <w:rPr>
-          <w:rFonts w:ascii="Helvetica" w:hAnsi="Helvetica"/>
-        </w:rPr>
-        <w:t xml:space="preserve"> and GAFF 1.8. Missing ligand parameters were determined using </w:t>
-      </w:r>
-      <w:r>
-        <w:rPr>
-          <w:rFonts w:ascii="Courier" w:hAnsi="Courier"/>
-        </w:rPr>
-        <w:t>antechamber</w:t>
-      </w:r>
-      <w:r>
-        <w:rPr>
-          <w:rFonts w:ascii="Helvetica" w:hAnsi="Helvetica"/>
-        </w:rPr>
-        <w:t xml:space="preserve">. </w:t>
-      </w:r>
-      <w:r>
-        <w:rPr>
-          <w:rFonts w:ascii="Helvetica" w:hAnsi="Helvetica"/>
-        </w:rPr>
-        <w:t>The ligand was assigned charges using the A</w:t>
-      </w:r>
-      <w:r>
-        <w:rPr>
-          <w:rFonts w:ascii="Helvetica" w:hAnsi="Helvetica"/>
-        </w:rPr>
-        <w:t>M1</w:t>
-      </w:r>
-      <w:r>
-        <w:rPr>
-          <w:rFonts w:ascii="Helvetica" w:hAnsi="Helvetica"/>
-        </w:rPr>
-        <w:t>-B</w:t>
-      </w:r>
-      <w:r>
-        <w:rPr>
-          <w:rFonts w:ascii="Helvetica" w:hAnsi="Helvetica"/>
-        </w:rPr>
-        <w:t>CC</w:t>
-      </w:r>
-      <w:r>
-        <w:rPr>
-          <w:rFonts w:ascii="Helvetica" w:hAnsi="Helvetica"/>
-        </w:rPr>
-        <w:t xml:space="preserve"> implementation in </w:t>
-      </w:r>
-      <w:proofErr w:type="spellStart"/>
-      <w:r>
-        <w:rPr>
-          <w:rFonts w:ascii="Helvetica" w:hAnsi="Helvetica"/>
-        </w:rPr>
-        <w:t>OpenEye</w:t>
-      </w:r>
-      <w:proofErr w:type="spellEnd"/>
-      <w:r>
-        <w:rPr>
-          <w:rFonts w:ascii="Helvetica" w:hAnsi="Helvetica"/>
-        </w:rPr>
-        <w:t xml:space="preserve"> (</w:t>
-      </w:r>
-      <w:commentRangeStart w:id="17"/>
-      <w:proofErr w:type="spellStart"/>
-      <w:r>
-        <w:rPr>
-          <w:rFonts w:ascii="Courier" w:hAnsi="Courier"/>
-        </w:rPr>
-        <w:t>OEtoolkit</w:t>
-      </w:r>
-      <w:proofErr w:type="spellEnd"/>
-      <w:r>
-        <w:rPr>
-          <w:rFonts w:ascii="Helvetica" w:hAnsi="Helvetica"/>
-        </w:rPr>
-        <w:t xml:space="preserve"> </w:t>
-      </w:r>
-      <w:r>
-        <w:rPr>
-          <w:rFonts w:ascii="Helvetica" w:hAnsi="Helvetica"/>
-        </w:rPr>
-        <w:t xml:space="preserve">2017.6.1 </w:t>
-      </w:r>
-      <w:commentRangeEnd w:id="17"/>
-      <w:r>
-        <w:rPr>
-          <w:rStyle w:val="CommentReference"/>
-          <w:rFonts w:ascii="Helvetica" w:hAnsi="Helvetica"/>
-        </w:rPr>
-        <w:commentReference w:id="17"/>
-      </w:r>
-      <w:r>
-        <w:rPr>
-          <w:rFonts w:ascii="Helvetica" w:hAnsi="Helvetica"/>
-        </w:rPr>
-        <w:t xml:space="preserve">through </w:t>
-      </w:r>
-      <w:proofErr w:type="spellStart"/>
-      <w:r>
-        <w:rPr>
-          <w:rFonts w:ascii="Courier" w:hAnsi="Courier"/>
-        </w:rPr>
-        <w:t>openmoltools</w:t>
-      </w:r>
-      <w:proofErr w:type="spellEnd"/>
-      <w:r>
-        <w:rPr>
-          <w:rFonts w:ascii="Helvetica" w:hAnsi="Helvetica"/>
-        </w:rPr>
-        <w:t xml:space="preserve"> 0.8.1). </w:t>
-      </w:r>
-      <w:r>
-        <w:rPr>
-          <w:rFonts w:ascii="Helvetica" w:hAnsi="Helvetica"/>
-        </w:rPr>
-        <w:t xml:space="preserve"> </w:t>
-      </w:r>
-    </w:p>
-    <w:p>
-      <w:pPr>
-        <w:rPr>
-          <w:rFonts w:ascii="Helvetica" w:hAnsi="Helvetica"/>
-          <w:i/>
-        </w:rPr>
-      </w:pPr>
-    </w:p>
-    <w:p>
-      <w:pPr>
-        <w:rPr>
-          <w:rFonts w:ascii="Helvetica" w:hAnsi="Helvetica"/>
-        </w:rPr>
-      </w:pPr>
-      <w:r>
-        <w:rPr>
-          <w:rFonts w:ascii="Helvetica" w:hAnsi="Helvetica"/>
-          <w:i/>
-        </w:rPr>
-        <w:t xml:space="preserve">Minimization. </w:t>
-      </w:r>
-      <w:r>
-        <w:rPr>
-          <w:rFonts w:ascii="Helvetica" w:hAnsi="Helvetica"/>
-        </w:rPr>
-        <w:t>Minimization was perform</w:t>
-      </w:r>
-      <w:r>
-        <w:rPr>
-          <w:rFonts w:ascii="Helvetica" w:hAnsi="Helvetica"/>
-        </w:rPr>
-        <w:t>ed</w:t>
-      </w:r>
-      <w:r>
-        <w:rPr>
-          <w:rFonts w:ascii="Helvetica" w:hAnsi="Helvetica"/>
-        </w:rPr>
-        <w:t xml:space="preserve"> using the implementation of the L-BFGS algorithm in </w:t>
-      </w:r>
-      <w:proofErr w:type="spellStart"/>
-      <w:r>
-        <w:rPr>
-          <w:rFonts w:ascii="Courier" w:hAnsi="Courier"/>
-        </w:rPr>
         <w:t>OpenMM</w:t>
       </w:r>
-      <w:proofErr w:type="spellEnd"/>
       <w:r>
         <w:rPr>
           <w:rFonts w:ascii="Helvetica" w:hAnsi="Helvetica"/>
@@ -3470,14 +1855,12 @@
         </w:rPr>
         <w:t xml:space="preserve"> 0.19.4 using </w:t>
       </w:r>
-      <w:proofErr w:type="spellStart"/>
       <w:r>
         <w:rPr>
           <w:rFonts w:ascii="Courier" w:hAnsi="Courier"/>
         </w:rPr>
         <w:t>OpenMMTools</w:t>
       </w:r>
-      <w:proofErr w:type="spellEnd"/>
       <w:r>
         <w:rPr>
           <w:rFonts w:ascii="Helvetica" w:hAnsi="Helvetica"/>
@@ -3506,21 +1889,7 @@
         <w:rPr>
           <w:rFonts w:ascii="Helvetica" w:hAnsi="Helvetica"/>
         </w:rPr>
-        <w:t xml:space="preserve"> (K =0.33 kcal/</w:t>
-      </w:r>
-      <w:proofErr w:type="spellStart"/>
-      <w:r>
-        <w:rPr>
-          <w:rFonts w:ascii="Helvetica" w:hAnsi="Helvetica"/>
-        </w:rPr>
-        <w:t>mol</w:t>
-      </w:r>
-      <w:proofErr w:type="spellEnd"/>
-      <w:r>
-        <w:rPr>
-          <w:rFonts w:ascii="Helvetica" w:hAnsi="Helvetica"/>
-        </w:rPr>
-        <w:t>*Å</w:t>
+        <w:t xml:space="preserve"> (K =0.33 kcal/mol*Å</w:t>
       </w:r>
       <w:r>
         <w:rPr>
@@ -3545,36 +1914,14 @@
         <w:rPr>
           <w:rFonts w:ascii="Helvetica" w:hAnsi="Helvetica"/>
         </w:rPr>
-        <w:t xml:space="preserve">The calculation was performed using an explicit PME solvent, with a </w:t>
-      </w:r>
-      <w:proofErr w:type="spellStart"/>
-      <w:r>
-        <w:rPr>
-          <w:rFonts w:ascii="Helvetica" w:hAnsi="Helvetica"/>
-        </w:rPr>
-        <w:t>nonbonded</w:t>
-      </w:r>
-      <w:proofErr w:type="spellEnd"/>
-      <w:r>
-        <w:rPr>
-          <w:rFonts w:ascii="Helvetica" w:hAnsi="Helvetica"/>
-        </w:rPr>
-        <w:t xml:space="preserve"> forces cutoff using a 9Å cutoff and </w:t>
-      </w:r>
-      <w:r>
-        <w:rPr>
-          <w:rFonts w:ascii="Helvetica" w:hAnsi="Helvetica"/>
-        </w:rPr>
-        <w:t xml:space="preserve">four neutralizing </w:t>
-      </w:r>
-      <w:proofErr w:type="spellStart"/>
-      <w:r>
-        <w:rPr>
-          <w:rFonts w:ascii="Helvetica" w:hAnsi="Helvetica"/>
-        </w:rPr>
-        <w:t>Cl</w:t>
-      </w:r>
-      <w:proofErr w:type="spellEnd"/>
+        <w:t xml:space="preserve">The calculation was performed using an explicit PME solvent, with a nonbonded forces cutoff using a 9Å cutoff and </w:t>
+      </w:r>
+      <w:r>
+        <w:rPr>
+          <w:rFonts w:ascii="Helvetica" w:hAnsi="Helvetica"/>
+        </w:rPr>
+        <w:t>four neutralizing Cl</w:t>
+      </w:r>
       <w:r>
         <w:rPr>
           <w:rFonts w:ascii="Helvetica" w:hAnsi="Helvetica"/>
@@ -3604,21 +1951,7 @@
         <w:rPr>
           <w:rFonts w:ascii="Helvetica" w:hAnsi="Helvetica"/>
         </w:rPr>
-        <w:t xml:space="preserve">using a </w:t>
-      </w:r>
-      <w:proofErr w:type="spellStart"/>
-      <w:r>
-        <w:rPr>
-          <w:rFonts w:ascii="Helvetica" w:hAnsi="Helvetica"/>
-        </w:rPr>
-        <w:t>Langevin</w:t>
-      </w:r>
-      <w:proofErr w:type="spellEnd"/>
-      <w:r>
-        <w:rPr>
-          <w:rFonts w:ascii="Helvetica" w:hAnsi="Helvetica"/>
-        </w:rPr>
-        <w:t xml:space="preserve"> integrator (VRORV splitting) set </w:t>
+        <w:t xml:space="preserve">using a Langevin integrator (VRORV splitting) set </w:t>
       </w:r>
       <w:r>
         <w:rPr>
@@ -3630,16 +1963,8 @@
         <w:rPr>
           <w:rFonts w:ascii="Helvetica" w:hAnsi="Helvetica"/>
         </w:rPr>
-        <w:t xml:space="preserve"> with a 2fs </w:t>
-      </w:r>
-      <w:proofErr w:type="spellStart"/>
-      <w:r>
-        <w:rPr>
-          <w:rFonts w:ascii="Helvetica" w:hAnsi="Helvetica"/>
-        </w:rPr>
-        <w:t>timestep</w:t>
-      </w:r>
-      <w:proofErr w:type="spellEnd"/>
+        <w:t xml:space="preserve"> with a 2fs timestep</w:t>
+      </w:r>
       <w:r>
         <w:rPr>
           <w:rFonts w:ascii="Helvetica" w:hAnsi="Helvetica"/>
@@ -3650,41 +1975,13 @@
         <w:rPr>
           <w:rFonts w:ascii="Helvetica" w:hAnsi="Helvetica"/>
         </w:rPr>
-        <w:t xml:space="preserve"> and a Monte Carlo </w:t>
-      </w:r>
-      <w:proofErr w:type="spellStart"/>
-      <w:r>
-        <w:rPr>
-          <w:rFonts w:ascii="Helvetica" w:hAnsi="Helvetica"/>
-        </w:rPr>
-        <w:t>barostat</w:t>
-      </w:r>
-      <w:proofErr w:type="spellEnd"/>
-      <w:r>
-        <w:rPr>
-          <w:rFonts w:ascii="Helvetica" w:hAnsi="Helvetica"/>
-        </w:rPr>
-        <w:t xml:space="preserve"> was used to maintain</w:t>
-      </w:r>
-      <w:r>
-        <w:rPr>
-          <w:rFonts w:ascii="Helvetica" w:hAnsi="Helvetica"/>
-        </w:rPr>
-        <w:t xml:space="preserve"> 1 </w:t>
-      </w:r>
-      <w:proofErr w:type="spellStart"/>
-      <w:r>
-        <w:rPr>
-          <w:rFonts w:ascii="Helvetica" w:hAnsi="Helvetica"/>
-        </w:rPr>
-        <w:t>atm</w:t>
-      </w:r>
-      <w:proofErr w:type="spellEnd"/>
-      <w:r>
-        <w:rPr>
-          <w:rFonts w:ascii="Helvetica" w:hAnsi="Helvetica"/>
-        </w:rPr>
-        <w:t xml:space="preserve"> </w:t>
+        <w:t xml:space="preserve"> and a Monte Carlo barostat was used to maintain</w:t>
+      </w:r>
+      <w:r>
+        <w:rPr>
+          <w:rFonts w:ascii="Helvetica" w:hAnsi="Helvetica"/>
+        </w:rPr>
+        <w:t xml:space="preserve"> 1 atm </w:t>
       </w:r>
       <w:proofErr w:type="gramStart"/>
       <w:r>
@@ -3698,35 +1995,7 @@
         <w:rPr>
           <w:rFonts w:ascii="Helvetica" w:hAnsi="Helvetica"/>
         </w:rPr>
-        <w:t xml:space="preserve"> Ro 08-2750 and Ro A6 were run for 10000 iterations with 2500 </w:t>
-      </w:r>
-      <w:proofErr w:type="spellStart"/>
-      <w:r>
-        <w:rPr>
-          <w:rFonts w:ascii="Helvetica" w:hAnsi="Helvetica"/>
-        </w:rPr>
-        <w:t>timesteps</w:t>
-      </w:r>
-      <w:proofErr w:type="spellEnd"/>
-      <w:r>
-        <w:rPr>
-          <w:rFonts w:ascii="Helvetica" w:hAnsi="Helvetica"/>
-        </w:rPr>
-        <w:t xml:space="preserve"> per iteration, while Ro-OH was run for 15000 iterations with 2500 </w:t>
-      </w:r>
-      <w:proofErr w:type="spellStart"/>
-      <w:r>
-        <w:rPr>
-          <w:rFonts w:ascii="Helvetica" w:hAnsi="Helvetica"/>
-        </w:rPr>
-        <w:t>timesteps</w:t>
-      </w:r>
-      <w:proofErr w:type="spellEnd"/>
-      <w:r>
-        <w:rPr>
-          <w:rFonts w:ascii="Helvetica" w:hAnsi="Helvetica"/>
-        </w:rPr>
-        <w:t xml:space="preserve"> per iteration.</w:t>
+        <w:t xml:space="preserve"> Ro 08-2750 and Ro A6 were run for 10000 iterations with 2500 timesteps per iteration, while Ro-OH was run for 15000 iterations with 2500 timesteps per iteration.</w:t>
       </w:r>
       <w:r>
         <w:rPr>
@@ -3784,19 +2053,11 @@
         <w:t xml:space="preserve"> The alchemical pathway was automatically determined for each compound using the YANK </w:t>
       </w:r>
       <w:commentRangeStart w:id="18"/>
-      <w:proofErr w:type="spellStart"/>
-      <w:r>
-        <w:rPr>
-          <w:rFonts w:ascii="Helvetica" w:hAnsi="Helvetica"/>
-        </w:rPr>
-        <w:t>autoprotocol</w:t>
-      </w:r>
-      <w:proofErr w:type="spellEnd"/>
-      <w:r>
-        <w:rPr>
-          <w:rFonts w:ascii="Helvetica" w:hAnsi="Helvetica"/>
-        </w:rPr>
-        <w:t xml:space="preserve"> feature</w:t>
+      <w:r>
+        <w:rPr>
+          <w:rFonts w:ascii="Helvetica" w:hAnsi="Helvetica"/>
+        </w:rPr>
+        <w:t>autoprotocol feature</w:t>
       </w:r>
       <w:commentRangeEnd w:id="18"/>
       <w:r>
@@ -3917,21 +2178,7 @@
         <w:rPr>
           <w:rFonts w:ascii="Helvetica" w:hAnsi="Helvetica"/>
         </w:rPr>
-        <w:t xml:space="preserve">The fully interacting trajectory from YANK was extracted to a </w:t>
-      </w:r>
-      <w:proofErr w:type="spellStart"/>
-      <w:r>
-        <w:rPr>
-          <w:rFonts w:ascii="Helvetica" w:hAnsi="Helvetica"/>
-        </w:rPr>
-        <w:t>pdb</w:t>
-      </w:r>
-      <w:proofErr w:type="spellEnd"/>
-      <w:r>
-        <w:rPr>
-          <w:rFonts w:ascii="Helvetica" w:hAnsi="Helvetica"/>
-        </w:rPr>
-        <w:t xml:space="preserve"> file, discarding initial iterations prior to equilibration</w:t>
+        <w:t>The fully interacting trajectory from YANK was extracted to a pdb file, discarding initial iterations prior to equilibration</w:t>
       </w:r>
       <w:r>
         <w:rPr>
@@ -3968,21 +2215,7 @@
         <w:rPr>
           <w:rFonts w:ascii="Helvetica" w:hAnsi="Helvetica"/>
         </w:rPr>
-        <w:t xml:space="preserve">: 1500 for Ro 08-2750, 1600 for </w:t>
-      </w:r>
-      <w:proofErr w:type="spellStart"/>
-      <w:r>
-        <w:rPr>
-          <w:rFonts w:ascii="Helvetica" w:hAnsi="Helvetica"/>
-        </w:rPr>
-        <w:t>RoOH</w:t>
-      </w:r>
-      <w:proofErr w:type="spellEnd"/>
-      <w:r>
-        <w:rPr>
-          <w:rFonts w:ascii="Helvetica" w:hAnsi="Helvetica"/>
-        </w:rPr>
-        <w:t xml:space="preserve">, and 1600 for RoA6. These trajectories were aligned in </w:t>
+        <w:t xml:space="preserve">: 1500 for Ro 08-2750, 1600 for RoOH, and 1600 for RoA6. These trajectories were aligned in </w:t>
       </w:r>
       <w:r>
         <w:rPr>
@@ -4076,17 +2309,39 @@
         </w:rPr>
         <w:t xml:space="preserve"> implementation of </w:t>
       </w:r>
-      <w:proofErr w:type="spellStart"/>
       <w:r>
         <w:rPr>
           <w:rFonts w:ascii="Courier" w:hAnsi="Courier"/>
         </w:rPr>
-        <w:t>RegularSpatial</w:t>
-      </w:r>
-      <w:proofErr w:type="spellEnd"/>
-      <w:r>
-        <w:rPr>
-          <w:rFonts w:ascii="Courier" w:hAnsi="Courier"/>
+        <w:t xml:space="preserve">RegularSpatial </w:t>
+      </w:r>
+      <w:r>
+        <w:rPr>
+          <w:rFonts w:ascii="Helvetica" w:hAnsi="Helvetica"/>
+        </w:rPr>
+        <w:t xml:space="preserve">clustering, using a 1Å RMSD cutoff. For the most populated clusters for Ro 08-2750 and RoOH, cluster centers were selected and shown with 10 randomly sampled cluster members. RoA6 produced a large number of lowly populated clusters with highly heterogeneous binding poses, and were therefore not shown. </w:t>
+      </w:r>
+    </w:p>
+    <w:p>
+      <w:pPr>
+        <w:rPr>
+          <w:rFonts w:ascii="Helvetica" w:hAnsi="Helvetica"/>
+          <w:lang w:val="de-DE"/>
+        </w:rPr>
+      </w:pPr>
+      <w:proofErr w:type="gramStart"/>
+      <w:r>
+        <w:rPr>
+          <w:rFonts w:ascii="Helvetica" w:hAnsi="Helvetica"/>
+          <w:i/>
+        </w:rPr>
+        <w:t>Conformational Heterogeneity analysis.</w:t>
+      </w:r>
+      <w:proofErr w:type="gramEnd"/>
+      <w:r>
+        <w:rPr>
+          <w:rFonts w:ascii="Helvetica" w:hAnsi="Helvetica"/>
+          <w:i/>
         </w:rPr>
         <w:t xml:space="preserve"> </w:t>
       </w:r>
@@ -4094,68 +2349,22 @@
         <w:rPr>
           <w:rFonts w:ascii="Helvetica" w:hAnsi="Helvetica"/>
         </w:rPr>
-        <w:t xml:space="preserve">clustering, using a 1Å RMSD cutoff. For the most populated clusters for Ro 08-2750 and </w:t>
-      </w:r>
-      <w:proofErr w:type="spellStart"/>
-      <w:r>
-        <w:rPr>
-          <w:rFonts w:ascii="Helvetica" w:hAnsi="Helvetica"/>
-        </w:rPr>
-        <w:t>RoOH</w:t>
-      </w:r>
-      <w:proofErr w:type="spellEnd"/>
-      <w:r>
-        <w:rPr>
-          <w:rFonts w:ascii="Helvetica" w:hAnsi="Helvetica"/>
-        </w:rPr>
-        <w:t xml:space="preserve">, cluster centers were selected and shown with 10 randomly sampled cluster members. RoA6 produced a large number of lowly populated clusters with highly heterogeneous binding poses, and were therefore not shown. </w:t>
-      </w:r>
-    </w:p>
-    <w:p>
-      <w:pPr>
-        <w:rPr>
-          <w:rFonts w:ascii="Helvetica" w:hAnsi="Helvetica"/>
-          <w:lang w:val="de-DE"/>
-        </w:rPr>
-      </w:pPr>
-      <w:proofErr w:type="gramStart"/>
-      <w:r>
-        <w:rPr>
-          <w:rFonts w:ascii="Helvetica" w:hAnsi="Helvetica"/>
-          <w:i/>
-        </w:rPr>
-        <w:t>Conformational Heterogeneity analysis.</w:t>
-      </w:r>
-      <w:proofErr w:type="gramEnd"/>
-      <w:r>
-        <w:rPr>
-          <w:rFonts w:ascii="Helvetica" w:hAnsi="Helvetica"/>
-          <w:i/>
-        </w:rPr>
-        <w:t xml:space="preserve"> </w:t>
-      </w:r>
-      <w:r>
-        <w:rPr>
-          <w:rFonts w:ascii="Helvetica" w:hAnsi="Helvetica"/>
-        </w:rPr>
-        <w:t xml:space="preserve">To investigate the conformational heterogeneity in the presence or absence of the ligand, the fully interacting state and fully non-interacting states for all three ligands were extracted using a </w:t>
-      </w:r>
-      <w:proofErr w:type="gramStart"/>
-      <w:r>
-        <w:rPr>
-          <w:rFonts w:ascii="Helvetica" w:hAnsi="Helvetica"/>
-        </w:rPr>
-        <w:t>4 frame</w:t>
-      </w:r>
-      <w:proofErr w:type="gramEnd"/>
-      <w:r>
-        <w:rPr>
-          <w:rFonts w:ascii="Helvetica" w:hAnsi="Helvetica"/>
-        </w:rPr>
-        <w:t xml:space="preserve"> skip, discarding the initial frames as above. </w:t>
+        <w:t>To investigate the conformational heterogeneity in the presence or absence of the ligand, the fully interacting state and fully non-interacting states for all three l</w:t>
+      </w:r>
+      <w:r>
+        <w:rPr>
+          <w:rFonts w:ascii="Helvetica" w:hAnsi="Helvetica"/>
+        </w:rPr>
+        <w:t>igands were extracted using a 4-</w:t>
       </w:r>
       <w:bookmarkStart w:id="19" w:name="_GoBack"/>
       <w:bookmarkEnd w:id="19"/>
+      <w:r>
+        <w:rPr>
+          <w:rFonts w:ascii="Helvetica" w:hAnsi="Helvetica"/>
+        </w:rPr>
+        <w:t xml:space="preserve">frame skip, discarding the initial frames as above. </w:t>
+      </w:r>
     </w:p>
     <w:p>
       <w:pPr>
@@ -4193,37 +2402,12 @@
           <w:lang w:val="de-DE"/>
         </w:rPr>
       </w:pPr>
-      <w:proofErr w:type="spellStart"/>
       <w:r>
         <w:rPr>
           <w:rFonts w:ascii="Helvetica" w:hAnsi="Helvetica" w:cs="Times"/>
           <w:lang w:val="de-DE"/>
         </w:rPr>
-        <w:t>Author</w:t>
-      </w:r>
-      <w:proofErr w:type="spellEnd"/>
-      <w:r>
-        <w:rPr>
-          <w:rFonts w:ascii="Helvetica" w:hAnsi="Helvetica" w:cs="Times"/>
-          <w:lang w:val="de-DE"/>
-        </w:rPr>
-        <w:t xml:space="preserve"> </w:t>
-      </w:r>
-      <w:proofErr w:type="spellStart"/>
-      <w:r>
-        <w:rPr>
-          <w:rFonts w:ascii="Helvetica" w:hAnsi="Helvetica" w:cs="Times"/>
-          <w:lang w:val="de-DE"/>
-        </w:rPr>
-        <w:t>affiliations</w:t>
-      </w:r>
-      <w:proofErr w:type="spellEnd"/>
-      <w:r>
-        <w:rPr>
-          <w:rFonts w:ascii="Helvetica" w:hAnsi="Helvetica" w:cs="Times"/>
-          <w:lang w:val="de-DE"/>
-        </w:rPr>
-        <w:t>:</w:t>
+        <w:t>Author affiliations:</w:t>
       </w:r>
     </w:p>
     <w:p>
@@ -4243,39 +2427,7 @@
           <w:rFonts w:ascii="Helvetica" w:hAnsi="Helvetica"/>
           <w:lang w:val="de-DE"/>
         </w:rPr>
-        <w:t xml:space="preserve">Daniel </w:t>
-      </w:r>
-      <w:proofErr w:type="spellStart"/>
-      <w:r>
-        <w:rPr>
-          <w:rFonts w:ascii="Helvetica" w:hAnsi="Helvetica"/>
-          <w:lang w:val="de-DE"/>
-        </w:rPr>
-        <w:t>Cappel</w:t>
-      </w:r>
-      <w:proofErr w:type="spellEnd"/>
-      <w:r>
-        <w:rPr>
-          <w:rFonts w:ascii="Helvetica" w:hAnsi="Helvetica"/>
-          <w:lang w:val="de-DE"/>
-        </w:rPr>
-        <w:t xml:space="preserve">: </w:t>
-      </w:r>
-      <w:proofErr w:type="spellStart"/>
-      <w:r>
-        <w:rPr>
-          <w:rFonts w:ascii="Helvetica" w:hAnsi="Helvetica"/>
-          <w:lang w:val="de-DE"/>
-        </w:rPr>
-        <w:t>Schrödinger</w:t>
-      </w:r>
-      <w:proofErr w:type="spellEnd"/>
-      <w:r>
-        <w:rPr>
-          <w:rFonts w:ascii="Helvetica" w:hAnsi="Helvetica"/>
-          <w:lang w:val="de-DE"/>
-        </w:rPr>
-        <w:t xml:space="preserve"> GmbH, Dynamostraße 13, 68165 Mannheim, Germany</w:t>
+        <w:t>Daniel Cappel: Schrödinger GmbH, Dynamostraße 13, 68165 Mannheim, Germany</w:t>
       </w:r>
     </w:p>
     <w:p>
@@ -4342,199 +2494,7 @@
           <w:rFonts w:ascii="Helvetica" w:hAnsi="Helvetica"/>
           <w:lang w:val="de-DE"/>
         </w:rPr>
-        <w:t xml:space="preserve">Andrea </w:t>
-      </w:r>
-      <w:proofErr w:type="spellStart"/>
-      <w:r>
-        <w:rPr>
-          <w:rFonts w:ascii="Helvetica" w:hAnsi="Helvetica"/>
-          <w:lang w:val="de-DE"/>
-        </w:rPr>
-        <w:t>Rizzi</w:t>
-      </w:r>
-      <w:proofErr w:type="spellEnd"/>
-      <w:r>
-        <w:rPr>
-          <w:rFonts w:ascii="Helvetica" w:hAnsi="Helvetica"/>
-          <w:lang w:val="de-DE"/>
-        </w:rPr>
-        <w:t xml:space="preserve">: 1) </w:t>
-      </w:r>
-      <w:proofErr w:type="spellStart"/>
-      <w:r>
-        <w:rPr>
-          <w:rFonts w:ascii="Helvetica" w:hAnsi="Helvetica"/>
-          <w:lang w:val="de-DE"/>
-        </w:rPr>
-        <w:t>Tri-Institutional</w:t>
-      </w:r>
-      <w:proofErr w:type="spellEnd"/>
-      <w:r>
-        <w:rPr>
-          <w:rFonts w:ascii="Helvetica" w:hAnsi="Helvetica"/>
-          <w:lang w:val="de-DE"/>
-        </w:rPr>
-        <w:t xml:space="preserve"> Training </w:t>
-      </w:r>
-      <w:proofErr w:type="spellStart"/>
-      <w:r>
-        <w:rPr>
-          <w:rFonts w:ascii="Helvetica" w:hAnsi="Helvetica"/>
-          <w:lang w:val="de-DE"/>
-        </w:rPr>
-        <w:t>Program</w:t>
-      </w:r>
-      <w:proofErr w:type="spellEnd"/>
-      <w:r>
-        <w:rPr>
-          <w:rFonts w:ascii="Helvetica" w:hAnsi="Helvetica"/>
-          <w:lang w:val="de-DE"/>
-        </w:rPr>
-        <w:t xml:space="preserve"> in </w:t>
-      </w:r>
-      <w:proofErr w:type="spellStart"/>
-      <w:r>
-        <w:rPr>
-          <w:rFonts w:ascii="Helvetica" w:hAnsi="Helvetica"/>
-          <w:lang w:val="de-DE"/>
-        </w:rPr>
-        <w:t>Computational</w:t>
-      </w:r>
-      <w:proofErr w:type="spellEnd"/>
-      <w:r>
-        <w:rPr>
-          <w:rFonts w:ascii="Helvetica" w:hAnsi="Helvetica"/>
-          <w:lang w:val="de-DE"/>
-        </w:rPr>
-        <w:t xml:space="preserve"> </w:t>
-      </w:r>
-      <w:proofErr w:type="spellStart"/>
-      <w:r>
-        <w:rPr>
-          <w:rFonts w:ascii="Helvetica" w:hAnsi="Helvetica"/>
-          <w:lang w:val="de-DE"/>
-        </w:rPr>
-        <w:t>Biology</w:t>
-      </w:r>
-      <w:proofErr w:type="spellEnd"/>
-      <w:r>
-        <w:rPr>
-          <w:rFonts w:ascii="Helvetica" w:hAnsi="Helvetica"/>
-          <w:lang w:val="de-DE"/>
-        </w:rPr>
-        <w:t xml:space="preserve"> </w:t>
-      </w:r>
-      <w:proofErr w:type="spellStart"/>
-      <w:r>
-        <w:rPr>
-          <w:rFonts w:ascii="Helvetica" w:hAnsi="Helvetica"/>
-          <w:lang w:val="de-DE"/>
-        </w:rPr>
-        <w:t>and</w:t>
-      </w:r>
-      <w:proofErr w:type="spellEnd"/>
-      <w:r>
-        <w:rPr>
-          <w:rFonts w:ascii="Helvetica" w:hAnsi="Helvetica"/>
-          <w:lang w:val="de-DE"/>
-        </w:rPr>
-        <w:t xml:space="preserve"> </w:t>
-      </w:r>
-      <w:proofErr w:type="spellStart"/>
-      <w:r>
-        <w:rPr>
-          <w:rFonts w:ascii="Helvetica" w:hAnsi="Helvetica"/>
-          <w:lang w:val="de-DE"/>
-        </w:rPr>
-        <w:t>Medicine</w:t>
-      </w:r>
-      <w:proofErr w:type="spellEnd"/>
-      <w:r>
-        <w:rPr>
-          <w:rFonts w:ascii="Helvetica" w:hAnsi="Helvetica"/>
-          <w:lang w:val="de-DE"/>
-        </w:rPr>
-        <w:t xml:space="preserve">, New York, NY, USA 2) </w:t>
-      </w:r>
-      <w:proofErr w:type="spellStart"/>
-      <w:r>
-        <w:rPr>
-          <w:rFonts w:ascii="Helvetica" w:hAnsi="Helvetica"/>
-          <w:lang w:val="de-DE"/>
-        </w:rPr>
-        <w:t>Computational</w:t>
-      </w:r>
-      <w:proofErr w:type="spellEnd"/>
-      <w:r>
-        <w:rPr>
-          <w:rFonts w:ascii="Helvetica" w:hAnsi="Helvetica"/>
-          <w:lang w:val="de-DE"/>
-        </w:rPr>
-        <w:t xml:space="preserve"> </w:t>
-      </w:r>
-      <w:proofErr w:type="spellStart"/>
-      <w:r>
-        <w:rPr>
-          <w:rFonts w:ascii="Helvetica" w:hAnsi="Helvetica"/>
-          <w:lang w:val="de-DE"/>
-        </w:rPr>
-        <w:t>and</w:t>
-      </w:r>
-      <w:proofErr w:type="spellEnd"/>
-      <w:r>
-        <w:rPr>
-          <w:rFonts w:ascii="Helvetica" w:hAnsi="Helvetica"/>
-          <w:lang w:val="de-DE"/>
-        </w:rPr>
-        <w:t xml:space="preserve"> Systems </w:t>
-      </w:r>
-      <w:proofErr w:type="spellStart"/>
-      <w:r>
-        <w:rPr>
-          <w:rFonts w:ascii="Helvetica" w:hAnsi="Helvetica"/>
-          <w:lang w:val="de-DE"/>
-        </w:rPr>
-        <w:t>Biology</w:t>
-      </w:r>
-      <w:proofErr w:type="spellEnd"/>
-      <w:r>
-        <w:rPr>
-          <w:rFonts w:ascii="Helvetica" w:hAnsi="Helvetica"/>
-          <w:lang w:val="de-DE"/>
-        </w:rPr>
-        <w:t xml:space="preserve"> </w:t>
-      </w:r>
-      <w:proofErr w:type="spellStart"/>
-      <w:r>
-        <w:rPr>
-          <w:rFonts w:ascii="Helvetica" w:hAnsi="Helvetica"/>
-          <w:lang w:val="de-DE"/>
-        </w:rPr>
-        <w:t>Program</w:t>
-      </w:r>
-      <w:proofErr w:type="spellEnd"/>
-      <w:r>
-        <w:rPr>
-          <w:rFonts w:ascii="Helvetica" w:hAnsi="Helvetica"/>
-          <w:lang w:val="de-DE"/>
-        </w:rPr>
-        <w:t xml:space="preserve">, Memorial Sloan Kettering </w:t>
-      </w:r>
-      <w:proofErr w:type="spellStart"/>
-      <w:r>
-        <w:rPr>
-          <w:rFonts w:ascii="Helvetica" w:hAnsi="Helvetica"/>
-          <w:lang w:val="de-DE"/>
-        </w:rPr>
-        <w:t>Cancer</w:t>
-      </w:r>
-      <w:proofErr w:type="spellEnd"/>
-      <w:r>
-        <w:rPr>
-          <w:rFonts w:ascii="Helvetica" w:hAnsi="Helvetica"/>
-          <w:lang w:val="de-DE"/>
-        </w:rPr>
-        <w:t xml:space="preserve"> Center, New York, NY, USA</w:t>
+        <w:t>Andrea Rizzi: 1) Tri-Institutional Training Program in Computational Biology and Medicine, New York, NY, USA 2) Computational and Systems Biology Program, Memorial Sloan Kettering Cancer Center, New York, NY, USA</w:t>
       </w:r>
     </w:p>
     <w:p>
@@ -4557,23 +2517,7 @@
           <w:rFonts w:ascii="Helvetica" w:hAnsi="Helvetica"/>
           <w:lang w:val="de-DE"/>
         </w:rPr>
-        <w:t xml:space="preserve">Levi </w:t>
-      </w:r>
-      <w:proofErr w:type="spellStart"/>
-      <w:r>
-        <w:rPr>
-          <w:rFonts w:ascii="Helvetica" w:hAnsi="Helvetica"/>
-          <w:lang w:val="de-DE"/>
-        </w:rPr>
-        <w:t>Naden</w:t>
-      </w:r>
-      <w:proofErr w:type="spellEnd"/>
-      <w:r>
-        <w:rPr>
-          <w:rFonts w:ascii="Helvetica" w:hAnsi="Helvetica"/>
-          <w:lang w:val="de-DE"/>
-        </w:rPr>
-        <w:t xml:space="preserve">: </w:t>
+        <w:t xml:space="preserve">Levi Naden: </w:t>
       </w:r>
       <w:r>
         <w:rPr>
@@ -6214,63 +4158,7 @@
         <w:rPr>
           <w:rFonts w:ascii="Times" w:hAnsi="Times" w:cs="Times"/>
         </w:rPr>
-        <w:t xml:space="preserve">Berman, H. M.; Westbrook, J.; </w:t>
-      </w:r>
-      <w:proofErr w:type="spellStart"/>
-      <w:r>
-        <w:rPr>
-          <w:rFonts w:ascii="Times" w:hAnsi="Times" w:cs="Times"/>
-        </w:rPr>
-        <w:t>Feng</w:t>
-      </w:r>
-      <w:proofErr w:type="spellEnd"/>
-      <w:r>
-        <w:rPr>
-          <w:rFonts w:ascii="Times" w:hAnsi="Times" w:cs="Times"/>
-        </w:rPr>
-        <w:t xml:space="preserve">, Z.; Gilliland, G.; </w:t>
-      </w:r>
-      <w:proofErr w:type="spellStart"/>
-      <w:r>
-        <w:rPr>
-          <w:rFonts w:ascii="Times" w:hAnsi="Times" w:cs="Times"/>
-        </w:rPr>
-        <w:t>Bhat</w:t>
-      </w:r>
-      <w:proofErr w:type="spellEnd"/>
-      <w:r>
-        <w:rPr>
-          <w:rFonts w:ascii="Times" w:hAnsi="Times" w:cs="Times"/>
-        </w:rPr>
-        <w:t xml:space="preserve">, T. N.; </w:t>
-      </w:r>
-      <w:proofErr w:type="spellStart"/>
-      <w:r>
-        <w:rPr>
-          <w:rFonts w:ascii="Times" w:hAnsi="Times" w:cs="Times"/>
-        </w:rPr>
-        <w:t>Weissig</w:t>
-      </w:r>
-      <w:proofErr w:type="spellEnd"/>
-      <w:r>
-        <w:rPr>
-          <w:rFonts w:ascii="Times" w:hAnsi="Times" w:cs="Times"/>
-        </w:rPr>
-        <w:t xml:space="preserve">, H.; </w:t>
-      </w:r>
-      <w:proofErr w:type="spellStart"/>
-      <w:r>
-        <w:rPr>
-          <w:rFonts w:ascii="Times" w:hAnsi="Times" w:cs="Times"/>
-        </w:rPr>
-        <w:t>Shindyalov</w:t>
-      </w:r>
-      <w:proofErr w:type="spellEnd"/>
-      <w:r>
-        <w:rPr>
-          <w:rFonts w:ascii="Times" w:hAnsi="Times" w:cs="Times"/>
-        </w:rPr>
-        <w:t xml:space="preserve">, I. N.; Bourne, P. E. The Protein Data Bank. Nucleic Acids Res. 2000, 28, 235−242. </w:t>
+        <w:t xml:space="preserve">Berman, H. M.; Westbrook, J.; Feng, Z.; Gilliland, G.; Bhat, T. N.; Weissig, H.; Shindyalov, I. N.; Bourne, P. E. The Protein Data Bank. Nucleic Acids Res. 2000, 28, 235−242. </w:t>
       </w:r>
     </w:p>
   </w:comment>
@@ -6286,15 +4174,7 @@
         <w:annotationRef/>
       </w:r>
       <w:r>
-        <w:t xml:space="preserve">Is this correct? Is the </w:t>
-      </w:r>
-      <w:proofErr w:type="spellStart"/>
-      <w:r>
-        <w:t>Xray</w:t>
-      </w:r>
-      <w:proofErr w:type="spellEnd"/>
-      <w:r>
-        <w:t xml:space="preserve"> now in the PDB, it was not last year?</w:t>
+        <w:t>Is this correct? Is the Xray now in the PDB, it was not last year?</w:t>
       </w:r>
     </w:p>
   </w:comment>
@@ -6316,56 +4196,12 @@
         </w:rPr>
         <w:annotationRef/>
       </w:r>
-      <w:proofErr w:type="spellStart"/>
       <w:r>
         <w:rPr>
           <w:rFonts w:ascii="Times" w:hAnsi="Times" w:cs="Times"/>
         </w:rPr>
-        <w:t>Sastry</w:t>
-      </w:r>
-      <w:proofErr w:type="spellEnd"/>
-      <w:r>
-        <w:rPr>
-          <w:rFonts w:ascii="Times" w:hAnsi="Times" w:cs="Times"/>
-        </w:rPr>
-        <w:t xml:space="preserve">, G. M.; </w:t>
-      </w:r>
-      <w:proofErr w:type="spellStart"/>
-      <w:r>
-        <w:rPr>
-          <w:rFonts w:ascii="Times" w:hAnsi="Times" w:cs="Times"/>
-        </w:rPr>
-        <w:t>Adzhigirey</w:t>
-      </w:r>
-      <w:proofErr w:type="spellEnd"/>
-      <w:r>
-        <w:rPr>
-          <w:rFonts w:ascii="Times" w:hAnsi="Times" w:cs="Times"/>
-        </w:rPr>
-        <w:t xml:space="preserve">, M.; Day, T.; </w:t>
-      </w:r>
-      <w:proofErr w:type="spellStart"/>
-      <w:r>
-        <w:rPr>
-          <w:rFonts w:ascii="Times" w:hAnsi="Times" w:cs="Times"/>
-        </w:rPr>
-        <w:t>Annabhimoju</w:t>
-      </w:r>
-      <w:proofErr w:type="spellEnd"/>
-      <w:r>
-        <w:rPr>
-          <w:rFonts w:ascii="Times" w:hAnsi="Times" w:cs="Times"/>
-        </w:rPr>
-        <w:t xml:space="preserve">, R.; Sherman, W. Protein and Ligand Preparation: Parameters, Protocols, and Influence on Virtual Screening Enrichments. J. </w:t>
-      </w:r>
-      <w:proofErr w:type="spellStart"/>
-      <w:r>
-        <w:rPr>
-          <w:rFonts w:ascii="Times" w:hAnsi="Times" w:cs="Times"/>
-        </w:rPr>
-        <w:t>Comput</w:t>
-      </w:r>
-      <w:proofErr w:type="spellEnd"/>
+        <w:t>Sastry, G. M.; Adzhigirey, M.; Day, T.; Annabhimoju, R.; Sherman, W. Protein and Ligand Preparation: Parameters, Protocols, and Influence on Virtual Screening Enrichments. J. Comput</w:t>
+      </w:r>
       <w:proofErr w:type="gramStart"/>
       <w:r>
         <w:rPr>
@@ -6403,41 +4239,13 @@
         </w:rPr>
         <w:annotationRef/>
       </w:r>
-      <w:proofErr w:type="spellStart"/>
       <w:r>
         <w:rPr>
           <w:rFonts w:ascii="Helvetica" w:eastAsia="Times New Roman" w:hAnsi="Helvetica" w:cs="Times New Roman"/>
           <w:color w:val="333333"/>
           <w:spacing w:val="5"/>
         </w:rPr>
-        <w:t>Halgren</w:t>
-      </w:r>
-      <w:proofErr w:type="spellEnd"/>
-      <w:r>
-        <w:rPr>
-          <w:rFonts w:ascii="Helvetica" w:eastAsia="Times New Roman" w:hAnsi="Helvetica" w:cs="Times New Roman"/>
-          <w:color w:val="333333"/>
-          <w:spacing w:val="5"/>
-        </w:rPr>
-        <w:t xml:space="preserve">, T., "Identifying and characterizing binding sites and assessing </w:t>
-      </w:r>
-      <w:proofErr w:type="spellStart"/>
-      <w:r>
-        <w:rPr>
-          <w:rFonts w:ascii="Helvetica" w:eastAsia="Times New Roman" w:hAnsi="Helvetica" w:cs="Times New Roman"/>
-          <w:color w:val="333333"/>
-          <w:spacing w:val="5"/>
-        </w:rPr>
-        <w:t>druggability</w:t>
-      </w:r>
-      <w:proofErr w:type="spellEnd"/>
-      <w:r>
-        <w:rPr>
-          <w:rFonts w:ascii="Helvetica" w:eastAsia="Times New Roman" w:hAnsi="Helvetica" w:cs="Times New Roman"/>
-          <w:color w:val="333333"/>
-          <w:spacing w:val="5"/>
-        </w:rPr>
-        <w:t>," </w:t>
+        <w:t>Halgren, T., "Identifying and characterizing binding sites and assessing druggability," </w:t>
       </w:r>
       <w:r>
         <w:fldChar w:fldCharType="begin"/>
@@ -6545,23 +4353,13 @@
           <w:spacing w:val="5"/>
         </w:rPr>
       </w:pPr>
-      <w:proofErr w:type="spellStart"/>
       <w:r>
         <w:rPr>
           <w:rFonts w:ascii="Helvetica" w:eastAsia="Times New Roman" w:hAnsi="Helvetica" w:cs="Times New Roman"/>
           <w:color w:val="333333"/>
           <w:spacing w:val="5"/>
         </w:rPr>
-        <w:t>Halgren</w:t>
-      </w:r>
-      <w:proofErr w:type="spellEnd"/>
-      <w:r>
-        <w:rPr>
-          <w:rFonts w:ascii="Helvetica" w:eastAsia="Times New Roman" w:hAnsi="Helvetica" w:cs="Times New Roman"/>
-          <w:color w:val="333333"/>
-          <w:spacing w:val="5"/>
-        </w:rPr>
-        <w:t>, T., "New method for fast and accurate binding-site identification and analysis," </w:t>
+        <w:t>Halgren, T., "New method for fast and accurate binding-site identification and analysis," </w:t>
       </w:r>
       <w:r>
         <w:fldChar w:fldCharType="begin"/>
@@ -6682,41 +4480,13 @@
         </w:rPr>
         <w:annotationRef/>
       </w:r>
-      <w:proofErr w:type="spellStart"/>
       <w:r>
         <w:rPr>
           <w:rFonts w:ascii="Helvetica" w:eastAsia="Times New Roman" w:hAnsi="Helvetica" w:cs="Times New Roman"/>
           <w:color w:val="333333"/>
           <w:spacing w:val="5"/>
         </w:rPr>
-        <w:t>Halgren</w:t>
-      </w:r>
-      <w:proofErr w:type="spellEnd"/>
-      <w:r>
-        <w:rPr>
-          <w:rFonts w:ascii="Helvetica" w:eastAsia="Times New Roman" w:hAnsi="Helvetica" w:cs="Times New Roman"/>
-          <w:color w:val="333333"/>
-          <w:spacing w:val="5"/>
-        </w:rPr>
-        <w:t xml:space="preserve">, T. A.; Murphy, R. B.; </w:t>
-      </w:r>
-      <w:proofErr w:type="spellStart"/>
-      <w:r>
-        <w:rPr>
-          <w:rFonts w:ascii="Helvetica" w:eastAsia="Times New Roman" w:hAnsi="Helvetica" w:cs="Times New Roman"/>
-          <w:color w:val="333333"/>
-          <w:spacing w:val="5"/>
-        </w:rPr>
-        <w:t>Friesner</w:t>
-      </w:r>
-      <w:proofErr w:type="spellEnd"/>
-      <w:r>
-        <w:rPr>
-          <w:rFonts w:ascii="Helvetica" w:eastAsia="Times New Roman" w:hAnsi="Helvetica" w:cs="Times New Roman"/>
-          <w:color w:val="333333"/>
-          <w:spacing w:val="5"/>
-        </w:rPr>
-        <w:t>, R. A.; Beard, H. S.; Frye, L. L.; Pollard, W. T.; Banks, J. L., "Glide: A New Approach for Rapid, Accurate Docking and Scoring. 2. Enrichment Factors in Database Screening," </w:t>
+        <w:t>Halgren, T. A.; Murphy, R. B.; Friesner, R. A.; Beard, H. S.; Frye, L. L.; Pollard, W. T.; Banks, J. L., "Glide: A New Approach for Rapid, Accurate Docking and Scoring. 2. Enrichment Factors in Database Screening," </w:t>
       </w:r>
       <w:r>
         <w:fldChar w:fldCharType="begin"/>
@@ -6804,95 +4574,13 @@
           <w:spacing w:val="5"/>
         </w:rPr>
       </w:pPr>
-      <w:proofErr w:type="spellStart"/>
       <w:r>
         <w:rPr>
           <w:rFonts w:ascii="Helvetica" w:eastAsia="Times New Roman" w:hAnsi="Helvetica" w:cs="Times New Roman"/>
           <w:color w:val="333333"/>
           <w:spacing w:val="5"/>
         </w:rPr>
-        <w:t>Friesner</w:t>
-      </w:r>
-      <w:proofErr w:type="spellEnd"/>
-      <w:r>
-        <w:rPr>
-          <w:rFonts w:ascii="Helvetica" w:eastAsia="Times New Roman" w:hAnsi="Helvetica" w:cs="Times New Roman"/>
-          <w:color w:val="333333"/>
-          <w:spacing w:val="5"/>
-        </w:rPr>
-        <w:t xml:space="preserve">, R. A.; Banks, J. L.; Murphy, R. B.; </w:t>
-      </w:r>
-      <w:proofErr w:type="spellStart"/>
-      <w:r>
-        <w:rPr>
-          <w:rFonts w:ascii="Helvetica" w:eastAsia="Times New Roman" w:hAnsi="Helvetica" w:cs="Times New Roman"/>
-          <w:color w:val="333333"/>
-          <w:spacing w:val="5"/>
-        </w:rPr>
-        <w:t>Halgren</w:t>
-      </w:r>
-      <w:proofErr w:type="spellEnd"/>
-      <w:r>
-        <w:rPr>
-          <w:rFonts w:ascii="Helvetica" w:eastAsia="Times New Roman" w:hAnsi="Helvetica" w:cs="Times New Roman"/>
-          <w:color w:val="333333"/>
-          <w:spacing w:val="5"/>
-        </w:rPr>
-        <w:t xml:space="preserve">, T. A.; </w:t>
-      </w:r>
-      <w:proofErr w:type="spellStart"/>
-      <w:r>
-        <w:rPr>
-          <w:rFonts w:ascii="Helvetica" w:eastAsia="Times New Roman" w:hAnsi="Helvetica" w:cs="Times New Roman"/>
-          <w:color w:val="333333"/>
-          <w:spacing w:val="5"/>
-        </w:rPr>
-        <w:t>Klicic</w:t>
-      </w:r>
-      <w:proofErr w:type="spellEnd"/>
-      <w:r>
-        <w:rPr>
-          <w:rFonts w:ascii="Helvetica" w:eastAsia="Times New Roman" w:hAnsi="Helvetica" w:cs="Times New Roman"/>
-          <w:color w:val="333333"/>
-          <w:spacing w:val="5"/>
-        </w:rPr>
-        <w:t xml:space="preserve">, J. J.; Mainz, D. T.; </w:t>
-      </w:r>
-      <w:proofErr w:type="spellStart"/>
-      <w:r>
-        <w:rPr>
-          <w:rFonts w:ascii="Helvetica" w:eastAsia="Times New Roman" w:hAnsi="Helvetica" w:cs="Times New Roman"/>
-          <w:color w:val="333333"/>
-          <w:spacing w:val="5"/>
-        </w:rPr>
-        <w:t>Repasky</w:t>
-      </w:r>
-      <w:proofErr w:type="spellEnd"/>
-      <w:r>
-        <w:rPr>
-          <w:rFonts w:ascii="Helvetica" w:eastAsia="Times New Roman" w:hAnsi="Helvetica" w:cs="Times New Roman"/>
-          <w:color w:val="333333"/>
-          <w:spacing w:val="5"/>
-        </w:rPr>
-        <w:t xml:space="preserve">, M. P.; Knoll, E. H.; Shaw, D. E.; Shelley, M.; Perry, J. K.; Francis, P.; </w:t>
-      </w:r>
-      <w:proofErr w:type="spellStart"/>
-      <w:r>
-        <w:rPr>
-          <w:rFonts w:ascii="Helvetica" w:eastAsia="Times New Roman" w:hAnsi="Helvetica" w:cs="Times New Roman"/>
-          <w:color w:val="333333"/>
-          <w:spacing w:val="5"/>
-        </w:rPr>
-        <w:t>Shenkin</w:t>
-      </w:r>
-      <w:proofErr w:type="spellEnd"/>
-      <w:r>
-        <w:rPr>
-          <w:rFonts w:ascii="Helvetica" w:eastAsia="Times New Roman" w:hAnsi="Helvetica" w:cs="Times New Roman"/>
-          <w:color w:val="333333"/>
-          <w:spacing w:val="5"/>
-        </w:rPr>
-        <w:t>, P. S., "Glide: A New Approach for Rapid, Accurate Docking and Scoring. 1. Method and Assessment of Docking Accuracy," </w:t>
+        <w:t>Friesner, R. A.; Banks, J. L.; Murphy, R. B.; Halgren, T. A.; Klicic, J. J.; Mainz, D. T.; Repasky, M. P.; Knoll, E. H.; Shaw, D. E.; Shelley, M.; Perry, J. K.; Francis, P.; Shenkin, P. S., "Glide: A New Approach for Rapid, Accurate Docking and Scoring. 1. Method and Assessment of Docking Accuracy," </w:t>
       </w:r>
       <w:r>
         <w:fldChar w:fldCharType="begin"/>
@@ -7023,43 +4711,7 @@
           <w:color w:val="333333"/>
           <w:spacing w:val="5"/>
         </w:rPr>
-        <w:t xml:space="preserve">Sherman, W.; Day, T.; Jacobson, M. P.; </w:t>
-      </w:r>
-      <w:proofErr w:type="spellStart"/>
-      <w:r>
-        <w:rPr>
-          <w:rFonts w:ascii="Helvetica" w:eastAsia="Times New Roman" w:hAnsi="Helvetica" w:cs="Times New Roman"/>
-          <w:color w:val="333333"/>
-          <w:spacing w:val="5"/>
-        </w:rPr>
-        <w:t>Friesner</w:t>
-      </w:r>
-      <w:proofErr w:type="spellEnd"/>
-      <w:r>
-        <w:rPr>
-          <w:rFonts w:ascii="Helvetica" w:eastAsia="Times New Roman" w:hAnsi="Helvetica" w:cs="Times New Roman"/>
-          <w:color w:val="333333"/>
-          <w:spacing w:val="5"/>
-        </w:rPr>
-        <w:t xml:space="preserve">, R. A.; </w:t>
-      </w:r>
-      <w:proofErr w:type="spellStart"/>
-      <w:r>
-        <w:rPr>
-          <w:rFonts w:ascii="Helvetica" w:eastAsia="Times New Roman" w:hAnsi="Helvetica" w:cs="Times New Roman"/>
-          <w:color w:val="333333"/>
-          <w:spacing w:val="5"/>
-        </w:rPr>
-        <w:t>Farid</w:t>
-      </w:r>
-      <w:proofErr w:type="spellEnd"/>
-      <w:r>
-        <w:rPr>
-          <w:rFonts w:ascii="Helvetica" w:eastAsia="Times New Roman" w:hAnsi="Helvetica" w:cs="Times New Roman"/>
-          <w:color w:val="333333"/>
-          <w:spacing w:val="5"/>
-        </w:rPr>
-        <w:t>, R., "Novel Procedure for Modeling Ligand/Receptor Induced Fit Effects," </w:t>
+        <w:t>Sherman, W.; Day, T.; Jacobson, M. P.; Friesner, R. A.; Farid, R., "Novel Procedure for Modeling Ligand/Receptor Induced Fit Effects," </w:t>
       </w:r>
       <w:r>
         <w:fldChar w:fldCharType="begin"/>
@@ -7182,61 +4834,7 @@
           <w:color w:val="333333"/>
           <w:spacing w:val="5"/>
         </w:rPr>
-        <w:t xml:space="preserve">Abel, R.; Young, T.; </w:t>
-      </w:r>
-      <w:proofErr w:type="spellStart"/>
-      <w:r>
-        <w:rPr>
-          <w:rFonts w:ascii="Helvetica" w:eastAsia="Times New Roman" w:hAnsi="Helvetica" w:cs="Times New Roman"/>
-          <w:color w:val="333333"/>
-          <w:spacing w:val="5"/>
-        </w:rPr>
-        <w:t>Farid</w:t>
-      </w:r>
-      <w:proofErr w:type="spellEnd"/>
-      <w:r>
-        <w:rPr>
-          <w:rFonts w:ascii="Helvetica" w:eastAsia="Times New Roman" w:hAnsi="Helvetica" w:cs="Times New Roman"/>
-          <w:color w:val="333333"/>
-          <w:spacing w:val="5"/>
-        </w:rPr>
-        <w:t xml:space="preserve">, R.; Berne, B.J.; </w:t>
-      </w:r>
-      <w:proofErr w:type="spellStart"/>
-      <w:r>
-        <w:rPr>
-          <w:rFonts w:ascii="Helvetica" w:eastAsia="Times New Roman" w:hAnsi="Helvetica" w:cs="Times New Roman"/>
-          <w:color w:val="333333"/>
-          <w:spacing w:val="5"/>
-        </w:rPr>
-        <w:t>Friesner</w:t>
-      </w:r>
-      <w:proofErr w:type="spellEnd"/>
-      <w:r>
-        <w:rPr>
-          <w:rFonts w:ascii="Helvetica" w:eastAsia="Times New Roman" w:hAnsi="Helvetica" w:cs="Times New Roman"/>
-          <w:color w:val="333333"/>
-          <w:spacing w:val="5"/>
-        </w:rPr>
-        <w:t xml:space="preserve">, R.A., "The role of the active site solvent in the thermodynamics of factor </w:t>
-      </w:r>
-      <w:proofErr w:type="spellStart"/>
-      <w:r>
-        <w:rPr>
-          <w:rFonts w:ascii="Helvetica" w:eastAsia="Times New Roman" w:hAnsi="Helvetica" w:cs="Times New Roman"/>
-          <w:color w:val="333333"/>
-          <w:spacing w:val="5"/>
-        </w:rPr>
-        <w:t>Xa</w:t>
-      </w:r>
-      <w:proofErr w:type="spellEnd"/>
-      <w:r>
-        <w:rPr>
-          <w:rFonts w:ascii="Helvetica" w:eastAsia="Times New Roman" w:hAnsi="Helvetica" w:cs="Times New Roman"/>
-          <w:color w:val="333333"/>
-          <w:spacing w:val="5"/>
-        </w:rPr>
-        <w:t>-ligand binding" </w:t>
+        <w:t>Abel, R.; Young, T.; Farid, R.; Berne, B.J.; Friesner, R.A., "The role of the active site solvent in the thermodynamics of factor Xa-ligand binding" </w:t>
       </w:r>
       <w:r>
         <w:fldChar w:fldCharType="begin"/>
@@ -7330,25 +4928,7 @@
           <w:color w:val="333333"/>
           <w:spacing w:val="5"/>
         </w:rPr>
-        <w:t xml:space="preserve">Young, T.; Abel, R.; Kim, B.; Berne, B.J.; </w:t>
-      </w:r>
-      <w:proofErr w:type="spellStart"/>
-      <w:r>
-        <w:rPr>
-          <w:rFonts w:ascii="Helvetica" w:eastAsia="Times New Roman" w:hAnsi="Helvetica" w:cs="Times New Roman"/>
-          <w:color w:val="333333"/>
-          <w:spacing w:val="5"/>
-        </w:rPr>
-        <w:t>Friesner</w:t>
-      </w:r>
-      <w:proofErr w:type="spellEnd"/>
-      <w:r>
-        <w:rPr>
-          <w:rFonts w:ascii="Helvetica" w:eastAsia="Times New Roman" w:hAnsi="Helvetica" w:cs="Times New Roman"/>
-          <w:color w:val="333333"/>
-          <w:spacing w:val="5"/>
-        </w:rPr>
-        <w:t>, R.A., "Motifs for molecular recognition exploiting hydrophobic enclosure in protein-ligand binding" </w:t>
+        <w:t>Young, T.; Abel, R.; Kim, B.; Berne, B.J.; Friesner, R.A., "Motifs for molecular recognition exploiting hydrophobic enclosure in protein-ligand binding" </w:t>
       </w:r>
       <w:r>
         <w:fldChar w:fldCharType="begin"/>
@@ -7470,21 +5050,7 @@
         <w:rPr>
           <w:rFonts w:ascii="Times" w:hAnsi="Times" w:cs="Times"/>
         </w:rPr>
-        <w:t xml:space="preserve">Schrödinger Release 2015-4: </w:t>
-      </w:r>
-      <w:proofErr w:type="spellStart"/>
-      <w:r>
-        <w:rPr>
-          <w:rFonts w:ascii="Times" w:hAnsi="Times" w:cs="Times"/>
-        </w:rPr>
-        <w:t>Ligprep</w:t>
-      </w:r>
-      <w:proofErr w:type="spellEnd"/>
-      <w:r>
-        <w:rPr>
-          <w:rFonts w:ascii="Times" w:hAnsi="Times" w:cs="Times"/>
-        </w:rPr>
-        <w:t>, 3.6; Schrödinger LLC: New York, NY, 2015</w:t>
+        <w:t>Schrödinger Release 2015-4: Ligprep, 3.6; Schrödinger LLC: New York, NY, 2015</w:t>
       </w:r>
       <w:proofErr w:type="gramStart"/>
       <w:r>
@@ -7547,133 +5113,7 @@
           <w:color w:val="333333"/>
           <w:spacing w:val="5"/>
         </w:rPr>
-        <w:t xml:space="preserve">Harder, E.; </w:t>
-      </w:r>
-      <w:proofErr w:type="spellStart"/>
-      <w:r>
-        <w:rPr>
-          <w:rFonts w:ascii="Helvetica" w:eastAsia="Times New Roman" w:hAnsi="Helvetica" w:cs="Times New Roman"/>
-          <w:color w:val="333333"/>
-          <w:spacing w:val="5"/>
-        </w:rPr>
-        <w:t>Damm</w:t>
-      </w:r>
-      <w:proofErr w:type="spellEnd"/>
-      <w:r>
-        <w:rPr>
-          <w:rFonts w:ascii="Helvetica" w:eastAsia="Times New Roman" w:hAnsi="Helvetica" w:cs="Times New Roman"/>
-          <w:color w:val="333333"/>
-          <w:spacing w:val="5"/>
-        </w:rPr>
-        <w:t xml:space="preserve">, W.; Maple, J.; Wu, C.; </w:t>
-      </w:r>
-      <w:proofErr w:type="spellStart"/>
-      <w:r>
-        <w:rPr>
-          <w:rFonts w:ascii="Helvetica" w:eastAsia="Times New Roman" w:hAnsi="Helvetica" w:cs="Times New Roman"/>
-          <w:color w:val="333333"/>
-          <w:spacing w:val="5"/>
-        </w:rPr>
-        <w:t>Reboul</w:t>
-      </w:r>
-      <w:proofErr w:type="spellEnd"/>
-      <w:r>
-        <w:rPr>
-          <w:rFonts w:ascii="Helvetica" w:eastAsia="Times New Roman" w:hAnsi="Helvetica" w:cs="Times New Roman"/>
-          <w:color w:val="333333"/>
-          <w:spacing w:val="5"/>
-        </w:rPr>
-        <w:t xml:space="preserve">, M.; Xiang, J.Y.; Wang, L.; </w:t>
-      </w:r>
-      <w:proofErr w:type="spellStart"/>
-      <w:r>
-        <w:rPr>
-          <w:rFonts w:ascii="Helvetica" w:eastAsia="Times New Roman" w:hAnsi="Helvetica" w:cs="Times New Roman"/>
-          <w:color w:val="333333"/>
-          <w:spacing w:val="5"/>
-        </w:rPr>
-        <w:t>Lupyan</w:t>
-      </w:r>
-      <w:proofErr w:type="spellEnd"/>
-      <w:r>
-        <w:rPr>
-          <w:rFonts w:ascii="Helvetica" w:eastAsia="Times New Roman" w:hAnsi="Helvetica" w:cs="Times New Roman"/>
-          <w:color w:val="333333"/>
-          <w:spacing w:val="5"/>
-        </w:rPr>
-        <w:t xml:space="preserve">, D.; Dahlgren, M.K.; Knight, J.L.; </w:t>
-      </w:r>
-      <w:proofErr w:type="spellStart"/>
-      <w:r>
-        <w:rPr>
-          <w:rFonts w:ascii="Helvetica" w:eastAsia="Times New Roman" w:hAnsi="Helvetica" w:cs="Times New Roman"/>
-          <w:color w:val="333333"/>
-          <w:spacing w:val="5"/>
-        </w:rPr>
-        <w:t>Kaus</w:t>
-      </w:r>
-      <w:proofErr w:type="spellEnd"/>
-      <w:r>
-        <w:rPr>
-          <w:rFonts w:ascii="Helvetica" w:eastAsia="Times New Roman" w:hAnsi="Helvetica" w:cs="Times New Roman"/>
-          <w:color w:val="333333"/>
-          <w:spacing w:val="5"/>
-        </w:rPr>
-        <w:t xml:space="preserve">, J.W.; </w:t>
-      </w:r>
-      <w:proofErr w:type="spellStart"/>
-      <w:r>
-        <w:rPr>
-          <w:rFonts w:ascii="Helvetica" w:eastAsia="Times New Roman" w:hAnsi="Helvetica" w:cs="Times New Roman"/>
-          <w:color w:val="333333"/>
-          <w:spacing w:val="5"/>
-        </w:rPr>
-        <w:t>Cerutti</w:t>
-      </w:r>
-      <w:proofErr w:type="spellEnd"/>
-      <w:r>
-        <w:rPr>
-          <w:rFonts w:ascii="Helvetica" w:eastAsia="Times New Roman" w:hAnsi="Helvetica" w:cs="Times New Roman"/>
-          <w:color w:val="333333"/>
-          <w:spacing w:val="5"/>
-        </w:rPr>
-        <w:t xml:space="preserve">, D.S.; </w:t>
-      </w:r>
-      <w:proofErr w:type="spellStart"/>
-      <w:r>
-        <w:rPr>
-          <w:rFonts w:ascii="Helvetica" w:eastAsia="Times New Roman" w:hAnsi="Helvetica" w:cs="Times New Roman"/>
-          <w:color w:val="333333"/>
-          <w:spacing w:val="5"/>
-        </w:rPr>
-        <w:t>Krilov</w:t>
-      </w:r>
-      <w:proofErr w:type="spellEnd"/>
-      <w:r>
-        <w:rPr>
-          <w:rFonts w:ascii="Helvetica" w:eastAsia="Times New Roman" w:hAnsi="Helvetica" w:cs="Times New Roman"/>
-          <w:color w:val="333333"/>
-          <w:spacing w:val="5"/>
-        </w:rPr>
-        <w:t xml:space="preserve">, G.; Jorgensen, W.L.; Abel, R.; </w:t>
-      </w:r>
-      <w:proofErr w:type="spellStart"/>
-      <w:r>
-        <w:rPr>
-          <w:rFonts w:ascii="Helvetica" w:eastAsia="Times New Roman" w:hAnsi="Helvetica" w:cs="Times New Roman"/>
-          <w:color w:val="333333"/>
-          <w:spacing w:val="5"/>
-        </w:rPr>
-        <w:t>Friesner</w:t>
-      </w:r>
-      <w:proofErr w:type="spellEnd"/>
-      <w:r>
-        <w:rPr>
-          <w:rFonts w:ascii="Helvetica" w:eastAsia="Times New Roman" w:hAnsi="Helvetica" w:cs="Times New Roman"/>
-          <w:color w:val="333333"/>
-          <w:spacing w:val="5"/>
-        </w:rPr>
-        <w:t>, R.A., "OPLS3: A Force Field Providing Broad Coverage of Drug-like Small Molecules and Proteins," </w:t>
+        <w:t>Harder, E.; Damm, W.; Maple, J.; Wu, C.; Reboul, M.; Xiang, J.Y.; Wang, L.; Lupyan, D.; Dahlgren, M.K.; Knight, J.L.; Kaus, J.W.; Cerutti, D.S.; Krilov, G.; Jorgensen, W.L.; Abel, R.; Friesner, R.A., "OPLS3: A Force Field Providing Broad Coverage of Drug-like Small Molecules and Proteins," </w:t>
       </w:r>
       <w:r>
         <w:fldChar w:fldCharType="begin"/>
@@ -7693,21 +5133,8 @@
           <w:spacing w:val="5"/>
           <w:u w:val="single"/>
         </w:rPr>
-        <w:t xml:space="preserve">J. Chem. Theory </w:t>
-      </w:r>
-      <w:proofErr w:type="spellStart"/>
-      <w:r>
-        <w:rPr>
-          <w:rFonts w:ascii="Helvetica" w:eastAsia="Times New Roman" w:hAnsi="Helvetica" w:cs="Times New Roman"/>
-          <w:i/>
-          <w:iCs/>
-          <w:color w:val="07374F"/>
-          <w:spacing w:val="5"/>
-          <w:u w:val="single"/>
-        </w:rPr>
-        <w:t>Comput</w:t>
-      </w:r>
-      <w:proofErr w:type="spellEnd"/>
+        <w:t>J. Chem. Theory Comput</w:t>
+      </w:r>
       <w:proofErr w:type="gramStart"/>
       <w:r>
         <w:rPr>
@@ -7797,94 +5224,22 @@
         <w:rPr>
           <w:rFonts w:ascii="Times" w:hAnsi="Times" w:cs="Times"/>
         </w:rPr>
-        <w:t xml:space="preserve">Shelley, J. C.; </w:t>
-      </w:r>
-      <w:proofErr w:type="spellStart"/>
+        <w:t xml:space="preserve">Shelley, J. C.; Cholleti, A.; Frye, L. L.; Greenwood, J. R.; Timlin, M. R.; Uchimaya, M. Epik: A Software Program for </w:t>
+      </w:r>
+      <w:proofErr w:type="gramStart"/>
       <w:r>
         <w:rPr>
           <w:rFonts w:ascii="Times" w:hAnsi="Times" w:cs="Times"/>
         </w:rPr>
-        <w:t>Cholleti</w:t>
-      </w:r>
-      <w:proofErr w:type="spellEnd"/>
+        <w:t>Pk(</w:t>
+      </w:r>
+      <w:proofErr w:type="gramEnd"/>
       <w:r>
         <w:rPr>
           <w:rFonts w:ascii="Times" w:hAnsi="Times" w:cs="Times"/>
         </w:rPr>
-        <w:t xml:space="preserve">, A.; Frye, L. L.; Greenwood, J. R.; </w:t>
-      </w:r>
-      <w:proofErr w:type="spellStart"/>
-      <w:r>
-        <w:rPr>
-          <w:rFonts w:ascii="Times" w:hAnsi="Times" w:cs="Times"/>
-        </w:rPr>
-        <w:t>Timlin</w:t>
-      </w:r>
-      <w:proofErr w:type="spellEnd"/>
-      <w:r>
-        <w:rPr>
-          <w:rFonts w:ascii="Times" w:hAnsi="Times" w:cs="Times"/>
-        </w:rPr>
-        <w:t xml:space="preserve">, M. R.; </w:t>
-      </w:r>
-      <w:proofErr w:type="spellStart"/>
-      <w:r>
-        <w:rPr>
-          <w:rFonts w:ascii="Times" w:hAnsi="Times" w:cs="Times"/>
-        </w:rPr>
-        <w:t>Uchimaya</w:t>
-      </w:r>
-      <w:proofErr w:type="spellEnd"/>
-      <w:r>
-        <w:rPr>
-          <w:rFonts w:ascii="Times" w:hAnsi="Times" w:cs="Times"/>
-        </w:rPr>
-        <w:t xml:space="preserve">, M. </w:t>
-      </w:r>
-      <w:proofErr w:type="spellStart"/>
-      <w:r>
-        <w:rPr>
-          <w:rFonts w:ascii="Times" w:hAnsi="Times" w:cs="Times"/>
-        </w:rPr>
-        <w:t>Epik</w:t>
-      </w:r>
-      <w:proofErr w:type="spellEnd"/>
-      <w:r>
-        <w:rPr>
-          <w:rFonts w:ascii="Times" w:hAnsi="Times" w:cs="Times"/>
-        </w:rPr>
-        <w:t xml:space="preserve">: A Software Program for </w:t>
-      </w:r>
-      <w:proofErr w:type="spellStart"/>
-      <w:proofErr w:type="gramStart"/>
-      <w:r>
-        <w:rPr>
-          <w:rFonts w:ascii="Times" w:hAnsi="Times" w:cs="Times"/>
-        </w:rPr>
-        <w:t>Pk</w:t>
-      </w:r>
-      <w:proofErr w:type="spellEnd"/>
-      <w:r>
-        <w:rPr>
-          <w:rFonts w:ascii="Times" w:hAnsi="Times" w:cs="Times"/>
-        </w:rPr>
-        <w:t>(</w:t>
-      </w:r>
-      <w:proofErr w:type="gramEnd"/>
-      <w:r>
-        <w:rPr>
-          <w:rFonts w:ascii="Times" w:hAnsi="Times" w:cs="Times"/>
-        </w:rPr>
-        <w:t xml:space="preserve">a) Prediction and Protonation State Generation for Drug-Like Molecules. J. </w:t>
-      </w:r>
-      <w:proofErr w:type="spellStart"/>
-      <w:r>
-        <w:rPr>
-          <w:rFonts w:ascii="Times" w:hAnsi="Times" w:cs="Times"/>
-        </w:rPr>
-        <w:t>Comput</w:t>
-      </w:r>
-      <w:proofErr w:type="spellEnd"/>
+        <w:t>a) Prediction and Protonation State Generation for Drug-Like Molecules. J. Comput</w:t>
+      </w:r>
       <w:proofErr w:type="gramStart"/>
       <w:r>
         <w:rPr>
@@ -7927,16 +5282,8 @@
         <w:rPr>
           <w:rFonts w:ascii="Times" w:hAnsi="Times" w:cs="Times"/>
         </w:rPr>
-        <w:t xml:space="preserve">Greenwood, J. R.; Calkins, D.; Sullivan, A. P.; Shelley, J. C. Towards the Comprehensive, Rapid, and Accurate Prediction of the Favorable Tautomeric States of Drug-Like Molecules in Aqueous Solution. J. </w:t>
-      </w:r>
-      <w:proofErr w:type="spellStart"/>
-      <w:r>
-        <w:rPr>
-          <w:rFonts w:ascii="Times" w:hAnsi="Times" w:cs="Times"/>
-        </w:rPr>
-        <w:t>Comput</w:t>
-      </w:r>
-      <w:proofErr w:type="spellEnd"/>
+        <w:t>Greenwood, J. R.; Calkins, D.; Sullivan, A. P.; Shelley, J. C. Towards the Comprehensive, Rapid, and Accurate Prediction of the Favorable Tautomeric States of Drug-Like Molecules in Aqueous Solution. J. Comput</w:t>
+      </w:r>
       <w:proofErr w:type="gramStart"/>
       <w:r>
         <w:rPr>
@@ -7979,21 +5326,7 @@
         <w:rPr>
           <w:rFonts w:ascii="Times" w:hAnsi="Times" w:cs="Times"/>
         </w:rPr>
-        <w:t xml:space="preserve">Schrödinger Release 2015-4: </w:t>
-      </w:r>
-      <w:proofErr w:type="spellStart"/>
-      <w:r>
-        <w:rPr>
-          <w:rFonts w:ascii="Times" w:hAnsi="Times" w:cs="Times"/>
-        </w:rPr>
-        <w:t>Epik</w:t>
-      </w:r>
-      <w:proofErr w:type="spellEnd"/>
-      <w:r>
-        <w:rPr>
-          <w:rFonts w:ascii="Times" w:hAnsi="Times" w:cs="Times"/>
-        </w:rPr>
-        <w:t xml:space="preserve">, 3.4; Schrödinger LLC: New York, NY, 2015. </w:t>
+        <w:t xml:space="preserve">Schrödinger Release 2015-4: Epik, 3.4; Schrödinger LLC: New York, NY, 2015. </w:t>
       </w:r>
     </w:p>
     <w:p>
@@ -8118,27 +5451,7 @@
           <w:sz w:val="48"/>
           <w:szCs w:val="48"/>
         </w:rPr>
-        <w:t xml:space="preserve">Adv. Drug </w:t>
-      </w:r>
-      <w:proofErr w:type="spellStart"/>
-      <w:r>
-        <w:rPr>
-          <w:rFonts w:ascii="fff" w:eastAsia="Times New Roman" w:hAnsi="fff" w:cs="Times New Roman"/>
-          <w:color w:val="000000"/>
-          <w:sz w:val="48"/>
-          <w:szCs w:val="48"/>
-        </w:rPr>
-        <w:t>Deliv</w:t>
-      </w:r>
-      <w:proofErr w:type="spellEnd"/>
-      <w:r>
-        <w:rPr>
-          <w:rFonts w:ascii="fff" w:eastAsia="Times New Roman" w:hAnsi="fff" w:cs="Times New Roman"/>
-          <w:color w:val="000000"/>
-          <w:sz w:val="48"/>
-          <w:szCs w:val="48"/>
-        </w:rPr>
-        <w:t xml:space="preserve">. Rev. </w:t>
+        <w:t xml:space="preserve">Adv. Drug Deliv. Rev. </w:t>
       </w:r>
       <w:r>
         <w:rPr>
@@ -8190,23 +5503,13 @@
         </w:rPr>
         <w:annotationRef/>
       </w:r>
-      <w:proofErr w:type="spellStart"/>
       <w:r>
         <w:rPr>
           <w:rFonts w:ascii="Times" w:hAnsi="Times" w:cs="Times"/>
           <w:sz w:val="32"/>
           <w:szCs w:val="32"/>
         </w:rPr>
-        <w:t>Baell</w:t>
-      </w:r>
-      <w:proofErr w:type="spellEnd"/>
-      <w:r>
-        <w:rPr>
-          <w:rFonts w:ascii="Times" w:hAnsi="Times" w:cs="Times"/>
-          <w:sz w:val="32"/>
-          <w:szCs w:val="32"/>
-        </w:rPr>
-        <w:t xml:space="preserve">, J. B.; Holloway, G. A. New Substructure Filters for Removal of Pan Assay Interference Compounds </w:t>
+        <w:t xml:space="preserve">Baell, J. B.; Holloway, G. A. New Substructure Filters for Removal of Pan Assay Interference Compounds </w:t>
       </w:r>
       <w:proofErr w:type="gramStart"/>
       <w:r>
@@ -8273,41 +5576,13 @@
         </w:rPr>
         <w:annotationRef/>
       </w:r>
-      <w:proofErr w:type="spellStart"/>
       <w:r>
         <w:rPr>
           <w:rFonts w:ascii="Helvetica" w:eastAsia="Times New Roman" w:hAnsi="Helvetica" w:cs="Times New Roman"/>
           <w:color w:val="333333"/>
           <w:spacing w:val="5"/>
         </w:rPr>
-        <w:t>Duan</w:t>
-      </w:r>
-      <w:proofErr w:type="spellEnd"/>
-      <w:r>
-        <w:rPr>
-          <w:rFonts w:ascii="Helvetica" w:eastAsia="Times New Roman" w:hAnsi="Helvetica" w:cs="Times New Roman"/>
-          <w:color w:val="333333"/>
-          <w:spacing w:val="5"/>
-        </w:rPr>
-        <w:t xml:space="preserve">, J.; Dixon, S.L.; </w:t>
-      </w:r>
-      <w:proofErr w:type="spellStart"/>
-      <w:r>
-        <w:rPr>
-          <w:rFonts w:ascii="Helvetica" w:eastAsia="Times New Roman" w:hAnsi="Helvetica" w:cs="Times New Roman"/>
-          <w:color w:val="333333"/>
-          <w:spacing w:val="5"/>
-        </w:rPr>
-        <w:t>Lowrie</w:t>
-      </w:r>
-      <w:proofErr w:type="spellEnd"/>
-      <w:r>
-        <w:rPr>
-          <w:rFonts w:ascii="Helvetica" w:eastAsia="Times New Roman" w:hAnsi="Helvetica" w:cs="Times New Roman"/>
-          <w:color w:val="333333"/>
-          <w:spacing w:val="5"/>
-        </w:rPr>
-        <w:t>, J.F.; Sherman, W., "Analysis and Comparison of 2D Fingerprints: Insights into Database Screening Performance Using Eight Fingerprint Methods," </w:t>
+        <w:t>Duan, J.; Dixon, S.L.; Lowrie, J.F.; Sherman, W., "Analysis and Comparison of 2D Fingerprints: Insights into Database Screening Performance Using Eight Fingerprint Methods," </w:t>
       </w:r>
       <w:r>
         <w:fldChar w:fldCharType="begin"/>
@@ -8326,29 +5601,7 @@
           <w:color w:val="0E6895"/>
           <w:spacing w:val="5"/>
         </w:rPr>
-        <w:t xml:space="preserve">J. </w:t>
-      </w:r>
-      <w:proofErr w:type="spellStart"/>
-      <w:r>
-        <w:rPr>
-          <w:rFonts w:ascii="Helvetica" w:eastAsia="Times New Roman" w:hAnsi="Helvetica" w:cs="Times New Roman"/>
-          <w:i/>
-          <w:iCs/>
-          <w:color w:val="0E6895"/>
-          <w:spacing w:val="5"/>
-        </w:rPr>
-        <w:t>Molec</w:t>
-      </w:r>
-      <w:proofErr w:type="spellEnd"/>
-      <w:r>
-        <w:rPr>
-          <w:rFonts w:ascii="Helvetica" w:eastAsia="Times New Roman" w:hAnsi="Helvetica" w:cs="Times New Roman"/>
-          <w:i/>
-          <w:iCs/>
-          <w:color w:val="0E6895"/>
-          <w:spacing w:val="5"/>
-        </w:rPr>
-        <w:t>. Graph. Model</w:t>
+        <w:t>J. Molec. Graph. Model</w:t>
       </w:r>
       <w:proofErr w:type="gramStart"/>
       <w:r>
@@ -8437,41 +5690,13 @@
           <w:spacing w:val="5"/>
         </w:rPr>
       </w:pPr>
-      <w:proofErr w:type="spellStart"/>
       <w:r>
         <w:rPr>
           <w:rFonts w:ascii="Helvetica" w:eastAsia="Times New Roman" w:hAnsi="Helvetica" w:cs="Times New Roman"/>
           <w:color w:val="333333"/>
           <w:spacing w:val="5"/>
         </w:rPr>
-        <w:t>Sastry</w:t>
-      </w:r>
-      <w:proofErr w:type="spellEnd"/>
-      <w:r>
-        <w:rPr>
-          <w:rFonts w:ascii="Helvetica" w:eastAsia="Times New Roman" w:hAnsi="Helvetica" w:cs="Times New Roman"/>
-          <w:color w:val="333333"/>
-          <w:spacing w:val="5"/>
-        </w:rPr>
-        <w:t xml:space="preserve">, M.; </w:t>
-      </w:r>
-      <w:proofErr w:type="spellStart"/>
-      <w:r>
-        <w:rPr>
-          <w:rFonts w:ascii="Helvetica" w:eastAsia="Times New Roman" w:hAnsi="Helvetica" w:cs="Times New Roman"/>
-          <w:color w:val="333333"/>
-          <w:spacing w:val="5"/>
-        </w:rPr>
-        <w:t>Lowrie</w:t>
-      </w:r>
-      <w:proofErr w:type="spellEnd"/>
-      <w:r>
-        <w:rPr>
-          <w:rFonts w:ascii="Helvetica" w:eastAsia="Times New Roman" w:hAnsi="Helvetica" w:cs="Times New Roman"/>
-          <w:color w:val="333333"/>
-          <w:spacing w:val="5"/>
-        </w:rPr>
-        <w:t>, J. F.; Dixon, S. L.; Sherman, W., "Large-Scale Systematic Analysis of 2D Fingerprint Methods and Parameters to Improve Virtual Screening Enrichments," </w:t>
+        <w:t>Sastry, M.; Lowrie, J. F.; Dixon, S. L.; Sherman, W., "Large-Scale Systematic Analysis of 2D Fingerprint Methods and Parameters to Improve Virtual Screening Enrichments," </w:t>
       </w:r>
       <w:r>
         <w:fldChar w:fldCharType="begin"/>
@@ -8583,23 +5808,7 @@
         <w:annotationRef/>
       </w:r>
       <w:r>
-        <w:t xml:space="preserve">Need to add this </w:t>
-      </w:r>
-      <w:proofErr w:type="spellStart"/>
-      <w:r>
-        <w:t>cituation</w:t>
-      </w:r>
-      <w:proofErr w:type="spellEnd"/>
-      <w:r>
-        <w:t xml:space="preserve"> for </w:t>
-      </w:r>
-      <w:proofErr w:type="spellStart"/>
-      <w:r>
-        <w:t>ambermini</w:t>
-      </w:r>
-      <w:proofErr w:type="spellEnd"/>
-      <w:r>
-        <w:t xml:space="preserve">: </w:t>
+        <w:t xml:space="preserve">Need to add this cituation for ambermini: </w:t>
       </w:r>
       <w:r>
         <w:rPr>
@@ -8607,403 +5816,7 @@
           <w:sz w:val="20"/>
           <w:szCs w:val="20"/>
         </w:rPr>
-        <w:t xml:space="preserve">D.A. Case, R.M. Betz, D.S. </w:t>
-      </w:r>
-      <w:proofErr w:type="spellStart"/>
-      <w:r>
-        <w:rPr>
-          <w:rFonts w:ascii="Times" w:eastAsia="Times New Roman" w:hAnsi="Times" w:cs="Times New Roman"/>
-          <w:sz w:val="20"/>
-          <w:szCs w:val="20"/>
-        </w:rPr>
-        <w:t>Cerutti</w:t>
-      </w:r>
-      <w:proofErr w:type="spellEnd"/>
-      <w:r>
-        <w:rPr>
-          <w:rFonts w:ascii="Times" w:eastAsia="Times New Roman" w:hAnsi="Times" w:cs="Times New Roman"/>
-          <w:sz w:val="20"/>
-          <w:szCs w:val="20"/>
-        </w:rPr>
-        <w:t xml:space="preserve">, T.E. Cheatham, III, T.A. Darden, R.E. Duke, T.J. Giese, H. </w:t>
-      </w:r>
-      <w:proofErr w:type="spellStart"/>
-      <w:r>
-        <w:rPr>
-          <w:rFonts w:ascii="Times" w:eastAsia="Times New Roman" w:hAnsi="Times" w:cs="Times New Roman"/>
-          <w:sz w:val="20"/>
-          <w:szCs w:val="20"/>
-        </w:rPr>
-        <w:t>Gohlke</w:t>
-      </w:r>
-      <w:proofErr w:type="spellEnd"/>
-      <w:r>
-        <w:rPr>
-          <w:rFonts w:ascii="Times" w:eastAsia="Times New Roman" w:hAnsi="Times" w:cs="Times New Roman"/>
-          <w:sz w:val="20"/>
-          <w:szCs w:val="20"/>
-        </w:rPr>
-        <w:t xml:space="preserve">, A.W. Goetz, N. </w:t>
-      </w:r>
-      <w:proofErr w:type="spellStart"/>
-      <w:r>
-        <w:rPr>
-          <w:rFonts w:ascii="Times" w:eastAsia="Times New Roman" w:hAnsi="Times" w:cs="Times New Roman"/>
-          <w:sz w:val="20"/>
-          <w:szCs w:val="20"/>
-        </w:rPr>
-        <w:t>Homeyer</w:t>
-      </w:r>
-      <w:proofErr w:type="spellEnd"/>
-      <w:r>
-        <w:rPr>
-          <w:rFonts w:ascii="Times" w:eastAsia="Times New Roman" w:hAnsi="Times" w:cs="Times New Roman"/>
-          <w:sz w:val="20"/>
-          <w:szCs w:val="20"/>
-        </w:rPr>
-        <w:t xml:space="preserve">, S. </w:t>
-      </w:r>
-      <w:proofErr w:type="spellStart"/>
-      <w:r>
-        <w:rPr>
-          <w:rFonts w:ascii="Times" w:eastAsia="Times New Roman" w:hAnsi="Times" w:cs="Times New Roman"/>
-          <w:sz w:val="20"/>
-          <w:szCs w:val="20"/>
-        </w:rPr>
-        <w:t>Izadi</w:t>
-      </w:r>
-      <w:proofErr w:type="spellEnd"/>
-      <w:r>
-        <w:rPr>
-          <w:rFonts w:ascii="Times" w:eastAsia="Times New Roman" w:hAnsi="Times" w:cs="Times New Roman"/>
-          <w:sz w:val="20"/>
-          <w:szCs w:val="20"/>
-        </w:rPr>
-        <w:t xml:space="preserve">, P. </w:t>
-      </w:r>
-      <w:proofErr w:type="spellStart"/>
-      <w:r>
-        <w:rPr>
-          <w:rFonts w:ascii="Times" w:eastAsia="Times New Roman" w:hAnsi="Times" w:cs="Times New Roman"/>
-          <w:sz w:val="20"/>
-          <w:szCs w:val="20"/>
-        </w:rPr>
-        <w:t>Janowski</w:t>
-      </w:r>
-      <w:proofErr w:type="spellEnd"/>
-      <w:r>
-        <w:rPr>
-          <w:rFonts w:ascii="Times" w:eastAsia="Times New Roman" w:hAnsi="Times" w:cs="Times New Roman"/>
-          <w:sz w:val="20"/>
-          <w:szCs w:val="20"/>
-        </w:rPr>
-        <w:t xml:space="preserve">, J. </w:t>
-      </w:r>
-      <w:proofErr w:type="spellStart"/>
-      <w:r>
-        <w:rPr>
-          <w:rFonts w:ascii="Times" w:eastAsia="Times New Roman" w:hAnsi="Times" w:cs="Times New Roman"/>
-          <w:sz w:val="20"/>
-          <w:szCs w:val="20"/>
-        </w:rPr>
-        <w:t>Kaus</w:t>
-      </w:r>
-      <w:proofErr w:type="spellEnd"/>
-      <w:r>
-        <w:rPr>
-          <w:rFonts w:ascii="Times" w:eastAsia="Times New Roman" w:hAnsi="Times" w:cs="Times New Roman"/>
-          <w:sz w:val="20"/>
-          <w:szCs w:val="20"/>
-        </w:rPr>
-        <w:t xml:space="preserve">, A. </w:t>
-      </w:r>
-      <w:proofErr w:type="spellStart"/>
-      <w:r>
-        <w:rPr>
-          <w:rFonts w:ascii="Times" w:eastAsia="Times New Roman" w:hAnsi="Times" w:cs="Times New Roman"/>
-          <w:sz w:val="20"/>
-          <w:szCs w:val="20"/>
-        </w:rPr>
-        <w:t>Kovalenko</w:t>
-      </w:r>
-      <w:proofErr w:type="spellEnd"/>
-      <w:r>
-        <w:rPr>
-          <w:rFonts w:ascii="Times" w:eastAsia="Times New Roman" w:hAnsi="Times" w:cs="Times New Roman"/>
-          <w:sz w:val="20"/>
-          <w:szCs w:val="20"/>
-        </w:rPr>
-        <w:t xml:space="preserve">, T.S. Lee, S. </w:t>
-      </w:r>
-      <w:proofErr w:type="spellStart"/>
-      <w:r>
-        <w:rPr>
-          <w:rFonts w:ascii="Times" w:eastAsia="Times New Roman" w:hAnsi="Times" w:cs="Times New Roman"/>
-          <w:sz w:val="20"/>
-          <w:szCs w:val="20"/>
-        </w:rPr>
-        <w:t>LeGrand</w:t>
-      </w:r>
-      <w:proofErr w:type="spellEnd"/>
-      <w:r>
-        <w:rPr>
-          <w:rFonts w:ascii="Times" w:eastAsia="Times New Roman" w:hAnsi="Times" w:cs="Times New Roman"/>
-          <w:sz w:val="20"/>
-          <w:szCs w:val="20"/>
-        </w:rPr>
-        <w:t xml:space="preserve">, P. Li, C. Lin, T. </w:t>
-      </w:r>
-      <w:proofErr w:type="spellStart"/>
-      <w:r>
-        <w:rPr>
-          <w:rFonts w:ascii="Times" w:eastAsia="Times New Roman" w:hAnsi="Times" w:cs="Times New Roman"/>
-          <w:sz w:val="20"/>
-          <w:szCs w:val="20"/>
-        </w:rPr>
-        <w:t>Luchko</w:t>
-      </w:r>
-      <w:proofErr w:type="spellEnd"/>
-      <w:r>
-        <w:rPr>
-          <w:rFonts w:ascii="Times" w:eastAsia="Times New Roman" w:hAnsi="Times" w:cs="Times New Roman"/>
-          <w:sz w:val="20"/>
-          <w:szCs w:val="20"/>
-        </w:rPr>
-        <w:t xml:space="preserve">, R. </w:t>
-      </w:r>
-      <w:proofErr w:type="spellStart"/>
-      <w:r>
-        <w:rPr>
-          <w:rFonts w:ascii="Times" w:eastAsia="Times New Roman" w:hAnsi="Times" w:cs="Times New Roman"/>
-          <w:sz w:val="20"/>
-          <w:szCs w:val="20"/>
-        </w:rPr>
-        <w:t>Luo</w:t>
-      </w:r>
-      <w:proofErr w:type="spellEnd"/>
-      <w:r>
-        <w:rPr>
-          <w:rFonts w:ascii="Times" w:eastAsia="Times New Roman" w:hAnsi="Times" w:cs="Times New Roman"/>
-          <w:sz w:val="20"/>
-          <w:szCs w:val="20"/>
-        </w:rPr>
-        <w:t xml:space="preserve">, B. </w:t>
-      </w:r>
-      <w:proofErr w:type="spellStart"/>
-      <w:r>
-        <w:rPr>
-          <w:rFonts w:ascii="Times" w:eastAsia="Times New Roman" w:hAnsi="Times" w:cs="Times New Roman"/>
-          <w:sz w:val="20"/>
-          <w:szCs w:val="20"/>
-        </w:rPr>
-        <w:t>Madej</w:t>
-      </w:r>
-      <w:proofErr w:type="spellEnd"/>
-      <w:r>
-        <w:rPr>
-          <w:rFonts w:ascii="Times" w:eastAsia="Times New Roman" w:hAnsi="Times" w:cs="Times New Roman"/>
-          <w:sz w:val="20"/>
-          <w:szCs w:val="20"/>
-        </w:rPr>
-        <w:t xml:space="preserve">, D. </w:t>
-      </w:r>
-      <w:proofErr w:type="spellStart"/>
-      <w:r>
-        <w:rPr>
-          <w:rFonts w:ascii="Times" w:eastAsia="Times New Roman" w:hAnsi="Times" w:cs="Times New Roman"/>
-          <w:sz w:val="20"/>
-          <w:szCs w:val="20"/>
-        </w:rPr>
-        <w:t>Mermelstein</w:t>
-      </w:r>
-      <w:proofErr w:type="spellEnd"/>
-      <w:r>
-        <w:rPr>
-          <w:rFonts w:ascii="Times" w:eastAsia="Times New Roman" w:hAnsi="Times" w:cs="Times New Roman"/>
-          <w:sz w:val="20"/>
-          <w:szCs w:val="20"/>
-        </w:rPr>
-        <w:t xml:space="preserve">, K.M. </w:t>
-      </w:r>
-      <w:proofErr w:type="spellStart"/>
-      <w:r>
-        <w:rPr>
-          <w:rFonts w:ascii="Times" w:eastAsia="Times New Roman" w:hAnsi="Times" w:cs="Times New Roman"/>
-          <w:sz w:val="20"/>
-          <w:szCs w:val="20"/>
-        </w:rPr>
-        <w:t>Merz</w:t>
-      </w:r>
-      <w:proofErr w:type="spellEnd"/>
-      <w:r>
-        <w:rPr>
-          <w:rFonts w:ascii="Times" w:eastAsia="Times New Roman" w:hAnsi="Times" w:cs="Times New Roman"/>
-          <w:sz w:val="20"/>
-          <w:szCs w:val="20"/>
-        </w:rPr>
-        <w:t xml:space="preserve">, G. </w:t>
-      </w:r>
-      <w:proofErr w:type="spellStart"/>
-      <w:r>
-        <w:rPr>
-          <w:rFonts w:ascii="Times" w:eastAsia="Times New Roman" w:hAnsi="Times" w:cs="Times New Roman"/>
-          <w:sz w:val="20"/>
-          <w:szCs w:val="20"/>
-        </w:rPr>
-        <w:t>Monard</w:t>
-      </w:r>
-      <w:proofErr w:type="spellEnd"/>
-      <w:r>
-        <w:rPr>
-          <w:rFonts w:ascii="Times" w:eastAsia="Times New Roman" w:hAnsi="Times" w:cs="Times New Roman"/>
-          <w:sz w:val="20"/>
-          <w:szCs w:val="20"/>
-        </w:rPr>
-        <w:t xml:space="preserve">, H. Nguyen, H.T. Nguyen, I. </w:t>
-      </w:r>
-      <w:proofErr w:type="spellStart"/>
-      <w:r>
-        <w:rPr>
-          <w:rFonts w:ascii="Times" w:eastAsia="Times New Roman" w:hAnsi="Times" w:cs="Times New Roman"/>
-          <w:sz w:val="20"/>
-          <w:szCs w:val="20"/>
-        </w:rPr>
-        <w:t>Omelyan</w:t>
-      </w:r>
-      <w:proofErr w:type="spellEnd"/>
-      <w:r>
-        <w:rPr>
-          <w:rFonts w:ascii="Times" w:eastAsia="Times New Roman" w:hAnsi="Times" w:cs="Times New Roman"/>
-          <w:sz w:val="20"/>
-          <w:szCs w:val="20"/>
-        </w:rPr>
-        <w:t xml:space="preserve">, A. </w:t>
-      </w:r>
-      <w:proofErr w:type="spellStart"/>
-      <w:r>
-        <w:rPr>
-          <w:rFonts w:ascii="Times" w:eastAsia="Times New Roman" w:hAnsi="Times" w:cs="Times New Roman"/>
-          <w:sz w:val="20"/>
-          <w:szCs w:val="20"/>
-        </w:rPr>
-        <w:t>Onufriev</w:t>
-      </w:r>
-      <w:proofErr w:type="spellEnd"/>
-      <w:r>
-        <w:rPr>
-          <w:rFonts w:ascii="Times" w:eastAsia="Times New Roman" w:hAnsi="Times" w:cs="Times New Roman"/>
-          <w:sz w:val="20"/>
-          <w:szCs w:val="20"/>
-        </w:rPr>
-        <w:t xml:space="preserve">, D.R. Roe, A. </w:t>
-      </w:r>
-      <w:proofErr w:type="spellStart"/>
-      <w:r>
-        <w:rPr>
-          <w:rFonts w:ascii="Times" w:eastAsia="Times New Roman" w:hAnsi="Times" w:cs="Times New Roman"/>
-          <w:sz w:val="20"/>
-          <w:szCs w:val="20"/>
-        </w:rPr>
-        <w:t>Roitberg</w:t>
-      </w:r>
-      <w:proofErr w:type="spellEnd"/>
-      <w:r>
-        <w:rPr>
-          <w:rFonts w:ascii="Times" w:eastAsia="Times New Roman" w:hAnsi="Times" w:cs="Times New Roman"/>
-          <w:sz w:val="20"/>
-          <w:szCs w:val="20"/>
-        </w:rPr>
-        <w:t xml:space="preserve">, C. </w:t>
-      </w:r>
-      <w:proofErr w:type="spellStart"/>
-      <w:r>
-        <w:rPr>
-          <w:rFonts w:ascii="Times" w:eastAsia="Times New Roman" w:hAnsi="Times" w:cs="Times New Roman"/>
-          <w:sz w:val="20"/>
-          <w:szCs w:val="20"/>
-        </w:rPr>
-        <w:t>Sagui</w:t>
-      </w:r>
-      <w:proofErr w:type="spellEnd"/>
-      <w:r>
-        <w:rPr>
-          <w:rFonts w:ascii="Times" w:eastAsia="Times New Roman" w:hAnsi="Times" w:cs="Times New Roman"/>
-          <w:sz w:val="20"/>
-          <w:szCs w:val="20"/>
-        </w:rPr>
-        <w:t xml:space="preserve">, C.L. </w:t>
-      </w:r>
-      <w:proofErr w:type="spellStart"/>
-      <w:r>
-        <w:rPr>
-          <w:rFonts w:ascii="Times" w:eastAsia="Times New Roman" w:hAnsi="Times" w:cs="Times New Roman"/>
-          <w:sz w:val="20"/>
-          <w:szCs w:val="20"/>
-        </w:rPr>
-        <w:t>Simmerling</w:t>
-      </w:r>
-      <w:proofErr w:type="spellEnd"/>
-      <w:r>
-        <w:rPr>
-          <w:rFonts w:ascii="Times" w:eastAsia="Times New Roman" w:hAnsi="Times" w:cs="Times New Roman"/>
-          <w:sz w:val="20"/>
-          <w:szCs w:val="20"/>
-        </w:rPr>
-        <w:t xml:space="preserve">, W.M. </w:t>
-      </w:r>
-      <w:proofErr w:type="spellStart"/>
-      <w:r>
-        <w:rPr>
-          <w:rFonts w:ascii="Times" w:eastAsia="Times New Roman" w:hAnsi="Times" w:cs="Times New Roman"/>
-          <w:sz w:val="20"/>
-          <w:szCs w:val="20"/>
-        </w:rPr>
-        <w:t>Botello</w:t>
-      </w:r>
-      <w:proofErr w:type="spellEnd"/>
-      <w:r>
-        <w:rPr>
-          <w:rFonts w:ascii="Times" w:eastAsia="Times New Roman" w:hAnsi="Times" w:cs="Times New Roman"/>
-          <w:sz w:val="20"/>
-          <w:szCs w:val="20"/>
-        </w:rPr>
-        <w:t xml:space="preserve">-Smith, J. </w:t>
-      </w:r>
-      <w:proofErr w:type="spellStart"/>
-      <w:r>
-        <w:rPr>
-          <w:rFonts w:ascii="Times" w:eastAsia="Times New Roman" w:hAnsi="Times" w:cs="Times New Roman"/>
-          <w:sz w:val="20"/>
-          <w:szCs w:val="20"/>
-        </w:rPr>
-        <w:t>Swails</w:t>
-      </w:r>
-      <w:proofErr w:type="spellEnd"/>
-      <w:r>
-        <w:rPr>
-          <w:rFonts w:ascii="Times" w:eastAsia="Times New Roman" w:hAnsi="Times" w:cs="Times New Roman"/>
-          <w:sz w:val="20"/>
-          <w:szCs w:val="20"/>
-        </w:rPr>
-        <w:t xml:space="preserve">, R.C. Walker, J. Wang, R.M. Wolf, X. Wu, L. Xiao and P.A. </w:t>
-      </w:r>
-      <w:proofErr w:type="spellStart"/>
-      <w:r>
-        <w:rPr>
-          <w:rFonts w:ascii="Times" w:eastAsia="Times New Roman" w:hAnsi="Times" w:cs="Times New Roman"/>
-          <w:sz w:val="20"/>
-          <w:szCs w:val="20"/>
-        </w:rPr>
-        <w:t>Kollman</w:t>
-      </w:r>
-      <w:proofErr w:type="spellEnd"/>
-      <w:r>
-        <w:rPr>
-          <w:rFonts w:ascii="Times" w:eastAsia="Times New Roman" w:hAnsi="Times" w:cs="Times New Roman"/>
-          <w:sz w:val="20"/>
-          <w:szCs w:val="20"/>
-        </w:rPr>
-        <w:t xml:space="preserve"> (2016), AMBER 2016, University of California, San Francisco.</w:t>
+        <w:t>D.A. Case, R.M. Betz, D.S. Cerutti, T.E. Cheatham, III, T.A. Darden, R.E. Duke, T.J. Giese, H. Gohlke, A.W. Goetz, N. Homeyer, S. Izadi, P. Janowski, J. Kaus, A. Kovalenko, T.S. Lee, S. LeGrand, P. Li, C. Lin, T. Luchko, R. Luo, B. Madej, D. Mermelstein, K.M. Merz, G. Monard, H. Nguyen, H.T. Nguyen, I. Omelyan, A. Onufriev, D.R. Roe, A. Roitberg, C. Sagui, C.L. Simmerling, W.M. Botello-Smith, J. Swails, R.C. Walker, J. Wang, R.M. Wolf, X. Wu, L. Xiao and P.A. Kollman (2016), AMBER 2016, University of California, San Francisco.</w:t>
       </w:r>
     </w:p>
   </w:comment>
@@ -9028,41 +5841,13 @@
           <w:rFonts w:eastAsia="Times New Roman" w:cs="Times New Roman"/>
         </w:rPr>
       </w:pPr>
-      <w:proofErr w:type="spellStart"/>
       <w:r>
         <w:rPr>
           <w:rFonts w:ascii="Lato Regular" w:eastAsia="Times New Roman" w:hAnsi="Lato Regular" w:cs="Times New Roman"/>
           <w:color w:val="404040"/>
           <w:shd w:val="clear" w:color="auto" w:fill="FCFCFC"/>
         </w:rPr>
-        <w:t>OpenEye</w:t>
-      </w:r>
-      <w:proofErr w:type="spellEnd"/>
-      <w:r>
-        <w:rPr>
-          <w:rFonts w:ascii="Lato Regular" w:eastAsia="Times New Roman" w:hAnsi="Lato Regular" w:cs="Times New Roman"/>
-          <w:color w:val="404040"/>
-          <w:shd w:val="clear" w:color="auto" w:fill="FCFCFC"/>
-        </w:rPr>
-        <w:t xml:space="preserve"> Toolkits 2017.Oct.1 </w:t>
-      </w:r>
-      <w:proofErr w:type="spellStart"/>
-      <w:r>
-        <w:rPr>
-          <w:rFonts w:ascii="Lato Regular" w:eastAsia="Times New Roman" w:hAnsi="Lato Regular" w:cs="Times New Roman"/>
-          <w:color w:val="404040"/>
-          <w:shd w:val="clear" w:color="auto" w:fill="FCFCFC"/>
-        </w:rPr>
-        <w:t>OpenEye</w:t>
-      </w:r>
-      <w:proofErr w:type="spellEnd"/>
-      <w:r>
-        <w:rPr>
-          <w:rFonts w:ascii="Lato Regular" w:eastAsia="Times New Roman" w:hAnsi="Lato Regular" w:cs="Times New Roman"/>
-          <w:color w:val="404040"/>
-          <w:shd w:val="clear" w:color="auto" w:fill="FCFCFC"/>
-        </w:rPr>
-        <w:t xml:space="preserve"> Scientific Software, Santa Fe, NM. </w:t>
+        <w:t>OpenEye Toolkits 2017.Oct.1 OpenEye Scientific Software, Santa Fe, NM. </w:t>
       </w:r>
       <w:hyperlink r:id="rId1" w:history="1">
         <w:r>
@@ -9107,15 +5892,7 @@
         <w:annotationRef/>
       </w:r>
       <w:r>
-        <w:t xml:space="preserve">We should check with John about this, but I think we can call it YANK </w:t>
-      </w:r>
-      <w:proofErr w:type="spellStart"/>
-      <w:r>
-        <w:t>trailblaze</w:t>
-      </w:r>
-      <w:proofErr w:type="spellEnd"/>
-      <w:r>
-        <w:t xml:space="preserve"> algorithm. I’d also add “First, the ligand charges were annihilated, and then Van der Waals forces were decoupled from the environment."</w:t>
+        <w:t>We should check with John about this, but I think we can call it YANK trailblaze algorithm. I’d also add “First, the ligand charges were annihilated, and then Van der Waals forces were decoupled from the environment."</w:t>
       </w:r>
     </w:p>
   </w:comment>
@@ -11130,7 +7907,7 @@
   <a:extraClrSchemeLst/>
   <a:extLst>
     <a:ext uri="{05A4C25C-085E-4340-85A3-A5531E510DB2}">
-      <thm15:themeFamily xmlns:thm15="http://schemas.microsoft.com/office/thememl/2012/main" xmlns="" name="Office Theme" id="{62F939B6-93AF-4DB8-9C6B-D6C7DFDC589F}" vid="{4A3C46E8-61CC-4603-A589-7422A47A8E4A}"/>
+      <thm15:themeFamily xmlns="" xmlns:thm15="http://schemas.microsoft.com/office/thememl/2012/main" name="Office Theme" id="{62F939B6-93AF-4DB8-9C6B-D6C7DFDC589F}" vid="{4A3C46E8-61CC-4603-A589-7422A47A8E4A}"/>
     </a:ext>
   </a:extLst>
 </a:theme>

</xml_diff>

<commit_message>
Added comment about long-range dispersion correction and restraint unbiasing
</commit_message>
<xml_diff>
--- a/methods-musashi.docx
+++ b/methods-musashi.docx
@@ -19,6 +19,34 @@
           <w:rFonts w:ascii="Helvetica" w:hAnsi="Helvetica" w:cs="Times"/>
           <w:u w:val="single"/>
         </w:rPr>
+        <w:softHyphen/>
+      </w:r>
+      <w:r>
+        <w:rPr>
+          <w:rFonts w:ascii="Helvetica" w:hAnsi="Helvetica" w:cs="Times"/>
+          <w:u w:val="single"/>
+        </w:rPr>
+        <w:softHyphen/>
+      </w:r>
+      <w:r>
+        <w:rPr>
+          <w:rFonts w:ascii="Helvetica" w:hAnsi="Helvetica" w:cs="Times"/>
+          <w:u w:val="single"/>
+        </w:rPr>
+        <w:softHyphen/>
+      </w:r>
+      <w:r>
+        <w:rPr>
+          <w:rFonts w:ascii="Helvetica" w:hAnsi="Helvetica" w:cs="Times"/>
+          <w:u w:val="single"/>
+        </w:rPr>
+        <w:softHyphen/>
+      </w:r>
+      <w:r>
+        <w:rPr>
+          <w:rFonts w:ascii="Helvetica" w:hAnsi="Helvetica" w:cs="Times"/>
+          <w:u w:val="single"/>
+        </w:rPr>
         <w:t>Modeling and System preparation</w:t>
       </w:r>
     </w:p>
@@ -244,7 +272,35 @@
         <w:rPr>
           <w:rFonts w:ascii="Helvetica" w:hAnsi="Helvetica" w:cs="Times"/>
         </w:rPr>
-        <w:t xml:space="preserve">In this step, force field atom types and bond orders are assigned, missing atoms are added, tautomer/ionization states are assigned, water orientations are sampled, Asn, Gln, and His residues are flipped to optimize the hydrogen bond network, and a constrained energy minimization is performed. </w:t>
+        <w:t xml:space="preserve">In this step, force field atom types and bond orders are assigned, missing atoms are added, tautomer/ionization states are assigned, water orientations are sampled, </w:t>
+      </w:r>
+      <w:proofErr w:type="spellStart"/>
+      <w:r>
+        <w:rPr>
+          <w:rFonts w:ascii="Helvetica" w:hAnsi="Helvetica" w:cs="Times"/>
+        </w:rPr>
+        <w:t>Asn</w:t>
+      </w:r>
+      <w:proofErr w:type="spellEnd"/>
+      <w:r>
+        <w:rPr>
+          <w:rFonts w:ascii="Helvetica" w:hAnsi="Helvetica" w:cs="Times"/>
+        </w:rPr>
+        <w:t xml:space="preserve">, </w:t>
+      </w:r>
+      <w:proofErr w:type="spellStart"/>
+      <w:r>
+        <w:rPr>
+          <w:rFonts w:ascii="Helvetica" w:hAnsi="Helvetica" w:cs="Times"/>
+        </w:rPr>
+        <w:t>Gln</w:t>
+      </w:r>
+      <w:proofErr w:type="spellEnd"/>
+      <w:r>
+        <w:rPr>
+          <w:rFonts w:ascii="Helvetica" w:hAnsi="Helvetica" w:cs="Times"/>
+        </w:rPr>
+        <w:t xml:space="preserve">, and His residues are flipped to optimize the hydrogen bond network, and a constrained energy minimization is performed. </w:t>
       </w:r>
       <w:r>
         <w:rPr>
@@ -346,7 +402,21 @@
         <w:rPr>
           <w:rFonts w:ascii="Helvetica" w:hAnsi="Helvetica" w:cs="Times"/>
         </w:rPr>
-        <w:t>together with known inactives w</w:t>
+        <w:t xml:space="preserve">together with known </w:t>
+      </w:r>
+      <w:proofErr w:type="spellStart"/>
+      <w:r>
+        <w:rPr>
+          <w:rFonts w:ascii="Helvetica" w:hAnsi="Helvetica" w:cs="Times"/>
+        </w:rPr>
+        <w:t>inactives</w:t>
+      </w:r>
+      <w:proofErr w:type="spellEnd"/>
+      <w:r>
+        <w:rPr>
+          <w:rFonts w:ascii="Helvetica" w:hAnsi="Helvetica" w:cs="Times"/>
+        </w:rPr>
+        <w:t xml:space="preserve"> w</w:t>
       </w:r>
       <w:r>
         <w:rPr>
@@ -499,11 +569,19 @@
         <w:t xml:space="preserve"> binding site described by </w:t>
       </w:r>
       <w:commentRangeStart w:id="5"/>
-      <w:r>
-        <w:rPr>
-          <w:rFonts w:ascii="Helvetica" w:hAnsi="Helvetica" w:cs="Times"/>
-        </w:rPr>
-        <w:t xml:space="preserve">Lan </w:t>
+      <w:proofErr w:type="spellStart"/>
+      <w:r>
+        <w:rPr>
+          <w:rFonts w:ascii="Helvetica" w:hAnsi="Helvetica" w:cs="Times"/>
+        </w:rPr>
+        <w:t>Lan</w:t>
+      </w:r>
+      <w:proofErr w:type="spellEnd"/>
+      <w:r>
+        <w:rPr>
+          <w:rFonts w:ascii="Helvetica" w:hAnsi="Helvetica" w:cs="Times"/>
+        </w:rPr>
+        <w:t xml:space="preserve"> </w:t>
       </w:r>
       <w:r>
         <w:rPr>
@@ -641,7 +719,21 @@
         <w:rPr>
           <w:rFonts w:ascii="Helvetica" w:hAnsi="Helvetica" w:cs="Times"/>
         </w:rPr>
-        <w:t xml:space="preserve">this binding pocket. Induced fit docking results were validated with the Metadynamics protocol described by </w:t>
+        <w:t xml:space="preserve">this binding pocket. Induced fit docking results were validated with the </w:t>
+      </w:r>
+      <w:proofErr w:type="spellStart"/>
+      <w:r>
+        <w:rPr>
+          <w:rFonts w:ascii="Helvetica" w:hAnsi="Helvetica" w:cs="Times"/>
+        </w:rPr>
+        <w:t>Metadynamics</w:t>
+      </w:r>
+      <w:proofErr w:type="spellEnd"/>
+      <w:r>
+        <w:rPr>
+          <w:rFonts w:ascii="Helvetica" w:hAnsi="Helvetica" w:cs="Times"/>
+        </w:rPr>
+        <w:t xml:space="preserve"> protocol described by </w:t>
       </w:r>
       <w:commentRangeStart w:id="7"/>
       <w:r>
@@ -736,7 +828,21 @@
         <w:rPr>
           <w:rFonts w:ascii="Helvetica" w:hAnsi="Helvetica" w:cs="Times"/>
         </w:rPr>
-        <w:t>a Glide SP docking of known actives and inactives.</w:t>
+        <w:t xml:space="preserve">a Glide SP docking of known actives and </w:t>
+      </w:r>
+      <w:proofErr w:type="spellStart"/>
+      <w:r>
+        <w:rPr>
+          <w:rFonts w:ascii="Helvetica" w:hAnsi="Helvetica" w:cs="Times"/>
+        </w:rPr>
+        <w:t>inactives</w:t>
+      </w:r>
+      <w:proofErr w:type="spellEnd"/>
+      <w:r>
+        <w:rPr>
+          <w:rFonts w:ascii="Helvetica" w:hAnsi="Helvetica" w:cs="Times"/>
+        </w:rPr>
+        <w:t>.</w:t>
       </w:r>
       <w:r>
         <w:rPr>
@@ -840,6 +946,7 @@
         </w:rPr>
         <w:t xml:space="preserve">using Glide SP by docking the March 2016 collection of the </w:t>
       </w:r>
+      <w:proofErr w:type="spellStart"/>
       <w:r>
         <w:rPr>
           <w:rFonts w:ascii="Helvetica" w:hAnsi="Helvetica" w:cs="Times"/>
@@ -850,7 +957,14 @@
         <w:rPr>
           <w:rFonts w:ascii="Helvetica" w:hAnsi="Helvetica" w:cs="Times"/>
         </w:rPr>
-        <w:t>olecules dataset. All</w:t>
+        <w:t>olecules</w:t>
+      </w:r>
+      <w:proofErr w:type="spellEnd"/>
+      <w:r>
+        <w:rPr>
+          <w:rFonts w:ascii="Helvetica" w:hAnsi="Helvetica" w:cs="Times"/>
+        </w:rPr>
+        <w:t xml:space="preserve"> dataset. All</w:t>
       </w:r>
       <w:r>
         <w:rPr>
@@ -859,6 +973,7 @@
         <w:t xml:space="preserve"> ligand structures were prepared with </w:t>
       </w:r>
       <w:commentRangeStart w:id="9"/>
+      <w:proofErr w:type="spellStart"/>
       <w:r>
         <w:rPr>
           <w:rFonts w:ascii="Helvetica" w:hAnsi="Helvetica" w:cs="Times"/>
@@ -866,6 +981,7 @@
         <w:t>LigPrep</w:t>
       </w:r>
       <w:commentRangeEnd w:id="9"/>
+      <w:proofErr w:type="spellEnd"/>
       <w:r>
         <w:rPr>
           <w:rStyle w:val="CommentReference"/>
@@ -1255,7 +1371,63 @@
         <w:rPr>
           <w:rFonts w:ascii="Helvetica" w:hAnsi="Helvetica" w:cs="Times"/>
         </w:rPr>
-        <w:t xml:space="preserve">The hitlist was ranked in addition to the Glide SP DockingScore also by a Pareto ranking of DockingScore and number of WaterMap hydration sites with </w:t>
+        <w:t xml:space="preserve">The </w:t>
+      </w:r>
+      <w:proofErr w:type="spellStart"/>
+      <w:r>
+        <w:rPr>
+          <w:rFonts w:ascii="Helvetica" w:hAnsi="Helvetica" w:cs="Times"/>
+        </w:rPr>
+        <w:t>hitlist</w:t>
+      </w:r>
+      <w:proofErr w:type="spellEnd"/>
+      <w:r>
+        <w:rPr>
+          <w:rFonts w:ascii="Helvetica" w:hAnsi="Helvetica" w:cs="Times"/>
+        </w:rPr>
+        <w:t xml:space="preserve"> was ranked in addition to the Glide SP </w:t>
+      </w:r>
+      <w:proofErr w:type="spellStart"/>
+      <w:r>
+        <w:rPr>
+          <w:rFonts w:ascii="Helvetica" w:hAnsi="Helvetica" w:cs="Times"/>
+        </w:rPr>
+        <w:t>DockingScore</w:t>
+      </w:r>
+      <w:proofErr w:type="spellEnd"/>
+      <w:r>
+        <w:rPr>
+          <w:rFonts w:ascii="Helvetica" w:hAnsi="Helvetica" w:cs="Times"/>
+        </w:rPr>
+        <w:t xml:space="preserve"> also by a Pareto ranking of </w:t>
+      </w:r>
+      <w:proofErr w:type="spellStart"/>
+      <w:r>
+        <w:rPr>
+          <w:rFonts w:ascii="Helvetica" w:hAnsi="Helvetica" w:cs="Times"/>
+        </w:rPr>
+        <w:t>DockingScore</w:t>
+      </w:r>
+      <w:proofErr w:type="spellEnd"/>
+      <w:r>
+        <w:rPr>
+          <w:rFonts w:ascii="Helvetica" w:hAnsi="Helvetica" w:cs="Times"/>
+        </w:rPr>
+        <w:t xml:space="preserve"> and number of </w:t>
+      </w:r>
+      <w:proofErr w:type="spellStart"/>
+      <w:r>
+        <w:rPr>
+          <w:rFonts w:ascii="Helvetica" w:hAnsi="Helvetica" w:cs="Times"/>
+        </w:rPr>
+        <w:t>WaterMap</w:t>
+      </w:r>
+      <w:proofErr w:type="spellEnd"/>
+      <w:r>
+        <w:rPr>
+          <w:rFonts w:ascii="Helvetica" w:hAnsi="Helvetica" w:cs="Times"/>
+        </w:rPr>
+        <w:t xml:space="preserve"> hydration sites with </w:t>
       </w:r>
       <w:r>
         <w:rPr>
@@ -1274,13 +1446,41 @@
         <w:rPr>
           <w:rFonts w:ascii="Helvetica" w:hAnsi="Helvetica" w:cs="Times"/>
         </w:rPr>
-        <w:t xml:space="preserve"> &gt; 2 kcal/mol which overlap with the ligand pose. The top 200 ranked hits from both lists were combined. </w:t>
-      </w:r>
-      <w:r>
-        <w:rPr>
-          <w:rFonts w:ascii="Helvetica" w:hAnsi="Helvetica" w:cs="Times"/>
-        </w:rPr>
-        <w:t xml:space="preserve">Finally, a leader-follower clustering using dendridic fingerprints was performed using </w:t>
+        <w:t xml:space="preserve"> &gt; 2 kcal/</w:t>
+      </w:r>
+      <w:proofErr w:type="spellStart"/>
+      <w:r>
+        <w:rPr>
+          <w:rFonts w:ascii="Helvetica" w:hAnsi="Helvetica" w:cs="Times"/>
+        </w:rPr>
+        <w:t>mol</w:t>
+      </w:r>
+      <w:proofErr w:type="spellEnd"/>
+      <w:r>
+        <w:rPr>
+          <w:rFonts w:ascii="Helvetica" w:hAnsi="Helvetica" w:cs="Times"/>
+        </w:rPr>
+        <w:t xml:space="preserve"> which overlap with the ligand pose. The top 200 ranked hits from both lists were combined. </w:t>
+      </w:r>
+      <w:r>
+        <w:rPr>
+          <w:rFonts w:ascii="Helvetica" w:hAnsi="Helvetica" w:cs="Times"/>
+        </w:rPr>
+        <w:t xml:space="preserve">Finally, a leader-follower clustering using </w:t>
+      </w:r>
+      <w:proofErr w:type="spellStart"/>
+      <w:r>
+        <w:rPr>
+          <w:rFonts w:ascii="Helvetica" w:hAnsi="Helvetica" w:cs="Times"/>
+        </w:rPr>
+        <w:t>dendridic</w:t>
+      </w:r>
+      <w:proofErr w:type="spellEnd"/>
+      <w:r>
+        <w:rPr>
+          <w:rFonts w:ascii="Helvetica" w:hAnsi="Helvetica" w:cs="Times"/>
+        </w:rPr>
+        <w:t xml:space="preserve"> fingerprints was performed using </w:t>
       </w:r>
       <w:commentRangeStart w:id="15"/>
       <w:r>
@@ -1556,6 +1756,7 @@
         </w:rPr>
         <w:t xml:space="preserve">Parameterization. </w:t>
       </w:r>
+      <w:proofErr w:type="spellStart"/>
       <w:proofErr w:type="gramStart"/>
       <w:r>
         <w:rPr>
@@ -1563,6 +1764,7 @@
         </w:rPr>
         <w:t>tleap</w:t>
       </w:r>
+      <w:proofErr w:type="spellEnd"/>
       <w:proofErr w:type="gramEnd"/>
       <w:r>
         <w:rPr>
@@ -1570,12 +1772,14 @@
         </w:rPr>
         <w:t xml:space="preserve"> (</w:t>
       </w:r>
+      <w:proofErr w:type="spellStart"/>
       <w:r>
         <w:rPr>
           <w:rFonts w:ascii="Courier" w:hAnsi="Courier"/>
         </w:rPr>
         <w:t>ambermini</w:t>
       </w:r>
+      <w:proofErr w:type="spellEnd"/>
       <w:r>
         <w:rPr>
           <w:rFonts w:ascii="Helvetica" w:hAnsi="Helvetica"/>
@@ -1613,7 +1817,21 @@
         <w:rPr>
           <w:rFonts w:ascii="Helvetica" w:hAnsi="Helvetica"/>
         </w:rPr>
-        <w:t xml:space="preserve"> using AMBER’s forcefield ff14sb</w:t>
+        <w:t xml:space="preserve"> using AMBER’s </w:t>
+      </w:r>
+      <w:proofErr w:type="spellStart"/>
+      <w:r>
+        <w:rPr>
+          <w:rFonts w:ascii="Helvetica" w:hAnsi="Helvetica"/>
+        </w:rPr>
+        <w:t>forcefield</w:t>
+      </w:r>
+      <w:proofErr w:type="spellEnd"/>
+      <w:r>
+        <w:rPr>
+          <w:rFonts w:ascii="Helvetica" w:hAnsi="Helvetica"/>
+        </w:rPr>
+        <w:t xml:space="preserve"> ff14sb</w:t>
       </w:r>
       <w:r>
         <w:rPr>
@@ -1661,8 +1879,16 @@
         <w:rPr>
           <w:rFonts w:ascii="Helvetica" w:hAnsi="Helvetica"/>
         </w:rPr>
-        <w:t xml:space="preserve"> implementation in OpenEye</w:t>
-      </w:r>
+        <w:t xml:space="preserve"> implementation in </w:t>
+      </w:r>
+      <w:proofErr w:type="spellStart"/>
+      <w:r>
+        <w:rPr>
+          <w:rFonts w:ascii="Helvetica" w:hAnsi="Helvetica"/>
+        </w:rPr>
+        <w:t>OpenEye</w:t>
+      </w:r>
+      <w:proofErr w:type="spellEnd"/>
       <w:r>
         <w:rPr>
           <w:rFonts w:ascii="Helvetica" w:hAnsi="Helvetica"/>
@@ -1670,12 +1896,14 @@
         <w:t xml:space="preserve"> (</w:t>
       </w:r>
       <w:commentRangeStart w:id="17"/>
+      <w:proofErr w:type="spellStart"/>
       <w:r>
         <w:rPr>
           <w:rFonts w:ascii="Courier" w:hAnsi="Courier"/>
         </w:rPr>
         <w:t>OEtoolkit</w:t>
       </w:r>
+      <w:proofErr w:type="spellEnd"/>
       <w:r>
         <w:rPr>
           <w:rFonts w:ascii="Helvetica" w:hAnsi="Helvetica"/>
@@ -1702,12 +1930,14 @@
         </w:rPr>
         <w:t xml:space="preserve">through </w:t>
       </w:r>
+      <w:proofErr w:type="spellStart"/>
       <w:r>
         <w:rPr>
           <w:rFonts w:ascii="Courier" w:hAnsi="Courier"/>
         </w:rPr>
         <w:t>openmoltools</w:t>
       </w:r>
+      <w:proofErr w:type="spellEnd"/>
       <w:r>
         <w:rPr>
           <w:rFonts w:ascii="Helvetica" w:hAnsi="Helvetica"/>
@@ -1760,12 +1990,14 @@
         </w:rPr>
         <w:t xml:space="preserve"> using the implementation of the L-BFGS algorithm in </w:t>
       </w:r>
+      <w:proofErr w:type="spellStart"/>
       <w:r>
         <w:rPr>
           <w:rFonts w:ascii="Courier" w:hAnsi="Courier"/>
         </w:rPr>
         <w:t>OpenMM</w:t>
       </w:r>
+      <w:proofErr w:type="spellEnd"/>
       <w:r>
         <w:rPr>
           <w:rFonts w:ascii="Helvetica" w:hAnsi="Helvetica"/>
@@ -1855,12 +2087,14 @@
         </w:rPr>
         <w:t xml:space="preserve"> 0.19.4 using </w:t>
       </w:r>
+      <w:proofErr w:type="spellStart"/>
       <w:r>
         <w:rPr>
           <w:rFonts w:ascii="Courier" w:hAnsi="Courier"/>
         </w:rPr>
         <w:t>OpenMMTools</w:t>
       </w:r>
+      <w:proofErr w:type="spellEnd"/>
       <w:r>
         <w:rPr>
           <w:rFonts w:ascii="Helvetica" w:hAnsi="Helvetica"/>
@@ -1889,7 +2123,21 @@
         <w:rPr>
           <w:rFonts w:ascii="Helvetica" w:hAnsi="Helvetica"/>
         </w:rPr>
-        <w:t xml:space="preserve"> (K =0.33 kcal/mol*Å</w:t>
+        <w:t xml:space="preserve"> (K =0.33 kcal/</w:t>
+      </w:r>
+      <w:proofErr w:type="spellStart"/>
+      <w:r>
+        <w:rPr>
+          <w:rFonts w:ascii="Helvetica" w:hAnsi="Helvetica"/>
+        </w:rPr>
+        <w:t>mol</w:t>
+      </w:r>
+      <w:proofErr w:type="spellEnd"/>
+      <w:r>
+        <w:rPr>
+          <w:rFonts w:ascii="Helvetica" w:hAnsi="Helvetica"/>
+        </w:rPr>
+        <w:t>*Å</w:t>
       </w:r>
       <w:r>
         <w:rPr>
@@ -1914,14 +2162,36 @@
         <w:rPr>
           <w:rFonts w:ascii="Helvetica" w:hAnsi="Helvetica"/>
         </w:rPr>
-        <w:t xml:space="preserve">The calculation was performed using an explicit PME solvent, with a nonbonded forces cutoff using a 9Å cutoff and </w:t>
-      </w:r>
-      <w:r>
-        <w:rPr>
-          <w:rFonts w:ascii="Helvetica" w:hAnsi="Helvetica"/>
-        </w:rPr>
-        <w:t>four neutralizing Cl</w:t>
-      </w:r>
+        <w:t xml:space="preserve">The calculation was performed using an explicit PME solvent, with a </w:t>
+      </w:r>
+      <w:proofErr w:type="spellStart"/>
+      <w:r>
+        <w:rPr>
+          <w:rFonts w:ascii="Helvetica" w:hAnsi="Helvetica"/>
+        </w:rPr>
+        <w:t>nonbonded</w:t>
+      </w:r>
+      <w:proofErr w:type="spellEnd"/>
+      <w:r>
+        <w:rPr>
+          <w:rFonts w:ascii="Helvetica" w:hAnsi="Helvetica"/>
+        </w:rPr>
+        <w:t xml:space="preserve"> forces cutoff using a 9Å cutoff and </w:t>
+      </w:r>
+      <w:r>
+        <w:rPr>
+          <w:rFonts w:ascii="Helvetica" w:hAnsi="Helvetica"/>
+        </w:rPr>
+        <w:t xml:space="preserve">four neutralizing </w:t>
+      </w:r>
+      <w:proofErr w:type="spellStart"/>
+      <w:r>
+        <w:rPr>
+          <w:rFonts w:ascii="Helvetica" w:hAnsi="Helvetica"/>
+        </w:rPr>
+        <w:t>Cl</w:t>
+      </w:r>
+      <w:proofErr w:type="spellEnd"/>
       <w:r>
         <w:rPr>
           <w:rFonts w:ascii="Helvetica" w:hAnsi="Helvetica"/>
@@ -1951,7 +2221,21 @@
         <w:rPr>
           <w:rFonts w:ascii="Helvetica" w:hAnsi="Helvetica"/>
         </w:rPr>
-        <w:t xml:space="preserve">using a Langevin integrator (VRORV splitting) set </w:t>
+        <w:t xml:space="preserve">using a </w:t>
+      </w:r>
+      <w:proofErr w:type="spellStart"/>
+      <w:r>
+        <w:rPr>
+          <w:rFonts w:ascii="Helvetica" w:hAnsi="Helvetica"/>
+        </w:rPr>
+        <w:t>Langevin</w:t>
+      </w:r>
+      <w:proofErr w:type="spellEnd"/>
+      <w:r>
+        <w:rPr>
+          <w:rFonts w:ascii="Helvetica" w:hAnsi="Helvetica"/>
+        </w:rPr>
+        <w:t xml:space="preserve"> integrator (VRORV splitting) set </w:t>
       </w:r>
       <w:r>
         <w:rPr>
@@ -1963,8 +2247,16 @@
         <w:rPr>
           <w:rFonts w:ascii="Helvetica" w:hAnsi="Helvetica"/>
         </w:rPr>
-        <w:t xml:space="preserve"> with a 2fs timestep</w:t>
-      </w:r>
+        <w:t xml:space="preserve"> with a 2fs </w:t>
+      </w:r>
+      <w:proofErr w:type="spellStart"/>
+      <w:r>
+        <w:rPr>
+          <w:rFonts w:ascii="Helvetica" w:hAnsi="Helvetica"/>
+        </w:rPr>
+        <w:t>timestep</w:t>
+      </w:r>
+      <w:proofErr w:type="spellEnd"/>
       <w:r>
         <w:rPr>
           <w:rFonts w:ascii="Helvetica" w:hAnsi="Helvetica"/>
@@ -1975,27 +2267,75 @@
         <w:rPr>
           <w:rFonts w:ascii="Helvetica" w:hAnsi="Helvetica"/>
         </w:rPr>
-        <w:t xml:space="preserve"> and a Monte Carlo barostat was used to maintain</w:t>
-      </w:r>
-      <w:r>
-        <w:rPr>
-          <w:rFonts w:ascii="Helvetica" w:hAnsi="Helvetica"/>
-        </w:rPr>
-        <w:t xml:space="preserve"> 1 atm </w:t>
-      </w:r>
-      <w:proofErr w:type="gramStart"/>
-      <w:r>
-        <w:rPr>
-          <w:rFonts w:ascii="Helvetica" w:hAnsi="Helvetica"/>
-        </w:rPr>
-        <w:t>pressure .</w:t>
-      </w:r>
-      <w:proofErr w:type="gramEnd"/>
-      <w:r>
-        <w:rPr>
-          <w:rFonts w:ascii="Helvetica" w:hAnsi="Helvetica"/>
-        </w:rPr>
-        <w:t xml:space="preserve"> Ro 08-2750 and Ro A6 were run for 10000 iterations with 2500 timesteps per iteration, while Ro-OH was run for 15000 iterations with 2500 timesteps per iteration.</w:t>
+        <w:t xml:space="preserve"> and a Monte Carlo </w:t>
+      </w:r>
+      <w:proofErr w:type="spellStart"/>
+      <w:r>
+        <w:rPr>
+          <w:rFonts w:ascii="Helvetica" w:hAnsi="Helvetica"/>
+        </w:rPr>
+        <w:t>barostat</w:t>
+      </w:r>
+      <w:proofErr w:type="spellEnd"/>
+      <w:r>
+        <w:rPr>
+          <w:rFonts w:ascii="Helvetica" w:hAnsi="Helvetica"/>
+        </w:rPr>
+        <w:t xml:space="preserve"> was used to maintain</w:t>
+      </w:r>
+      <w:r>
+        <w:rPr>
+          <w:rFonts w:ascii="Helvetica" w:hAnsi="Helvetica"/>
+        </w:rPr>
+        <w:t xml:space="preserve"> 1 </w:t>
+      </w:r>
+      <w:proofErr w:type="spellStart"/>
+      <w:r>
+        <w:rPr>
+          <w:rFonts w:ascii="Helvetica" w:hAnsi="Helvetica"/>
+        </w:rPr>
+        <w:t>atm</w:t>
+      </w:r>
+      <w:proofErr w:type="spellEnd"/>
+      <w:r>
+        <w:rPr>
+          <w:rFonts w:ascii="Helvetica" w:hAnsi="Helvetica"/>
+        </w:rPr>
+        <w:t xml:space="preserve"> pressure</w:t>
+      </w:r>
+      <w:r>
+        <w:rPr>
+          <w:rFonts w:ascii="Helvetica" w:hAnsi="Helvetica"/>
+        </w:rPr>
+        <w:t xml:space="preserve">. Ro 08-2750 and Ro A6 were run for 10000 iterations with 2500 </w:t>
+      </w:r>
+      <w:proofErr w:type="spellStart"/>
+      <w:r>
+        <w:rPr>
+          <w:rFonts w:ascii="Helvetica" w:hAnsi="Helvetica"/>
+        </w:rPr>
+        <w:t>timesteps</w:t>
+      </w:r>
+      <w:proofErr w:type="spellEnd"/>
+      <w:r>
+        <w:rPr>
+          <w:rFonts w:ascii="Helvetica" w:hAnsi="Helvetica"/>
+        </w:rPr>
+        <w:t xml:space="preserve"> per iteration, while Ro-OH was run for 15000 iterations with 2500 </w:t>
+      </w:r>
+      <w:proofErr w:type="spellStart"/>
+      <w:r>
+        <w:rPr>
+          <w:rFonts w:ascii="Helvetica" w:hAnsi="Helvetica"/>
+        </w:rPr>
+        <w:t>timesteps</w:t>
+      </w:r>
+      <w:proofErr w:type="spellEnd"/>
+      <w:r>
+        <w:rPr>
+          <w:rFonts w:ascii="Helvetica" w:hAnsi="Helvetica"/>
+        </w:rPr>
+        <w:t xml:space="preserve"> per iteration.</w:t>
       </w:r>
       <w:r>
         <w:rPr>
@@ -2053,11 +2393,19 @@
         <w:t xml:space="preserve"> The alchemical pathway was automatically determined for each compound using the YANK </w:t>
       </w:r>
       <w:commentRangeStart w:id="18"/>
-      <w:r>
-        <w:rPr>
-          <w:rFonts w:ascii="Helvetica" w:hAnsi="Helvetica"/>
-        </w:rPr>
-        <w:t>autoprotocol feature</w:t>
+      <w:proofErr w:type="spellStart"/>
+      <w:r>
+        <w:rPr>
+          <w:rFonts w:ascii="Helvetica" w:hAnsi="Helvetica"/>
+        </w:rPr>
+        <w:t>autoprotocol</w:t>
+      </w:r>
+      <w:proofErr w:type="spellEnd"/>
+      <w:r>
+        <w:rPr>
+          <w:rFonts w:ascii="Helvetica" w:hAnsi="Helvetica"/>
+        </w:rPr>
+        <w:t xml:space="preserve"> feature</w:t>
       </w:r>
       <w:commentRangeEnd w:id="18"/>
       <w:r>
@@ -2152,213 +2500,313 @@
         </w:rPr>
         <w:fldChar w:fldCharType="end"/>
       </w:r>
-    </w:p>
-    <w:p>
-      <w:pPr>
-        <w:rPr>
-          <w:rFonts w:ascii="Helvetica" w:hAnsi="Helvetica"/>
-          <w:i/>
-        </w:rPr>
-      </w:pPr>
-    </w:p>
-    <w:p>
-      <w:pPr>
-        <w:rPr>
-          <w:rFonts w:ascii="Helvetica" w:hAnsi="Helvetica"/>
-        </w:rPr>
-      </w:pPr>
-      <w:r>
-        <w:rPr>
-          <w:rFonts w:ascii="Helvetica" w:hAnsi="Helvetica"/>
-          <w:i/>
-        </w:rPr>
-        <w:t xml:space="preserve">Clustering analysis. </w:t>
-      </w:r>
-      <w:r>
-        <w:rPr>
-          <w:rFonts w:ascii="Helvetica" w:hAnsi="Helvetica"/>
-        </w:rPr>
-        <w:t>The fully interacting trajectory from YANK was extracted to a pdb file, discarding initial iterations prior to equilibration</w:t>
-      </w:r>
-      <w:r>
-        <w:rPr>
-          <w:rFonts w:ascii="Helvetica" w:hAnsi="Helvetica"/>
-        </w:rPr>
-        <w:fldChar w:fldCharType="begin"/>
-      </w:r>
-      <w:r>
-        <w:rPr>
-          <w:rFonts w:ascii="Helvetica" w:hAnsi="Helvetica"/>
-        </w:rPr>
-        <w:instrText xml:space="preserve"> ADDIN PAPERS2_CITATIONS &lt;citation&gt;&lt;uuid&gt;A678635E-4779-42F3-9DE0-736B88CD17B4&lt;/uuid&gt;&lt;priority&gt;0&lt;/priority&gt;&lt;publications&gt;&lt;publication&gt;&lt;uuid&gt;096A8ACA-C845-46BF-9B8B-F25A5CF79FA8&lt;/uuid&gt;&lt;volume&gt;12&lt;/volume&gt;&lt;doi&gt;10.1021/acs.jctc.5b00784&lt;/doi&gt;&lt;startpage&gt;1799&lt;/startpage&gt;&lt;publication_date&gt;99201604121200000000222000&lt;/publication_date&gt;&lt;url&gt;http://pubs.acs.org/doi/abs/10.1021/acs.jctc.5b00784&lt;/url&gt;&lt;citekey&gt;Chodera:2016hc&lt;/citekey&gt;&lt;type&gt;400&lt;/type&gt;&lt;title&gt;A Simple Method for Automated Equilibration Detection in Molecular Simulations.&lt;/title&gt;&lt;publisher&gt;American Chemical Society&lt;/publisher&gt;&lt;institution&gt;Computational Biology Program, Sloan Kettering Institute, Memorial Sloan Kettering Cancer Center , 1275 York Avenue, Box 357, New York, New York 10065, United States.&lt;/institution&gt;&lt;number&gt;4&lt;/number&gt;&lt;subtype&gt;400&lt;/subtype&gt;&lt;endpage&gt;1805&lt;/endpage&gt;&lt;bundle&gt;&lt;publication&gt;&lt;publisher&gt;American Chemical Society&lt;/publisher&gt;&lt;title&gt;Journal of Chemical Theory and Computation&lt;/title&gt;&lt;type&gt;-100&lt;/type&gt;&lt;subtype&gt;-100&lt;/subtype&gt;&lt;uuid&gt;253B89D8-75B8-43B0-8E5B-1C21848CCB8D&lt;/uuid&gt;&lt;/publication&gt;&lt;/bundle&gt;&lt;authors&gt;&lt;author&gt;&lt;firstName&gt;John&lt;/firstName&gt;&lt;middleNames&gt;D&lt;/middleNames&gt;&lt;lastName&gt;Chodera&lt;/lastName&gt;&lt;/author&gt;&lt;/authors&gt;&lt;/publication&gt;&lt;/publications&gt;&lt;cites&gt;&lt;/cites&gt;&lt;/citation&gt;</w:instrText>
-      </w:r>
-      <w:r>
-        <w:rPr>
-          <w:rFonts w:ascii="Helvetica" w:hAnsi="Helvetica"/>
-        </w:rPr>
-        <w:fldChar w:fldCharType="separate"/>
-      </w:r>
-      <w:r>
-        <w:rPr>
-          <w:rFonts w:ascii="Helvetica" w:hAnsi="Helvetica" w:cs="Helvetica"/>
-          <w:vertAlign w:val="superscript"/>
-        </w:rPr>
-        <w:t>23</w:t>
-      </w:r>
-      <w:r>
-        <w:rPr>
-          <w:rFonts w:ascii="Helvetica" w:hAnsi="Helvetica"/>
-        </w:rPr>
-        <w:fldChar w:fldCharType="end"/>
-      </w:r>
-      <w:r>
-        <w:rPr>
-          <w:rFonts w:ascii="Helvetica" w:hAnsi="Helvetica"/>
-        </w:rPr>
-        <w:t xml:space="preserve">: 1500 for Ro 08-2750, 1600 for RoOH, and 1600 for RoA6. These trajectories were aligned in </w:t>
-      </w:r>
-      <w:r>
-        <w:rPr>
-          <w:rFonts w:ascii="Courier" w:hAnsi="Courier"/>
-        </w:rPr>
-        <w:t>MDTraj</w:t>
-      </w:r>
-      <w:r>
-        <w:rPr>
-          <w:rFonts w:ascii="Helvetica" w:hAnsi="Helvetica"/>
-        </w:rPr>
-        <w:fldChar w:fldCharType="begin"/>
-      </w:r>
-      <w:r>
-        <w:rPr>
-          <w:rFonts w:ascii="Helvetica" w:hAnsi="Helvetica"/>
-        </w:rPr>
-        <w:instrText xml:space="preserve"> ADDIN PAPERS2_CITATIONS &lt;citation&gt;&lt;uuid&gt;0349D098-6129-4E1E-B323-14DC7A10FF18&lt;/uuid&gt;&lt;priority&gt;0&lt;/priority&gt;&lt;publications&gt;&lt;publication&gt;&lt;uuid&gt;D1E97F7E-B0A8-41E9-9DE2-F99E1462AB7C&lt;/uuid&gt;&lt;volume&gt;109&lt;/volume&gt;&lt;accepted_date&gt;99201508101200000000222000&lt;/accepted_date&gt;&lt;doi&gt;10.1016/j.bpj.2015.08.015&lt;/doi&gt;&lt;startpage&gt;1528&lt;/startpage&gt;&lt;revision_date&gt;99201507241200000000222000&lt;/revision_date&gt;&lt;publication_date&gt;99201510201200000000222000&lt;/publication_date&gt;&lt;url&gt;http://linkinghub.elsevier.com/retrieve/pii/S0006349515008267&lt;/url&gt;&lt;citekey&gt;McGibbon:2015fv&lt;/citekey&gt;&lt;type&gt;400&lt;/type&gt;&lt;title&gt;MDTraj: A Modern Open Library for the Analysis of Molecular Dynamics Trajectories.&lt;/title&gt;&lt;submission_date&gt;99201506231200000000222000&lt;/submission_date&gt;&lt;number&gt;8&lt;/number&gt;&lt;institution&gt;Department of Chemistry, Stanford University, Stanford, California. Electronic address: rmcgibbo@stanford.edu.&lt;/institution&gt;&lt;subtype&gt;400&lt;/subtype&gt;&lt;endpage&gt;1532&lt;/endpage&gt;&lt;bundle&gt;&lt;publication&gt;&lt;title&gt;Biophysical journal&lt;/title&gt;&lt;type&gt;-100&lt;/type&gt;&lt;subtype&gt;-100&lt;/subtype&gt;&lt;uuid&gt;5106AFA7-CF8A-4817-9C41-AE9A19153794&lt;/uuid&gt;&lt;/publication&gt;&lt;/bundle&gt;&lt;authors&gt;&lt;author&gt;&lt;firstName&gt;Robert&lt;/firstName&gt;&lt;middleNames&gt;T&lt;/middleNames&gt;&lt;lastName&gt;McGibbon&lt;/lastName&gt;&lt;/author&gt;&lt;author&gt;&lt;firstName&gt;Kyle&lt;/firstName&gt;&lt;middleNames&gt;A&lt;/middleNames&gt;&lt;lastName&gt;Beauchamp&lt;/lastName&gt;&lt;/author&gt;&lt;author&gt;&lt;firstName&gt;Matthew&lt;/firstName&gt;&lt;middleNames&gt;P&lt;/middleNames&gt;&lt;lastName&gt;Harrigan&lt;/lastName&gt;&lt;/author&gt;&lt;author&gt;&lt;firstName&gt;Christoph&lt;/firstName&gt;&lt;lastName&gt;Klein&lt;/lastName&gt;&lt;/author&gt;&lt;author&gt;&lt;firstName&gt;Jason&lt;/firstName&gt;&lt;middleNames&gt;M&lt;/middleNames&gt;&lt;lastName&gt;Swails&lt;/lastName&gt;&lt;/author&gt;&lt;author&gt;&lt;firstName&gt;Carlos&lt;/firstName&gt;&lt;middleNames&gt;X&lt;/middleNames&gt;&lt;lastName&gt;Hernández&lt;/lastName&gt;&lt;/author&gt;&lt;author&gt;&lt;firstName&gt;Christian&lt;/firstName&gt;&lt;middleNames&gt;R&lt;/middleNames&gt;&lt;lastName&gt;Schwantes&lt;/lastName&gt;&lt;/author&gt;&lt;author&gt;&lt;firstName&gt;Lee-Ping&lt;/firstName&gt;&lt;lastName&gt;Wang&lt;/lastName&gt;&lt;/author&gt;&lt;author&gt;&lt;firstName&gt;Thomas&lt;/firstName&gt;&lt;middleNames&gt;J&lt;/middleNames&gt;&lt;lastName&gt;Lane&lt;/lastName&gt;&lt;/author&gt;&lt;author&gt;&lt;firstName&gt;Vijay&lt;/firstName&gt;&lt;middleNames&gt;S&lt;/middleNames&gt;&lt;lastName&gt;Pande&lt;/lastName&gt;&lt;/author&gt;&lt;/authors&gt;&lt;/publication&gt;&lt;/publications&gt;&lt;cites&gt;&lt;/cites&gt;&lt;/citation&gt;</w:instrText>
-      </w:r>
-      <w:r>
-        <w:rPr>
-          <w:rFonts w:ascii="Helvetica" w:hAnsi="Helvetica"/>
-        </w:rPr>
-        <w:fldChar w:fldCharType="separate"/>
-      </w:r>
-      <w:r>
-        <w:rPr>
-          <w:rFonts w:ascii="Helvetica" w:hAnsi="Helvetica" w:cs="Helvetica"/>
-          <w:vertAlign w:val="superscript"/>
-        </w:rPr>
-        <w:t>24</w:t>
-      </w:r>
-      <w:r>
-        <w:rPr>
-          <w:rFonts w:ascii="Helvetica" w:hAnsi="Helvetica"/>
-        </w:rPr>
-        <w:fldChar w:fldCharType="end"/>
-      </w:r>
-      <w:r>
-        <w:rPr>
-          <w:rFonts w:ascii="Helvetica" w:hAnsi="Helvetica"/>
-        </w:rPr>
-        <w:t xml:space="preserve"> using only protein backbone atoms. The small molecules were then sliced out and clustered on Cartesian</w:t>
-      </w:r>
-      <w:r>
-        <w:rPr>
-          <w:rFonts w:ascii="Helvetica" w:hAnsi="Helvetica"/>
-        </w:rPr>
-        <w:t xml:space="preserve"> coordinates using the </w:t>
-      </w:r>
-      <w:r>
-        <w:rPr>
-          <w:rFonts w:ascii="Courier" w:hAnsi="Courier"/>
-        </w:rPr>
-        <w:t>MSMBuilder</w:t>
-      </w:r>
-      <w:r>
-        <w:rPr>
-          <w:rFonts w:ascii="Helvetica" w:hAnsi="Helvetica"/>
-        </w:rPr>
-        <w:fldChar w:fldCharType="begin"/>
-      </w:r>
-      <w:r>
-        <w:rPr>
-          <w:rFonts w:ascii="Helvetica" w:hAnsi="Helvetica"/>
-        </w:rPr>
-        <w:instrText xml:space="preserve"> ADDIN PAPERS2_CITATIONS &lt;citation&gt;&lt;uuid&gt;4F7E24E5-C52A-4A43-84A3-D973CE176FAC&lt;/uuid&gt;&lt;priority&gt;0&lt;/priority&gt;&lt;publications&gt;&lt;publication&gt;&lt;uuid&gt;7FC24553-D7F4-47CD-B028-5F55EED83222&lt;/uuid&gt;&lt;volume&gt;7&lt;/volume&gt;&lt;doi&gt;10.1021/ct200463m&lt;/doi&gt;&lt;startpage&gt;3412&lt;/startpage&gt;&lt;publication_date&gt;99201110111200000000222000&lt;/publication_date&gt;&lt;url&gt;http://pubs.acs.org/doi/abs/10.1021/ct200463m&lt;/url&gt;&lt;type&gt;400&lt;/type&gt;&lt;title&gt;MSMBuilder2: Modeling Conformational Dynamics at the Picosecond to Millisecond Scale.&lt;/title&gt;&lt;publisher&gt;American Chemical Society&lt;/publisher&gt;&lt;institution&gt;Biophysics Program, Stanford University, Stanford, CA.&lt;/institution&gt;&lt;number&gt;10&lt;/number&gt;&lt;subtype&gt;400&lt;/subtype&gt;&lt;endpage&gt;3419&lt;/endpage&gt;&lt;bundle&gt;&lt;publication&gt;&lt;publisher&gt;American Chemical Society&lt;/publisher&gt;&lt;title&gt;Journal of Chemical Theory and Computation&lt;/title&gt;&lt;type&gt;-100&lt;/type&gt;&lt;subtype&gt;-100&lt;/subtype&gt;&lt;uuid&gt;253B89D8-75B8-43B0-8E5B-1C21848CCB8D&lt;/uuid&gt;&lt;/publication&gt;&lt;/bundle&gt;&lt;authors&gt;&lt;author&gt;&lt;firstName&gt;Kyle&lt;/firstName&gt;&lt;middleNames&gt;A&lt;/middleNames&gt;&lt;lastName&gt;Beauchamp&lt;/lastName&gt;&lt;/author&gt;&lt;author&gt;&lt;firstName&gt;Gregory&lt;/firstName&gt;&lt;middleNames&gt;R&lt;/middleNames&gt;&lt;lastName&gt;Bowman&lt;/lastName&gt;&lt;/author&gt;&lt;author&gt;&lt;firstName&gt;Thomas&lt;/firstName&gt;&lt;middleNames&gt;J&lt;/middleNames&gt;&lt;lastName&gt;Lane&lt;/lastName&gt;&lt;/author&gt;&lt;author&gt;&lt;firstName&gt;Lutz&lt;/firstName&gt;&lt;lastName&gt;Maibaum&lt;/lastName&gt;&lt;/author&gt;&lt;author&gt;&lt;firstName&gt;Imran&lt;/firstName&gt;&lt;middleNames&gt;S&lt;/middleNames&gt;&lt;lastName&gt;Haque&lt;/lastName&gt;&lt;/author&gt;&lt;author&gt;&lt;firstName&gt;Vijay&lt;/firstName&gt;&lt;middleNames&gt;S&lt;/middleNames&gt;&lt;lastName&gt;Pande&lt;/lastName&gt;&lt;/author&gt;&lt;/authors&gt;&lt;/publication&gt;&lt;/publications&gt;&lt;cites&gt;&lt;/cites&gt;&lt;/citation&gt;</w:instrText>
-      </w:r>
-      <w:r>
-        <w:rPr>
-          <w:rFonts w:ascii="Helvetica" w:hAnsi="Helvetica"/>
-        </w:rPr>
-        <w:fldChar w:fldCharType="separate"/>
-      </w:r>
-      <w:r>
-        <w:rPr>
-          <w:rFonts w:ascii="Helvetica" w:hAnsi="Helvetica" w:cs="Helvetica"/>
-          <w:vertAlign w:val="superscript"/>
-        </w:rPr>
-        <w:t>25</w:t>
-      </w:r>
-      <w:r>
-        <w:rPr>
-          <w:rFonts w:ascii="Helvetica" w:hAnsi="Helvetica"/>
-        </w:rPr>
-        <w:fldChar w:fldCharType="end"/>
-      </w:r>
-      <w:r>
-        <w:rPr>
-          <w:rFonts w:ascii="Helvetica" w:hAnsi="Helvetica"/>
-        </w:rPr>
-        <w:t xml:space="preserve"> implementation of </w:t>
-      </w:r>
-      <w:r>
-        <w:rPr>
-          <w:rFonts w:ascii="Courier" w:hAnsi="Courier"/>
-        </w:rPr>
-        <w:t xml:space="preserve">RegularSpatial </w:t>
-      </w:r>
-      <w:r>
-        <w:rPr>
-          <w:rFonts w:ascii="Helvetica" w:hAnsi="Helvetica"/>
-        </w:rPr>
-        <w:t xml:space="preserve">clustering, using a 1Å RMSD cutoff. For the most populated clusters for Ro 08-2750 and RoOH, cluster centers were selected and shown with 10 randomly sampled cluster members. RoA6 produced a large number of lowly populated clusters with highly heterogeneous binding poses, and were therefore not shown. </w:t>
-      </w:r>
-    </w:p>
-    <w:p>
-      <w:pPr>
-        <w:rPr>
-          <w:rFonts w:ascii="Helvetica" w:hAnsi="Helvetica"/>
-          <w:lang w:val="de-DE"/>
-        </w:rPr>
-      </w:pPr>
-      <w:proofErr w:type="gramStart"/>
-      <w:r>
-        <w:rPr>
-          <w:rFonts w:ascii="Helvetica" w:hAnsi="Helvetica"/>
-          <w:i/>
-        </w:rPr>
-        <w:t>Conformational Heterogeneity analysis.</w:t>
-      </w:r>
-      <w:proofErr w:type="gramEnd"/>
-      <w:r>
-        <w:rPr>
-          <w:rFonts w:ascii="Helvetica" w:hAnsi="Helvetica"/>
-          <w:i/>
+      <w:r>
+        <w:rPr>
+          <w:rFonts w:ascii="Helvetica" w:hAnsi="Helvetica" w:cs="Lucida Grande"/>
+          <w:color w:val="000000"/>
+        </w:rPr>
+        <w:t>.</w:t>
+      </w:r>
+      <w:r>
+        <w:rPr>
+          <w:rFonts w:ascii="Helvetica" w:hAnsi="Helvetica" w:cs="Lucida Grande"/>
+          <w:color w:val="000000"/>
         </w:rPr>
         <w:t xml:space="preserve"> </w:t>
       </w:r>
       <w:r>
         <w:rPr>
-          <w:rFonts w:ascii="Helvetica" w:hAnsi="Helvetica"/>
-        </w:rPr>
-        <w:t>To investigate the conformational heterogeneity in the presence or absence of the ligand, the fully interacting state and fully non-interacting states for all three l</w:t>
-      </w:r>
-      <w:r>
-        <w:rPr>
-          <w:rFonts w:ascii="Helvetica" w:hAnsi="Helvetica"/>
-        </w:rPr>
-        <w:t>igands were extracted using a 4-</w:t>
+          <w:rFonts w:ascii="Helvetica" w:hAnsi="Helvetica" w:cs="Lucida Grande"/>
+          <w:color w:val="000000"/>
+        </w:rPr>
+        <w:t>The samples were reweighted to a cutoff o</w:t>
       </w:r>
       <w:bookmarkStart w:id="19" w:name="_GoBack"/>
       <w:bookmarkEnd w:id="19"/>
+      <w:r>
+        <w:rPr>
+          <w:rFonts w:ascii="Helvetica" w:hAnsi="Helvetica" w:cs="Lucida Grande"/>
+          <w:color w:val="000000"/>
+        </w:rPr>
+        <w:t xml:space="preserve">f 16A to </w:t>
+      </w:r>
+      <w:commentRangeStart w:id="20"/>
+      <w:r>
+        <w:rPr>
+          <w:rFonts w:ascii="Helvetica" w:hAnsi="Helvetica" w:cs="Lucida Grande"/>
+          <w:color w:val="000000"/>
+        </w:rPr>
+        <w:t>correct for long-range dispersion interactions</w:t>
+      </w:r>
+      <w:commentRangeEnd w:id="20"/>
+      <w:r>
+        <w:rPr>
+          <w:rStyle w:val="CommentReference"/>
+        </w:rPr>
+        <w:commentReference w:id="20"/>
+      </w:r>
+      <w:r>
+        <w:rPr>
+          <w:rFonts w:ascii="Helvetica" w:hAnsi="Helvetica" w:cs="Lucida Grande"/>
+          <w:color w:val="000000"/>
+        </w:rPr>
+        <w:t xml:space="preserve"> and to remove the harmonic restraint bias.</w:t>
+      </w:r>
+    </w:p>
+    <w:p>
+      <w:pPr>
+        <w:rPr>
+          <w:rFonts w:ascii="Helvetica" w:hAnsi="Helvetica"/>
+          <w:i/>
+        </w:rPr>
+      </w:pPr>
+    </w:p>
+    <w:p>
+      <w:pPr>
+        <w:rPr>
+          <w:rFonts w:ascii="Helvetica" w:hAnsi="Helvetica"/>
+        </w:rPr>
+      </w:pPr>
+      <w:r>
+        <w:rPr>
+          <w:rFonts w:ascii="Helvetica" w:hAnsi="Helvetica"/>
+          <w:i/>
+        </w:rPr>
+        <w:t xml:space="preserve">Clustering analysis. </w:t>
+      </w:r>
+      <w:r>
+        <w:rPr>
+          <w:rFonts w:ascii="Helvetica" w:hAnsi="Helvetica"/>
+        </w:rPr>
+        <w:t xml:space="preserve">The fully interacting trajectory from YANK was extracted to a </w:t>
+      </w:r>
+      <w:proofErr w:type="spellStart"/>
+      <w:r>
+        <w:rPr>
+          <w:rFonts w:ascii="Helvetica" w:hAnsi="Helvetica"/>
+        </w:rPr>
+        <w:t>pdb</w:t>
+      </w:r>
+      <w:proofErr w:type="spellEnd"/>
+      <w:r>
+        <w:rPr>
+          <w:rFonts w:ascii="Helvetica" w:hAnsi="Helvetica"/>
+        </w:rPr>
+        <w:t xml:space="preserve"> file, discarding initial iterations prior to equilibration</w:t>
+      </w:r>
+      <w:r>
+        <w:rPr>
+          <w:rFonts w:ascii="Helvetica" w:hAnsi="Helvetica"/>
+        </w:rPr>
+        <w:fldChar w:fldCharType="begin"/>
+      </w:r>
+      <w:r>
+        <w:rPr>
+          <w:rFonts w:ascii="Helvetica" w:hAnsi="Helvetica"/>
+        </w:rPr>
+        <w:instrText xml:space="preserve"> ADDIN PAPERS2_CITATIONS &lt;citation&gt;&lt;uuid&gt;A678635E-4779-42F3-9DE0-736B88CD17B4&lt;/uuid&gt;&lt;priority&gt;0&lt;/priority&gt;&lt;publications&gt;&lt;publication&gt;&lt;uuid&gt;096A8ACA-C845-46BF-9B8B-F25A5CF79FA8&lt;/uuid&gt;&lt;volume&gt;12&lt;/volume&gt;&lt;doi&gt;10.1021/acs.jctc.5b00784&lt;/doi&gt;&lt;startpage&gt;1799&lt;/startpage&gt;&lt;publication_date&gt;99201604121200000000222000&lt;/publication_date&gt;&lt;url&gt;http://pubs.acs.org/doi/abs/10.1021/acs.jctc.5b00784&lt;/url&gt;&lt;citekey&gt;Chodera:2016hc&lt;/citekey&gt;&lt;type&gt;400&lt;/type&gt;&lt;title&gt;A Simple Method for Automated Equilibration Detection in Molecular Simulations.&lt;/title&gt;&lt;publisher&gt;American Chemical Society&lt;/publisher&gt;&lt;institution&gt;Computational Biology Program, Sloan Kettering Institute, Memorial Sloan Kettering Cancer Center , 1275 York Avenue, Box 357, New York, New York 10065, United States.&lt;/institution&gt;&lt;number&gt;4&lt;/number&gt;&lt;subtype&gt;400&lt;/subtype&gt;&lt;endpage&gt;1805&lt;/endpage&gt;&lt;bundle&gt;&lt;publication&gt;&lt;publisher&gt;American Chemical Society&lt;/publisher&gt;&lt;title&gt;Journal of Chemical Theory and Computation&lt;/title&gt;&lt;type&gt;-100&lt;/type&gt;&lt;subtype&gt;-100&lt;/subtype&gt;&lt;uuid&gt;253B89D8-75B8-43B0-8E5B-1C21848CCB8D&lt;/uuid&gt;&lt;/publication&gt;&lt;/bundle&gt;&lt;authors&gt;&lt;author&gt;&lt;firstName&gt;John&lt;/firstName&gt;&lt;middleNames&gt;D&lt;/middleNames&gt;&lt;lastName&gt;Chodera&lt;/lastName&gt;&lt;/author&gt;&lt;/authors&gt;&lt;/publication&gt;&lt;/publications&gt;&lt;cites&gt;&lt;/cites&gt;&lt;/citation&gt;</w:instrText>
+      </w:r>
+      <w:r>
+        <w:rPr>
+          <w:rFonts w:ascii="Helvetica" w:hAnsi="Helvetica"/>
+        </w:rPr>
+        <w:fldChar w:fldCharType="separate"/>
+      </w:r>
+      <w:r>
+        <w:rPr>
+          <w:rFonts w:ascii="Helvetica" w:hAnsi="Helvetica" w:cs="Helvetica"/>
+          <w:vertAlign w:val="superscript"/>
+        </w:rPr>
+        <w:t>23</w:t>
+      </w:r>
+      <w:r>
+        <w:rPr>
+          <w:rFonts w:ascii="Helvetica" w:hAnsi="Helvetica"/>
+        </w:rPr>
+        <w:fldChar w:fldCharType="end"/>
+      </w:r>
+      <w:r>
+        <w:rPr>
+          <w:rFonts w:ascii="Helvetica" w:hAnsi="Helvetica"/>
+        </w:rPr>
+        <w:t xml:space="preserve">: 1500 for Ro 08-2750, 1600 for </w:t>
+      </w:r>
+      <w:proofErr w:type="spellStart"/>
+      <w:r>
+        <w:rPr>
+          <w:rFonts w:ascii="Helvetica" w:hAnsi="Helvetica"/>
+        </w:rPr>
+        <w:t>RoOH</w:t>
+      </w:r>
+      <w:proofErr w:type="spellEnd"/>
+      <w:r>
+        <w:rPr>
+          <w:rFonts w:ascii="Helvetica" w:hAnsi="Helvetica"/>
+        </w:rPr>
+        <w:t xml:space="preserve">, and 1600 for RoA6. These trajectories were aligned in </w:t>
+      </w:r>
+      <w:r>
+        <w:rPr>
+          <w:rFonts w:ascii="Courier" w:hAnsi="Courier"/>
+        </w:rPr>
+        <w:t>MDTraj</w:t>
+      </w:r>
+      <w:r>
+        <w:rPr>
+          <w:rFonts w:ascii="Helvetica" w:hAnsi="Helvetica"/>
+        </w:rPr>
+        <w:fldChar w:fldCharType="begin"/>
+      </w:r>
+      <w:r>
+        <w:rPr>
+          <w:rFonts w:ascii="Helvetica" w:hAnsi="Helvetica"/>
+        </w:rPr>
+        <w:instrText xml:space="preserve"> ADDIN PAPERS2_CITATIONS &lt;citation&gt;&lt;uuid&gt;0349D098-6129-4E1E-B323-14DC7A10FF18&lt;/uuid&gt;&lt;priority&gt;0&lt;/priority&gt;&lt;publications&gt;&lt;publication&gt;&lt;uuid&gt;D1E97F7E-B0A8-41E9-9DE2-F99E1462AB7C&lt;/uuid&gt;&lt;volume&gt;109&lt;/volume&gt;&lt;accepted_date&gt;99201508101200000000222000&lt;/accepted_date&gt;&lt;doi&gt;10.1016/j.bpj.2015.08.015&lt;/doi&gt;&lt;startpage&gt;1528&lt;/startpage&gt;&lt;revision_date&gt;99201507241200000000222000&lt;/revision_date&gt;&lt;publication_date&gt;99201510201200000000222000&lt;/publication_date&gt;&lt;url&gt;http://linkinghub.elsevier.com/retrieve/pii/S0006349515008267&lt;/url&gt;&lt;citekey&gt;McGibbon:2015fv&lt;/citekey&gt;&lt;type&gt;400&lt;/type&gt;&lt;title&gt;MDTraj: A Modern Open Library for the Analysis of Molecular Dynamics Trajectories.&lt;/title&gt;&lt;submission_date&gt;99201506231200000000222000&lt;/submission_date&gt;&lt;number&gt;8&lt;/number&gt;&lt;institution&gt;Department of Chemistry, Stanford University, Stanford, California. Electronic address: rmcgibbo@stanford.edu.&lt;/institution&gt;&lt;subtype&gt;400&lt;/subtype&gt;&lt;endpage&gt;1532&lt;/endpage&gt;&lt;bundle&gt;&lt;publication&gt;&lt;title&gt;Biophysical journal&lt;/title&gt;&lt;type&gt;-100&lt;/type&gt;&lt;subtype&gt;-100&lt;/subtype&gt;&lt;uuid&gt;5106AFA7-CF8A-4817-9C41-AE9A19153794&lt;/uuid&gt;&lt;/publication&gt;&lt;/bundle&gt;&lt;authors&gt;&lt;author&gt;&lt;firstName&gt;Robert&lt;/firstName&gt;&lt;middleNames&gt;T&lt;/middleNames&gt;&lt;lastName&gt;McGibbon&lt;/lastName&gt;&lt;/author&gt;&lt;author&gt;&lt;firstName&gt;Kyle&lt;/firstName&gt;&lt;middleNames&gt;A&lt;/middleNames&gt;&lt;lastName&gt;Beauchamp&lt;/lastName&gt;&lt;/author&gt;&lt;author&gt;&lt;firstName&gt;Matthew&lt;/firstName&gt;&lt;middleNames&gt;P&lt;/middleNames&gt;&lt;lastName&gt;Harrigan&lt;/lastName&gt;&lt;/author&gt;&lt;author&gt;&lt;firstName&gt;Christoph&lt;/firstName&gt;&lt;lastName&gt;Klein&lt;/lastName&gt;&lt;/author&gt;&lt;author&gt;&lt;firstName&gt;Jason&lt;/firstName&gt;&lt;middleNames&gt;M&lt;/middleNames&gt;&lt;lastName&gt;Swails&lt;/lastName&gt;&lt;/author&gt;&lt;author&gt;&lt;firstName&gt;Carlos&lt;/firstName&gt;&lt;middleNames&gt;X&lt;/middleNames&gt;&lt;lastName&gt;Hernández&lt;/lastName&gt;&lt;/author&gt;&lt;author&gt;&lt;firstName&gt;Christian&lt;/firstName&gt;&lt;middleNames&gt;R&lt;/middleNames&gt;&lt;lastName&gt;Schwantes&lt;/lastName&gt;&lt;/author&gt;&lt;author&gt;&lt;firstName&gt;Lee-Ping&lt;/firstName&gt;&lt;lastName&gt;Wang&lt;/lastName&gt;&lt;/author&gt;&lt;author&gt;&lt;firstName&gt;Thomas&lt;/firstName&gt;&lt;middleNames&gt;J&lt;/middleNames&gt;&lt;lastName&gt;Lane&lt;/lastName&gt;&lt;/author&gt;&lt;author&gt;&lt;firstName&gt;Vijay&lt;/firstName&gt;&lt;middleNames&gt;S&lt;/middleNames&gt;&lt;lastName&gt;Pande&lt;/lastName&gt;&lt;/author&gt;&lt;/authors&gt;&lt;/publication&gt;&lt;/publications&gt;&lt;cites&gt;&lt;/cites&gt;&lt;/citation&gt;</w:instrText>
+      </w:r>
+      <w:r>
+        <w:rPr>
+          <w:rFonts w:ascii="Helvetica" w:hAnsi="Helvetica"/>
+        </w:rPr>
+        <w:fldChar w:fldCharType="separate"/>
+      </w:r>
+      <w:r>
+        <w:rPr>
+          <w:rFonts w:ascii="Helvetica" w:hAnsi="Helvetica" w:cs="Helvetica"/>
+          <w:vertAlign w:val="superscript"/>
+        </w:rPr>
+        <w:t>24</w:t>
+      </w:r>
+      <w:r>
+        <w:rPr>
+          <w:rFonts w:ascii="Helvetica" w:hAnsi="Helvetica"/>
+        </w:rPr>
+        <w:fldChar w:fldCharType="end"/>
+      </w:r>
+      <w:r>
+        <w:rPr>
+          <w:rFonts w:ascii="Helvetica" w:hAnsi="Helvetica"/>
+        </w:rPr>
+        <w:t xml:space="preserve"> using only protein backbone atoms. The small molecules were then sliced out and clustered on Cartesian</w:t>
+      </w:r>
+      <w:r>
+        <w:rPr>
+          <w:rFonts w:ascii="Helvetica" w:hAnsi="Helvetica"/>
+        </w:rPr>
+        <w:t xml:space="preserve"> coordinates using the </w:t>
+      </w:r>
+      <w:r>
+        <w:rPr>
+          <w:rFonts w:ascii="Courier" w:hAnsi="Courier"/>
+        </w:rPr>
+        <w:t>MSMBuilder</w:t>
+      </w:r>
+      <w:r>
+        <w:rPr>
+          <w:rFonts w:ascii="Helvetica" w:hAnsi="Helvetica"/>
+        </w:rPr>
+        <w:fldChar w:fldCharType="begin"/>
+      </w:r>
+      <w:r>
+        <w:rPr>
+          <w:rFonts w:ascii="Helvetica" w:hAnsi="Helvetica"/>
+        </w:rPr>
+        <w:instrText xml:space="preserve"> ADDIN PAPERS2_CITATIONS &lt;citation&gt;&lt;uuid&gt;4F7E24E5-C52A-4A43-84A3-D973CE176FAC&lt;/uuid&gt;&lt;priority&gt;0&lt;/priority&gt;&lt;publications&gt;&lt;publication&gt;&lt;uuid&gt;7FC24553-D7F4-47CD-B028-5F55EED83222&lt;/uuid&gt;&lt;volume&gt;7&lt;/volume&gt;&lt;doi&gt;10.1021/ct200463m&lt;/doi&gt;&lt;startpage&gt;3412&lt;/startpage&gt;&lt;publication_date&gt;99201110111200000000222000&lt;/publication_date&gt;&lt;url&gt;http://pubs.acs.org/doi/abs/10.1021/ct200463m&lt;/url&gt;&lt;type&gt;400&lt;/type&gt;&lt;title&gt;MSMBuilder2: Modeling Conformational Dynamics at the Picosecond to Millisecond Scale.&lt;/title&gt;&lt;publisher&gt;American Chemical Society&lt;/publisher&gt;&lt;institution&gt;Biophysics Program, Stanford University, Stanford, CA.&lt;/institution&gt;&lt;number&gt;10&lt;/number&gt;&lt;subtype&gt;400&lt;/subtype&gt;&lt;endpage&gt;3419&lt;/endpage&gt;&lt;bundle&gt;&lt;publication&gt;&lt;publisher&gt;American Chemical Society&lt;/publisher&gt;&lt;title&gt;Journal of Chemical Theory and Computation&lt;/title&gt;&lt;type&gt;-100&lt;/type&gt;&lt;subtype&gt;-100&lt;/subtype&gt;&lt;uuid&gt;253B89D8-75B8-43B0-8E5B-1C21848CCB8D&lt;/uuid&gt;&lt;/publication&gt;&lt;/bundle&gt;&lt;authors&gt;&lt;author&gt;&lt;firstName&gt;Kyle&lt;/firstName&gt;&lt;middleNames&gt;A&lt;/middleNames&gt;&lt;lastName&gt;Beauchamp&lt;/lastName&gt;&lt;/author&gt;&lt;author&gt;&lt;firstName&gt;Gregory&lt;/firstName&gt;&lt;middleNames&gt;R&lt;/middleNames&gt;&lt;lastName&gt;Bowman&lt;/lastName&gt;&lt;/author&gt;&lt;author&gt;&lt;firstName&gt;Thomas&lt;/firstName&gt;&lt;middleNames&gt;J&lt;/middleNames&gt;&lt;lastName&gt;Lane&lt;/lastName&gt;&lt;/author&gt;&lt;author&gt;&lt;firstName&gt;Lutz&lt;/firstName&gt;&lt;lastName&gt;Maibaum&lt;/lastName&gt;&lt;/author&gt;&lt;author&gt;&lt;firstName&gt;Imran&lt;/firstName&gt;&lt;middleNames&gt;S&lt;/middleNames&gt;&lt;lastName&gt;Haque&lt;/lastName&gt;&lt;/author&gt;&lt;author&gt;&lt;firstName&gt;Vijay&lt;/firstName&gt;&lt;middleNames&gt;S&lt;/middleNames&gt;&lt;lastName&gt;Pande&lt;/lastName&gt;&lt;/author&gt;&lt;/authors&gt;&lt;/publication&gt;&lt;/publications&gt;&lt;cites&gt;&lt;/cites&gt;&lt;/citation&gt;</w:instrText>
+      </w:r>
+      <w:r>
+        <w:rPr>
+          <w:rFonts w:ascii="Helvetica" w:hAnsi="Helvetica"/>
+        </w:rPr>
+        <w:fldChar w:fldCharType="separate"/>
+      </w:r>
+      <w:r>
+        <w:rPr>
+          <w:rFonts w:ascii="Helvetica" w:hAnsi="Helvetica" w:cs="Helvetica"/>
+          <w:vertAlign w:val="superscript"/>
+        </w:rPr>
+        <w:t>25</w:t>
+      </w:r>
+      <w:r>
+        <w:rPr>
+          <w:rFonts w:ascii="Helvetica" w:hAnsi="Helvetica"/>
+        </w:rPr>
+        <w:fldChar w:fldCharType="end"/>
+      </w:r>
+      <w:r>
+        <w:rPr>
+          <w:rFonts w:ascii="Helvetica" w:hAnsi="Helvetica"/>
+        </w:rPr>
+        <w:t xml:space="preserve"> implementation of </w:t>
+      </w:r>
+      <w:proofErr w:type="spellStart"/>
+      <w:r>
+        <w:rPr>
+          <w:rFonts w:ascii="Courier" w:hAnsi="Courier"/>
+        </w:rPr>
+        <w:t>RegularSpatial</w:t>
+      </w:r>
+      <w:proofErr w:type="spellEnd"/>
+      <w:r>
+        <w:rPr>
+          <w:rFonts w:ascii="Courier" w:hAnsi="Courier"/>
+        </w:rPr>
+        <w:t xml:space="preserve"> </w:t>
+      </w:r>
+      <w:r>
+        <w:rPr>
+          <w:rFonts w:ascii="Helvetica" w:hAnsi="Helvetica"/>
+        </w:rPr>
+        <w:t xml:space="preserve">clustering, using a 1Å RMSD cutoff. For the most populated clusters for Ro 08-2750 and </w:t>
+      </w:r>
+      <w:proofErr w:type="spellStart"/>
+      <w:r>
+        <w:rPr>
+          <w:rFonts w:ascii="Helvetica" w:hAnsi="Helvetica"/>
+        </w:rPr>
+        <w:t>RoOH</w:t>
+      </w:r>
+      <w:proofErr w:type="spellEnd"/>
+      <w:r>
+        <w:rPr>
+          <w:rFonts w:ascii="Helvetica" w:hAnsi="Helvetica"/>
+        </w:rPr>
+        <w:t xml:space="preserve">, cluster centers were selected and shown with 10 randomly sampled cluster members. RoA6 produced a large number of lowly populated clusters with highly heterogeneous binding poses, and were therefore not shown. </w:t>
+      </w:r>
+    </w:p>
+    <w:p>
+      <w:pPr>
+        <w:rPr>
+          <w:rFonts w:ascii="Helvetica" w:hAnsi="Helvetica"/>
+          <w:lang w:val="de-DE"/>
+        </w:rPr>
+      </w:pPr>
+      <w:proofErr w:type="gramStart"/>
+      <w:r>
+        <w:rPr>
+          <w:rFonts w:ascii="Helvetica" w:hAnsi="Helvetica"/>
+          <w:i/>
+        </w:rPr>
+        <w:t>Conformational Heterogeneity analysis.</w:t>
+      </w:r>
+      <w:proofErr w:type="gramEnd"/>
+      <w:r>
+        <w:rPr>
+          <w:rFonts w:ascii="Helvetica" w:hAnsi="Helvetica"/>
+          <w:i/>
+        </w:rPr>
+        <w:t xml:space="preserve"> </w:t>
+      </w:r>
+      <w:r>
+        <w:rPr>
+          <w:rFonts w:ascii="Helvetica" w:hAnsi="Helvetica"/>
+        </w:rPr>
+        <w:t>To investigate the conformational heterogeneity in the presence or absence of the ligand, the fully interacting state and fully non-interacting states for all three l</w:t>
+      </w:r>
+      <w:r>
+        <w:rPr>
+          <w:rFonts w:ascii="Helvetica" w:hAnsi="Helvetica"/>
+        </w:rPr>
+        <w:t>igands were extracted using a 4-</w:t>
+      </w:r>
       <w:r>
         <w:rPr>
           <w:rFonts w:ascii="Helvetica" w:hAnsi="Helvetica"/>
@@ -4158,7 +4606,63 @@
         <w:rPr>
           <w:rFonts w:ascii="Times" w:hAnsi="Times" w:cs="Times"/>
         </w:rPr>
-        <w:t xml:space="preserve">Berman, H. M.; Westbrook, J.; Feng, Z.; Gilliland, G.; Bhat, T. N.; Weissig, H.; Shindyalov, I. N.; Bourne, P. E. The Protein Data Bank. Nucleic Acids Res. 2000, 28, 235−242. </w:t>
+        <w:t xml:space="preserve">Berman, H. M.; Westbrook, J.; </w:t>
+      </w:r>
+      <w:proofErr w:type="spellStart"/>
+      <w:r>
+        <w:rPr>
+          <w:rFonts w:ascii="Times" w:hAnsi="Times" w:cs="Times"/>
+        </w:rPr>
+        <w:t>Feng</w:t>
+      </w:r>
+      <w:proofErr w:type="spellEnd"/>
+      <w:r>
+        <w:rPr>
+          <w:rFonts w:ascii="Times" w:hAnsi="Times" w:cs="Times"/>
+        </w:rPr>
+        <w:t xml:space="preserve">, Z.; Gilliland, G.; </w:t>
+      </w:r>
+      <w:proofErr w:type="spellStart"/>
+      <w:r>
+        <w:rPr>
+          <w:rFonts w:ascii="Times" w:hAnsi="Times" w:cs="Times"/>
+        </w:rPr>
+        <w:t>Bhat</w:t>
+      </w:r>
+      <w:proofErr w:type="spellEnd"/>
+      <w:r>
+        <w:rPr>
+          <w:rFonts w:ascii="Times" w:hAnsi="Times" w:cs="Times"/>
+        </w:rPr>
+        <w:t xml:space="preserve">, T. N.; </w:t>
+      </w:r>
+      <w:proofErr w:type="spellStart"/>
+      <w:r>
+        <w:rPr>
+          <w:rFonts w:ascii="Times" w:hAnsi="Times" w:cs="Times"/>
+        </w:rPr>
+        <w:t>Weissig</w:t>
+      </w:r>
+      <w:proofErr w:type="spellEnd"/>
+      <w:r>
+        <w:rPr>
+          <w:rFonts w:ascii="Times" w:hAnsi="Times" w:cs="Times"/>
+        </w:rPr>
+        <w:t xml:space="preserve">, H.; </w:t>
+      </w:r>
+      <w:proofErr w:type="spellStart"/>
+      <w:r>
+        <w:rPr>
+          <w:rFonts w:ascii="Times" w:hAnsi="Times" w:cs="Times"/>
+        </w:rPr>
+        <w:t>Shindyalov</w:t>
+      </w:r>
+      <w:proofErr w:type="spellEnd"/>
+      <w:r>
+        <w:rPr>
+          <w:rFonts w:ascii="Times" w:hAnsi="Times" w:cs="Times"/>
+        </w:rPr>
+        <w:t xml:space="preserve">, I. N.; Bourne, P. E. The Protein Data Bank. Nucleic Acids Res. 2000, 28, 235−242. </w:t>
       </w:r>
     </w:p>
   </w:comment>
@@ -4174,7 +4678,15 @@
         <w:annotationRef/>
       </w:r>
       <w:r>
-        <w:t>Is this correct? Is the Xray now in the PDB, it was not last year?</w:t>
+        <w:t xml:space="preserve">Is this correct? Is the </w:t>
+      </w:r>
+      <w:proofErr w:type="spellStart"/>
+      <w:r>
+        <w:t>Xray</w:t>
+      </w:r>
+      <w:proofErr w:type="spellEnd"/>
+      <w:r>
+        <w:t xml:space="preserve"> now in the PDB, it was not last year?</w:t>
       </w:r>
     </w:p>
   </w:comment>
@@ -4196,12 +4708,56 @@
         </w:rPr>
         <w:annotationRef/>
       </w:r>
+      <w:proofErr w:type="spellStart"/>
       <w:r>
         <w:rPr>
           <w:rFonts w:ascii="Times" w:hAnsi="Times" w:cs="Times"/>
         </w:rPr>
-        <w:t>Sastry, G. M.; Adzhigirey, M.; Day, T.; Annabhimoju, R.; Sherman, W. Protein and Ligand Preparation: Parameters, Protocols, and Influence on Virtual Screening Enrichments. J. Comput</w:t>
-      </w:r>
+        <w:t>Sastry</w:t>
+      </w:r>
+      <w:proofErr w:type="spellEnd"/>
+      <w:r>
+        <w:rPr>
+          <w:rFonts w:ascii="Times" w:hAnsi="Times" w:cs="Times"/>
+        </w:rPr>
+        <w:t xml:space="preserve">, G. M.; </w:t>
+      </w:r>
+      <w:proofErr w:type="spellStart"/>
+      <w:r>
+        <w:rPr>
+          <w:rFonts w:ascii="Times" w:hAnsi="Times" w:cs="Times"/>
+        </w:rPr>
+        <w:t>Adzhigirey</w:t>
+      </w:r>
+      <w:proofErr w:type="spellEnd"/>
+      <w:r>
+        <w:rPr>
+          <w:rFonts w:ascii="Times" w:hAnsi="Times" w:cs="Times"/>
+        </w:rPr>
+        <w:t xml:space="preserve">, M.; Day, T.; </w:t>
+      </w:r>
+      <w:proofErr w:type="spellStart"/>
+      <w:r>
+        <w:rPr>
+          <w:rFonts w:ascii="Times" w:hAnsi="Times" w:cs="Times"/>
+        </w:rPr>
+        <w:t>Annabhimoju</w:t>
+      </w:r>
+      <w:proofErr w:type="spellEnd"/>
+      <w:r>
+        <w:rPr>
+          <w:rFonts w:ascii="Times" w:hAnsi="Times" w:cs="Times"/>
+        </w:rPr>
+        <w:t xml:space="preserve">, R.; Sherman, W. Protein and Ligand Preparation: Parameters, Protocols, and Influence on Virtual Screening Enrichments. J. </w:t>
+      </w:r>
+      <w:proofErr w:type="spellStart"/>
+      <w:r>
+        <w:rPr>
+          <w:rFonts w:ascii="Times" w:hAnsi="Times" w:cs="Times"/>
+        </w:rPr>
+        <w:t>Comput</w:t>
+      </w:r>
+      <w:proofErr w:type="spellEnd"/>
       <w:proofErr w:type="gramStart"/>
       <w:r>
         <w:rPr>
@@ -4239,13 +4795,41 @@
         </w:rPr>
         <w:annotationRef/>
       </w:r>
+      <w:proofErr w:type="spellStart"/>
       <w:r>
         <w:rPr>
           <w:rFonts w:ascii="Helvetica" w:eastAsia="Times New Roman" w:hAnsi="Helvetica" w:cs="Times New Roman"/>
           <w:color w:val="333333"/>
           <w:spacing w:val="5"/>
         </w:rPr>
-        <w:t>Halgren, T., "Identifying and characterizing binding sites and assessing druggability," </w:t>
+        <w:t>Halgren</w:t>
+      </w:r>
+      <w:proofErr w:type="spellEnd"/>
+      <w:r>
+        <w:rPr>
+          <w:rFonts w:ascii="Helvetica" w:eastAsia="Times New Roman" w:hAnsi="Helvetica" w:cs="Times New Roman"/>
+          <w:color w:val="333333"/>
+          <w:spacing w:val="5"/>
+        </w:rPr>
+        <w:t xml:space="preserve">, T., "Identifying and characterizing binding sites and assessing </w:t>
+      </w:r>
+      <w:proofErr w:type="spellStart"/>
+      <w:r>
+        <w:rPr>
+          <w:rFonts w:ascii="Helvetica" w:eastAsia="Times New Roman" w:hAnsi="Helvetica" w:cs="Times New Roman"/>
+          <w:color w:val="333333"/>
+          <w:spacing w:val="5"/>
+        </w:rPr>
+        <w:t>druggability</w:t>
+      </w:r>
+      <w:proofErr w:type="spellEnd"/>
+      <w:r>
+        <w:rPr>
+          <w:rFonts w:ascii="Helvetica" w:eastAsia="Times New Roman" w:hAnsi="Helvetica" w:cs="Times New Roman"/>
+          <w:color w:val="333333"/>
+          <w:spacing w:val="5"/>
+        </w:rPr>
+        <w:t>," </w:t>
       </w:r>
       <w:r>
         <w:fldChar w:fldCharType="begin"/>
@@ -4353,13 +4937,23 @@
           <w:spacing w:val="5"/>
         </w:rPr>
       </w:pPr>
+      <w:proofErr w:type="spellStart"/>
       <w:r>
         <w:rPr>
           <w:rFonts w:ascii="Helvetica" w:eastAsia="Times New Roman" w:hAnsi="Helvetica" w:cs="Times New Roman"/>
           <w:color w:val="333333"/>
           <w:spacing w:val="5"/>
         </w:rPr>
-        <w:t>Halgren, T., "New method for fast and accurate binding-site identification and analysis," </w:t>
+        <w:t>Halgren</w:t>
+      </w:r>
+      <w:proofErr w:type="spellEnd"/>
+      <w:r>
+        <w:rPr>
+          <w:rFonts w:ascii="Helvetica" w:eastAsia="Times New Roman" w:hAnsi="Helvetica" w:cs="Times New Roman"/>
+          <w:color w:val="333333"/>
+          <w:spacing w:val="5"/>
+        </w:rPr>
+        <w:t>, T., "New method for fast and accurate binding-site identification and analysis," </w:t>
       </w:r>
       <w:r>
         <w:fldChar w:fldCharType="begin"/>
@@ -4480,13 +5074,41 @@
         </w:rPr>
         <w:annotationRef/>
       </w:r>
+      <w:proofErr w:type="spellStart"/>
       <w:r>
         <w:rPr>
           <w:rFonts w:ascii="Helvetica" w:eastAsia="Times New Roman" w:hAnsi="Helvetica" w:cs="Times New Roman"/>
           <w:color w:val="333333"/>
           <w:spacing w:val="5"/>
         </w:rPr>
-        <w:t>Halgren, T. A.; Murphy, R. B.; Friesner, R. A.; Beard, H. S.; Frye, L. L.; Pollard, W. T.; Banks, J. L., "Glide: A New Approach for Rapid, Accurate Docking and Scoring. 2. Enrichment Factors in Database Screening," </w:t>
+        <w:t>Halgren</w:t>
+      </w:r>
+      <w:proofErr w:type="spellEnd"/>
+      <w:r>
+        <w:rPr>
+          <w:rFonts w:ascii="Helvetica" w:eastAsia="Times New Roman" w:hAnsi="Helvetica" w:cs="Times New Roman"/>
+          <w:color w:val="333333"/>
+          <w:spacing w:val="5"/>
+        </w:rPr>
+        <w:t xml:space="preserve">, T. A.; Murphy, R. B.; </w:t>
+      </w:r>
+      <w:proofErr w:type="spellStart"/>
+      <w:r>
+        <w:rPr>
+          <w:rFonts w:ascii="Helvetica" w:eastAsia="Times New Roman" w:hAnsi="Helvetica" w:cs="Times New Roman"/>
+          <w:color w:val="333333"/>
+          <w:spacing w:val="5"/>
+        </w:rPr>
+        <w:t>Friesner</w:t>
+      </w:r>
+      <w:proofErr w:type="spellEnd"/>
+      <w:r>
+        <w:rPr>
+          <w:rFonts w:ascii="Helvetica" w:eastAsia="Times New Roman" w:hAnsi="Helvetica" w:cs="Times New Roman"/>
+          <w:color w:val="333333"/>
+          <w:spacing w:val="5"/>
+        </w:rPr>
+        <w:t>, R. A.; Beard, H. S.; Frye, L. L.; Pollard, W. T.; Banks, J. L., "Glide: A New Approach for Rapid, Accurate Docking and Scoring. 2. Enrichment Factors in Database Screening," </w:t>
       </w:r>
       <w:r>
         <w:fldChar w:fldCharType="begin"/>
@@ -4574,13 +5196,95 @@
           <w:spacing w:val="5"/>
         </w:rPr>
       </w:pPr>
+      <w:proofErr w:type="spellStart"/>
       <w:r>
         <w:rPr>
           <w:rFonts w:ascii="Helvetica" w:eastAsia="Times New Roman" w:hAnsi="Helvetica" w:cs="Times New Roman"/>
           <w:color w:val="333333"/>
           <w:spacing w:val="5"/>
         </w:rPr>
-        <w:t>Friesner, R. A.; Banks, J. L.; Murphy, R. B.; Halgren, T. A.; Klicic, J. J.; Mainz, D. T.; Repasky, M. P.; Knoll, E. H.; Shaw, D. E.; Shelley, M.; Perry, J. K.; Francis, P.; Shenkin, P. S., "Glide: A New Approach for Rapid, Accurate Docking and Scoring. 1. Method and Assessment of Docking Accuracy," </w:t>
+        <w:t>Friesner</w:t>
+      </w:r>
+      <w:proofErr w:type="spellEnd"/>
+      <w:r>
+        <w:rPr>
+          <w:rFonts w:ascii="Helvetica" w:eastAsia="Times New Roman" w:hAnsi="Helvetica" w:cs="Times New Roman"/>
+          <w:color w:val="333333"/>
+          <w:spacing w:val="5"/>
+        </w:rPr>
+        <w:t xml:space="preserve">, R. A.; Banks, J. L.; Murphy, R. B.; </w:t>
+      </w:r>
+      <w:proofErr w:type="spellStart"/>
+      <w:r>
+        <w:rPr>
+          <w:rFonts w:ascii="Helvetica" w:eastAsia="Times New Roman" w:hAnsi="Helvetica" w:cs="Times New Roman"/>
+          <w:color w:val="333333"/>
+          <w:spacing w:val="5"/>
+        </w:rPr>
+        <w:t>Halgren</w:t>
+      </w:r>
+      <w:proofErr w:type="spellEnd"/>
+      <w:r>
+        <w:rPr>
+          <w:rFonts w:ascii="Helvetica" w:eastAsia="Times New Roman" w:hAnsi="Helvetica" w:cs="Times New Roman"/>
+          <w:color w:val="333333"/>
+          <w:spacing w:val="5"/>
+        </w:rPr>
+        <w:t xml:space="preserve">, T. A.; </w:t>
+      </w:r>
+      <w:proofErr w:type="spellStart"/>
+      <w:r>
+        <w:rPr>
+          <w:rFonts w:ascii="Helvetica" w:eastAsia="Times New Roman" w:hAnsi="Helvetica" w:cs="Times New Roman"/>
+          <w:color w:val="333333"/>
+          <w:spacing w:val="5"/>
+        </w:rPr>
+        <w:t>Klicic</w:t>
+      </w:r>
+      <w:proofErr w:type="spellEnd"/>
+      <w:r>
+        <w:rPr>
+          <w:rFonts w:ascii="Helvetica" w:eastAsia="Times New Roman" w:hAnsi="Helvetica" w:cs="Times New Roman"/>
+          <w:color w:val="333333"/>
+          <w:spacing w:val="5"/>
+        </w:rPr>
+        <w:t xml:space="preserve">, J. J.; Mainz, D. T.; </w:t>
+      </w:r>
+      <w:proofErr w:type="spellStart"/>
+      <w:r>
+        <w:rPr>
+          <w:rFonts w:ascii="Helvetica" w:eastAsia="Times New Roman" w:hAnsi="Helvetica" w:cs="Times New Roman"/>
+          <w:color w:val="333333"/>
+          <w:spacing w:val="5"/>
+        </w:rPr>
+        <w:t>Repasky</w:t>
+      </w:r>
+      <w:proofErr w:type="spellEnd"/>
+      <w:r>
+        <w:rPr>
+          <w:rFonts w:ascii="Helvetica" w:eastAsia="Times New Roman" w:hAnsi="Helvetica" w:cs="Times New Roman"/>
+          <w:color w:val="333333"/>
+          <w:spacing w:val="5"/>
+        </w:rPr>
+        <w:t xml:space="preserve">, M. P.; Knoll, E. H.; Shaw, D. E.; Shelley, M.; Perry, J. K.; Francis, P.; </w:t>
+      </w:r>
+      <w:proofErr w:type="spellStart"/>
+      <w:r>
+        <w:rPr>
+          <w:rFonts w:ascii="Helvetica" w:eastAsia="Times New Roman" w:hAnsi="Helvetica" w:cs="Times New Roman"/>
+          <w:color w:val="333333"/>
+          <w:spacing w:val="5"/>
+        </w:rPr>
+        <w:t>Shenkin</w:t>
+      </w:r>
+      <w:proofErr w:type="spellEnd"/>
+      <w:r>
+        <w:rPr>
+          <w:rFonts w:ascii="Helvetica" w:eastAsia="Times New Roman" w:hAnsi="Helvetica" w:cs="Times New Roman"/>
+          <w:color w:val="333333"/>
+          <w:spacing w:val="5"/>
+        </w:rPr>
+        <w:t>, P. S., "Glide: A New Approach for Rapid, Accurate Docking and Scoring. 1. Method and Assessment of Docking Accuracy," </w:t>
       </w:r>
       <w:r>
         <w:fldChar w:fldCharType="begin"/>
@@ -4711,7 +5415,43 @@
           <w:color w:val="333333"/>
           <w:spacing w:val="5"/>
         </w:rPr>
-        <w:t>Sherman, W.; Day, T.; Jacobson, M. P.; Friesner, R. A.; Farid, R., "Novel Procedure for Modeling Ligand/Receptor Induced Fit Effects," </w:t>
+        <w:t xml:space="preserve">Sherman, W.; Day, T.; Jacobson, M. P.; </w:t>
+      </w:r>
+      <w:proofErr w:type="spellStart"/>
+      <w:r>
+        <w:rPr>
+          <w:rFonts w:ascii="Helvetica" w:eastAsia="Times New Roman" w:hAnsi="Helvetica" w:cs="Times New Roman"/>
+          <w:color w:val="333333"/>
+          <w:spacing w:val="5"/>
+        </w:rPr>
+        <w:t>Friesner</w:t>
+      </w:r>
+      <w:proofErr w:type="spellEnd"/>
+      <w:r>
+        <w:rPr>
+          <w:rFonts w:ascii="Helvetica" w:eastAsia="Times New Roman" w:hAnsi="Helvetica" w:cs="Times New Roman"/>
+          <w:color w:val="333333"/>
+          <w:spacing w:val="5"/>
+        </w:rPr>
+        <w:t xml:space="preserve">, R. A.; </w:t>
+      </w:r>
+      <w:proofErr w:type="spellStart"/>
+      <w:r>
+        <w:rPr>
+          <w:rFonts w:ascii="Helvetica" w:eastAsia="Times New Roman" w:hAnsi="Helvetica" w:cs="Times New Roman"/>
+          <w:color w:val="333333"/>
+          <w:spacing w:val="5"/>
+        </w:rPr>
+        <w:t>Farid</w:t>
+      </w:r>
+      <w:proofErr w:type="spellEnd"/>
+      <w:r>
+        <w:rPr>
+          <w:rFonts w:ascii="Helvetica" w:eastAsia="Times New Roman" w:hAnsi="Helvetica" w:cs="Times New Roman"/>
+          <w:color w:val="333333"/>
+          <w:spacing w:val="5"/>
+        </w:rPr>
+        <w:t>, R., "Novel Procedure for Modeling Ligand/Receptor Induced Fit Effects," </w:t>
       </w:r>
       <w:r>
         <w:fldChar w:fldCharType="begin"/>
@@ -4834,7 +5574,61 @@
           <w:color w:val="333333"/>
           <w:spacing w:val="5"/>
         </w:rPr>
-        <w:t>Abel, R.; Young, T.; Farid, R.; Berne, B.J.; Friesner, R.A., "The role of the active site solvent in the thermodynamics of factor Xa-ligand binding" </w:t>
+        <w:t xml:space="preserve">Abel, R.; Young, T.; </w:t>
+      </w:r>
+      <w:proofErr w:type="spellStart"/>
+      <w:r>
+        <w:rPr>
+          <w:rFonts w:ascii="Helvetica" w:eastAsia="Times New Roman" w:hAnsi="Helvetica" w:cs="Times New Roman"/>
+          <w:color w:val="333333"/>
+          <w:spacing w:val="5"/>
+        </w:rPr>
+        <w:t>Farid</w:t>
+      </w:r>
+      <w:proofErr w:type="spellEnd"/>
+      <w:r>
+        <w:rPr>
+          <w:rFonts w:ascii="Helvetica" w:eastAsia="Times New Roman" w:hAnsi="Helvetica" w:cs="Times New Roman"/>
+          <w:color w:val="333333"/>
+          <w:spacing w:val="5"/>
+        </w:rPr>
+        <w:t xml:space="preserve">, R.; Berne, B.J.; </w:t>
+      </w:r>
+      <w:proofErr w:type="spellStart"/>
+      <w:r>
+        <w:rPr>
+          <w:rFonts w:ascii="Helvetica" w:eastAsia="Times New Roman" w:hAnsi="Helvetica" w:cs="Times New Roman"/>
+          <w:color w:val="333333"/>
+          <w:spacing w:val="5"/>
+        </w:rPr>
+        <w:t>Friesner</w:t>
+      </w:r>
+      <w:proofErr w:type="spellEnd"/>
+      <w:r>
+        <w:rPr>
+          <w:rFonts w:ascii="Helvetica" w:eastAsia="Times New Roman" w:hAnsi="Helvetica" w:cs="Times New Roman"/>
+          <w:color w:val="333333"/>
+          <w:spacing w:val="5"/>
+        </w:rPr>
+        <w:t xml:space="preserve">, R.A., "The role of the active site solvent in the thermodynamics of factor </w:t>
+      </w:r>
+      <w:proofErr w:type="spellStart"/>
+      <w:r>
+        <w:rPr>
+          <w:rFonts w:ascii="Helvetica" w:eastAsia="Times New Roman" w:hAnsi="Helvetica" w:cs="Times New Roman"/>
+          <w:color w:val="333333"/>
+          <w:spacing w:val="5"/>
+        </w:rPr>
+        <w:t>Xa</w:t>
+      </w:r>
+      <w:proofErr w:type="spellEnd"/>
+      <w:r>
+        <w:rPr>
+          <w:rFonts w:ascii="Helvetica" w:eastAsia="Times New Roman" w:hAnsi="Helvetica" w:cs="Times New Roman"/>
+          <w:color w:val="333333"/>
+          <w:spacing w:val="5"/>
+        </w:rPr>
+        <w:t>-ligand binding" </w:t>
       </w:r>
       <w:r>
         <w:fldChar w:fldCharType="begin"/>
@@ -4928,7 +5722,25 @@
           <w:color w:val="333333"/>
           <w:spacing w:val="5"/>
         </w:rPr>
-        <w:t>Young, T.; Abel, R.; Kim, B.; Berne, B.J.; Friesner, R.A., "Motifs for molecular recognition exploiting hydrophobic enclosure in protein-ligand binding" </w:t>
+        <w:t xml:space="preserve">Young, T.; Abel, R.; Kim, B.; Berne, B.J.; </w:t>
+      </w:r>
+      <w:proofErr w:type="spellStart"/>
+      <w:r>
+        <w:rPr>
+          <w:rFonts w:ascii="Helvetica" w:eastAsia="Times New Roman" w:hAnsi="Helvetica" w:cs="Times New Roman"/>
+          <w:color w:val="333333"/>
+          <w:spacing w:val="5"/>
+        </w:rPr>
+        <w:t>Friesner</w:t>
+      </w:r>
+      <w:proofErr w:type="spellEnd"/>
+      <w:r>
+        <w:rPr>
+          <w:rFonts w:ascii="Helvetica" w:eastAsia="Times New Roman" w:hAnsi="Helvetica" w:cs="Times New Roman"/>
+          <w:color w:val="333333"/>
+          <w:spacing w:val="5"/>
+        </w:rPr>
+        <w:t>, R.A., "Motifs for molecular recognition exploiting hydrophobic enclosure in protein-ligand binding" </w:t>
       </w:r>
       <w:r>
         <w:fldChar w:fldCharType="begin"/>
@@ -5050,7 +5862,21 @@
         <w:rPr>
           <w:rFonts w:ascii="Times" w:hAnsi="Times" w:cs="Times"/>
         </w:rPr>
-        <w:t>Schrödinger Release 2015-4: Ligprep, 3.6; Schrödinger LLC: New York, NY, 2015</w:t>
+        <w:t xml:space="preserve">Schrödinger Release 2015-4: </w:t>
+      </w:r>
+      <w:proofErr w:type="spellStart"/>
+      <w:r>
+        <w:rPr>
+          <w:rFonts w:ascii="Times" w:hAnsi="Times" w:cs="Times"/>
+        </w:rPr>
+        <w:t>Ligprep</w:t>
+      </w:r>
+      <w:proofErr w:type="spellEnd"/>
+      <w:r>
+        <w:rPr>
+          <w:rFonts w:ascii="Times" w:hAnsi="Times" w:cs="Times"/>
+        </w:rPr>
+        <w:t>, 3.6; Schrödinger LLC: New York, NY, 2015</w:t>
       </w:r>
       <w:proofErr w:type="gramStart"/>
       <w:r>
@@ -5113,7 +5939,133 @@
           <w:color w:val="333333"/>
           <w:spacing w:val="5"/>
         </w:rPr>
-        <w:t>Harder, E.; Damm, W.; Maple, J.; Wu, C.; Reboul, M.; Xiang, J.Y.; Wang, L.; Lupyan, D.; Dahlgren, M.K.; Knight, J.L.; Kaus, J.W.; Cerutti, D.S.; Krilov, G.; Jorgensen, W.L.; Abel, R.; Friesner, R.A., "OPLS3: A Force Field Providing Broad Coverage of Drug-like Small Molecules and Proteins," </w:t>
+        <w:t xml:space="preserve">Harder, E.; </w:t>
+      </w:r>
+      <w:proofErr w:type="spellStart"/>
+      <w:r>
+        <w:rPr>
+          <w:rFonts w:ascii="Helvetica" w:eastAsia="Times New Roman" w:hAnsi="Helvetica" w:cs="Times New Roman"/>
+          <w:color w:val="333333"/>
+          <w:spacing w:val="5"/>
+        </w:rPr>
+        <w:t>Damm</w:t>
+      </w:r>
+      <w:proofErr w:type="spellEnd"/>
+      <w:r>
+        <w:rPr>
+          <w:rFonts w:ascii="Helvetica" w:eastAsia="Times New Roman" w:hAnsi="Helvetica" w:cs="Times New Roman"/>
+          <w:color w:val="333333"/>
+          <w:spacing w:val="5"/>
+        </w:rPr>
+        <w:t xml:space="preserve">, W.; Maple, J.; Wu, C.; </w:t>
+      </w:r>
+      <w:proofErr w:type="spellStart"/>
+      <w:r>
+        <w:rPr>
+          <w:rFonts w:ascii="Helvetica" w:eastAsia="Times New Roman" w:hAnsi="Helvetica" w:cs="Times New Roman"/>
+          <w:color w:val="333333"/>
+          <w:spacing w:val="5"/>
+        </w:rPr>
+        <w:t>Reboul</w:t>
+      </w:r>
+      <w:proofErr w:type="spellEnd"/>
+      <w:r>
+        <w:rPr>
+          <w:rFonts w:ascii="Helvetica" w:eastAsia="Times New Roman" w:hAnsi="Helvetica" w:cs="Times New Roman"/>
+          <w:color w:val="333333"/>
+          <w:spacing w:val="5"/>
+        </w:rPr>
+        <w:t xml:space="preserve">, M.; Xiang, J.Y.; Wang, L.; </w:t>
+      </w:r>
+      <w:proofErr w:type="spellStart"/>
+      <w:r>
+        <w:rPr>
+          <w:rFonts w:ascii="Helvetica" w:eastAsia="Times New Roman" w:hAnsi="Helvetica" w:cs="Times New Roman"/>
+          <w:color w:val="333333"/>
+          <w:spacing w:val="5"/>
+        </w:rPr>
+        <w:t>Lupyan</w:t>
+      </w:r>
+      <w:proofErr w:type="spellEnd"/>
+      <w:r>
+        <w:rPr>
+          <w:rFonts w:ascii="Helvetica" w:eastAsia="Times New Roman" w:hAnsi="Helvetica" w:cs="Times New Roman"/>
+          <w:color w:val="333333"/>
+          <w:spacing w:val="5"/>
+        </w:rPr>
+        <w:t xml:space="preserve">, D.; Dahlgren, M.K.; Knight, J.L.; </w:t>
+      </w:r>
+      <w:proofErr w:type="spellStart"/>
+      <w:r>
+        <w:rPr>
+          <w:rFonts w:ascii="Helvetica" w:eastAsia="Times New Roman" w:hAnsi="Helvetica" w:cs="Times New Roman"/>
+          <w:color w:val="333333"/>
+          <w:spacing w:val="5"/>
+        </w:rPr>
+        <w:t>Kaus</w:t>
+      </w:r>
+      <w:proofErr w:type="spellEnd"/>
+      <w:r>
+        <w:rPr>
+          <w:rFonts w:ascii="Helvetica" w:eastAsia="Times New Roman" w:hAnsi="Helvetica" w:cs="Times New Roman"/>
+          <w:color w:val="333333"/>
+          <w:spacing w:val="5"/>
+        </w:rPr>
+        <w:t xml:space="preserve">, J.W.; </w:t>
+      </w:r>
+      <w:proofErr w:type="spellStart"/>
+      <w:r>
+        <w:rPr>
+          <w:rFonts w:ascii="Helvetica" w:eastAsia="Times New Roman" w:hAnsi="Helvetica" w:cs="Times New Roman"/>
+          <w:color w:val="333333"/>
+          <w:spacing w:val="5"/>
+        </w:rPr>
+        <w:t>Cerutti</w:t>
+      </w:r>
+      <w:proofErr w:type="spellEnd"/>
+      <w:r>
+        <w:rPr>
+          <w:rFonts w:ascii="Helvetica" w:eastAsia="Times New Roman" w:hAnsi="Helvetica" w:cs="Times New Roman"/>
+          <w:color w:val="333333"/>
+          <w:spacing w:val="5"/>
+        </w:rPr>
+        <w:t xml:space="preserve">, D.S.; </w:t>
+      </w:r>
+      <w:proofErr w:type="spellStart"/>
+      <w:r>
+        <w:rPr>
+          <w:rFonts w:ascii="Helvetica" w:eastAsia="Times New Roman" w:hAnsi="Helvetica" w:cs="Times New Roman"/>
+          <w:color w:val="333333"/>
+          <w:spacing w:val="5"/>
+        </w:rPr>
+        <w:t>Krilov</w:t>
+      </w:r>
+      <w:proofErr w:type="spellEnd"/>
+      <w:r>
+        <w:rPr>
+          <w:rFonts w:ascii="Helvetica" w:eastAsia="Times New Roman" w:hAnsi="Helvetica" w:cs="Times New Roman"/>
+          <w:color w:val="333333"/>
+          <w:spacing w:val="5"/>
+        </w:rPr>
+        <w:t xml:space="preserve">, G.; Jorgensen, W.L.; Abel, R.; </w:t>
+      </w:r>
+      <w:proofErr w:type="spellStart"/>
+      <w:r>
+        <w:rPr>
+          <w:rFonts w:ascii="Helvetica" w:eastAsia="Times New Roman" w:hAnsi="Helvetica" w:cs="Times New Roman"/>
+          <w:color w:val="333333"/>
+          <w:spacing w:val="5"/>
+        </w:rPr>
+        <w:t>Friesner</w:t>
+      </w:r>
+      <w:proofErr w:type="spellEnd"/>
+      <w:r>
+        <w:rPr>
+          <w:rFonts w:ascii="Helvetica" w:eastAsia="Times New Roman" w:hAnsi="Helvetica" w:cs="Times New Roman"/>
+          <w:color w:val="333333"/>
+          <w:spacing w:val="5"/>
+        </w:rPr>
+        <w:t>, R.A., "OPLS3: A Force Field Providing Broad Coverage of Drug-like Small Molecules and Proteins," </w:t>
       </w:r>
       <w:r>
         <w:fldChar w:fldCharType="begin"/>
@@ -5133,8 +6085,21 @@
           <w:spacing w:val="5"/>
           <w:u w:val="single"/>
         </w:rPr>
-        <w:t>J. Chem. Theory Comput</w:t>
-      </w:r>
+        <w:t xml:space="preserve">J. Chem. Theory </w:t>
+      </w:r>
+      <w:proofErr w:type="spellStart"/>
+      <w:r>
+        <w:rPr>
+          <w:rFonts w:ascii="Helvetica" w:eastAsia="Times New Roman" w:hAnsi="Helvetica" w:cs="Times New Roman"/>
+          <w:i/>
+          <w:iCs/>
+          <w:color w:val="07374F"/>
+          <w:spacing w:val="5"/>
+          <w:u w:val="single"/>
+        </w:rPr>
+        <w:t>Comput</w:t>
+      </w:r>
+      <w:proofErr w:type="spellEnd"/>
       <w:proofErr w:type="gramStart"/>
       <w:r>
         <w:rPr>
@@ -5224,22 +6189,94 @@
         <w:rPr>
           <w:rFonts w:ascii="Times" w:hAnsi="Times" w:cs="Times"/>
         </w:rPr>
-        <w:t xml:space="preserve">Shelley, J. C.; Cholleti, A.; Frye, L. L.; Greenwood, J. R.; Timlin, M. R.; Uchimaya, M. Epik: A Software Program for </w:t>
-      </w:r>
+        <w:t xml:space="preserve">Shelley, J. C.; </w:t>
+      </w:r>
+      <w:proofErr w:type="spellStart"/>
+      <w:r>
+        <w:rPr>
+          <w:rFonts w:ascii="Times" w:hAnsi="Times" w:cs="Times"/>
+        </w:rPr>
+        <w:t>Cholleti</w:t>
+      </w:r>
+      <w:proofErr w:type="spellEnd"/>
+      <w:r>
+        <w:rPr>
+          <w:rFonts w:ascii="Times" w:hAnsi="Times" w:cs="Times"/>
+        </w:rPr>
+        <w:t xml:space="preserve">, A.; Frye, L. L.; Greenwood, J. R.; </w:t>
+      </w:r>
+      <w:proofErr w:type="spellStart"/>
+      <w:r>
+        <w:rPr>
+          <w:rFonts w:ascii="Times" w:hAnsi="Times" w:cs="Times"/>
+        </w:rPr>
+        <w:t>Timlin</w:t>
+      </w:r>
+      <w:proofErr w:type="spellEnd"/>
+      <w:r>
+        <w:rPr>
+          <w:rFonts w:ascii="Times" w:hAnsi="Times" w:cs="Times"/>
+        </w:rPr>
+        <w:t xml:space="preserve">, M. R.; </w:t>
+      </w:r>
+      <w:proofErr w:type="spellStart"/>
+      <w:r>
+        <w:rPr>
+          <w:rFonts w:ascii="Times" w:hAnsi="Times" w:cs="Times"/>
+        </w:rPr>
+        <w:t>Uchimaya</w:t>
+      </w:r>
+      <w:proofErr w:type="spellEnd"/>
+      <w:r>
+        <w:rPr>
+          <w:rFonts w:ascii="Times" w:hAnsi="Times" w:cs="Times"/>
+        </w:rPr>
+        <w:t xml:space="preserve">, M. </w:t>
+      </w:r>
+      <w:proofErr w:type="spellStart"/>
+      <w:r>
+        <w:rPr>
+          <w:rFonts w:ascii="Times" w:hAnsi="Times" w:cs="Times"/>
+        </w:rPr>
+        <w:t>Epik</w:t>
+      </w:r>
+      <w:proofErr w:type="spellEnd"/>
+      <w:r>
+        <w:rPr>
+          <w:rFonts w:ascii="Times" w:hAnsi="Times" w:cs="Times"/>
+        </w:rPr>
+        <w:t xml:space="preserve">: A Software Program for </w:t>
+      </w:r>
+      <w:proofErr w:type="spellStart"/>
       <w:proofErr w:type="gramStart"/>
       <w:r>
         <w:rPr>
           <w:rFonts w:ascii="Times" w:hAnsi="Times" w:cs="Times"/>
         </w:rPr>
-        <w:t>Pk(</w:t>
+        <w:t>Pk</w:t>
+      </w:r>
+      <w:proofErr w:type="spellEnd"/>
+      <w:r>
+        <w:rPr>
+          <w:rFonts w:ascii="Times" w:hAnsi="Times" w:cs="Times"/>
+        </w:rPr>
+        <w:t>(</w:t>
       </w:r>
       <w:proofErr w:type="gramEnd"/>
       <w:r>
         <w:rPr>
           <w:rFonts w:ascii="Times" w:hAnsi="Times" w:cs="Times"/>
         </w:rPr>
-        <w:t>a) Prediction and Protonation State Generation for Drug-Like Molecules. J. Comput</w:t>
-      </w:r>
+        <w:t xml:space="preserve">a) Prediction and Protonation State Generation for Drug-Like Molecules. J. </w:t>
+      </w:r>
+      <w:proofErr w:type="spellStart"/>
+      <w:r>
+        <w:rPr>
+          <w:rFonts w:ascii="Times" w:hAnsi="Times" w:cs="Times"/>
+        </w:rPr>
+        <w:t>Comput</w:t>
+      </w:r>
+      <w:proofErr w:type="spellEnd"/>
       <w:proofErr w:type="gramStart"/>
       <w:r>
         <w:rPr>
@@ -5282,8 +6319,30 @@
         <w:rPr>
           <w:rFonts w:ascii="Times" w:hAnsi="Times" w:cs="Times"/>
         </w:rPr>
-        <w:t>Greenwood, J. R.; Calkins, D.; Sullivan, A. P.; Shelley, J. C. Towards the Comprehensive, Rapid, and Accurate Prediction of the Favorable Tautomeric States of Drug-Like Molecules in Aqueous Solution. J. Comput</w:t>
-      </w:r>
+        <w:t xml:space="preserve">Greenwood, J. R.; Calkins, D.; Sullivan, A. P.; Shelley, J. C. Towards the Comprehensive, Rapid, and Accurate Prediction of the Favorable </w:t>
+      </w:r>
+      <w:proofErr w:type="spellStart"/>
+      <w:r>
+        <w:rPr>
+          <w:rFonts w:ascii="Times" w:hAnsi="Times" w:cs="Times"/>
+        </w:rPr>
+        <w:t>Tautomeric</w:t>
+      </w:r>
+      <w:proofErr w:type="spellEnd"/>
+      <w:r>
+        <w:rPr>
+          <w:rFonts w:ascii="Times" w:hAnsi="Times" w:cs="Times"/>
+        </w:rPr>
+        <w:t xml:space="preserve"> States of Drug-Like Molecules in Aqueous Solution. J. </w:t>
+      </w:r>
+      <w:proofErr w:type="spellStart"/>
+      <w:r>
+        <w:rPr>
+          <w:rFonts w:ascii="Times" w:hAnsi="Times" w:cs="Times"/>
+        </w:rPr>
+        <w:t>Comput</w:t>
+      </w:r>
+      <w:proofErr w:type="spellEnd"/>
       <w:proofErr w:type="gramStart"/>
       <w:r>
         <w:rPr>
@@ -5326,7 +6385,21 @@
         <w:rPr>
           <w:rFonts w:ascii="Times" w:hAnsi="Times" w:cs="Times"/>
         </w:rPr>
-        <w:t xml:space="preserve">Schrödinger Release 2015-4: Epik, 3.4; Schrödinger LLC: New York, NY, 2015. </w:t>
+        <w:t xml:space="preserve">Schrödinger Release 2015-4: </w:t>
+      </w:r>
+      <w:proofErr w:type="spellStart"/>
+      <w:r>
+        <w:rPr>
+          <w:rFonts w:ascii="Times" w:hAnsi="Times" w:cs="Times"/>
+        </w:rPr>
+        <w:t>Epik</w:t>
+      </w:r>
+      <w:proofErr w:type="spellEnd"/>
+      <w:r>
+        <w:rPr>
+          <w:rFonts w:ascii="Times" w:hAnsi="Times" w:cs="Times"/>
+        </w:rPr>
+        <w:t xml:space="preserve">, 3.4; Schrödinger LLC: New York, NY, 2015. </w:t>
       </w:r>
     </w:p>
     <w:p>
@@ -5451,7 +6524,27 @@
           <w:sz w:val="48"/>
           <w:szCs w:val="48"/>
         </w:rPr>
-        <w:t xml:space="preserve">Adv. Drug Deliv. Rev. </w:t>
+        <w:t xml:space="preserve">Adv. Drug </w:t>
+      </w:r>
+      <w:proofErr w:type="spellStart"/>
+      <w:r>
+        <w:rPr>
+          <w:rFonts w:ascii="fff" w:eastAsia="Times New Roman" w:hAnsi="fff" w:cs="Times New Roman"/>
+          <w:color w:val="000000"/>
+          <w:sz w:val="48"/>
+          <w:szCs w:val="48"/>
+        </w:rPr>
+        <w:t>Deliv</w:t>
+      </w:r>
+      <w:proofErr w:type="spellEnd"/>
+      <w:r>
+        <w:rPr>
+          <w:rFonts w:ascii="fff" w:eastAsia="Times New Roman" w:hAnsi="fff" w:cs="Times New Roman"/>
+          <w:color w:val="000000"/>
+          <w:sz w:val="48"/>
+          <w:szCs w:val="48"/>
+        </w:rPr>
+        <w:t xml:space="preserve">. Rev. </w:t>
       </w:r>
       <w:r>
         <w:rPr>
@@ -5503,13 +6596,23 @@
         </w:rPr>
         <w:annotationRef/>
       </w:r>
+      <w:proofErr w:type="spellStart"/>
       <w:r>
         <w:rPr>
           <w:rFonts w:ascii="Times" w:hAnsi="Times" w:cs="Times"/>
           <w:sz w:val="32"/>
           <w:szCs w:val="32"/>
         </w:rPr>
-        <w:t xml:space="preserve">Baell, J. B.; Holloway, G. A. New Substructure Filters for Removal of Pan Assay Interference Compounds </w:t>
+        <w:t>Baell</w:t>
+      </w:r>
+      <w:proofErr w:type="spellEnd"/>
+      <w:r>
+        <w:rPr>
+          <w:rFonts w:ascii="Times" w:hAnsi="Times" w:cs="Times"/>
+          <w:sz w:val="32"/>
+          <w:szCs w:val="32"/>
+        </w:rPr>
+        <w:t xml:space="preserve">, J. B.; Holloway, G. A. New Substructure Filters for Removal of Pan Assay Interference Compounds </w:t>
       </w:r>
       <w:proofErr w:type="gramStart"/>
       <w:r>
@@ -5576,13 +6679,41 @@
         </w:rPr>
         <w:annotationRef/>
       </w:r>
+      <w:proofErr w:type="spellStart"/>
       <w:r>
         <w:rPr>
           <w:rFonts w:ascii="Helvetica" w:eastAsia="Times New Roman" w:hAnsi="Helvetica" w:cs="Times New Roman"/>
           <w:color w:val="333333"/>
           <w:spacing w:val="5"/>
         </w:rPr>
-        <w:t>Duan, J.; Dixon, S.L.; Lowrie, J.F.; Sherman, W., "Analysis and Comparison of 2D Fingerprints: Insights into Database Screening Performance Using Eight Fingerprint Methods," </w:t>
+        <w:t>Duan</w:t>
+      </w:r>
+      <w:proofErr w:type="spellEnd"/>
+      <w:r>
+        <w:rPr>
+          <w:rFonts w:ascii="Helvetica" w:eastAsia="Times New Roman" w:hAnsi="Helvetica" w:cs="Times New Roman"/>
+          <w:color w:val="333333"/>
+          <w:spacing w:val="5"/>
+        </w:rPr>
+        <w:t xml:space="preserve">, J.; Dixon, S.L.; </w:t>
+      </w:r>
+      <w:proofErr w:type="spellStart"/>
+      <w:r>
+        <w:rPr>
+          <w:rFonts w:ascii="Helvetica" w:eastAsia="Times New Roman" w:hAnsi="Helvetica" w:cs="Times New Roman"/>
+          <w:color w:val="333333"/>
+          <w:spacing w:val="5"/>
+        </w:rPr>
+        <w:t>Lowrie</w:t>
+      </w:r>
+      <w:proofErr w:type="spellEnd"/>
+      <w:r>
+        <w:rPr>
+          <w:rFonts w:ascii="Helvetica" w:eastAsia="Times New Roman" w:hAnsi="Helvetica" w:cs="Times New Roman"/>
+          <w:color w:val="333333"/>
+          <w:spacing w:val="5"/>
+        </w:rPr>
+        <w:t>, J.F.; Sherman, W., "Analysis and Comparison of 2D Fingerprints: Insights into Database Screening Performance Using Eight Fingerprint Methods," </w:t>
       </w:r>
       <w:r>
         <w:fldChar w:fldCharType="begin"/>
@@ -5601,7 +6732,29 @@
           <w:color w:val="0E6895"/>
           <w:spacing w:val="5"/>
         </w:rPr>
-        <w:t>J. Molec. Graph. Model</w:t>
+        <w:t xml:space="preserve">J. </w:t>
+      </w:r>
+      <w:proofErr w:type="spellStart"/>
+      <w:r>
+        <w:rPr>
+          <w:rFonts w:ascii="Helvetica" w:eastAsia="Times New Roman" w:hAnsi="Helvetica" w:cs="Times New Roman"/>
+          <w:i/>
+          <w:iCs/>
+          <w:color w:val="0E6895"/>
+          <w:spacing w:val="5"/>
+        </w:rPr>
+        <w:t>Molec</w:t>
+      </w:r>
+      <w:proofErr w:type="spellEnd"/>
+      <w:r>
+        <w:rPr>
+          <w:rFonts w:ascii="Helvetica" w:eastAsia="Times New Roman" w:hAnsi="Helvetica" w:cs="Times New Roman"/>
+          <w:i/>
+          <w:iCs/>
+          <w:color w:val="0E6895"/>
+          <w:spacing w:val="5"/>
+        </w:rPr>
+        <w:t>. Graph. Model</w:t>
       </w:r>
       <w:proofErr w:type="gramStart"/>
       <w:r>
@@ -5690,13 +6843,41 @@
           <w:spacing w:val="5"/>
         </w:rPr>
       </w:pPr>
+      <w:proofErr w:type="spellStart"/>
       <w:r>
         <w:rPr>
           <w:rFonts w:ascii="Helvetica" w:eastAsia="Times New Roman" w:hAnsi="Helvetica" w:cs="Times New Roman"/>
           <w:color w:val="333333"/>
           <w:spacing w:val="5"/>
         </w:rPr>
-        <w:t>Sastry, M.; Lowrie, J. F.; Dixon, S. L.; Sherman, W., "Large-Scale Systematic Analysis of 2D Fingerprint Methods and Parameters to Improve Virtual Screening Enrichments," </w:t>
+        <w:t>Sastry</w:t>
+      </w:r>
+      <w:proofErr w:type="spellEnd"/>
+      <w:r>
+        <w:rPr>
+          <w:rFonts w:ascii="Helvetica" w:eastAsia="Times New Roman" w:hAnsi="Helvetica" w:cs="Times New Roman"/>
+          <w:color w:val="333333"/>
+          <w:spacing w:val="5"/>
+        </w:rPr>
+        <w:t xml:space="preserve">, M.; </w:t>
+      </w:r>
+      <w:proofErr w:type="spellStart"/>
+      <w:r>
+        <w:rPr>
+          <w:rFonts w:ascii="Helvetica" w:eastAsia="Times New Roman" w:hAnsi="Helvetica" w:cs="Times New Roman"/>
+          <w:color w:val="333333"/>
+          <w:spacing w:val="5"/>
+        </w:rPr>
+        <w:t>Lowrie</w:t>
+      </w:r>
+      <w:proofErr w:type="spellEnd"/>
+      <w:r>
+        <w:rPr>
+          <w:rFonts w:ascii="Helvetica" w:eastAsia="Times New Roman" w:hAnsi="Helvetica" w:cs="Times New Roman"/>
+          <w:color w:val="333333"/>
+          <w:spacing w:val="5"/>
+        </w:rPr>
+        <w:t>, J. F.; Dixon, S. L.; Sherman, W., "Large-Scale Systematic Analysis of 2D Fingerprint Methods and Parameters to Improve Virtual Screening Enrichments," </w:t>
       </w:r>
       <w:r>
         <w:fldChar w:fldCharType="begin"/>
@@ -5808,7 +6989,23 @@
         <w:annotationRef/>
       </w:r>
       <w:r>
-        <w:t xml:space="preserve">Need to add this cituation for ambermini: </w:t>
+        <w:t xml:space="preserve">Need to add this </w:t>
+      </w:r>
+      <w:proofErr w:type="spellStart"/>
+      <w:r>
+        <w:t>cituation</w:t>
+      </w:r>
+      <w:proofErr w:type="spellEnd"/>
+      <w:r>
+        <w:t xml:space="preserve"> for </w:t>
+      </w:r>
+      <w:proofErr w:type="spellStart"/>
+      <w:r>
+        <w:t>ambermini</w:t>
+      </w:r>
+      <w:proofErr w:type="spellEnd"/>
+      <w:r>
+        <w:t xml:space="preserve">: </w:t>
       </w:r>
       <w:r>
         <w:rPr>
@@ -5816,7 +7013,403 @@
           <w:sz w:val="20"/>
           <w:szCs w:val="20"/>
         </w:rPr>
-        <w:t>D.A. Case, R.M. Betz, D.S. Cerutti, T.E. Cheatham, III, T.A. Darden, R.E. Duke, T.J. Giese, H. Gohlke, A.W. Goetz, N. Homeyer, S. Izadi, P. Janowski, J. Kaus, A. Kovalenko, T.S. Lee, S. LeGrand, P. Li, C. Lin, T. Luchko, R. Luo, B. Madej, D. Mermelstein, K.M. Merz, G. Monard, H. Nguyen, H.T. Nguyen, I. Omelyan, A. Onufriev, D.R. Roe, A. Roitberg, C. Sagui, C.L. Simmerling, W.M. Botello-Smith, J. Swails, R.C. Walker, J. Wang, R.M. Wolf, X. Wu, L. Xiao and P.A. Kollman (2016), AMBER 2016, University of California, San Francisco.</w:t>
+        <w:t xml:space="preserve">D.A. Case, R.M. Betz, D.S. </w:t>
+      </w:r>
+      <w:proofErr w:type="spellStart"/>
+      <w:r>
+        <w:rPr>
+          <w:rFonts w:ascii="Times" w:eastAsia="Times New Roman" w:hAnsi="Times" w:cs="Times New Roman"/>
+          <w:sz w:val="20"/>
+          <w:szCs w:val="20"/>
+        </w:rPr>
+        <w:t>Cerutti</w:t>
+      </w:r>
+      <w:proofErr w:type="spellEnd"/>
+      <w:r>
+        <w:rPr>
+          <w:rFonts w:ascii="Times" w:eastAsia="Times New Roman" w:hAnsi="Times" w:cs="Times New Roman"/>
+          <w:sz w:val="20"/>
+          <w:szCs w:val="20"/>
+        </w:rPr>
+        <w:t xml:space="preserve">, T.E. Cheatham, III, T.A. Darden, R.E. Duke, T.J. Giese, H. </w:t>
+      </w:r>
+      <w:proofErr w:type="spellStart"/>
+      <w:r>
+        <w:rPr>
+          <w:rFonts w:ascii="Times" w:eastAsia="Times New Roman" w:hAnsi="Times" w:cs="Times New Roman"/>
+          <w:sz w:val="20"/>
+          <w:szCs w:val="20"/>
+        </w:rPr>
+        <w:t>Gohlke</w:t>
+      </w:r>
+      <w:proofErr w:type="spellEnd"/>
+      <w:r>
+        <w:rPr>
+          <w:rFonts w:ascii="Times" w:eastAsia="Times New Roman" w:hAnsi="Times" w:cs="Times New Roman"/>
+          <w:sz w:val="20"/>
+          <w:szCs w:val="20"/>
+        </w:rPr>
+        <w:t xml:space="preserve">, A.W. Goetz, N. </w:t>
+      </w:r>
+      <w:proofErr w:type="spellStart"/>
+      <w:r>
+        <w:rPr>
+          <w:rFonts w:ascii="Times" w:eastAsia="Times New Roman" w:hAnsi="Times" w:cs="Times New Roman"/>
+          <w:sz w:val="20"/>
+          <w:szCs w:val="20"/>
+        </w:rPr>
+        <w:t>Homeyer</w:t>
+      </w:r>
+      <w:proofErr w:type="spellEnd"/>
+      <w:r>
+        <w:rPr>
+          <w:rFonts w:ascii="Times" w:eastAsia="Times New Roman" w:hAnsi="Times" w:cs="Times New Roman"/>
+          <w:sz w:val="20"/>
+          <w:szCs w:val="20"/>
+        </w:rPr>
+        <w:t xml:space="preserve">, S. </w:t>
+      </w:r>
+      <w:proofErr w:type="spellStart"/>
+      <w:r>
+        <w:rPr>
+          <w:rFonts w:ascii="Times" w:eastAsia="Times New Roman" w:hAnsi="Times" w:cs="Times New Roman"/>
+          <w:sz w:val="20"/>
+          <w:szCs w:val="20"/>
+        </w:rPr>
+        <w:t>Izadi</w:t>
+      </w:r>
+      <w:proofErr w:type="spellEnd"/>
+      <w:r>
+        <w:rPr>
+          <w:rFonts w:ascii="Times" w:eastAsia="Times New Roman" w:hAnsi="Times" w:cs="Times New Roman"/>
+          <w:sz w:val="20"/>
+          <w:szCs w:val="20"/>
+        </w:rPr>
+        <w:t xml:space="preserve">, P. </w:t>
+      </w:r>
+      <w:proofErr w:type="spellStart"/>
+      <w:r>
+        <w:rPr>
+          <w:rFonts w:ascii="Times" w:eastAsia="Times New Roman" w:hAnsi="Times" w:cs="Times New Roman"/>
+          <w:sz w:val="20"/>
+          <w:szCs w:val="20"/>
+        </w:rPr>
+        <w:t>Janowski</w:t>
+      </w:r>
+      <w:proofErr w:type="spellEnd"/>
+      <w:r>
+        <w:rPr>
+          <w:rFonts w:ascii="Times" w:eastAsia="Times New Roman" w:hAnsi="Times" w:cs="Times New Roman"/>
+          <w:sz w:val="20"/>
+          <w:szCs w:val="20"/>
+        </w:rPr>
+        <w:t xml:space="preserve">, J. </w:t>
+      </w:r>
+      <w:proofErr w:type="spellStart"/>
+      <w:r>
+        <w:rPr>
+          <w:rFonts w:ascii="Times" w:eastAsia="Times New Roman" w:hAnsi="Times" w:cs="Times New Roman"/>
+          <w:sz w:val="20"/>
+          <w:szCs w:val="20"/>
+        </w:rPr>
+        <w:t>Kaus</w:t>
+      </w:r>
+      <w:proofErr w:type="spellEnd"/>
+      <w:r>
+        <w:rPr>
+          <w:rFonts w:ascii="Times" w:eastAsia="Times New Roman" w:hAnsi="Times" w:cs="Times New Roman"/>
+          <w:sz w:val="20"/>
+          <w:szCs w:val="20"/>
+        </w:rPr>
+        <w:t xml:space="preserve">, A. </w:t>
+      </w:r>
+      <w:proofErr w:type="spellStart"/>
+      <w:r>
+        <w:rPr>
+          <w:rFonts w:ascii="Times" w:eastAsia="Times New Roman" w:hAnsi="Times" w:cs="Times New Roman"/>
+          <w:sz w:val="20"/>
+          <w:szCs w:val="20"/>
+        </w:rPr>
+        <w:t>Kovalenko</w:t>
+      </w:r>
+      <w:proofErr w:type="spellEnd"/>
+      <w:r>
+        <w:rPr>
+          <w:rFonts w:ascii="Times" w:eastAsia="Times New Roman" w:hAnsi="Times" w:cs="Times New Roman"/>
+          <w:sz w:val="20"/>
+          <w:szCs w:val="20"/>
+        </w:rPr>
+        <w:t xml:space="preserve">, T.S. Lee, S. </w:t>
+      </w:r>
+      <w:proofErr w:type="spellStart"/>
+      <w:r>
+        <w:rPr>
+          <w:rFonts w:ascii="Times" w:eastAsia="Times New Roman" w:hAnsi="Times" w:cs="Times New Roman"/>
+          <w:sz w:val="20"/>
+          <w:szCs w:val="20"/>
+        </w:rPr>
+        <w:t>LeGrand</w:t>
+      </w:r>
+      <w:proofErr w:type="spellEnd"/>
+      <w:r>
+        <w:rPr>
+          <w:rFonts w:ascii="Times" w:eastAsia="Times New Roman" w:hAnsi="Times" w:cs="Times New Roman"/>
+          <w:sz w:val="20"/>
+          <w:szCs w:val="20"/>
+        </w:rPr>
+        <w:t xml:space="preserve">, P. Li, C. Lin, T. </w:t>
+      </w:r>
+      <w:proofErr w:type="spellStart"/>
+      <w:r>
+        <w:rPr>
+          <w:rFonts w:ascii="Times" w:eastAsia="Times New Roman" w:hAnsi="Times" w:cs="Times New Roman"/>
+          <w:sz w:val="20"/>
+          <w:szCs w:val="20"/>
+        </w:rPr>
+        <w:t>Luchko</w:t>
+      </w:r>
+      <w:proofErr w:type="spellEnd"/>
+      <w:r>
+        <w:rPr>
+          <w:rFonts w:ascii="Times" w:eastAsia="Times New Roman" w:hAnsi="Times" w:cs="Times New Roman"/>
+          <w:sz w:val="20"/>
+          <w:szCs w:val="20"/>
+        </w:rPr>
+        <w:t xml:space="preserve">, R. </w:t>
+      </w:r>
+      <w:proofErr w:type="spellStart"/>
+      <w:r>
+        <w:rPr>
+          <w:rFonts w:ascii="Times" w:eastAsia="Times New Roman" w:hAnsi="Times" w:cs="Times New Roman"/>
+          <w:sz w:val="20"/>
+          <w:szCs w:val="20"/>
+        </w:rPr>
+        <w:t>Luo</w:t>
+      </w:r>
+      <w:proofErr w:type="spellEnd"/>
+      <w:r>
+        <w:rPr>
+          <w:rFonts w:ascii="Times" w:eastAsia="Times New Roman" w:hAnsi="Times" w:cs="Times New Roman"/>
+          <w:sz w:val="20"/>
+          <w:szCs w:val="20"/>
+        </w:rPr>
+        <w:t xml:space="preserve">, B. </w:t>
+      </w:r>
+      <w:proofErr w:type="spellStart"/>
+      <w:r>
+        <w:rPr>
+          <w:rFonts w:ascii="Times" w:eastAsia="Times New Roman" w:hAnsi="Times" w:cs="Times New Roman"/>
+          <w:sz w:val="20"/>
+          <w:szCs w:val="20"/>
+        </w:rPr>
+        <w:t>Madej</w:t>
+      </w:r>
+      <w:proofErr w:type="spellEnd"/>
+      <w:r>
+        <w:rPr>
+          <w:rFonts w:ascii="Times" w:eastAsia="Times New Roman" w:hAnsi="Times" w:cs="Times New Roman"/>
+          <w:sz w:val="20"/>
+          <w:szCs w:val="20"/>
+        </w:rPr>
+        <w:t xml:space="preserve">, D. </w:t>
+      </w:r>
+      <w:proofErr w:type="spellStart"/>
+      <w:r>
+        <w:rPr>
+          <w:rFonts w:ascii="Times" w:eastAsia="Times New Roman" w:hAnsi="Times" w:cs="Times New Roman"/>
+          <w:sz w:val="20"/>
+          <w:szCs w:val="20"/>
+        </w:rPr>
+        <w:t>Mermelstein</w:t>
+      </w:r>
+      <w:proofErr w:type="spellEnd"/>
+      <w:r>
+        <w:rPr>
+          <w:rFonts w:ascii="Times" w:eastAsia="Times New Roman" w:hAnsi="Times" w:cs="Times New Roman"/>
+          <w:sz w:val="20"/>
+          <w:szCs w:val="20"/>
+        </w:rPr>
+        <w:t xml:space="preserve">, K.M. </w:t>
+      </w:r>
+      <w:proofErr w:type="spellStart"/>
+      <w:r>
+        <w:rPr>
+          <w:rFonts w:ascii="Times" w:eastAsia="Times New Roman" w:hAnsi="Times" w:cs="Times New Roman"/>
+          <w:sz w:val="20"/>
+          <w:szCs w:val="20"/>
+        </w:rPr>
+        <w:t>Merz</w:t>
+      </w:r>
+      <w:proofErr w:type="spellEnd"/>
+      <w:r>
+        <w:rPr>
+          <w:rFonts w:ascii="Times" w:eastAsia="Times New Roman" w:hAnsi="Times" w:cs="Times New Roman"/>
+          <w:sz w:val="20"/>
+          <w:szCs w:val="20"/>
+        </w:rPr>
+        <w:t xml:space="preserve">, G. </w:t>
+      </w:r>
+      <w:proofErr w:type="spellStart"/>
+      <w:r>
+        <w:rPr>
+          <w:rFonts w:ascii="Times" w:eastAsia="Times New Roman" w:hAnsi="Times" w:cs="Times New Roman"/>
+          <w:sz w:val="20"/>
+          <w:szCs w:val="20"/>
+        </w:rPr>
+        <w:t>Monard</w:t>
+      </w:r>
+      <w:proofErr w:type="spellEnd"/>
+      <w:r>
+        <w:rPr>
+          <w:rFonts w:ascii="Times" w:eastAsia="Times New Roman" w:hAnsi="Times" w:cs="Times New Roman"/>
+          <w:sz w:val="20"/>
+          <w:szCs w:val="20"/>
+        </w:rPr>
+        <w:t xml:space="preserve">, H. Nguyen, H.T. Nguyen, I. </w:t>
+      </w:r>
+      <w:proofErr w:type="spellStart"/>
+      <w:r>
+        <w:rPr>
+          <w:rFonts w:ascii="Times" w:eastAsia="Times New Roman" w:hAnsi="Times" w:cs="Times New Roman"/>
+          <w:sz w:val="20"/>
+          <w:szCs w:val="20"/>
+        </w:rPr>
+        <w:t>Omelyan</w:t>
+      </w:r>
+      <w:proofErr w:type="spellEnd"/>
+      <w:r>
+        <w:rPr>
+          <w:rFonts w:ascii="Times" w:eastAsia="Times New Roman" w:hAnsi="Times" w:cs="Times New Roman"/>
+          <w:sz w:val="20"/>
+          <w:szCs w:val="20"/>
+        </w:rPr>
+        <w:t xml:space="preserve">, A. </w:t>
+      </w:r>
+      <w:proofErr w:type="spellStart"/>
+      <w:r>
+        <w:rPr>
+          <w:rFonts w:ascii="Times" w:eastAsia="Times New Roman" w:hAnsi="Times" w:cs="Times New Roman"/>
+          <w:sz w:val="20"/>
+          <w:szCs w:val="20"/>
+        </w:rPr>
+        <w:t>Onufriev</w:t>
+      </w:r>
+      <w:proofErr w:type="spellEnd"/>
+      <w:r>
+        <w:rPr>
+          <w:rFonts w:ascii="Times" w:eastAsia="Times New Roman" w:hAnsi="Times" w:cs="Times New Roman"/>
+          <w:sz w:val="20"/>
+          <w:szCs w:val="20"/>
+        </w:rPr>
+        <w:t xml:space="preserve">, D.R. Roe, A. </w:t>
+      </w:r>
+      <w:proofErr w:type="spellStart"/>
+      <w:r>
+        <w:rPr>
+          <w:rFonts w:ascii="Times" w:eastAsia="Times New Roman" w:hAnsi="Times" w:cs="Times New Roman"/>
+          <w:sz w:val="20"/>
+          <w:szCs w:val="20"/>
+        </w:rPr>
+        <w:t>Roitberg</w:t>
+      </w:r>
+      <w:proofErr w:type="spellEnd"/>
+      <w:r>
+        <w:rPr>
+          <w:rFonts w:ascii="Times" w:eastAsia="Times New Roman" w:hAnsi="Times" w:cs="Times New Roman"/>
+          <w:sz w:val="20"/>
+          <w:szCs w:val="20"/>
+        </w:rPr>
+        <w:t xml:space="preserve">, C. </w:t>
+      </w:r>
+      <w:proofErr w:type="spellStart"/>
+      <w:r>
+        <w:rPr>
+          <w:rFonts w:ascii="Times" w:eastAsia="Times New Roman" w:hAnsi="Times" w:cs="Times New Roman"/>
+          <w:sz w:val="20"/>
+          <w:szCs w:val="20"/>
+        </w:rPr>
+        <w:t>Sagui</w:t>
+      </w:r>
+      <w:proofErr w:type="spellEnd"/>
+      <w:r>
+        <w:rPr>
+          <w:rFonts w:ascii="Times" w:eastAsia="Times New Roman" w:hAnsi="Times" w:cs="Times New Roman"/>
+          <w:sz w:val="20"/>
+          <w:szCs w:val="20"/>
+        </w:rPr>
+        <w:t xml:space="preserve">, C.L. </w:t>
+      </w:r>
+      <w:proofErr w:type="spellStart"/>
+      <w:r>
+        <w:rPr>
+          <w:rFonts w:ascii="Times" w:eastAsia="Times New Roman" w:hAnsi="Times" w:cs="Times New Roman"/>
+          <w:sz w:val="20"/>
+          <w:szCs w:val="20"/>
+        </w:rPr>
+        <w:t>Simmerling</w:t>
+      </w:r>
+      <w:proofErr w:type="spellEnd"/>
+      <w:r>
+        <w:rPr>
+          <w:rFonts w:ascii="Times" w:eastAsia="Times New Roman" w:hAnsi="Times" w:cs="Times New Roman"/>
+          <w:sz w:val="20"/>
+          <w:szCs w:val="20"/>
+        </w:rPr>
+        <w:t xml:space="preserve">, W.M. </w:t>
+      </w:r>
+      <w:proofErr w:type="spellStart"/>
+      <w:r>
+        <w:rPr>
+          <w:rFonts w:ascii="Times" w:eastAsia="Times New Roman" w:hAnsi="Times" w:cs="Times New Roman"/>
+          <w:sz w:val="20"/>
+          <w:szCs w:val="20"/>
+        </w:rPr>
+        <w:t>Botello</w:t>
+      </w:r>
+      <w:proofErr w:type="spellEnd"/>
+      <w:r>
+        <w:rPr>
+          <w:rFonts w:ascii="Times" w:eastAsia="Times New Roman" w:hAnsi="Times" w:cs="Times New Roman"/>
+          <w:sz w:val="20"/>
+          <w:szCs w:val="20"/>
+        </w:rPr>
+        <w:t xml:space="preserve">-Smith, J. </w:t>
+      </w:r>
+      <w:proofErr w:type="spellStart"/>
+      <w:r>
+        <w:rPr>
+          <w:rFonts w:ascii="Times" w:eastAsia="Times New Roman" w:hAnsi="Times" w:cs="Times New Roman"/>
+          <w:sz w:val="20"/>
+          <w:szCs w:val="20"/>
+        </w:rPr>
+        <w:t>Swails</w:t>
+      </w:r>
+      <w:proofErr w:type="spellEnd"/>
+      <w:r>
+        <w:rPr>
+          <w:rFonts w:ascii="Times" w:eastAsia="Times New Roman" w:hAnsi="Times" w:cs="Times New Roman"/>
+          <w:sz w:val="20"/>
+          <w:szCs w:val="20"/>
+        </w:rPr>
+        <w:t xml:space="preserve">, R.C. Walker, J. Wang, R.M. Wolf, X. Wu, L. Xiao and P.A. </w:t>
+      </w:r>
+      <w:proofErr w:type="spellStart"/>
+      <w:r>
+        <w:rPr>
+          <w:rFonts w:ascii="Times" w:eastAsia="Times New Roman" w:hAnsi="Times" w:cs="Times New Roman"/>
+          <w:sz w:val="20"/>
+          <w:szCs w:val="20"/>
+        </w:rPr>
+        <w:t>Kollman</w:t>
+      </w:r>
+      <w:proofErr w:type="spellEnd"/>
+      <w:r>
+        <w:rPr>
+          <w:rFonts w:ascii="Times" w:eastAsia="Times New Roman" w:hAnsi="Times" w:cs="Times New Roman"/>
+          <w:sz w:val="20"/>
+          <w:szCs w:val="20"/>
+        </w:rPr>
+        <w:t xml:space="preserve"> (2016), AMBER 2016, University of California, San Francisco.</w:t>
       </w:r>
     </w:p>
   </w:comment>
@@ -5841,13 +7434,41 @@
           <w:rFonts w:eastAsia="Times New Roman" w:cs="Times New Roman"/>
         </w:rPr>
       </w:pPr>
+      <w:proofErr w:type="spellStart"/>
       <w:r>
         <w:rPr>
           <w:rFonts w:ascii="Lato Regular" w:eastAsia="Times New Roman" w:hAnsi="Lato Regular" w:cs="Times New Roman"/>
           <w:color w:val="404040"/>
           <w:shd w:val="clear" w:color="auto" w:fill="FCFCFC"/>
         </w:rPr>
-        <w:t>OpenEye Toolkits 2017.Oct.1 OpenEye Scientific Software, Santa Fe, NM. </w:t>
+        <w:t>OpenEye</w:t>
+      </w:r>
+      <w:proofErr w:type="spellEnd"/>
+      <w:r>
+        <w:rPr>
+          <w:rFonts w:ascii="Lato Regular" w:eastAsia="Times New Roman" w:hAnsi="Lato Regular" w:cs="Times New Roman"/>
+          <w:color w:val="404040"/>
+          <w:shd w:val="clear" w:color="auto" w:fill="FCFCFC"/>
+        </w:rPr>
+        <w:t xml:space="preserve"> Toolkits 2017.Oct.1 </w:t>
+      </w:r>
+      <w:proofErr w:type="spellStart"/>
+      <w:r>
+        <w:rPr>
+          <w:rFonts w:ascii="Lato Regular" w:eastAsia="Times New Roman" w:hAnsi="Lato Regular" w:cs="Times New Roman"/>
+          <w:color w:val="404040"/>
+          <w:shd w:val="clear" w:color="auto" w:fill="FCFCFC"/>
+        </w:rPr>
+        <w:t>OpenEye</w:t>
+      </w:r>
+      <w:proofErr w:type="spellEnd"/>
+      <w:r>
+        <w:rPr>
+          <w:rFonts w:ascii="Lato Regular" w:eastAsia="Times New Roman" w:hAnsi="Lato Regular" w:cs="Times New Roman"/>
+          <w:color w:val="404040"/>
+          <w:shd w:val="clear" w:color="auto" w:fill="FCFCFC"/>
+        </w:rPr>
+        <w:t xml:space="preserve"> Scientific Software, Santa Fe, NM. </w:t>
       </w:r>
       <w:hyperlink r:id="rId1" w:history="1">
         <w:r>
@@ -5892,8 +7513,114 @@
         <w:annotationRef/>
       </w:r>
       <w:r>
-        <w:t>We should check with John about this, but I think we can call it YANK trailblaze algorithm. I’d also add “First, the ligand charges were annihilated, and then Van der Waals forces were decoupled from the environment."</w:t>
-      </w:r>
+        <w:t xml:space="preserve">We should check with John about this, but I think we can call it YANK </w:t>
+      </w:r>
+      <w:proofErr w:type="spellStart"/>
+      <w:r>
+        <w:t>trailblaze</w:t>
+      </w:r>
+      <w:proofErr w:type="spellEnd"/>
+      <w:r>
+        <w:t xml:space="preserve"> algorithm. I’d also add “First, the ligand charges were annihilated, and then Van der Waals forces were decoupled from the environment."</w:t>
+      </w:r>
+    </w:p>
+  </w:comment>
+  <w:comment w:id="20" w:author="Andrea Rizzi" w:date="2018-02-01T08:57:00Z" w:initials="AR">
+    <w:p>
+      <w:pPr>
+        <w:rPr>
+          <w:rFonts w:ascii="Times" w:eastAsia="Times New Roman" w:hAnsi="Times" w:cs="Times New Roman"/>
+          <w:sz w:val="20"/>
+          <w:szCs w:val="20"/>
+        </w:rPr>
+      </w:pPr>
+      <w:r>
+        <w:rPr>
+          <w:rStyle w:val="CommentReference"/>
+        </w:rPr>
+        <w:annotationRef/>
+      </w:r>
+      <w:r>
+        <w:rPr>
+          <w:rFonts w:ascii="Arial" w:eastAsia="Times New Roman" w:hAnsi="Arial" w:cs="Arial"/>
+          <w:color w:val="222222"/>
+          <w:sz w:val="20"/>
+          <w:szCs w:val="20"/>
+          <w:shd w:val="clear" w:color="auto" w:fill="FFFFFF"/>
+        </w:rPr>
+        <w:t xml:space="preserve">Shirts, Michael R., David L. Mobley, John D. </w:t>
+      </w:r>
+      <w:proofErr w:type="spellStart"/>
+      <w:r>
+        <w:rPr>
+          <w:rFonts w:ascii="Arial" w:eastAsia="Times New Roman" w:hAnsi="Arial" w:cs="Arial"/>
+          <w:color w:val="222222"/>
+          <w:sz w:val="20"/>
+          <w:szCs w:val="20"/>
+          <w:shd w:val="clear" w:color="auto" w:fill="FFFFFF"/>
+        </w:rPr>
+        <w:t>Chodera</w:t>
+      </w:r>
+      <w:proofErr w:type="spellEnd"/>
+      <w:r>
+        <w:rPr>
+          <w:rFonts w:ascii="Arial" w:eastAsia="Times New Roman" w:hAnsi="Arial" w:cs="Arial"/>
+          <w:color w:val="222222"/>
+          <w:sz w:val="20"/>
+          <w:szCs w:val="20"/>
+          <w:shd w:val="clear" w:color="auto" w:fill="FFFFFF"/>
+        </w:rPr>
+        <w:t xml:space="preserve">, and Vijay S. </w:t>
+      </w:r>
+      <w:proofErr w:type="spellStart"/>
+      <w:r>
+        <w:rPr>
+          <w:rFonts w:ascii="Arial" w:eastAsia="Times New Roman" w:hAnsi="Arial" w:cs="Arial"/>
+          <w:color w:val="222222"/>
+          <w:sz w:val="20"/>
+          <w:szCs w:val="20"/>
+          <w:shd w:val="clear" w:color="auto" w:fill="FFFFFF"/>
+        </w:rPr>
+        <w:t>Pande</w:t>
+      </w:r>
+      <w:proofErr w:type="spellEnd"/>
+      <w:r>
+        <w:rPr>
+          <w:rFonts w:ascii="Arial" w:eastAsia="Times New Roman" w:hAnsi="Arial" w:cs="Arial"/>
+          <w:color w:val="222222"/>
+          <w:sz w:val="20"/>
+          <w:szCs w:val="20"/>
+          <w:shd w:val="clear" w:color="auto" w:fill="FFFFFF"/>
+        </w:rPr>
+        <w:t>. "Accurate and efficient corrections for missing dispersion interactions in molecular simulations." </w:t>
+      </w:r>
+      <w:r>
+        <w:rPr>
+          <w:rFonts w:ascii="Arial" w:eastAsia="Times New Roman" w:hAnsi="Arial" w:cs="Arial"/>
+          <w:i/>
+          <w:iCs/>
+          <w:color w:val="222222"/>
+          <w:sz w:val="20"/>
+          <w:szCs w:val="20"/>
+          <w:shd w:val="clear" w:color="auto" w:fill="FFFFFF"/>
+        </w:rPr>
+        <w:t>The journal of physical chemistry B</w:t>
+      </w:r>
+      <w:r>
+        <w:rPr>
+          <w:rFonts w:ascii="Arial" w:eastAsia="Times New Roman" w:hAnsi="Arial" w:cs="Arial"/>
+          <w:color w:val="222222"/>
+          <w:sz w:val="20"/>
+          <w:szCs w:val="20"/>
+          <w:shd w:val="clear" w:color="auto" w:fill="FFFFFF"/>
+        </w:rPr>
+        <w:t> 111, no. 45 (2007): 13052-13063.</w:t>
+      </w:r>
+    </w:p>
+    <w:p>
+      <w:pPr>
+        <w:pStyle w:val="CommentText"/>
+      </w:pPr>
     </w:p>
   </w:comment>
 </w:comments>

</xml_diff>